<commit_message>
Fill up the idea section. Override documentURI as well.
</commit_message>
<xml_diff>
--- a/CS5231 Group03 Project Report.docx
+++ b/CS5231 Group03 Project Report.docx
@@ -2235,7 +2235,7 @@
           <w:szCs w:val="28"/>
         </w:rPr>
         <w:lastRenderedPageBreak/>
-        <w:t>Implementation</w:t>
+        <w:t>Approach</w:t>
       </w:r>
     </w:p>
     <w:p>
@@ -2266,79 +2266,1658 @@
     </w:p>
     <w:p>
       <w:pPr>
-        <w:spacing w:line="240" w:lineRule="auto"/>
-        <w:jc w:val="both"/>
-        <w:rPr>
-          <w:rFonts w:ascii="Times New Roman" w:hAnsi="Times New Roman" w:cs="Times New Roman"/>
-        </w:rPr>
-      </w:pPr>
-      <w:r>
-        <w:rPr>
-          <w:rFonts w:ascii="Times New Roman" w:hAnsi="Times New Roman" w:cs="Times New Roman"/>
-        </w:rPr>
-        <w:t>We have chosen to implemen</w:t>
-      </w:r>
-      <w:r>
-        <w:rPr>
-          <w:rFonts w:ascii="Times New Roman" w:hAnsi="Times New Roman" w:cs="Times New Roman"/>
-        </w:rPr>
-        <w:t>t our own plugin on Google Chrom</w:t>
-      </w:r>
-      <w:r>
-        <w:rPr>
-          <w:rFonts w:ascii="Times New Roman" w:hAnsi="Times New Roman" w:cs="Times New Roman"/>
-        </w:rPr>
-        <w:t>e browser. The reason for choosing this browser is because we are able to temporarily disable Google Chrome's anti-XSS protection (XSSAuditor) by using the command:</w:t>
-      </w:r>
-    </w:p>
-    <w:p>
-      <w:pPr>
-        <w:spacing w:line="240" w:lineRule="auto"/>
-        <w:jc w:val="both"/>
+        <w:spacing w:after="0" w:line="240" w:lineRule="auto"/>
+        <w:jc w:val="both"/>
+        <w:rPr>
+          <w:rFonts w:ascii="Times New Roman" w:hAnsi="Times New Roman" w:cs="Times New Roman"/>
+        </w:rPr>
+      </w:pPr>
+      <w:r>
+        <w:rPr>
+          <w:rFonts w:ascii="Times New Roman" w:hAnsi="Times New Roman" w:cs="Times New Roman"/>
+        </w:rPr>
+        <w:t>We have identified several possible sources of DOM-based XSS, namely:</w:t>
+      </w:r>
+    </w:p>
+    <w:p>
+      <w:pPr>
+        <w:pStyle w:val="ListParagraph"/>
+        <w:numPr>
+          <w:ilvl w:val="0"/>
+          <w:numId w:val="3"/>
+        </w:numPr>
+        <w:spacing w:line="240" w:lineRule="auto"/>
+        <w:ind w:left="851" w:firstLine="229"/>
+        <w:jc w:val="both"/>
+        <w:rPr>
+          <w:rFonts w:ascii="Times New Roman" w:hAnsi="Times New Roman" w:cs="Times New Roman"/>
+        </w:rPr>
+      </w:pPr>
+      <w:r>
+        <w:rPr>
+          <w:rFonts w:ascii="Times New Roman" w:hAnsi="Times New Roman" w:cs="Times New Roman"/>
+        </w:rPr>
+        <w:t>HTTP referrer</w:t>
+      </w:r>
+    </w:p>
+    <w:p>
+      <w:pPr>
+        <w:pStyle w:val="ListParagraph"/>
+        <w:numPr>
+          <w:ilvl w:val="0"/>
+          <w:numId w:val="3"/>
+        </w:numPr>
+        <w:spacing w:line="240" w:lineRule="auto"/>
+        <w:jc w:val="both"/>
+        <w:rPr>
+          <w:rFonts w:ascii="Times New Roman" w:hAnsi="Times New Roman" w:cs="Times New Roman"/>
+        </w:rPr>
+      </w:pPr>
+      <w:r>
+        <w:rPr>
+          <w:rFonts w:ascii="Times New Roman" w:hAnsi="Times New Roman" w:cs="Times New Roman"/>
+        </w:rPr>
+        <w:t>URL of the page</w:t>
+      </w:r>
+    </w:p>
+    <w:p>
+      <w:pPr>
+        <w:pStyle w:val="ListParagraph"/>
+        <w:numPr>
+          <w:ilvl w:val="0"/>
+          <w:numId w:val="3"/>
+        </w:numPr>
+        <w:spacing w:line="240" w:lineRule="auto"/>
+        <w:jc w:val="both"/>
+        <w:rPr>
+          <w:rFonts w:ascii="Times New Roman" w:hAnsi="Times New Roman" w:cs="Times New Roman"/>
+        </w:rPr>
+      </w:pPr>
+      <w:r>
+        <w:rPr>
+          <w:rFonts w:ascii="Times New Roman" w:hAnsi="Times New Roman" w:cs="Times New Roman"/>
+        </w:rPr>
+        <w:t>Window name</w:t>
+      </w:r>
+    </w:p>
+    <w:p>
+      <w:pPr>
+        <w:spacing w:after="0" w:line="240" w:lineRule="auto"/>
+        <w:jc w:val="both"/>
+        <w:rPr>
+          <w:rFonts w:ascii="Times New Roman" w:hAnsi="Times New Roman" w:cs="Times New Roman"/>
+        </w:rPr>
+      </w:pPr>
+      <w:r>
+        <w:rPr>
+          <w:rFonts w:ascii="Times New Roman" w:hAnsi="Times New Roman" w:cs="Times New Roman"/>
+        </w:rPr>
+        <w:t xml:space="preserve">If any of these possible sources are used by the legitimate Javascript </w:t>
+      </w:r>
+      <w:r>
+        <w:rPr>
+          <w:rFonts w:ascii="Times New Roman" w:hAnsi="Times New Roman" w:cs="Times New Roman"/>
+        </w:rPr>
+        <w:t xml:space="preserve">of the page </w:t>
+      </w:r>
+      <w:r>
+        <w:rPr>
+          <w:rFonts w:ascii="Times New Roman" w:hAnsi="Times New Roman" w:cs="Times New Roman"/>
+        </w:rPr>
+        <w:t xml:space="preserve">without sanitization, then there is risk of DOM-based XSS. For HTTP referrer, the only way to access it is through </w:t>
+      </w:r>
+      <w:r>
         <w:rPr>
           <w:rFonts w:ascii="Courier New" w:hAnsi="Courier New" w:cs="Courier New"/>
           <w:sz w:val="20"/>
           <w:szCs w:val="20"/>
         </w:rPr>
-      </w:pPr>
+        <w:t>document.referrer</w:t>
+      </w:r>
+      <w:r>
+        <w:rPr>
+          <w:rFonts w:ascii="Times New Roman" w:hAnsi="Times New Roman" w:cs="Times New Roman"/>
+        </w:rPr>
+        <w:t xml:space="preserve">. As for window name, the only way to access it is through </w:t>
+      </w:r>
       <w:r>
         <w:rPr>
           <w:rFonts w:ascii="Courier New" w:hAnsi="Courier New" w:cs="Courier New"/>
           <w:sz w:val="20"/>
           <w:szCs w:val="20"/>
         </w:rPr>
-        <w:t>chrome.exe --args --disable-xss-auditor</w:t>
-      </w:r>
-    </w:p>
-    <w:p>
-      <w:pPr>
-        <w:spacing w:line="240" w:lineRule="auto"/>
-        <w:jc w:val="both"/>
-        <w:rPr>
-          <w:rFonts w:ascii="Times New Roman" w:hAnsi="Times New Roman" w:cs="Times New Roman"/>
-        </w:rPr>
-      </w:pPr>
-      <w:r>
-        <w:rPr>
-          <w:rFonts w:ascii="Times New Roman" w:hAnsi="Times New Roman" w:cs="Times New Roman"/>
-        </w:rPr>
-        <w:t>This is a very important feature to test our plugin. If the XSSAuditor is enabled, we will not know which of XSSAuditor and our plugin is responsible for blocking the script.</w:t>
-      </w:r>
-    </w:p>
-    <w:p>
-      <w:pPr>
-        <w:spacing w:line="240" w:lineRule="auto"/>
-        <w:jc w:val="both"/>
-        <w:rPr>
-          <w:rFonts w:ascii="Times New Roman" w:hAnsi="Times New Roman" w:cs="Times New Roman"/>
-        </w:rPr>
-      </w:pPr>
-      <w:r>
-        <w:rPr>
-          <w:rFonts w:ascii="Times New Roman" w:hAnsi="Times New Roman" w:cs="Times New Roman"/>
-        </w:rPr>
-        <w:t>Disabling anti-XSS protection is, as far as we know, not possible in Mozilla Firefox.</w:t>
-      </w:r>
+        <w:t>window.name</w:t>
+      </w:r>
+      <w:r>
+        <w:rPr>
+          <w:rFonts w:ascii="Times New Roman" w:hAnsi="Times New Roman" w:cs="Times New Roman"/>
+        </w:rPr>
+        <w:t>. However, there are many possible ways to access the URL (or parts of it) of the page from the Javascript. We list the possible ways below:</w:t>
+      </w:r>
+    </w:p>
+    <w:p>
+      <w:pPr>
+        <w:pStyle w:val="ListParagraph"/>
+        <w:numPr>
+          <w:ilvl w:val="0"/>
+          <w:numId w:val="3"/>
+        </w:numPr>
+        <w:spacing w:line="240" w:lineRule="auto"/>
+        <w:jc w:val="both"/>
+        <w:rPr>
+          <w:rFonts w:ascii="Courier New" w:hAnsi="Courier New" w:cs="Courier New"/>
+          <w:sz w:val="20"/>
+          <w:szCs w:val="20"/>
+        </w:rPr>
+      </w:pPr>
+      <w:r>
+        <w:rPr>
+          <w:rFonts w:ascii="Courier New" w:hAnsi="Courier New" w:cs="Courier New"/>
+          <w:sz w:val="20"/>
+          <w:szCs w:val="20"/>
+        </w:rPr>
+        <w:t xml:space="preserve">document.URL </w:t>
+      </w:r>
+    </w:p>
+    <w:p>
+      <w:pPr>
+        <w:pStyle w:val="ListParagraph"/>
+        <w:numPr>
+          <w:ilvl w:val="0"/>
+          <w:numId w:val="3"/>
+        </w:numPr>
+        <w:spacing w:line="240" w:lineRule="auto"/>
+        <w:jc w:val="both"/>
+        <w:rPr>
+          <w:rFonts w:ascii="Courier New" w:hAnsi="Courier New" w:cs="Courier New"/>
+          <w:sz w:val="20"/>
+          <w:szCs w:val="20"/>
+        </w:rPr>
+      </w:pPr>
+      <w:r>
+        <w:rPr>
+          <w:rFonts w:ascii="Courier New" w:hAnsi="Courier New" w:cs="Courier New"/>
+          <w:sz w:val="20"/>
+          <w:szCs w:val="20"/>
+        </w:rPr>
+        <w:t>document.documentURI</w:t>
+      </w:r>
+    </w:p>
+    <w:p>
+      <w:pPr>
+        <w:pStyle w:val="ListParagraph"/>
+        <w:numPr>
+          <w:ilvl w:val="0"/>
+          <w:numId w:val="3"/>
+        </w:numPr>
+        <w:spacing w:line="240" w:lineRule="auto"/>
+        <w:jc w:val="both"/>
+        <w:rPr>
+          <w:rFonts w:ascii="Courier New" w:hAnsi="Courier New" w:cs="Courier New"/>
+          <w:sz w:val="20"/>
+          <w:szCs w:val="20"/>
+        </w:rPr>
+      </w:pPr>
+      <w:r>
+        <w:rPr>
+          <w:rFonts w:ascii="Courier New" w:hAnsi="Courier New" w:cs="Courier New"/>
+          <w:sz w:val="20"/>
+          <w:szCs w:val="20"/>
+        </w:rPr>
+        <w:t>document.location</w:t>
+      </w:r>
+    </w:p>
+    <w:p>
+      <w:pPr>
+        <w:pStyle w:val="ListParagraph"/>
+        <w:numPr>
+          <w:ilvl w:val="0"/>
+          <w:numId w:val="3"/>
+        </w:numPr>
+        <w:spacing w:line="240" w:lineRule="auto"/>
+        <w:jc w:val="both"/>
+        <w:rPr>
+          <w:rFonts w:ascii="Courier New" w:hAnsi="Courier New" w:cs="Courier New"/>
+          <w:sz w:val="20"/>
+          <w:szCs w:val="20"/>
+        </w:rPr>
+      </w:pPr>
+      <w:r>
+        <w:rPr>
+          <w:rFonts w:ascii="Courier New" w:hAnsi="Courier New" w:cs="Courier New"/>
+          <w:sz w:val="20"/>
+          <w:szCs w:val="20"/>
+        </w:rPr>
+        <w:t>window.location</w:t>
+      </w:r>
+    </w:p>
+    <w:p>
+      <w:pPr>
+        <w:spacing w:line="240" w:lineRule="auto"/>
+        <w:jc w:val="both"/>
+        <w:rPr>
+          <w:rFonts w:ascii="Times New Roman" w:hAnsi="Times New Roman" w:cs="Times New Roman"/>
+        </w:rPr>
+      </w:pPr>
+      <w:r>
+        <w:rPr>
+          <w:rFonts w:ascii="Times New Roman" w:hAnsi="Times New Roman" w:cs="Times New Roman"/>
+        </w:rPr>
+        <w:t>This</w:t>
+      </w:r>
+      <w:r>
+        <w:rPr>
+          <w:rFonts w:ascii="Times New Roman" w:hAnsi="Times New Roman" w:cs="Times New Roman"/>
+        </w:rPr>
+        <w:t xml:space="preserve"> list may </w:t>
+      </w:r>
+      <w:r>
+        <w:rPr>
+          <w:rFonts w:ascii="Times New Roman" w:hAnsi="Times New Roman" w:cs="Times New Roman"/>
+        </w:rPr>
+        <w:t>look</w:t>
+      </w:r>
+      <w:r>
+        <w:rPr>
+          <w:rFonts w:ascii="Times New Roman" w:hAnsi="Times New Roman" w:cs="Times New Roman"/>
+        </w:rPr>
+        <w:t xml:space="preserve"> </w:t>
+      </w:r>
+      <w:r>
+        <w:rPr>
+          <w:rFonts w:ascii="Times New Roman" w:hAnsi="Times New Roman" w:cs="Times New Roman"/>
+        </w:rPr>
+        <w:t>short;</w:t>
+      </w:r>
+      <w:r>
+        <w:rPr>
+          <w:rFonts w:ascii="Times New Roman" w:hAnsi="Times New Roman" w:cs="Times New Roman"/>
+        </w:rPr>
+        <w:t xml:space="preserve"> however </w:t>
+      </w:r>
+      <w:r>
+        <w:rPr>
+          <w:rFonts w:ascii="Courier New" w:hAnsi="Courier New" w:cs="Courier New"/>
+          <w:sz w:val="20"/>
+          <w:szCs w:val="20"/>
+        </w:rPr>
+        <w:t>document.location</w:t>
+      </w:r>
+      <w:r>
+        <w:rPr>
+          <w:rFonts w:ascii="Times New Roman" w:hAnsi="Times New Roman" w:cs="Times New Roman"/>
+        </w:rPr>
+        <w:t xml:space="preserve"> and </w:t>
+      </w:r>
+      <w:r>
+        <w:rPr>
+          <w:rFonts w:ascii="Courier New" w:hAnsi="Courier New" w:cs="Courier New"/>
+          <w:sz w:val="20"/>
+          <w:szCs w:val="20"/>
+        </w:rPr>
+        <w:t>window.location</w:t>
+      </w:r>
+      <w:r>
+        <w:rPr>
+          <w:rFonts w:ascii="Times New Roman" w:hAnsi="Times New Roman" w:cs="Times New Roman"/>
+        </w:rPr>
+        <w:t xml:space="preserve"> have many properties which can access the URL (or parts of it). We list </w:t>
+      </w:r>
+      <w:r>
+        <w:rPr>
+          <w:rFonts w:ascii="Times New Roman" w:hAnsi="Times New Roman" w:cs="Times New Roman"/>
+        </w:rPr>
+        <w:t xml:space="preserve">down </w:t>
+      </w:r>
+      <w:r>
+        <w:rPr>
+          <w:rFonts w:ascii="Times New Roman" w:hAnsi="Times New Roman" w:cs="Times New Roman"/>
+        </w:rPr>
+        <w:t xml:space="preserve">the properties </w:t>
+      </w:r>
+      <w:r>
+        <w:rPr>
+          <w:rFonts w:ascii="Times New Roman" w:hAnsi="Times New Roman" w:cs="Times New Roman"/>
+        </w:rPr>
+        <w:t>below. An example is also given to demonstrate which part of URL each of these properties return.</w:t>
+      </w:r>
+      <w:r>
+        <w:rPr>
+          <w:rFonts w:ascii="Times New Roman" w:hAnsi="Times New Roman" w:cs="Times New Roman"/>
+        </w:rPr>
+        <w:t xml:space="preserve"> This list and example is taken from </w:t>
+      </w:r>
+      <w:r>
+        <w:rPr>
+          <w:rFonts w:ascii="Courier New" w:hAnsi="Courier New" w:cs="Courier New"/>
+          <w:sz w:val="20"/>
+          <w:szCs w:val="20"/>
+        </w:rPr>
+        <w:t>https://developer.mozilla.org/en-US/docs/DOM/window.location</w:t>
+      </w:r>
+      <w:r>
+        <w:rPr>
+          <w:rFonts w:ascii="Times New Roman" w:hAnsi="Times New Roman" w:cs="Times New Roman"/>
+        </w:rPr>
+        <w:t>.</w:t>
+      </w:r>
+    </w:p>
+    <w:p>
+      <w:pPr>
+        <w:spacing w:line="240" w:lineRule="auto"/>
+        <w:jc w:val="both"/>
+        <w:rPr>
+          <w:rFonts w:ascii="Courier New" w:hAnsi="Courier New" w:cs="Courier New"/>
+          <w:sz w:val="20"/>
+          <w:szCs w:val="20"/>
+        </w:rPr>
+      </w:pPr>
+      <w:r>
+        <w:rPr>
+          <w:rFonts w:ascii="Times New Roman" w:hAnsi="Times New Roman" w:cs="Times New Roman"/>
+        </w:rPr>
+        <w:t xml:space="preserve">Example URL: </w:t>
+      </w:r>
+      <w:r>
+        <w:rPr>
+          <w:rFonts w:ascii="Courier New" w:hAnsi="Courier New" w:cs="Courier New"/>
+          <w:sz w:val="20"/>
+          <w:szCs w:val="20"/>
+        </w:rPr>
+        <w:t>http://www.example.com:8080/search?q=devmo#test</w:t>
+      </w:r>
+    </w:p>
+    <w:tbl>
+      <w:tblPr>
+        <w:tblStyle w:val="TableGrid"/>
+        <w:tblW w:w="0" w:type="auto"/>
+        <w:jc w:val="center"/>
+        <w:tblLook w:val="04A0" w:firstRow="1" w:lastRow="0" w:firstColumn="1" w:lastColumn="0" w:noHBand="0" w:noVBand="1"/>
+      </w:tblPr>
+      <w:tblGrid>
+        <w:gridCol w:w="1754"/>
+        <w:gridCol w:w="6095"/>
+      </w:tblGrid>
+      <w:tr>
+        <w:trPr>
+          <w:jc w:val="center"/>
+        </w:trPr>
+        <w:tc>
+          <w:tcPr>
+            <w:tcW w:w="1754" w:type="dxa"/>
+          </w:tcPr>
+          <w:p>
+            <w:pPr>
+              <w:jc w:val="both"/>
+              <w:rPr>
+                <w:rFonts w:ascii="Times New Roman" w:hAnsi="Times New Roman" w:cs="Times New Roman"/>
+                <w:b/>
+              </w:rPr>
+            </w:pPr>
+            <w:r>
+              <w:rPr>
+                <w:rFonts w:ascii="Times New Roman" w:hAnsi="Times New Roman" w:cs="Times New Roman"/>
+                <w:b/>
+              </w:rPr>
+              <w:t>Property</w:t>
+            </w:r>
+          </w:p>
+        </w:tc>
+        <w:tc>
+          <w:tcPr>
+            <w:tcW w:w="6095" w:type="dxa"/>
+          </w:tcPr>
+          <w:p>
+            <w:pPr>
+              <w:jc w:val="both"/>
+              <w:rPr>
+                <w:rFonts w:ascii="Times New Roman" w:hAnsi="Times New Roman" w:cs="Times New Roman"/>
+                <w:b/>
+              </w:rPr>
+            </w:pPr>
+            <w:r>
+              <w:rPr>
+                <w:rFonts w:ascii="Times New Roman" w:hAnsi="Times New Roman" w:cs="Times New Roman"/>
+                <w:b/>
+              </w:rPr>
+              <w:t>Example</w:t>
+            </w:r>
+          </w:p>
+        </w:tc>
+      </w:tr>
+      <w:tr>
+        <w:trPr>
+          <w:jc w:val="center"/>
+        </w:trPr>
+        <w:tc>
+          <w:tcPr>
+            <w:tcW w:w="1754" w:type="dxa"/>
+          </w:tcPr>
+          <w:p>
+            <w:pPr>
+              <w:jc w:val="both"/>
+              <w:rPr>
+                <w:rFonts w:ascii="Courier New" w:hAnsi="Courier New" w:cs="Courier New"/>
+                <w:sz w:val="20"/>
+                <w:szCs w:val="20"/>
+              </w:rPr>
+            </w:pPr>
+            <w:r>
+              <w:rPr>
+                <w:rFonts w:ascii="Courier New" w:hAnsi="Courier New" w:cs="Courier New"/>
+                <w:sz w:val="20"/>
+                <w:szCs w:val="20"/>
+              </w:rPr>
+              <w:t>hash</w:t>
+            </w:r>
+          </w:p>
+        </w:tc>
+        <w:tc>
+          <w:tcPr>
+            <w:tcW w:w="6095" w:type="dxa"/>
+          </w:tcPr>
+          <w:p>
+            <w:pPr>
+              <w:jc w:val="both"/>
+              <w:rPr>
+                <w:rFonts w:ascii="Courier New" w:hAnsi="Courier New" w:cs="Courier New"/>
+                <w:sz w:val="20"/>
+                <w:szCs w:val="20"/>
+              </w:rPr>
+            </w:pPr>
+            <w:r>
+              <w:rPr>
+                <w:rFonts w:ascii="Courier New" w:hAnsi="Courier New" w:cs="Courier New"/>
+                <w:sz w:val="20"/>
+                <w:szCs w:val="20"/>
+              </w:rPr>
+              <w:t>#test</w:t>
+            </w:r>
+          </w:p>
+        </w:tc>
+      </w:tr>
+      <w:tr>
+        <w:trPr>
+          <w:jc w:val="center"/>
+        </w:trPr>
+        <w:tc>
+          <w:tcPr>
+            <w:tcW w:w="1754" w:type="dxa"/>
+          </w:tcPr>
+          <w:p>
+            <w:pPr>
+              <w:jc w:val="both"/>
+              <w:rPr>
+                <w:rFonts w:ascii="Courier New" w:hAnsi="Courier New" w:cs="Courier New"/>
+                <w:sz w:val="20"/>
+                <w:szCs w:val="20"/>
+              </w:rPr>
+            </w:pPr>
+            <w:r>
+              <w:rPr>
+                <w:rFonts w:ascii="Courier New" w:hAnsi="Courier New" w:cs="Courier New"/>
+                <w:sz w:val="20"/>
+                <w:szCs w:val="20"/>
+              </w:rPr>
+              <w:t>host</w:t>
+            </w:r>
+          </w:p>
+        </w:tc>
+        <w:tc>
+          <w:tcPr>
+            <w:tcW w:w="6095" w:type="dxa"/>
+          </w:tcPr>
+          <w:p>
+            <w:pPr>
+              <w:jc w:val="both"/>
+              <w:rPr>
+                <w:rFonts w:ascii="Courier New" w:hAnsi="Courier New" w:cs="Courier New"/>
+                <w:sz w:val="20"/>
+                <w:szCs w:val="20"/>
+              </w:rPr>
+            </w:pPr>
+            <w:r>
+              <w:rPr>
+                <w:rFonts w:ascii="Courier New" w:hAnsi="Courier New" w:cs="Courier New"/>
+                <w:sz w:val="20"/>
+                <w:szCs w:val="20"/>
+              </w:rPr>
+              <w:t>www.example.com:8080</w:t>
+            </w:r>
+          </w:p>
+        </w:tc>
+      </w:tr>
+      <w:tr>
+        <w:trPr>
+          <w:jc w:val="center"/>
+        </w:trPr>
+        <w:tc>
+          <w:tcPr>
+            <w:tcW w:w="1754" w:type="dxa"/>
+          </w:tcPr>
+          <w:p>
+            <w:pPr>
+              <w:jc w:val="both"/>
+              <w:rPr>
+                <w:rFonts w:ascii="Courier New" w:hAnsi="Courier New" w:cs="Courier New"/>
+                <w:sz w:val="20"/>
+                <w:szCs w:val="20"/>
+              </w:rPr>
+            </w:pPr>
+            <w:r>
+              <w:rPr>
+                <w:rFonts w:ascii="Courier New" w:hAnsi="Courier New" w:cs="Courier New"/>
+                <w:sz w:val="20"/>
+                <w:szCs w:val="20"/>
+              </w:rPr>
+              <w:t>hostname</w:t>
+            </w:r>
+          </w:p>
+        </w:tc>
+        <w:tc>
+          <w:tcPr>
+            <w:tcW w:w="6095" w:type="dxa"/>
+          </w:tcPr>
+          <w:p>
+            <w:pPr>
+              <w:jc w:val="both"/>
+              <w:rPr>
+                <w:rFonts w:ascii="Courier New" w:hAnsi="Courier New" w:cs="Courier New"/>
+                <w:sz w:val="20"/>
+                <w:szCs w:val="20"/>
+              </w:rPr>
+            </w:pPr>
+            <w:r>
+              <w:rPr>
+                <w:rFonts w:ascii="Courier New" w:hAnsi="Courier New" w:cs="Courier New"/>
+                <w:sz w:val="20"/>
+                <w:szCs w:val="20"/>
+              </w:rPr>
+              <w:t>www.example.com</w:t>
+            </w:r>
+          </w:p>
+        </w:tc>
+      </w:tr>
+      <w:tr>
+        <w:trPr>
+          <w:jc w:val="center"/>
+        </w:trPr>
+        <w:tc>
+          <w:tcPr>
+            <w:tcW w:w="1754" w:type="dxa"/>
+          </w:tcPr>
+          <w:p>
+            <w:pPr>
+              <w:jc w:val="both"/>
+              <w:rPr>
+                <w:rFonts w:ascii="Courier New" w:hAnsi="Courier New" w:cs="Courier New"/>
+                <w:sz w:val="20"/>
+                <w:szCs w:val="20"/>
+              </w:rPr>
+            </w:pPr>
+            <w:r>
+              <w:rPr>
+                <w:rFonts w:ascii="Courier New" w:hAnsi="Courier New" w:cs="Courier New"/>
+                <w:sz w:val="20"/>
+                <w:szCs w:val="20"/>
+              </w:rPr>
+              <w:t>href</w:t>
+            </w:r>
+          </w:p>
+        </w:tc>
+        <w:tc>
+          <w:tcPr>
+            <w:tcW w:w="6095" w:type="dxa"/>
+          </w:tcPr>
+          <w:p>
+            <w:pPr>
+              <w:jc w:val="both"/>
+              <w:rPr>
+                <w:rFonts w:ascii="Courier New" w:hAnsi="Courier New" w:cs="Courier New"/>
+                <w:sz w:val="20"/>
+                <w:szCs w:val="20"/>
+              </w:rPr>
+            </w:pPr>
+            <w:r>
+              <w:rPr>
+                <w:rStyle w:val="nowiki"/>
+                <w:rFonts w:ascii="Courier New" w:hAnsi="Courier New" w:cs="Courier New"/>
+                <w:sz w:val="20"/>
+                <w:szCs w:val="20"/>
+              </w:rPr>
+              <w:t>http://www.example.com:8080/search?q=devmo#test</w:t>
+            </w:r>
+          </w:p>
+        </w:tc>
+      </w:tr>
+      <w:tr>
+        <w:trPr>
+          <w:jc w:val="center"/>
+        </w:trPr>
+        <w:tc>
+          <w:tcPr>
+            <w:tcW w:w="1754" w:type="dxa"/>
+          </w:tcPr>
+          <w:p>
+            <w:pPr>
+              <w:jc w:val="both"/>
+              <w:rPr>
+                <w:rFonts w:ascii="Courier New" w:hAnsi="Courier New" w:cs="Courier New"/>
+                <w:sz w:val="20"/>
+                <w:szCs w:val="20"/>
+              </w:rPr>
+            </w:pPr>
+            <w:r>
+              <w:rPr>
+                <w:rFonts w:ascii="Courier New" w:hAnsi="Courier New" w:cs="Courier New"/>
+                <w:sz w:val="20"/>
+                <w:szCs w:val="20"/>
+              </w:rPr>
+              <w:t>origin</w:t>
+            </w:r>
+          </w:p>
+        </w:tc>
+        <w:tc>
+          <w:tcPr>
+            <w:tcW w:w="6095" w:type="dxa"/>
+          </w:tcPr>
+          <w:p>
+            <w:pPr>
+              <w:jc w:val="both"/>
+              <w:rPr>
+                <w:rFonts w:ascii="Courier New" w:hAnsi="Courier New" w:cs="Courier New"/>
+                <w:sz w:val="20"/>
+                <w:szCs w:val="20"/>
+              </w:rPr>
+            </w:pPr>
+            <w:r>
+              <w:rPr>
+                <w:rStyle w:val="nowiki"/>
+                <w:rFonts w:ascii="Courier New" w:hAnsi="Courier New" w:cs="Courier New"/>
+                <w:sz w:val="20"/>
+                <w:szCs w:val="20"/>
+              </w:rPr>
+              <w:t>http://www.example.com:8080</w:t>
+            </w:r>
+          </w:p>
+        </w:tc>
+      </w:tr>
+      <w:tr>
+        <w:trPr>
+          <w:jc w:val="center"/>
+        </w:trPr>
+        <w:tc>
+          <w:tcPr>
+            <w:tcW w:w="1754" w:type="dxa"/>
+          </w:tcPr>
+          <w:p>
+            <w:pPr>
+              <w:jc w:val="both"/>
+              <w:rPr>
+                <w:rFonts w:ascii="Courier New" w:hAnsi="Courier New" w:cs="Courier New"/>
+                <w:sz w:val="20"/>
+                <w:szCs w:val="20"/>
+              </w:rPr>
+            </w:pPr>
+            <w:r>
+              <w:rPr>
+                <w:rFonts w:ascii="Courier New" w:hAnsi="Courier New" w:cs="Courier New"/>
+                <w:sz w:val="20"/>
+                <w:szCs w:val="20"/>
+              </w:rPr>
+              <w:t>pathname</w:t>
+            </w:r>
+          </w:p>
+        </w:tc>
+        <w:tc>
+          <w:tcPr>
+            <w:tcW w:w="6095" w:type="dxa"/>
+          </w:tcPr>
+          <w:p>
+            <w:pPr>
+              <w:jc w:val="both"/>
+              <w:rPr>
+                <w:rFonts w:ascii="Courier New" w:hAnsi="Courier New" w:cs="Courier New"/>
+                <w:sz w:val="20"/>
+                <w:szCs w:val="20"/>
+              </w:rPr>
+            </w:pPr>
+            <w:r>
+              <w:rPr>
+                <w:rFonts w:ascii="Courier New" w:hAnsi="Courier New" w:cs="Courier New"/>
+                <w:sz w:val="20"/>
+                <w:szCs w:val="20"/>
+              </w:rPr>
+              <w:t>/search</w:t>
+            </w:r>
+          </w:p>
+        </w:tc>
+      </w:tr>
+      <w:tr>
+        <w:trPr>
+          <w:jc w:val="center"/>
+        </w:trPr>
+        <w:tc>
+          <w:tcPr>
+            <w:tcW w:w="1754" w:type="dxa"/>
+          </w:tcPr>
+          <w:p>
+            <w:pPr>
+              <w:jc w:val="both"/>
+              <w:rPr>
+                <w:rFonts w:ascii="Courier New" w:hAnsi="Courier New" w:cs="Courier New"/>
+                <w:sz w:val="20"/>
+                <w:szCs w:val="20"/>
+              </w:rPr>
+            </w:pPr>
+            <w:r>
+              <w:rPr>
+                <w:rFonts w:ascii="Courier New" w:hAnsi="Courier New" w:cs="Courier New"/>
+                <w:sz w:val="20"/>
+                <w:szCs w:val="20"/>
+              </w:rPr>
+              <w:t>port</w:t>
+            </w:r>
+          </w:p>
+        </w:tc>
+        <w:tc>
+          <w:tcPr>
+            <w:tcW w:w="6095" w:type="dxa"/>
+          </w:tcPr>
+          <w:p>
+            <w:pPr>
+              <w:jc w:val="both"/>
+              <w:rPr>
+                <w:rFonts w:ascii="Courier New" w:hAnsi="Courier New" w:cs="Courier New"/>
+                <w:sz w:val="20"/>
+                <w:szCs w:val="20"/>
+              </w:rPr>
+            </w:pPr>
+            <w:r>
+              <w:rPr>
+                <w:rFonts w:ascii="Courier New" w:hAnsi="Courier New" w:cs="Courier New"/>
+                <w:sz w:val="20"/>
+                <w:szCs w:val="20"/>
+              </w:rPr>
+              <w:t>8080</w:t>
+            </w:r>
+          </w:p>
+        </w:tc>
+      </w:tr>
+      <w:tr>
+        <w:trPr>
+          <w:jc w:val="center"/>
+        </w:trPr>
+        <w:tc>
+          <w:tcPr>
+            <w:tcW w:w="1754" w:type="dxa"/>
+          </w:tcPr>
+          <w:p>
+            <w:pPr>
+              <w:jc w:val="both"/>
+              <w:rPr>
+                <w:rFonts w:ascii="Courier New" w:hAnsi="Courier New" w:cs="Courier New"/>
+                <w:sz w:val="20"/>
+                <w:szCs w:val="20"/>
+              </w:rPr>
+            </w:pPr>
+            <w:r>
+              <w:rPr>
+                <w:rFonts w:ascii="Courier New" w:hAnsi="Courier New" w:cs="Courier New"/>
+                <w:sz w:val="20"/>
+                <w:szCs w:val="20"/>
+              </w:rPr>
+              <w:t>protocol</w:t>
+            </w:r>
+          </w:p>
+        </w:tc>
+        <w:tc>
+          <w:tcPr>
+            <w:tcW w:w="6095" w:type="dxa"/>
+          </w:tcPr>
+          <w:p>
+            <w:pPr>
+              <w:jc w:val="both"/>
+              <w:rPr>
+                <w:rFonts w:ascii="Courier New" w:hAnsi="Courier New" w:cs="Courier New"/>
+                <w:sz w:val="20"/>
+                <w:szCs w:val="20"/>
+              </w:rPr>
+            </w:pPr>
+            <w:r>
+              <w:rPr>
+                <w:rFonts w:ascii="Courier New" w:hAnsi="Courier New" w:cs="Courier New"/>
+                <w:sz w:val="20"/>
+                <w:szCs w:val="20"/>
+              </w:rPr>
+              <w:t>http:</w:t>
+            </w:r>
+          </w:p>
+        </w:tc>
+      </w:tr>
+      <w:tr>
+        <w:trPr>
+          <w:jc w:val="center"/>
+        </w:trPr>
+        <w:tc>
+          <w:tcPr>
+            <w:tcW w:w="1754" w:type="dxa"/>
+          </w:tcPr>
+          <w:p>
+            <w:pPr>
+              <w:jc w:val="both"/>
+              <w:rPr>
+                <w:rFonts w:ascii="Courier New" w:hAnsi="Courier New" w:cs="Courier New"/>
+                <w:sz w:val="20"/>
+                <w:szCs w:val="20"/>
+              </w:rPr>
+            </w:pPr>
+            <w:r>
+              <w:rPr>
+                <w:rFonts w:ascii="Courier New" w:hAnsi="Courier New" w:cs="Courier New"/>
+                <w:sz w:val="20"/>
+                <w:szCs w:val="20"/>
+              </w:rPr>
+              <w:t>search</w:t>
+            </w:r>
+          </w:p>
+        </w:tc>
+        <w:tc>
+          <w:tcPr>
+            <w:tcW w:w="6095" w:type="dxa"/>
+          </w:tcPr>
+          <w:p>
+            <w:pPr>
+              <w:jc w:val="both"/>
+              <w:rPr>
+                <w:rFonts w:ascii="Courier New" w:hAnsi="Courier New" w:cs="Courier New"/>
+                <w:sz w:val="20"/>
+                <w:szCs w:val="20"/>
+              </w:rPr>
+            </w:pPr>
+            <w:r>
+              <w:rPr>
+                <w:rFonts w:ascii="Courier New" w:hAnsi="Courier New" w:cs="Courier New"/>
+                <w:sz w:val="20"/>
+                <w:szCs w:val="20"/>
+              </w:rPr>
+              <w:t>?q=devmo</w:t>
+            </w:r>
+          </w:p>
+        </w:tc>
+      </w:tr>
+    </w:tbl>
+    <w:p>
+      <w:pPr>
+        <w:spacing w:before="240" w:after="0" w:line="240" w:lineRule="auto"/>
+        <w:jc w:val="both"/>
+        <w:rPr>
+          <w:rFonts w:ascii="Times New Roman" w:hAnsi="Times New Roman" w:cs="Times New Roman"/>
+        </w:rPr>
+      </w:pPr>
+      <w:r>
+        <w:rPr>
+          <w:rFonts w:ascii="Times New Roman" w:hAnsi="Times New Roman" w:cs="Times New Roman"/>
+        </w:rPr>
+        <w:t>For</w:t>
+      </w:r>
+      <w:r>
+        <w:rPr>
+          <w:rFonts w:ascii="Times New Roman" w:hAnsi="Times New Roman" w:cs="Times New Roman"/>
+        </w:rPr>
+        <w:t xml:space="preserve"> all these properties</w:t>
+      </w:r>
+      <w:r>
+        <w:rPr>
+          <w:rFonts w:ascii="Times New Roman" w:hAnsi="Times New Roman" w:cs="Times New Roman"/>
+        </w:rPr>
+        <w:t xml:space="preserve"> of </w:t>
+      </w:r>
+      <w:r>
+        <w:rPr>
+          <w:rFonts w:ascii="Courier New" w:hAnsi="Courier New" w:cs="Courier New"/>
+          <w:sz w:val="20"/>
+          <w:szCs w:val="20"/>
+        </w:rPr>
+        <w:t>location</w:t>
+      </w:r>
+      <w:r>
+        <w:rPr>
+          <w:rFonts w:ascii="Times New Roman" w:hAnsi="Times New Roman" w:cs="Times New Roman"/>
+        </w:rPr>
+        <w:t>, we can separate those that are harmless and harmful as follows:</w:t>
+      </w:r>
+    </w:p>
+    <w:tbl>
+      <w:tblPr>
+        <w:tblStyle w:val="TableGrid"/>
+        <w:tblW w:w="0" w:type="auto"/>
+        <w:jc w:val="center"/>
+        <w:tblLook w:val="04A0" w:firstRow="1" w:lastRow="0" w:firstColumn="1" w:lastColumn="0" w:noHBand="0" w:noVBand="1"/>
+      </w:tblPr>
+      <w:tblGrid>
+        <w:gridCol w:w="2802"/>
+        <w:gridCol w:w="2976"/>
+      </w:tblGrid>
+      <w:tr>
+        <w:trPr>
+          <w:jc w:val="center"/>
+        </w:trPr>
+        <w:tc>
+          <w:tcPr>
+            <w:tcW w:w="2802" w:type="dxa"/>
+          </w:tcPr>
+          <w:p>
+            <w:pPr>
+              <w:tabs>
+                <w:tab w:val="left" w:pos="1277"/>
+              </w:tabs>
+              <w:jc w:val="both"/>
+              <w:rPr>
+                <w:rFonts w:ascii="Times New Roman" w:hAnsi="Times New Roman" w:cs="Times New Roman"/>
+                <w:b/>
+              </w:rPr>
+            </w:pPr>
+            <w:r>
+              <w:rPr>
+                <w:rFonts w:ascii="Times New Roman" w:hAnsi="Times New Roman" w:cs="Times New Roman"/>
+                <w:b/>
+              </w:rPr>
+              <w:t>Harmless</w:t>
+            </w:r>
+            <w:r>
+              <w:rPr>
+                <w:rFonts w:ascii="Times New Roman" w:hAnsi="Times New Roman" w:cs="Times New Roman"/>
+                <w:b/>
+              </w:rPr>
+              <w:tab/>
+            </w:r>
+          </w:p>
+        </w:tc>
+        <w:tc>
+          <w:tcPr>
+            <w:tcW w:w="2976" w:type="dxa"/>
+          </w:tcPr>
+          <w:p>
+            <w:pPr>
+              <w:jc w:val="both"/>
+              <w:rPr>
+                <w:rFonts w:ascii="Times New Roman" w:hAnsi="Times New Roman" w:cs="Times New Roman"/>
+                <w:b/>
+              </w:rPr>
+            </w:pPr>
+            <w:r>
+              <w:rPr>
+                <w:rFonts w:ascii="Times New Roman" w:hAnsi="Times New Roman" w:cs="Times New Roman"/>
+                <w:b/>
+              </w:rPr>
+              <w:t>Harmful</w:t>
+            </w:r>
+          </w:p>
+        </w:tc>
+      </w:tr>
+      <w:tr>
+        <w:trPr>
+          <w:jc w:val="center"/>
+        </w:trPr>
+        <w:tc>
+          <w:tcPr>
+            <w:tcW w:w="2802" w:type="dxa"/>
+          </w:tcPr>
+          <w:p>
+            <w:pPr>
+              <w:jc w:val="both"/>
+              <w:rPr>
+                <w:rFonts w:ascii="Courier New" w:hAnsi="Courier New" w:cs="Courier New"/>
+                <w:sz w:val="20"/>
+                <w:szCs w:val="20"/>
+              </w:rPr>
+            </w:pPr>
+            <w:r>
+              <w:rPr>
+                <w:rFonts w:ascii="Courier New" w:hAnsi="Courier New" w:cs="Courier New"/>
+                <w:sz w:val="20"/>
+                <w:szCs w:val="20"/>
+              </w:rPr>
+              <w:t>h</w:t>
+            </w:r>
+            <w:r>
+              <w:rPr>
+                <w:rFonts w:ascii="Courier New" w:hAnsi="Courier New" w:cs="Courier New"/>
+                <w:sz w:val="20"/>
+                <w:szCs w:val="20"/>
+              </w:rPr>
+              <w:t>ost</w:t>
+            </w:r>
+          </w:p>
+        </w:tc>
+        <w:tc>
+          <w:tcPr>
+            <w:tcW w:w="2976" w:type="dxa"/>
+          </w:tcPr>
+          <w:p>
+            <w:pPr>
+              <w:jc w:val="both"/>
+              <w:rPr>
+                <w:rFonts w:ascii="Courier New" w:hAnsi="Courier New" w:cs="Courier New"/>
+                <w:sz w:val="20"/>
+                <w:szCs w:val="20"/>
+              </w:rPr>
+            </w:pPr>
+            <w:r>
+              <w:rPr>
+                <w:rFonts w:ascii="Courier New" w:hAnsi="Courier New" w:cs="Courier New"/>
+                <w:sz w:val="20"/>
+                <w:szCs w:val="20"/>
+              </w:rPr>
+              <w:t>h</w:t>
+            </w:r>
+            <w:r>
+              <w:rPr>
+                <w:rFonts w:ascii="Courier New" w:hAnsi="Courier New" w:cs="Courier New"/>
+                <w:sz w:val="20"/>
+                <w:szCs w:val="20"/>
+              </w:rPr>
+              <w:t>ash</w:t>
+            </w:r>
+          </w:p>
+        </w:tc>
+      </w:tr>
+      <w:tr>
+        <w:trPr>
+          <w:jc w:val="center"/>
+        </w:trPr>
+        <w:tc>
+          <w:tcPr>
+            <w:tcW w:w="2802" w:type="dxa"/>
+          </w:tcPr>
+          <w:p>
+            <w:pPr>
+              <w:jc w:val="both"/>
+              <w:rPr>
+                <w:rFonts w:ascii="Courier New" w:hAnsi="Courier New" w:cs="Courier New"/>
+                <w:sz w:val="20"/>
+                <w:szCs w:val="20"/>
+              </w:rPr>
+            </w:pPr>
+            <w:r>
+              <w:rPr>
+                <w:rFonts w:ascii="Courier New" w:hAnsi="Courier New" w:cs="Courier New"/>
+                <w:sz w:val="20"/>
+                <w:szCs w:val="20"/>
+              </w:rPr>
+              <w:t>h</w:t>
+            </w:r>
+            <w:r>
+              <w:rPr>
+                <w:rFonts w:ascii="Courier New" w:hAnsi="Courier New" w:cs="Courier New"/>
+                <w:sz w:val="20"/>
+                <w:szCs w:val="20"/>
+              </w:rPr>
+              <w:t>ostname</w:t>
+            </w:r>
+          </w:p>
+        </w:tc>
+        <w:tc>
+          <w:tcPr>
+            <w:tcW w:w="2976" w:type="dxa"/>
+          </w:tcPr>
+          <w:p>
+            <w:pPr>
+              <w:jc w:val="both"/>
+              <w:rPr>
+                <w:rFonts w:ascii="Courier New" w:hAnsi="Courier New" w:cs="Courier New"/>
+                <w:sz w:val="20"/>
+                <w:szCs w:val="20"/>
+              </w:rPr>
+            </w:pPr>
+            <w:r>
+              <w:rPr>
+                <w:rFonts w:ascii="Courier New" w:hAnsi="Courier New" w:cs="Courier New"/>
+                <w:sz w:val="20"/>
+                <w:szCs w:val="20"/>
+              </w:rPr>
+              <w:t>h</w:t>
+            </w:r>
+            <w:r>
+              <w:rPr>
+                <w:rFonts w:ascii="Courier New" w:hAnsi="Courier New" w:cs="Courier New"/>
+                <w:sz w:val="20"/>
+                <w:szCs w:val="20"/>
+              </w:rPr>
+              <w:t>ref</w:t>
+            </w:r>
+          </w:p>
+        </w:tc>
+      </w:tr>
+      <w:tr>
+        <w:trPr>
+          <w:jc w:val="center"/>
+        </w:trPr>
+        <w:tc>
+          <w:tcPr>
+            <w:tcW w:w="2802" w:type="dxa"/>
+          </w:tcPr>
+          <w:p>
+            <w:pPr>
+              <w:jc w:val="both"/>
+              <w:rPr>
+                <w:rFonts w:ascii="Courier New" w:hAnsi="Courier New" w:cs="Courier New"/>
+                <w:sz w:val="20"/>
+                <w:szCs w:val="20"/>
+              </w:rPr>
+            </w:pPr>
+            <w:r>
+              <w:rPr>
+                <w:rFonts w:ascii="Courier New" w:hAnsi="Courier New" w:cs="Courier New"/>
+                <w:sz w:val="20"/>
+                <w:szCs w:val="20"/>
+              </w:rPr>
+              <w:t>o</w:t>
+            </w:r>
+            <w:r>
+              <w:rPr>
+                <w:rFonts w:ascii="Courier New" w:hAnsi="Courier New" w:cs="Courier New"/>
+                <w:sz w:val="20"/>
+                <w:szCs w:val="20"/>
+              </w:rPr>
+              <w:t>rigin</w:t>
+            </w:r>
+          </w:p>
+        </w:tc>
+        <w:tc>
+          <w:tcPr>
+            <w:tcW w:w="2976" w:type="dxa"/>
+          </w:tcPr>
+          <w:p>
+            <w:pPr>
+              <w:jc w:val="both"/>
+              <w:rPr>
+                <w:rFonts w:ascii="Courier New" w:hAnsi="Courier New" w:cs="Courier New"/>
+                <w:sz w:val="20"/>
+                <w:szCs w:val="20"/>
+              </w:rPr>
+            </w:pPr>
+            <w:r>
+              <w:rPr>
+                <w:rFonts w:ascii="Courier New" w:hAnsi="Courier New" w:cs="Courier New"/>
+                <w:sz w:val="20"/>
+                <w:szCs w:val="20"/>
+              </w:rPr>
+              <w:t>pathname</w:t>
+            </w:r>
+          </w:p>
+        </w:tc>
+      </w:tr>
+      <w:tr>
+        <w:trPr>
+          <w:jc w:val="center"/>
+        </w:trPr>
+        <w:tc>
+          <w:tcPr>
+            <w:tcW w:w="2802" w:type="dxa"/>
+          </w:tcPr>
+          <w:p>
+            <w:pPr>
+              <w:jc w:val="both"/>
+              <w:rPr>
+                <w:rFonts w:ascii="Courier New" w:hAnsi="Courier New" w:cs="Courier New"/>
+                <w:sz w:val="20"/>
+                <w:szCs w:val="20"/>
+              </w:rPr>
+            </w:pPr>
+            <w:r>
+              <w:rPr>
+                <w:rFonts w:ascii="Courier New" w:hAnsi="Courier New" w:cs="Courier New"/>
+                <w:sz w:val="20"/>
+                <w:szCs w:val="20"/>
+              </w:rPr>
+              <w:t>p</w:t>
+            </w:r>
+            <w:r>
+              <w:rPr>
+                <w:rFonts w:ascii="Courier New" w:hAnsi="Courier New" w:cs="Courier New"/>
+                <w:sz w:val="20"/>
+                <w:szCs w:val="20"/>
+              </w:rPr>
+              <w:t>ort</w:t>
+            </w:r>
+          </w:p>
+        </w:tc>
+        <w:tc>
+          <w:tcPr>
+            <w:tcW w:w="2976" w:type="dxa"/>
+          </w:tcPr>
+          <w:p>
+            <w:pPr>
+              <w:jc w:val="both"/>
+              <w:rPr>
+                <w:rFonts w:ascii="Courier New" w:hAnsi="Courier New" w:cs="Courier New"/>
+                <w:sz w:val="20"/>
+                <w:szCs w:val="20"/>
+              </w:rPr>
+            </w:pPr>
+            <w:r>
+              <w:rPr>
+                <w:rFonts w:ascii="Courier New" w:hAnsi="Courier New" w:cs="Courier New"/>
+                <w:sz w:val="20"/>
+                <w:szCs w:val="20"/>
+              </w:rPr>
+              <w:t>s</w:t>
+            </w:r>
+            <w:r>
+              <w:rPr>
+                <w:rFonts w:ascii="Courier New" w:hAnsi="Courier New" w:cs="Courier New"/>
+                <w:sz w:val="20"/>
+                <w:szCs w:val="20"/>
+              </w:rPr>
+              <w:t>earch</w:t>
+            </w:r>
+          </w:p>
+        </w:tc>
+      </w:tr>
+      <w:tr>
+        <w:trPr>
+          <w:jc w:val="center"/>
+        </w:trPr>
+        <w:tc>
+          <w:tcPr>
+            <w:tcW w:w="2802" w:type="dxa"/>
+          </w:tcPr>
+          <w:p>
+            <w:pPr>
+              <w:jc w:val="both"/>
+              <w:rPr>
+                <w:rFonts w:ascii="Courier New" w:hAnsi="Courier New" w:cs="Courier New"/>
+                <w:sz w:val="20"/>
+                <w:szCs w:val="20"/>
+              </w:rPr>
+            </w:pPr>
+            <w:r>
+              <w:rPr>
+                <w:rFonts w:ascii="Courier New" w:hAnsi="Courier New" w:cs="Courier New"/>
+                <w:sz w:val="20"/>
+                <w:szCs w:val="20"/>
+              </w:rPr>
+              <w:t>p</w:t>
+            </w:r>
+            <w:r>
+              <w:rPr>
+                <w:rFonts w:ascii="Courier New" w:hAnsi="Courier New" w:cs="Courier New"/>
+                <w:sz w:val="20"/>
+                <w:szCs w:val="20"/>
+              </w:rPr>
+              <w:t>rotocol</w:t>
+            </w:r>
+          </w:p>
+        </w:tc>
+        <w:tc>
+          <w:tcPr>
+            <w:tcW w:w="2976" w:type="dxa"/>
+          </w:tcPr>
+          <w:p>
+            <w:pPr>
+              <w:jc w:val="both"/>
+              <w:rPr>
+                <w:rFonts w:ascii="Courier New" w:hAnsi="Courier New" w:cs="Courier New"/>
+                <w:sz w:val="20"/>
+                <w:szCs w:val="20"/>
+              </w:rPr>
+            </w:pPr>
+          </w:p>
+        </w:tc>
+      </w:tr>
+    </w:tbl>
+    <w:p>
+      <w:pPr>
+        <w:spacing w:before="240" w:after="0" w:line="240" w:lineRule="auto"/>
+        <w:jc w:val="both"/>
+        <w:rPr>
+          <w:rFonts w:ascii="Times New Roman" w:hAnsi="Times New Roman" w:cs="Times New Roman"/>
+        </w:rPr>
+      </w:pPr>
+      <w:r>
+        <w:rPr>
+          <w:rFonts w:ascii="Times New Roman" w:hAnsi="Times New Roman" w:cs="Times New Roman"/>
+        </w:rPr>
+        <w:t>The reason that some of these properties are</w:t>
+      </w:r>
+      <w:r>
+        <w:rPr>
+          <w:rFonts w:ascii="Times New Roman" w:hAnsi="Times New Roman" w:cs="Times New Roman"/>
+        </w:rPr>
+        <w:t xml:space="preserve"> considered</w:t>
+      </w:r>
+      <w:r>
+        <w:rPr>
+          <w:rFonts w:ascii="Times New Roman" w:hAnsi="Times New Roman" w:cs="Times New Roman"/>
+        </w:rPr>
+        <w:t xml:space="preserve"> harmless is that if the value </w:t>
+      </w:r>
+      <w:r>
+        <w:rPr>
+          <w:rFonts w:ascii="Times New Roman" w:hAnsi="Times New Roman" w:cs="Times New Roman"/>
+        </w:rPr>
+        <w:t xml:space="preserve">of those properties </w:t>
+      </w:r>
+      <w:r>
+        <w:rPr>
+          <w:rFonts w:ascii="Times New Roman" w:hAnsi="Times New Roman" w:cs="Times New Roman"/>
+        </w:rPr>
+        <w:t>is</w:t>
+      </w:r>
+      <w:r>
+        <w:rPr>
+          <w:rFonts w:ascii="Times New Roman" w:hAnsi="Times New Roman" w:cs="Times New Roman"/>
+        </w:rPr>
+        <w:t xml:space="preserve"> </w:t>
+      </w:r>
+      <w:r>
+        <w:rPr>
+          <w:rFonts w:ascii="Times New Roman" w:hAnsi="Times New Roman" w:cs="Times New Roman"/>
+        </w:rPr>
+        <w:t>set</w:t>
+      </w:r>
+      <w:r>
+        <w:rPr>
+          <w:rFonts w:ascii="Times New Roman" w:hAnsi="Times New Roman" w:cs="Times New Roman"/>
+        </w:rPr>
+        <w:t xml:space="preserve"> to contain </w:t>
+      </w:r>
+      <w:r>
+        <w:rPr>
+          <w:rFonts w:ascii="Times New Roman" w:hAnsi="Times New Roman" w:cs="Times New Roman"/>
+        </w:rPr>
+        <w:t xml:space="preserve">malicious </w:t>
+      </w:r>
+      <w:r>
+        <w:rPr>
+          <w:rFonts w:ascii="Times New Roman" w:hAnsi="Times New Roman" w:cs="Times New Roman"/>
+        </w:rPr>
+        <w:t xml:space="preserve">script, </w:t>
+      </w:r>
+      <w:r>
+        <w:rPr>
+          <w:rFonts w:ascii="Times New Roman" w:hAnsi="Times New Roman" w:cs="Times New Roman"/>
+        </w:rPr>
+        <w:t xml:space="preserve">then the </w:t>
+      </w:r>
+      <w:r>
+        <w:rPr>
+          <w:rFonts w:ascii="Times New Roman" w:hAnsi="Times New Roman" w:cs="Times New Roman"/>
+        </w:rPr>
+        <w:t>website visited will be totally different from initial website</w:t>
+      </w:r>
+      <w:r>
+        <w:rPr>
+          <w:rFonts w:ascii="Times New Roman" w:hAnsi="Times New Roman" w:cs="Times New Roman"/>
+        </w:rPr>
+        <w:t xml:space="preserve">, making the exploit on </w:t>
+      </w:r>
+      <w:r>
+        <w:rPr>
+          <w:rFonts w:ascii="Times New Roman" w:hAnsi="Times New Roman" w:cs="Times New Roman"/>
+        </w:rPr>
+        <w:t>a</w:t>
+      </w:r>
+      <w:r>
+        <w:rPr>
+          <w:rFonts w:ascii="Times New Roman" w:hAnsi="Times New Roman" w:cs="Times New Roman"/>
+        </w:rPr>
+        <w:t xml:space="preserve"> </w:t>
+      </w:r>
+      <w:r>
+        <w:rPr>
+          <w:rFonts w:ascii="Times New Roman" w:hAnsi="Times New Roman" w:cs="Times New Roman"/>
+        </w:rPr>
+        <w:t>website</w:t>
+      </w:r>
+      <w:r>
+        <w:rPr>
+          <w:rFonts w:ascii="Times New Roman" w:hAnsi="Times New Roman" w:cs="Times New Roman"/>
+        </w:rPr>
+        <w:t xml:space="preserve"> fails because the user will end up in</w:t>
+      </w:r>
+      <w:r>
+        <w:rPr>
+          <w:rFonts w:ascii="Times New Roman" w:hAnsi="Times New Roman" w:cs="Times New Roman"/>
+        </w:rPr>
+        <w:t xml:space="preserve"> some</w:t>
+      </w:r>
+      <w:r>
+        <w:rPr>
+          <w:rFonts w:ascii="Times New Roman" w:hAnsi="Times New Roman" w:cs="Times New Roman"/>
+        </w:rPr>
+        <w:t xml:space="preserve"> other </w:t>
+      </w:r>
+      <w:r>
+        <w:rPr>
+          <w:rFonts w:ascii="Times New Roman" w:hAnsi="Times New Roman" w:cs="Times New Roman"/>
+        </w:rPr>
+        <w:t>website</w:t>
+      </w:r>
+      <w:r>
+        <w:rPr>
+          <w:rFonts w:ascii="Times New Roman" w:hAnsi="Times New Roman" w:cs="Times New Roman"/>
+        </w:rPr>
+        <w:t>.</w:t>
+      </w:r>
+    </w:p>
+    <w:p>
+      <w:pPr>
+        <w:spacing w:before="240" w:after="0" w:line="240" w:lineRule="auto"/>
+        <w:jc w:val="both"/>
+        <w:rPr>
+          <w:rFonts w:ascii="Times New Roman" w:hAnsi="Times New Roman" w:cs="Times New Roman"/>
+        </w:rPr>
+      </w:pPr>
+      <w:r>
+        <w:rPr>
+          <w:rFonts w:ascii="Times New Roman" w:hAnsi="Times New Roman" w:cs="Times New Roman"/>
+        </w:rPr>
+        <w:t xml:space="preserve">For those considered harmful, it is because if the value is </w:t>
+      </w:r>
+      <w:r>
+        <w:rPr>
+          <w:rFonts w:ascii="Times New Roman" w:hAnsi="Times New Roman" w:cs="Times New Roman"/>
+        </w:rPr>
+        <w:t>set</w:t>
+      </w:r>
+      <w:r>
+        <w:rPr>
+          <w:rFonts w:ascii="Times New Roman" w:hAnsi="Times New Roman" w:cs="Times New Roman"/>
+        </w:rPr>
+        <w:t xml:space="preserve"> to contain a malicious script, the user will </w:t>
+      </w:r>
+      <w:r>
+        <w:rPr>
+          <w:rFonts w:ascii="Times New Roman" w:hAnsi="Times New Roman" w:cs="Times New Roman"/>
+        </w:rPr>
+        <w:t xml:space="preserve">still </w:t>
+      </w:r>
+      <w:r>
+        <w:rPr>
+          <w:rFonts w:ascii="Times New Roman" w:hAnsi="Times New Roman" w:cs="Times New Roman"/>
+        </w:rPr>
+        <w:t xml:space="preserve">end up in the same page. The only exception to this is </w:t>
+      </w:r>
+      <w:r>
+        <w:rPr>
+          <w:rFonts w:ascii="Courier New" w:hAnsi="Courier New" w:cs="Courier New"/>
+          <w:sz w:val="20"/>
+          <w:szCs w:val="20"/>
+        </w:rPr>
+        <w:t>pathname</w:t>
+      </w:r>
+      <w:r>
+        <w:rPr>
+          <w:rFonts w:ascii="Times New Roman" w:hAnsi="Times New Roman" w:cs="Times New Roman"/>
+        </w:rPr>
+        <w:t xml:space="preserve">, which can make user visit other page on the same website. We still consider this harmful because if the other page accesses the </w:t>
+      </w:r>
+      <w:r>
+        <w:rPr>
+          <w:rFonts w:ascii="Courier New" w:hAnsi="Courier New" w:cs="Courier New"/>
+          <w:sz w:val="20"/>
+          <w:szCs w:val="20"/>
+        </w:rPr>
+        <w:t>pathname</w:t>
+      </w:r>
+      <w:r>
+        <w:rPr>
+          <w:rFonts w:ascii="Times New Roman" w:hAnsi="Times New Roman" w:cs="Times New Roman"/>
+        </w:rPr>
+        <w:t xml:space="preserve">, </w:t>
+      </w:r>
+      <w:r>
+        <w:rPr>
+          <w:rFonts w:ascii="Times New Roman" w:hAnsi="Times New Roman" w:cs="Times New Roman"/>
+        </w:rPr>
+        <w:lastRenderedPageBreak/>
+        <w:t xml:space="preserve">the attack can go through. One example is if the </w:t>
+      </w:r>
+      <w:r>
+        <w:rPr>
+          <w:rFonts w:ascii="Times New Roman" w:hAnsi="Times New Roman" w:cs="Times New Roman"/>
+        </w:rPr>
+        <w:t>URL</w:t>
+      </w:r>
+      <w:r>
+        <w:rPr>
+          <w:rFonts w:ascii="Times New Roman" w:hAnsi="Times New Roman" w:cs="Times New Roman"/>
+        </w:rPr>
+        <w:t xml:space="preserve"> is </w:t>
+      </w:r>
+      <w:r>
+        <w:rPr>
+          <w:rFonts w:ascii="Times New Roman" w:hAnsi="Times New Roman" w:cs="Times New Roman"/>
+        </w:rPr>
+        <w:t xml:space="preserve">set by an attacker </w:t>
+      </w:r>
+      <w:r>
+        <w:rPr>
+          <w:rFonts w:ascii="Times New Roman" w:hAnsi="Times New Roman" w:cs="Times New Roman"/>
+        </w:rPr>
+        <w:t xml:space="preserve">as follows: </w:t>
+      </w:r>
+      <w:r>
+        <w:rPr>
+          <w:rStyle w:val="nowiki"/>
+          <w:rFonts w:ascii="Courier New" w:hAnsi="Courier New" w:cs="Courier New"/>
+          <w:sz w:val="20"/>
+          <w:szCs w:val="20"/>
+        </w:rPr>
+        <w:t>http://www.example.com:8080/&lt;script&gt;alert(1)&lt;/script</w:t>
+      </w:r>
+      <w:r>
+        <w:rPr>
+          <w:rStyle w:val="nowiki"/>
+          <w:rFonts w:ascii="Courier New" w:hAnsi="Courier New" w:cs="Courier New"/>
+          <w:sz w:val="20"/>
+          <w:szCs w:val="20"/>
+        </w:rPr>
+        <w:t>&gt;</w:t>
+      </w:r>
+      <w:r>
+        <w:rPr>
+          <w:rStyle w:val="nowiki"/>
+          <w:rFonts w:ascii="Times New Roman" w:hAnsi="Times New Roman" w:cs="Times New Roman"/>
+        </w:rPr>
+        <w:t xml:space="preserve">. This </w:t>
+      </w:r>
+      <w:r>
+        <w:rPr>
+          <w:rStyle w:val="nowiki"/>
+          <w:rFonts w:ascii="Times New Roman" w:hAnsi="Times New Roman" w:cs="Times New Roman"/>
+        </w:rPr>
+        <w:t>pathname</w:t>
+      </w:r>
+      <w:r>
+        <w:rPr>
+          <w:rStyle w:val="nowiki"/>
+          <w:rFonts w:ascii="Times New Roman" w:hAnsi="Times New Roman" w:cs="Times New Roman"/>
+        </w:rPr>
+        <w:t xml:space="preserve"> will very likely be not found</w:t>
+      </w:r>
+      <w:r>
+        <w:rPr>
+          <w:rStyle w:val="nowiki"/>
+          <w:rFonts w:ascii="Times New Roman" w:hAnsi="Times New Roman" w:cs="Times New Roman"/>
+        </w:rPr>
+        <w:t xml:space="preserve"> in any website, h</w:t>
+      </w:r>
+      <w:r>
+        <w:rPr>
+          <w:rStyle w:val="nowiki"/>
+          <w:rFonts w:ascii="Times New Roman" w:hAnsi="Times New Roman" w:cs="Times New Roman"/>
+        </w:rPr>
+        <w:t>owever</w:t>
+      </w:r>
+      <w:r>
+        <w:rPr>
+          <w:rStyle w:val="nowiki"/>
+          <w:rFonts w:ascii="Times New Roman" w:hAnsi="Times New Roman" w:cs="Times New Roman"/>
+        </w:rPr>
+        <w:t>,</w:t>
+      </w:r>
+      <w:r>
+        <w:rPr>
+          <w:rStyle w:val="nowiki"/>
+          <w:rFonts w:ascii="Times New Roman" w:hAnsi="Times New Roman" w:cs="Times New Roman"/>
+        </w:rPr>
+        <w:t xml:space="preserve"> if the 404 (or other error) </w:t>
+      </w:r>
+      <w:r>
+        <w:rPr>
+          <w:rStyle w:val="nowiki"/>
+          <w:rFonts w:ascii="Times New Roman" w:hAnsi="Times New Roman" w:cs="Times New Roman"/>
+        </w:rPr>
+        <w:t xml:space="preserve">page of any website </w:t>
+      </w:r>
+      <w:r>
+        <w:rPr>
+          <w:rStyle w:val="nowiki"/>
+          <w:rFonts w:ascii="Times New Roman" w:hAnsi="Times New Roman" w:cs="Times New Roman"/>
+        </w:rPr>
+        <w:t>access</w:t>
+      </w:r>
+      <w:r>
+        <w:rPr>
+          <w:rStyle w:val="nowiki"/>
+          <w:rFonts w:ascii="Times New Roman" w:hAnsi="Times New Roman" w:cs="Times New Roman"/>
+        </w:rPr>
+        <w:t>es</w:t>
+      </w:r>
+      <w:r>
+        <w:rPr>
+          <w:rStyle w:val="nowiki"/>
+          <w:rFonts w:ascii="Times New Roman" w:hAnsi="Times New Roman" w:cs="Times New Roman"/>
+        </w:rPr>
+        <w:t xml:space="preserve"> the pathname, then the attack </w:t>
+      </w:r>
+      <w:r>
+        <w:rPr>
+          <w:rStyle w:val="nowiki"/>
+          <w:rFonts w:ascii="Times New Roman" w:hAnsi="Times New Roman" w:cs="Times New Roman"/>
+        </w:rPr>
+        <w:t>can still</w:t>
+      </w:r>
+      <w:r>
+        <w:rPr>
+          <w:rStyle w:val="nowiki"/>
+          <w:rFonts w:ascii="Times New Roman" w:hAnsi="Times New Roman" w:cs="Times New Roman"/>
+        </w:rPr>
+        <w:t xml:space="preserve"> work.</w:t>
+      </w:r>
+    </w:p>
+    <w:p>
+      <w:pPr>
+        <w:spacing w:before="240" w:after="0" w:line="240" w:lineRule="auto"/>
+        <w:jc w:val="both"/>
+        <w:rPr>
+          <w:rFonts w:ascii="Times New Roman" w:hAnsi="Times New Roman" w:cs="Times New Roman"/>
+        </w:rPr>
+      </w:pPr>
     </w:p>
     <w:p>
       <w:pPr>
@@ -2363,23 +3942,40 @@
           <w:sz w:val="24"/>
           <w:szCs w:val="24"/>
         </w:rPr>
-        <w:t>Logic</w:t>
-      </w:r>
-    </w:p>
-    <w:p>
-      <w:pPr>
-        <w:spacing w:line="240" w:lineRule="auto"/>
-        <w:jc w:val="both"/>
-        <w:rPr>
-          <w:rFonts w:ascii="Times New Roman" w:hAnsi="Times New Roman" w:cs="Times New Roman"/>
-        </w:rPr>
-      </w:pPr>
-      <w:r>
-        <w:rPr>
-          <w:rFonts w:ascii="Times New Roman" w:hAnsi="Times New Roman" w:cs="Times New Roman"/>
-        </w:rPr>
-        <w:t>Chrome has the chrome.webRequest API which allows extensions to intercept the web request at various points in its life cycle. We can then analyze the content of request at the interception to eliminate the attack vectors. Our proposed solution is to intercept the request when it is about to be sent, or to intercept the response when it is about to be received. We are still in the progress of finding out the point that we shall intercept.</w:t>
-      </w:r>
+        <w:t>Implementation</w:t>
+      </w:r>
+    </w:p>
+    <w:p>
+      <w:pPr>
+        <w:spacing w:line="240" w:lineRule="auto"/>
+        <w:jc w:val="both"/>
+        <w:rPr>
+          <w:rFonts w:ascii="Times New Roman" w:hAnsi="Times New Roman" w:cs="Times New Roman"/>
+        </w:rPr>
+      </w:pPr>
+      <w:r>
+        <w:rPr>
+          <w:rFonts w:ascii="Times New Roman" w:hAnsi="Times New Roman" w:cs="Times New Roman"/>
+        </w:rPr>
+        <w:t>LALALALALALA</w:t>
+      </w:r>
+    </w:p>
+    <w:p>
+      <w:pPr>
+        <w:spacing w:line="240" w:lineRule="auto"/>
+        <w:jc w:val="both"/>
+        <w:rPr>
+          <w:rFonts w:ascii="Times New Roman" w:hAnsi="Times New Roman" w:cs="Times New Roman"/>
+        </w:rPr>
+      </w:pPr>
+      <w:r>
+        <w:rPr>
+          <w:rFonts w:ascii="Times New Roman" w:hAnsi="Times New Roman" w:cs="Times New Roman"/>
+        </w:rPr>
+        <w:t>location.pathname and location.search already encoded by Chrome, but not others so override……………………………</w:t>
+      </w:r>
+      <w:bookmarkStart w:id="0" w:name="_GoBack"/>
+      <w:bookmarkEnd w:id="0"/>
     </w:p>
     <w:p>
       <w:pPr>
@@ -3130,13 +4726,7 @@
         <w:rPr>
           <w:rFonts w:ascii="Times New Roman" w:hAnsi="Times New Roman" w:cs="Times New Roman"/>
         </w:rPr>
-        <w:t>respectively</w:t>
-      </w:r>
-      <w:r>
-        <w:rPr>
-          <w:rFonts w:ascii="Times New Roman" w:hAnsi="Times New Roman" w:cs="Times New Roman"/>
-        </w:rPr>
-        <w:t xml:space="preserve"> </w:t>
+        <w:t xml:space="preserve">respectively </w:t>
       </w:r>
       <w:r>
         <w:rPr>
@@ -3366,39 +4956,7 @@
                                 <w:sz w:val="20"/>
                                 <w:szCs w:val="20"/>
                               </w:rPr>
-                              <w:t>Object.getOwnPropertyDescriptor</w:t>
-                            </w:r>
-                            <w:r>
-                              <w:rPr>
-                                <w:rFonts w:ascii="Courier New" w:hAnsi="Courier New" w:cs="Courier New"/>
-                                <w:sz w:val="20"/>
-                                <w:szCs w:val="20"/>
-                              </w:rPr>
-                              <w:t>(document.location,</w:t>
-                            </w:r>
-                            <w:r>
-                              <w:rPr>
-                                <w:rFonts w:ascii="Courier New" w:hAnsi="Courier New" w:cs="Courier New"/>
-                                <w:sz w:val="20"/>
-                                <w:szCs w:val="20"/>
-                              </w:rPr>
-                              <w:t xml:space="preserve"> “</w:t>
-                            </w:r>
-                            <w:r>
-                              <w:rPr>
-                                <w:rFonts w:ascii="Courier New" w:hAnsi="Courier New" w:cs="Courier New"/>
-                                <w:sz w:val="20"/>
-                                <w:szCs w:val="20"/>
-                              </w:rPr>
-                              <w:t>href”</w:t>
-                            </w:r>
-                            <w:r>
-                              <w:rPr>
-                                <w:rFonts w:ascii="Courier New" w:hAnsi="Courier New" w:cs="Courier New"/>
-                                <w:sz w:val="20"/>
-                                <w:szCs w:val="20"/>
-                              </w:rPr>
-                              <w:t>);</w:t>
+                              <w:t>Object.getOwnPropertyDescriptor(document.location, “href”);</w:t>
                             </w:r>
                           </w:p>
                           <w:p>
@@ -3416,23 +4974,7 @@
                                 <w:sz w:val="20"/>
                                 <w:szCs w:val="20"/>
                               </w:rPr>
-                              <w:t>Object.getOwnPropertyDescriptor(document.location, “</w:t>
-                            </w:r>
-                            <w:r>
-                              <w:rPr>
-                                <w:rFonts w:ascii="Courier New" w:hAnsi="Courier New" w:cs="Courier New"/>
-                                <w:sz w:val="20"/>
-                                <w:szCs w:val="20"/>
-                              </w:rPr>
-                              <w:t>hash</w:t>
-                            </w:r>
-                            <w:r>
-                              <w:rPr>
-                                <w:rFonts w:ascii="Courier New" w:hAnsi="Courier New" w:cs="Courier New"/>
-                                <w:sz w:val="20"/>
-                                <w:szCs w:val="20"/>
-                              </w:rPr>
-                              <w:t>”);</w:t>
+                              <w:t>Object.getOwnPropertyDescriptor(document.location, “hash”);</w:t>
                             </w:r>
                           </w:p>
                           <w:p>
@@ -3543,39 +5085,7 @@
                           <w:sz w:val="20"/>
                           <w:szCs w:val="20"/>
                         </w:rPr>
-                        <w:t>Object.getOwnPropertyDescriptor</w:t>
-                      </w:r>
-                      <w:r>
-                        <w:rPr>
-                          <w:rFonts w:ascii="Courier New" w:hAnsi="Courier New" w:cs="Courier New"/>
-                          <w:sz w:val="20"/>
-                          <w:szCs w:val="20"/>
-                        </w:rPr>
-                        <w:t>(document.location,</w:t>
-                      </w:r>
-                      <w:r>
-                        <w:rPr>
-                          <w:rFonts w:ascii="Courier New" w:hAnsi="Courier New" w:cs="Courier New"/>
-                          <w:sz w:val="20"/>
-                          <w:szCs w:val="20"/>
-                        </w:rPr>
-                        <w:t xml:space="preserve"> “</w:t>
-                      </w:r>
-                      <w:r>
-                        <w:rPr>
-                          <w:rFonts w:ascii="Courier New" w:hAnsi="Courier New" w:cs="Courier New"/>
-                          <w:sz w:val="20"/>
-                          <w:szCs w:val="20"/>
-                        </w:rPr>
-                        <w:t>href”</w:t>
-                      </w:r>
-                      <w:r>
-                        <w:rPr>
-                          <w:rFonts w:ascii="Courier New" w:hAnsi="Courier New" w:cs="Courier New"/>
-                          <w:sz w:val="20"/>
-                          <w:szCs w:val="20"/>
-                        </w:rPr>
-                        <w:t>);</w:t>
+                        <w:t>Object.getOwnPropertyDescriptor(document.location, “href”);</w:t>
                       </w:r>
                     </w:p>
                     <w:p>
@@ -3593,23 +5103,7 @@
                           <w:sz w:val="20"/>
                           <w:szCs w:val="20"/>
                         </w:rPr>
-                        <w:t>Object.getOwnPropertyDescriptor(document.location, “</w:t>
-                      </w:r>
-                      <w:r>
-                        <w:rPr>
-                          <w:rFonts w:ascii="Courier New" w:hAnsi="Courier New" w:cs="Courier New"/>
-                          <w:sz w:val="20"/>
-                          <w:szCs w:val="20"/>
-                        </w:rPr>
-                        <w:t>hash</w:t>
-                      </w:r>
-                      <w:r>
-                        <w:rPr>
-                          <w:rFonts w:ascii="Courier New" w:hAnsi="Courier New" w:cs="Courier New"/>
-                          <w:sz w:val="20"/>
-                          <w:szCs w:val="20"/>
-                        </w:rPr>
-                        <w:t>”);</w:t>
+                        <w:t>Object.getOwnPropertyDescriptor(document.location, “hash”);</w:t>
                       </w:r>
                     </w:p>
                     <w:p>
@@ -4040,15 +5534,7 @@
                 <w:sz w:val="20"/>
                 <w:szCs w:val="20"/>
               </w:rPr>
-              <w:t>d</w:t>
-            </w:r>
-            <w:r>
-              <w:rPr>
-                <w:rFonts w:ascii="Courier New" w:hAnsi="Courier New" w:cs="Courier New"/>
-                <w:sz w:val="20"/>
-                <w:szCs w:val="20"/>
-              </w:rPr>
-              <w:t>ocument.URL</w:t>
+              <w:t>document.URL</w:t>
             </w:r>
           </w:p>
         </w:tc>
@@ -5181,8 +6667,6 @@
         </w:rPr>
         <w:t xml:space="preserve">better </w:t>
       </w:r>
-      <w:bookmarkStart w:id="0" w:name="_GoBack"/>
-      <w:bookmarkEnd w:id="0"/>
       <w:r>
         <w:rPr>
           <w:rFonts w:ascii="Times New Roman" w:hAnsi="Times New Roman" w:cs="Times New Roman"/>
@@ -5337,15 +6821,7 @@
                                 <w:sz w:val="20"/>
                                 <w:szCs w:val="20"/>
                               </w:rPr>
-                              <w:t>Object.</w:t>
-                            </w:r>
-                            <w:r>
-                              <w:rPr>
-                                <w:rFonts w:ascii="Courier New" w:hAnsi="Courier New" w:cs="Courier New"/>
-                                <w:sz w:val="20"/>
-                                <w:szCs w:val="20"/>
-                              </w:rPr>
-                              <w:t>defineProperty</w:t>
+                              <w:t>Object.defineProperty</w:t>
                             </w:r>
                             <w:r>
                               <w:rPr>
@@ -5423,23 +6899,7 @@
                                 <w:sz w:val="20"/>
                                 <w:szCs w:val="20"/>
                               </w:rPr>
-                              <w:t>Object.defineProperty(</w:t>
-                            </w:r>
-                            <w:r>
-                              <w:rPr>
-                                <w:rFonts w:ascii="Courier New" w:hAnsi="Courier New" w:cs="Courier New"/>
-                                <w:sz w:val="20"/>
-                                <w:szCs w:val="20"/>
-                              </w:rPr>
-                              <w:t>document</w:t>
-                            </w:r>
-                            <w:r>
-                              <w:rPr>
-                                <w:rFonts w:ascii="Courier New" w:hAnsi="Courier New" w:cs="Courier New"/>
-                                <w:sz w:val="20"/>
-                                <w:szCs w:val="20"/>
-                              </w:rPr>
-                              <w:t xml:space="preserve">, </w:t>
+                              <w:t xml:space="preserve">Object.defineProperty(document, </w:t>
                             </w:r>
                             <w:r>
                               <w:rPr>
@@ -5455,15 +6915,7 @@
                                 <w:sz w:val="20"/>
                                 <w:szCs w:val="20"/>
                               </w:rPr>
-                              <w:t>URL</w:t>
-                            </w:r>
-                            <w:r>
-                              <w:rPr>
-                                <w:rFonts w:ascii="Courier New" w:hAnsi="Courier New" w:cs="Courier New"/>
-                                <w:sz w:val="20"/>
-                                <w:szCs w:val="20"/>
-                              </w:rPr>
-                              <w:t>”, {configurable: false});</w:t>
+                              <w:t>URL”, {configurable: false});</w:t>
                             </w:r>
                           </w:p>
                           <w:p>
@@ -5606,15 +7058,7 @@
                           <w:sz w:val="20"/>
                           <w:szCs w:val="20"/>
                         </w:rPr>
-                        <w:t>Object.</w:t>
-                      </w:r>
-                      <w:r>
-                        <w:rPr>
-                          <w:rFonts w:ascii="Courier New" w:hAnsi="Courier New" w:cs="Courier New"/>
-                          <w:sz w:val="20"/>
-                          <w:szCs w:val="20"/>
-                        </w:rPr>
-                        <w:t>defineProperty</w:t>
+                        <w:t>Object.defineProperty</w:t>
                       </w:r>
                       <w:r>
                         <w:rPr>
@@ -5692,23 +7136,7 @@
                           <w:sz w:val="20"/>
                           <w:szCs w:val="20"/>
                         </w:rPr>
-                        <w:t>Object.defineProperty(</w:t>
-                      </w:r>
-                      <w:r>
-                        <w:rPr>
-                          <w:rFonts w:ascii="Courier New" w:hAnsi="Courier New" w:cs="Courier New"/>
-                          <w:sz w:val="20"/>
-                          <w:szCs w:val="20"/>
-                        </w:rPr>
-                        <w:t>document</w:t>
-                      </w:r>
-                      <w:r>
-                        <w:rPr>
-                          <w:rFonts w:ascii="Courier New" w:hAnsi="Courier New" w:cs="Courier New"/>
-                          <w:sz w:val="20"/>
-                          <w:szCs w:val="20"/>
-                        </w:rPr>
-                        <w:t xml:space="preserve">, </w:t>
+                        <w:t xml:space="preserve">Object.defineProperty(document, </w:t>
                       </w:r>
                       <w:r>
                         <w:rPr>
@@ -5724,15 +7152,7 @@
                           <w:sz w:val="20"/>
                           <w:szCs w:val="20"/>
                         </w:rPr>
-                        <w:t>URL</w:t>
-                      </w:r>
-                      <w:r>
-                        <w:rPr>
-                          <w:rFonts w:ascii="Courier New" w:hAnsi="Courier New" w:cs="Courier New"/>
-                          <w:sz w:val="20"/>
-                          <w:szCs w:val="20"/>
-                        </w:rPr>
-                        <w:t>”, {configurable: false});</w:t>
+                        <w:t>URL”, {configurable: false});</w:t>
                       </w:r>
                     </w:p>
                     <w:p>
@@ -6617,8 +8037,8 @@
   <w:abstractNum w:abstractNumId="6">
     <w:nsid w:val="437810B3"/>
     <w:multiLevelType w:val="hybridMultilevel"/>
-    <w:tmpl w:val="85D0F708"/>
-    <w:lvl w:ilvl="0" w:tplc="3536BDE4">
+    <w:tmpl w:val="26E6BEA8"/>
+    <w:lvl w:ilvl="0" w:tplc="B882017E">
       <w:start w:val="1"/>
       <w:numFmt w:val="bullet"/>
       <w:lvlText w:val="-"/>
@@ -6627,7 +8047,9 @@
         <w:ind w:left="1440" w:hanging="360"/>
       </w:pPr>
       <w:rPr>
-        <w:rFonts w:ascii="Times New Roman" w:eastAsiaTheme="minorEastAsia" w:hAnsi="Times New Roman" w:cs="Times New Roman" w:hint="default"/>
+        <w:rFonts w:ascii="Courier New" w:eastAsiaTheme="minorEastAsia" w:hAnsi="Courier New" w:cs="Courier New" w:hint="default"/>
+        <w:sz w:val="20"/>
+        <w:szCs w:val="20"/>
       </w:rPr>
     </w:lvl>
     <w:lvl w:ilvl="1" w:tplc="04090003" w:tentative="1">
@@ -7601,6 +9023,11 @@
       <w:szCs w:val="16"/>
     </w:rPr>
   </w:style>
+  <w:style w:type="character" w:customStyle="1" w:styleId="nowiki">
+    <w:name w:val="nowiki"/>
+    <w:basedOn w:val="DefaultParagraphFont"/>
+    <w:rsid w:val="003F71BB"/>
+  </w:style>
 </w:styles>
 </file>
 
@@ -7880,6 +9307,11 @@
       <w:sz w:val="16"/>
       <w:szCs w:val="16"/>
     </w:rPr>
+  </w:style>
+  <w:style w:type="character" w:customStyle="1" w:styleId="nowiki">
+    <w:name w:val="nowiki"/>
+    <w:basedOn w:val="DefaultParagraphFont"/>
+    <w:rsid w:val="003F71BB"/>
   </w:style>
 </w:styles>
 </file>

</xml_diff>

<commit_message>
Add documentURI to the table in other findings
</commit_message>
<xml_diff>
--- a/CS5231 Group03 Project Report.docx
+++ b/CS5231 Group03 Project Report.docx
@@ -198,6 +198,7 @@
           <w:szCs w:val="28"/>
         </w:rPr>
       </w:pPr>
+      <w:proofErr w:type="spellStart"/>
       <w:r>
         <w:rPr>
           <w:rFonts w:ascii="Times New Roman" w:hAnsi="Times New Roman" w:cs="Times New Roman"/>
@@ -206,6 +207,7 @@
         </w:rPr>
         <w:t>Heryandi</w:t>
       </w:r>
+      <w:proofErr w:type="spellEnd"/>
       <w:r>
         <w:rPr>
           <w:rFonts w:ascii="Times New Roman" w:hAnsi="Times New Roman" w:cs="Times New Roman"/>
@@ -241,16 +243,18 @@
           <w:sz w:val="28"/>
           <w:szCs w:val="28"/>
         </w:rPr>
-        <w:t>Lu Fangjian</w:t>
-      </w:r>
+        <w:t xml:space="preserve">Lu </w:t>
+      </w:r>
+      <w:proofErr w:type="spellStart"/>
       <w:r>
         <w:rPr>
           <w:rFonts w:ascii="Times New Roman" w:hAnsi="Times New Roman" w:cs="Times New Roman"/>
           <w:sz w:val="28"/>
           <w:szCs w:val="28"/>
         </w:rPr>
-        <w:tab/>
-      </w:r>
+        <w:t>Fangjian</w:t>
+      </w:r>
+      <w:proofErr w:type="spellEnd"/>
       <w:r>
         <w:rPr>
           <w:rFonts w:ascii="Times New Roman" w:hAnsi="Times New Roman" w:cs="Times New Roman"/>
@@ -265,34 +269,52 @@
           <w:sz w:val="28"/>
           <w:szCs w:val="28"/>
         </w:rPr>
-        <w:t>A0040740W</w:t>
-      </w:r>
-    </w:p>
-    <w:p>
-      <w:pPr>
-        <w:spacing w:line="240" w:lineRule="auto"/>
-        <w:ind w:left="2160" w:firstLine="720"/>
-        <w:jc w:val="both"/>
+        <w:tab/>
+      </w:r>
+      <w:r>
         <w:rPr>
           <w:rFonts w:ascii="Times New Roman" w:hAnsi="Times New Roman" w:cs="Times New Roman"/>
           <w:sz w:val="28"/>
           <w:szCs w:val="28"/>
         </w:rPr>
-      </w:pPr>
-      <w:r>
+        <w:t>A0040740W</w:t>
+      </w:r>
+    </w:p>
+    <w:p>
+      <w:pPr>
+        <w:spacing w:line="240" w:lineRule="auto"/>
+        <w:ind w:left="2160" w:firstLine="720"/>
+        <w:jc w:val="both"/>
         <w:rPr>
           <w:rFonts w:ascii="Times New Roman" w:hAnsi="Times New Roman" w:cs="Times New Roman"/>
           <w:sz w:val="28"/>
           <w:szCs w:val="28"/>
         </w:rPr>
-        <w:t>Yang Yuhang</w:t>
-      </w:r>
+      </w:pPr>
       <w:r>
         <w:rPr>
           <w:rFonts w:ascii="Times New Roman" w:hAnsi="Times New Roman" w:cs="Times New Roman"/>
           <w:sz w:val="28"/>
           <w:szCs w:val="28"/>
         </w:rPr>
+        <w:t xml:space="preserve">Yang </w:t>
+      </w:r>
+      <w:proofErr w:type="spellStart"/>
+      <w:r>
+        <w:rPr>
+          <w:rFonts w:ascii="Times New Roman" w:hAnsi="Times New Roman" w:cs="Times New Roman"/>
+          <w:sz w:val="28"/>
+          <w:szCs w:val="28"/>
+        </w:rPr>
+        <w:t>Yuhang</w:t>
+      </w:r>
+      <w:proofErr w:type="spellEnd"/>
+      <w:r>
+        <w:rPr>
+          <w:rFonts w:ascii="Times New Roman" w:hAnsi="Times New Roman" w:cs="Times New Roman"/>
+          <w:sz w:val="28"/>
+          <w:szCs w:val="28"/>
+        </w:rPr>
         <w:tab/>
         <w:t>A0082237H</w:t>
       </w:r>
@@ -314,8 +336,18 @@
           <w:sz w:val="28"/>
           <w:szCs w:val="28"/>
         </w:rPr>
-        <w:t>Yang Zhaoyu</w:t>
-      </w:r>
+        <w:t xml:space="preserve">Yang </w:t>
+      </w:r>
+      <w:proofErr w:type="spellStart"/>
+      <w:r>
+        <w:rPr>
+          <w:rFonts w:ascii="Times New Roman" w:hAnsi="Times New Roman" w:cs="Times New Roman"/>
+          <w:sz w:val="28"/>
+          <w:szCs w:val="28"/>
+        </w:rPr>
+        <w:t>Zhaoyu</w:t>
+      </w:r>
+      <w:proofErr w:type="spellEnd"/>
       <w:r>
         <w:rPr>
           <w:rFonts w:ascii="Times New Roman" w:hAnsi="Times New Roman" w:cs="Times New Roman"/>
@@ -440,11 +472,33 @@
         </w:rPr>
         <w:t xml:space="preserve">The response from the server doesn’t have to contain any malicious code in order for DOM-based XSS to succeed. The response page only has to access data that is unsafe in order for the attack to succeed. Examples of the unsafe data that can be accessed from a non-malicious page are </w:t>
       </w:r>
-      <w:r>
-        <w:rPr>
-          <w:rFonts w:ascii="Times New Roman" w:hAnsi="Times New Roman" w:cs="Times New Roman"/>
-        </w:rPr>
-        <w:t>document.location or document.URL or document.referrer.</w:t>
+      <w:proofErr w:type="spellStart"/>
+      <w:r>
+        <w:rPr>
+          <w:rFonts w:ascii="Times New Roman" w:hAnsi="Times New Roman" w:cs="Times New Roman"/>
+        </w:rPr>
+        <w:t>document.location</w:t>
+      </w:r>
+      <w:proofErr w:type="spellEnd"/>
+      <w:r>
+        <w:rPr>
+          <w:rFonts w:ascii="Times New Roman" w:hAnsi="Times New Roman" w:cs="Times New Roman"/>
+        </w:rPr>
+        <w:t xml:space="preserve"> or document.URL or </w:t>
+      </w:r>
+      <w:proofErr w:type="spellStart"/>
+      <w:r>
+        <w:rPr>
+          <w:rFonts w:ascii="Times New Roman" w:hAnsi="Times New Roman" w:cs="Times New Roman"/>
+        </w:rPr>
+        <w:t>document.referrer</w:t>
+      </w:r>
+      <w:proofErr w:type="spellEnd"/>
+      <w:r>
+        <w:rPr>
+          <w:rFonts w:ascii="Times New Roman" w:hAnsi="Times New Roman" w:cs="Times New Roman"/>
+        </w:rPr>
+        <w:t>.</w:t>
       </w:r>
     </w:p>
     <w:p>
@@ -505,7 +559,25 @@
           <w:sz w:val="20"/>
           <w:szCs w:val="20"/>
         </w:rPr>
-        <w:t>&lt;html&gt;&lt;head&gt;&lt;title&gt;Test Page&lt;/title&gt;&lt;/head&gt;</w:t>
+        <w:t>&lt;</w:t>
+      </w:r>
+      <w:proofErr w:type="gramStart"/>
+      <w:r>
+        <w:rPr>
+          <w:rFonts w:ascii="Courier New" w:hAnsi="Courier New" w:cs="Courier New"/>
+          <w:sz w:val="20"/>
+          <w:szCs w:val="20"/>
+        </w:rPr>
+        <w:t>html</w:t>
+      </w:r>
+      <w:proofErr w:type="gramEnd"/>
+      <w:r>
+        <w:rPr>
+          <w:rFonts w:ascii="Courier New" w:hAnsi="Courier New" w:cs="Courier New"/>
+          <w:sz w:val="20"/>
+          <w:szCs w:val="20"/>
+        </w:rPr>
+        <w:t>&gt;&lt;head&gt;&lt;title&gt;Test Page&lt;/title&gt;&lt;/head&gt;</w:t>
       </w:r>
       <w:r>
         <w:rPr>
@@ -550,13 +622,41 @@
         <w:br/>
         <w:t xml:space="preserve">      </w:t>
       </w:r>
-      <w:r>
-        <w:rPr>
-          <w:rFonts w:ascii="Courier New" w:hAnsi="Courier New" w:cs="Courier New"/>
-          <w:sz w:val="20"/>
-          <w:szCs w:val="20"/>
-        </w:rPr>
-        <w:t>document.write("Site is at: " + document.location.href + ".");</w:t>
+      <w:proofErr w:type="spellStart"/>
+      <w:r>
+        <w:rPr>
+          <w:rFonts w:ascii="Courier New" w:hAnsi="Courier New" w:cs="Courier New"/>
+          <w:sz w:val="20"/>
+          <w:szCs w:val="20"/>
+        </w:rPr>
+        <w:t>document.write</w:t>
+      </w:r>
+      <w:proofErr w:type="spellEnd"/>
+      <w:r>
+        <w:rPr>
+          <w:rFonts w:ascii="Courier New" w:hAnsi="Courier New" w:cs="Courier New"/>
+          <w:sz w:val="20"/>
+          <w:szCs w:val="20"/>
+        </w:rPr>
+        <w:t xml:space="preserve">("Site is at: " + </w:t>
+      </w:r>
+      <w:proofErr w:type="spellStart"/>
+      <w:r>
+        <w:rPr>
+          <w:rFonts w:ascii="Courier New" w:hAnsi="Courier New" w:cs="Courier New"/>
+          <w:sz w:val="20"/>
+          <w:szCs w:val="20"/>
+        </w:rPr>
+        <w:t>document.location.href</w:t>
+      </w:r>
+      <w:proofErr w:type="spellEnd"/>
+      <w:r>
+        <w:rPr>
+          <w:rFonts w:ascii="Courier New" w:hAnsi="Courier New" w:cs="Courier New"/>
+          <w:sz w:val="20"/>
+          <w:szCs w:val="20"/>
+        </w:rPr>
+        <w:t xml:space="preserve"> + ".");</w:t>
       </w:r>
       <w:r>
         <w:rPr>
@@ -706,7 +806,25 @@
           <w:sz w:val="20"/>
           <w:szCs w:val="20"/>
         </w:rPr>
-        <w:t>http://localhost/xss.html#&lt;script&gt;alert('xss')&lt;/script</w:t>
+        <w:t>http://localhost/xss.html#&lt;script&gt;</w:t>
+      </w:r>
+      <w:proofErr w:type="gramStart"/>
+      <w:r>
+        <w:rPr>
+          <w:rFonts w:ascii="Courier New" w:hAnsi="Courier New" w:cs="Courier New"/>
+          <w:sz w:val="20"/>
+          <w:szCs w:val="20"/>
+        </w:rPr>
+        <w:t>alert(</w:t>
+      </w:r>
+      <w:proofErr w:type="gramEnd"/>
+      <w:r>
+        <w:rPr>
+          <w:rFonts w:ascii="Courier New" w:hAnsi="Courier New" w:cs="Courier New"/>
+          <w:sz w:val="20"/>
+          <w:szCs w:val="20"/>
+        </w:rPr>
+        <w:t>'xss')&lt;/script</w:t>
       </w:r>
       <w:r>
         <w:rPr>
@@ -805,6 +923,7 @@
           <w:szCs w:val="24"/>
         </w:rPr>
       </w:pPr>
+      <w:proofErr w:type="spellStart"/>
       <w:r>
         <w:rPr>
           <w:rFonts w:ascii="Times New Roman" w:hAnsi="Times New Roman" w:cs="Times New Roman"/>
@@ -812,22 +931,94 @@
           <w:sz w:val="24"/>
           <w:szCs w:val="24"/>
         </w:rPr>
-        <w:t>XSSAuditor, noXSS, IE8 Filter</w:t>
-      </w:r>
-    </w:p>
-    <w:p>
-      <w:pPr>
-        <w:spacing w:line="240" w:lineRule="auto"/>
-        <w:jc w:val="both"/>
-        <w:rPr>
-          <w:rFonts w:ascii="Times New Roman" w:hAnsi="Times New Roman" w:cs="Times New Roman"/>
-        </w:rPr>
-      </w:pPr>
-      <w:r>
-        <w:rPr>
-          <w:rFonts w:ascii="Times New Roman" w:hAnsi="Times New Roman" w:cs="Times New Roman"/>
-        </w:rPr>
-        <w:t xml:space="preserve">In order to design and implement our own filter, some basic knowledge needs to be obtained from the current implementations. We find several implementations, such as noXSS, IE8 Filter and XSSAuditor. However, noXSS has stopped </w:t>
+        <w:t>XSSAuditor</w:t>
+      </w:r>
+      <w:proofErr w:type="spellEnd"/>
+      <w:r>
+        <w:rPr>
+          <w:rFonts w:ascii="Times New Roman" w:hAnsi="Times New Roman" w:cs="Times New Roman"/>
+          <w:b/>
+          <w:sz w:val="24"/>
+          <w:szCs w:val="24"/>
+        </w:rPr>
+        <w:t xml:space="preserve">, </w:t>
+      </w:r>
+      <w:proofErr w:type="spellStart"/>
+      <w:r>
+        <w:rPr>
+          <w:rFonts w:ascii="Times New Roman" w:hAnsi="Times New Roman" w:cs="Times New Roman"/>
+          <w:b/>
+          <w:sz w:val="24"/>
+          <w:szCs w:val="24"/>
+        </w:rPr>
+        <w:t>noXSS</w:t>
+      </w:r>
+      <w:proofErr w:type="spellEnd"/>
+      <w:r>
+        <w:rPr>
+          <w:rFonts w:ascii="Times New Roman" w:hAnsi="Times New Roman" w:cs="Times New Roman"/>
+          <w:b/>
+          <w:sz w:val="24"/>
+          <w:szCs w:val="24"/>
+        </w:rPr>
+        <w:t>, IE8 Filter</w:t>
+      </w:r>
+    </w:p>
+    <w:p>
+      <w:pPr>
+        <w:spacing w:line="240" w:lineRule="auto"/>
+        <w:jc w:val="both"/>
+        <w:rPr>
+          <w:rFonts w:ascii="Times New Roman" w:hAnsi="Times New Roman" w:cs="Times New Roman"/>
+        </w:rPr>
+      </w:pPr>
+      <w:r>
+        <w:rPr>
+          <w:rFonts w:ascii="Times New Roman" w:hAnsi="Times New Roman" w:cs="Times New Roman"/>
+        </w:rPr>
+        <w:t xml:space="preserve">In order to design and implement our own filter, some basic knowledge needs to be obtained from the current implementations. We find several implementations, such as </w:t>
+      </w:r>
+      <w:proofErr w:type="spellStart"/>
+      <w:r>
+        <w:rPr>
+          <w:rFonts w:ascii="Times New Roman" w:hAnsi="Times New Roman" w:cs="Times New Roman"/>
+        </w:rPr>
+        <w:t>noXSS</w:t>
+      </w:r>
+      <w:proofErr w:type="spellEnd"/>
+      <w:r>
+        <w:rPr>
+          <w:rFonts w:ascii="Times New Roman" w:hAnsi="Times New Roman" w:cs="Times New Roman"/>
+        </w:rPr>
+        <w:t xml:space="preserve">, IE8 Filter and </w:t>
+      </w:r>
+      <w:proofErr w:type="spellStart"/>
+      <w:r>
+        <w:rPr>
+          <w:rFonts w:ascii="Times New Roman" w:hAnsi="Times New Roman" w:cs="Times New Roman"/>
+        </w:rPr>
+        <w:t>XSSAuditor</w:t>
+      </w:r>
+      <w:proofErr w:type="spellEnd"/>
+      <w:r>
+        <w:rPr>
+          <w:rFonts w:ascii="Times New Roman" w:hAnsi="Times New Roman" w:cs="Times New Roman"/>
+        </w:rPr>
+        <w:t xml:space="preserve">. However, </w:t>
+      </w:r>
+      <w:proofErr w:type="spellStart"/>
+      <w:r>
+        <w:rPr>
+          <w:rFonts w:ascii="Times New Roman" w:hAnsi="Times New Roman" w:cs="Times New Roman"/>
+        </w:rPr>
+        <w:t>noXSS</w:t>
+      </w:r>
+      <w:proofErr w:type="spellEnd"/>
+      <w:r>
+        <w:rPr>
+          <w:rFonts w:ascii="Times New Roman" w:hAnsi="Times New Roman" w:cs="Times New Roman"/>
+        </w:rPr>
+        <w:t xml:space="preserve"> has stopped </w:t>
       </w:r>
       <w:r>
         <w:rPr>
@@ -851,7 +1042,21 @@
         <w:rPr>
           <w:rFonts w:ascii="Times New Roman" w:hAnsi="Times New Roman" w:cs="Times New Roman"/>
         </w:rPr>
-        <w:t xml:space="preserve"> available; IE8 Filter never published any useful information. Only XSSAuditor is still </w:t>
+        <w:t xml:space="preserve"> available; IE8 Filter never published any useful information. Only </w:t>
+      </w:r>
+      <w:proofErr w:type="spellStart"/>
+      <w:r>
+        <w:rPr>
+          <w:rFonts w:ascii="Times New Roman" w:hAnsi="Times New Roman" w:cs="Times New Roman"/>
+        </w:rPr>
+        <w:t>XSSAuditor</w:t>
+      </w:r>
+      <w:proofErr w:type="spellEnd"/>
+      <w:r>
+        <w:rPr>
+          <w:rFonts w:ascii="Times New Roman" w:hAnsi="Times New Roman" w:cs="Times New Roman"/>
+        </w:rPr>
+        <w:t xml:space="preserve"> is still </w:t>
       </w:r>
       <w:r>
         <w:rPr>
@@ -875,22 +1080,44 @@
         <w:rPr>
           <w:rFonts w:ascii="Times New Roman" w:hAnsi="Times New Roman" w:cs="Times New Roman"/>
         </w:rPr>
-        <w:t>, we decided to focus on XSSAuditor.</w:t>
-      </w:r>
-    </w:p>
-    <w:p>
-      <w:pPr>
-        <w:spacing w:line="240" w:lineRule="auto"/>
-        <w:jc w:val="both"/>
-        <w:rPr>
-          <w:rFonts w:ascii="Times New Roman" w:hAnsi="Times New Roman" w:cs="Times New Roman"/>
-        </w:rPr>
-      </w:pPr>
-      <w:r>
-        <w:rPr>
-          <w:rFonts w:ascii="Times New Roman" w:hAnsi="Times New Roman" w:cs="Times New Roman"/>
-        </w:rPr>
-        <w:t>XSSAuditor is a filter which is highly integrated into Ch</w:t>
+        <w:t xml:space="preserve">, we decided to focus on </w:t>
+      </w:r>
+      <w:proofErr w:type="spellStart"/>
+      <w:r>
+        <w:rPr>
+          <w:rFonts w:ascii="Times New Roman" w:hAnsi="Times New Roman" w:cs="Times New Roman"/>
+        </w:rPr>
+        <w:t>XSSAuditor</w:t>
+      </w:r>
+      <w:proofErr w:type="spellEnd"/>
+      <w:r>
+        <w:rPr>
+          <w:rFonts w:ascii="Times New Roman" w:hAnsi="Times New Roman" w:cs="Times New Roman"/>
+        </w:rPr>
+        <w:t>.</w:t>
+      </w:r>
+    </w:p>
+    <w:p>
+      <w:pPr>
+        <w:spacing w:line="240" w:lineRule="auto"/>
+        <w:jc w:val="both"/>
+        <w:rPr>
+          <w:rFonts w:ascii="Times New Roman" w:hAnsi="Times New Roman" w:cs="Times New Roman"/>
+        </w:rPr>
+      </w:pPr>
+      <w:proofErr w:type="spellStart"/>
+      <w:r>
+        <w:rPr>
+          <w:rFonts w:ascii="Times New Roman" w:hAnsi="Times New Roman" w:cs="Times New Roman"/>
+        </w:rPr>
+        <w:t>XSSAuditor</w:t>
+      </w:r>
+      <w:proofErr w:type="spellEnd"/>
+      <w:r>
+        <w:rPr>
+          <w:rFonts w:ascii="Times New Roman" w:hAnsi="Times New Roman" w:cs="Times New Roman"/>
+        </w:rPr>
+        <w:t xml:space="preserve"> is a filter which is highly integrated into Ch</w:t>
       </w:r>
       <w:r>
         <w:rPr>
@@ -898,11 +1125,75 @@
         </w:rPr>
         <w:t xml:space="preserve">rome. </w:t>
       </w:r>
-      <w:r>
-        <w:rPr>
-          <w:rFonts w:ascii="Times New Roman" w:hAnsi="Times New Roman" w:cs="Times New Roman"/>
-        </w:rPr>
-        <w:t>XSSAuditor is in the pipline of displaying a web page in Chrome. After receiving a web page from the server, Chrome starts to parse the web page information, and construct a structure of the web page. When the parsing is finished by the browser, XSSAuditor jumps in and try to find out whether there are some XSS attacks in the webpage or not. Then the last step is Chrome continues with the rendering process. We can see XSSAuditor uses the pipeline of the Chrome browser, unlike other filters such as noXSS which needs a separate parser to parse the page first.</w:t>
+      <w:proofErr w:type="spellStart"/>
+      <w:r>
+        <w:rPr>
+          <w:rFonts w:ascii="Times New Roman" w:hAnsi="Times New Roman" w:cs="Times New Roman"/>
+        </w:rPr>
+        <w:t>XSSAuditor</w:t>
+      </w:r>
+      <w:proofErr w:type="spellEnd"/>
+      <w:r>
+        <w:rPr>
+          <w:rFonts w:ascii="Times New Roman" w:hAnsi="Times New Roman" w:cs="Times New Roman"/>
+        </w:rPr>
+        <w:t xml:space="preserve"> is in the </w:t>
+      </w:r>
+      <w:proofErr w:type="spellStart"/>
+      <w:r>
+        <w:rPr>
+          <w:rFonts w:ascii="Times New Roman" w:hAnsi="Times New Roman" w:cs="Times New Roman"/>
+        </w:rPr>
+        <w:t>pipline</w:t>
+      </w:r>
+      <w:proofErr w:type="spellEnd"/>
+      <w:r>
+        <w:rPr>
+          <w:rFonts w:ascii="Times New Roman" w:hAnsi="Times New Roman" w:cs="Times New Roman"/>
+        </w:rPr>
+        <w:t xml:space="preserve"> of displaying a web page in Chrome. After receiving a web page from the server, Chrome starts to parse the web page information, and construct a structure of the web page. When the parsing is finished by the browser, </w:t>
+      </w:r>
+      <w:proofErr w:type="spellStart"/>
+      <w:r>
+        <w:rPr>
+          <w:rFonts w:ascii="Times New Roman" w:hAnsi="Times New Roman" w:cs="Times New Roman"/>
+        </w:rPr>
+        <w:t>XSSAuditor</w:t>
+      </w:r>
+      <w:proofErr w:type="spellEnd"/>
+      <w:r>
+        <w:rPr>
+          <w:rFonts w:ascii="Times New Roman" w:hAnsi="Times New Roman" w:cs="Times New Roman"/>
+        </w:rPr>
+        <w:t xml:space="preserve"> jumps in and try to find out whether there are some XSS attacks in the webpage or not. Then the last step is Chrome continues with the rendering process. We can see </w:t>
+      </w:r>
+      <w:proofErr w:type="spellStart"/>
+      <w:r>
+        <w:rPr>
+          <w:rFonts w:ascii="Times New Roman" w:hAnsi="Times New Roman" w:cs="Times New Roman"/>
+        </w:rPr>
+        <w:t>XSSAuditor</w:t>
+      </w:r>
+      <w:proofErr w:type="spellEnd"/>
+      <w:r>
+        <w:rPr>
+          <w:rFonts w:ascii="Times New Roman" w:hAnsi="Times New Roman" w:cs="Times New Roman"/>
+        </w:rPr>
+        <w:t xml:space="preserve"> uses the pipeline of the Chrome browser, unlike other filters such as </w:t>
+      </w:r>
+      <w:proofErr w:type="spellStart"/>
+      <w:r>
+        <w:rPr>
+          <w:rFonts w:ascii="Times New Roman" w:hAnsi="Times New Roman" w:cs="Times New Roman"/>
+        </w:rPr>
+        <w:t>noXSS</w:t>
+      </w:r>
+      <w:proofErr w:type="spellEnd"/>
+      <w:r>
+        <w:rPr>
+          <w:rFonts w:ascii="Times New Roman" w:hAnsi="Times New Roman" w:cs="Times New Roman"/>
+        </w:rPr>
+        <w:t xml:space="preserve"> which needs a separate parser to parse the page first.</w:t>
       </w:r>
     </w:p>
     <w:p>
@@ -998,7 +1289,21 @@
         <w:rPr>
           <w:rFonts w:ascii="Times New Roman" w:hAnsi="Times New Roman" w:cs="Times New Roman"/>
         </w:rPr>
-        <w:t>om XSSAuditor and other filters:</w:t>
+        <w:t xml:space="preserve">om </w:t>
+      </w:r>
+      <w:proofErr w:type="spellStart"/>
+      <w:r>
+        <w:rPr>
+          <w:rFonts w:ascii="Times New Roman" w:hAnsi="Times New Roman" w:cs="Times New Roman"/>
+        </w:rPr>
+        <w:t>XSSAuditor</w:t>
+      </w:r>
+      <w:proofErr w:type="spellEnd"/>
+      <w:r>
+        <w:rPr>
+          <w:rFonts w:ascii="Times New Roman" w:hAnsi="Times New Roman" w:cs="Times New Roman"/>
+        </w:rPr>
+        <w:t xml:space="preserve"> and other filters:</w:t>
       </w:r>
     </w:p>
     <w:p>
@@ -1020,7 +1325,25 @@
           <w:sz w:val="20"/>
           <w:szCs w:val="20"/>
         </w:rPr>
-        <w:t>&lt;base&gt;</w:t>
+        <w:t>&lt;</w:t>
+      </w:r>
+      <w:proofErr w:type="gramStart"/>
+      <w:r>
+        <w:rPr>
+          <w:rFonts w:ascii="Courier New" w:hAnsi="Courier New" w:cs="Courier New"/>
+          <w:sz w:val="20"/>
+          <w:szCs w:val="20"/>
+        </w:rPr>
+        <w:t>base</w:t>
+      </w:r>
+      <w:proofErr w:type="gramEnd"/>
+      <w:r>
+        <w:rPr>
+          <w:rFonts w:ascii="Courier New" w:hAnsi="Courier New" w:cs="Courier New"/>
+          <w:sz w:val="20"/>
+          <w:szCs w:val="20"/>
+        </w:rPr>
+        <w:t>&gt;</w:t>
       </w:r>
       <w:r>
         <w:rPr>
@@ -1028,6 +1351,7 @@
         </w:rPr>
         <w:t xml:space="preserve"> element is very dangerous. By injecting it (or altering the </w:t>
       </w:r>
+      <w:proofErr w:type="spellStart"/>
       <w:r>
         <w:rPr>
           <w:rFonts w:ascii="Courier New" w:hAnsi="Courier New" w:cs="Courier New"/>
@@ -1036,6 +1360,7 @@
         </w:rPr>
         <w:t>href</w:t>
       </w:r>
+      <w:proofErr w:type="spellEnd"/>
       <w:r>
         <w:rPr>
           <w:rFonts w:ascii="Times New Roman" w:hAnsi="Times New Roman" w:cs="Times New Roman"/>
@@ -1202,7 +1527,25 @@
           <w:sz w:val="20"/>
           <w:szCs w:val="20"/>
         </w:rPr>
-        <w:t xml:space="preserve">&lt;script&gt;…&lt;/script&gt; </w:t>
+        <w:t>&lt;</w:t>
+      </w:r>
+      <w:proofErr w:type="gramStart"/>
+      <w:r>
+        <w:rPr>
+          <w:rFonts w:ascii="Courier New" w:hAnsi="Courier New" w:cs="Courier New"/>
+          <w:sz w:val="20"/>
+          <w:szCs w:val="20"/>
+        </w:rPr>
+        <w:t>script</w:t>
+      </w:r>
+      <w:proofErr w:type="gramEnd"/>
+      <w:r>
+        <w:rPr>
+          <w:rFonts w:ascii="Courier New" w:hAnsi="Courier New" w:cs="Courier New"/>
+          <w:sz w:val="20"/>
+          <w:szCs w:val="20"/>
+        </w:rPr>
+        <w:t xml:space="preserve">&gt;…&lt;/script&gt; </w:t>
       </w:r>
     </w:p>
     <w:p>
@@ -1226,11 +1569,33 @@
           <w:rFonts w:ascii="Times New Roman" w:hAnsi="Times New Roman" w:cs="Times New Roman"/>
         </w:rPr>
       </w:pPr>
-      <w:r>
-        <w:rPr>
-          <w:rFonts w:ascii="Times New Roman" w:hAnsi="Times New Roman" w:cs="Times New Roman"/>
-        </w:rPr>
-        <w:t>because the attaker may not need the &lt;/script&gt; tag to do the attack. The example is, in the original website, the code looks like:</w:t>
+      <w:proofErr w:type="gramStart"/>
+      <w:r>
+        <w:rPr>
+          <w:rFonts w:ascii="Times New Roman" w:hAnsi="Times New Roman" w:cs="Times New Roman"/>
+        </w:rPr>
+        <w:t>because</w:t>
+      </w:r>
+      <w:proofErr w:type="gramEnd"/>
+      <w:r>
+        <w:rPr>
+          <w:rFonts w:ascii="Times New Roman" w:hAnsi="Times New Roman" w:cs="Times New Roman"/>
+        </w:rPr>
+        <w:t xml:space="preserve"> the </w:t>
+      </w:r>
+      <w:proofErr w:type="spellStart"/>
+      <w:r>
+        <w:rPr>
+          <w:rFonts w:ascii="Times New Roman" w:hAnsi="Times New Roman" w:cs="Times New Roman"/>
+        </w:rPr>
+        <w:t>attaker</w:t>
+      </w:r>
+      <w:proofErr w:type="spellEnd"/>
+      <w:r>
+        <w:rPr>
+          <w:rFonts w:ascii="Times New Roman" w:hAnsi="Times New Roman" w:cs="Times New Roman"/>
+        </w:rPr>
+        <w:t xml:space="preserve"> may not need the &lt;/script&gt; tag to do the attack. The example is, in the original website, the code looks like:</w:t>
       </w:r>
     </w:p>
     <w:p>
@@ -1256,13 +1621,33 @@
           <w:szCs w:val="20"/>
         </w:rPr>
       </w:pPr>
-      <w:r>
-        <w:rPr>
-          <w:rFonts w:ascii="Courier New" w:hAnsi="Courier New" w:cs="Courier New"/>
-          <w:sz w:val="20"/>
-          <w:szCs w:val="20"/>
-        </w:rPr>
-        <w:t>&lt;?php echo $GET[“q”]; ?&gt;&lt;script&gt;/…/…&lt;/script&gt;</w:t>
+      <w:proofErr w:type="gramStart"/>
+      <w:r>
+        <w:rPr>
+          <w:rFonts w:ascii="Courier New" w:hAnsi="Courier New" w:cs="Courier New"/>
+          <w:sz w:val="20"/>
+          <w:szCs w:val="20"/>
+        </w:rPr>
+        <w:t>&lt;?</w:t>
+      </w:r>
+      <w:proofErr w:type="spellStart"/>
+      <w:r>
+        <w:rPr>
+          <w:rFonts w:ascii="Courier New" w:hAnsi="Courier New" w:cs="Courier New"/>
+          <w:sz w:val="20"/>
+          <w:szCs w:val="20"/>
+        </w:rPr>
+        <w:t>php</w:t>
+      </w:r>
+      <w:proofErr w:type="spellEnd"/>
+      <w:proofErr w:type="gramEnd"/>
+      <w:r>
+        <w:rPr>
+          <w:rFonts w:ascii="Courier New" w:hAnsi="Courier New" w:cs="Courier New"/>
+          <w:sz w:val="20"/>
+          <w:szCs w:val="20"/>
+        </w:rPr>
+        <w:t xml:space="preserve"> echo $GET[“q”]; ?&gt;&lt;script&gt;/…/…&lt;/script&gt;</w:t>
       </w:r>
     </w:p>
     <w:p>
@@ -1328,7 +1713,35 @@
           <w:sz w:val="20"/>
           <w:szCs w:val="20"/>
         </w:rPr>
-        <w:t xml:space="preserve">&lt;script&gt;XSSAttack / </w:t>
+        <w:t>&lt;</w:t>
+      </w:r>
+      <w:proofErr w:type="gramStart"/>
+      <w:r>
+        <w:rPr>
+          <w:rFonts w:ascii="Courier New" w:hAnsi="Courier New" w:cs="Courier New"/>
+          <w:sz w:val="20"/>
+          <w:szCs w:val="20"/>
+        </w:rPr>
+        <w:t>script&gt;</w:t>
+      </w:r>
+      <w:proofErr w:type="spellStart"/>
+      <w:proofErr w:type="gramEnd"/>
+      <w:r>
+        <w:rPr>
+          <w:rFonts w:ascii="Courier New" w:hAnsi="Courier New" w:cs="Courier New"/>
+          <w:sz w:val="20"/>
+          <w:szCs w:val="20"/>
+        </w:rPr>
+        <w:t>XSSAttack</w:t>
+      </w:r>
+      <w:proofErr w:type="spellEnd"/>
+      <w:r>
+        <w:rPr>
+          <w:rFonts w:ascii="Courier New" w:hAnsi="Courier New" w:cs="Courier New"/>
+          <w:sz w:val="20"/>
+          <w:szCs w:val="20"/>
+        </w:rPr>
+        <w:t xml:space="preserve"> / </w:t>
       </w:r>
     </w:p>
     <w:p>
@@ -1352,12 +1765,20 @@
           <w:rFonts w:ascii="Times New Roman" w:hAnsi="Times New Roman" w:cs="Times New Roman"/>
         </w:rPr>
       </w:pPr>
+      <w:proofErr w:type="gramStart"/>
       <w:r>
         <w:rPr>
           <w:rFonts w:ascii="Times New Roman" w:hAnsi="Times New Roman" w:cs="Times New Roman"/>
         </w:rPr>
         <w:lastRenderedPageBreak/>
-        <w:t>into the page, the page will become:</w:t>
+        <w:t>into</w:t>
+      </w:r>
+      <w:proofErr w:type="gramEnd"/>
+      <w:r>
+        <w:rPr>
+          <w:rFonts w:ascii="Times New Roman" w:hAnsi="Times New Roman" w:cs="Times New Roman"/>
+        </w:rPr>
+        <w:t xml:space="preserve"> the page, the page will become:</w:t>
       </w:r>
     </w:p>
     <w:p>
@@ -1389,7 +1810,35 @@
           <w:sz w:val="20"/>
           <w:szCs w:val="20"/>
         </w:rPr>
-        <w:t>&lt;script&gt;XSSAttack /…/…&lt;/script&gt;</w:t>
+        <w:t>&lt;</w:t>
+      </w:r>
+      <w:proofErr w:type="gramStart"/>
+      <w:r>
+        <w:rPr>
+          <w:rFonts w:ascii="Courier New" w:hAnsi="Courier New" w:cs="Courier New"/>
+          <w:sz w:val="20"/>
+          <w:szCs w:val="20"/>
+        </w:rPr>
+        <w:t>script&gt;</w:t>
+      </w:r>
+      <w:proofErr w:type="spellStart"/>
+      <w:proofErr w:type="gramEnd"/>
+      <w:r>
+        <w:rPr>
+          <w:rFonts w:ascii="Courier New" w:hAnsi="Courier New" w:cs="Courier New"/>
+          <w:sz w:val="20"/>
+          <w:szCs w:val="20"/>
+        </w:rPr>
+        <w:t>XSSAttack</w:t>
+      </w:r>
+      <w:proofErr w:type="spellEnd"/>
+      <w:r>
+        <w:rPr>
+          <w:rFonts w:ascii="Courier New" w:hAnsi="Courier New" w:cs="Courier New"/>
+          <w:sz w:val="20"/>
+          <w:szCs w:val="20"/>
+        </w:rPr>
+        <w:t xml:space="preserve"> /…/…&lt;/script&gt;</w:t>
       </w:r>
     </w:p>
     <w:p>
@@ -1449,7 +1898,25 @@
           <w:sz w:val="20"/>
           <w:szCs w:val="20"/>
         </w:rPr>
-        <w:t xml:space="preserve">&lt;script&gt;…/ </w:t>
+        <w:t>&lt;</w:t>
+      </w:r>
+      <w:proofErr w:type="gramStart"/>
+      <w:r>
+        <w:rPr>
+          <w:rFonts w:ascii="Courier New" w:hAnsi="Courier New" w:cs="Courier New"/>
+          <w:sz w:val="20"/>
+          <w:szCs w:val="20"/>
+        </w:rPr>
+        <w:t>script</w:t>
+      </w:r>
+      <w:proofErr w:type="gramEnd"/>
+      <w:r>
+        <w:rPr>
+          <w:rFonts w:ascii="Courier New" w:hAnsi="Courier New" w:cs="Courier New"/>
+          <w:sz w:val="20"/>
+          <w:szCs w:val="20"/>
+        </w:rPr>
+        <w:t xml:space="preserve">&gt;…/ </w:t>
       </w:r>
     </w:p>
     <w:p>
@@ -1473,11 +1940,19 @@
           <w:rFonts w:ascii="Times New Roman" w:hAnsi="Times New Roman" w:cs="Times New Roman"/>
         </w:rPr>
       </w:pPr>
-      <w:r>
-        <w:rPr>
-          <w:rFonts w:ascii="Times New Roman" w:hAnsi="Times New Roman" w:cs="Times New Roman"/>
-        </w:rPr>
-        <w:t>can attack already. Instead of attempting to find the entire script in the request, we can try to find some patterns. We can learn some patterns from other filters, such as:</w:t>
+      <w:proofErr w:type="gramStart"/>
+      <w:r>
+        <w:rPr>
+          <w:rFonts w:ascii="Times New Roman" w:hAnsi="Times New Roman" w:cs="Times New Roman"/>
+        </w:rPr>
+        <w:t>can</w:t>
+      </w:r>
+      <w:proofErr w:type="gramEnd"/>
+      <w:r>
+        <w:rPr>
+          <w:rFonts w:ascii="Times New Roman" w:hAnsi="Times New Roman" w:cs="Times New Roman"/>
+        </w:rPr>
+        <w:t xml:space="preserve"> attack already. Instead of attempting to find the entire script in the request, we can try to find some patterns. We can learn some patterns from other filters, such as:</w:t>
       </w:r>
     </w:p>
     <w:p>
@@ -1512,7 +1987,25 @@
           <w:sz w:val="20"/>
           <w:szCs w:val="20"/>
         </w:rPr>
-        <w:t>&lt;script&gt;(.?)&lt;/script&gt;</w:t>
+        <w:t>&lt;</w:t>
+      </w:r>
+      <w:proofErr w:type="gramStart"/>
+      <w:r>
+        <w:rPr>
+          <w:rFonts w:ascii="Courier New" w:hAnsi="Courier New" w:cs="Courier New"/>
+          <w:sz w:val="20"/>
+          <w:szCs w:val="20"/>
+        </w:rPr>
+        <w:t>script</w:t>
+      </w:r>
+      <w:proofErr w:type="gramEnd"/>
+      <w:r>
+        <w:rPr>
+          <w:rFonts w:ascii="Courier New" w:hAnsi="Courier New" w:cs="Courier New"/>
+          <w:sz w:val="20"/>
+          <w:szCs w:val="20"/>
+        </w:rPr>
+        <w:t>&gt;(.?)&lt;/script&gt;</w:t>
       </w:r>
     </w:p>
     <w:p>
@@ -1530,13 +2023,33 @@
           <w:szCs w:val="20"/>
         </w:rPr>
       </w:pPr>
-      <w:r>
-        <w:rPr>
-          <w:rFonts w:ascii="Courier New" w:hAnsi="Courier New" w:cs="Courier New"/>
-          <w:sz w:val="20"/>
-          <w:szCs w:val="20"/>
-        </w:rPr>
-        <w:t>src[\r\n]=[\r\n]</w:t>
+      <w:proofErr w:type="spellStart"/>
+      <w:proofErr w:type="gramStart"/>
+      <w:r>
+        <w:rPr>
+          <w:rFonts w:ascii="Courier New" w:hAnsi="Courier New" w:cs="Courier New"/>
+          <w:sz w:val="20"/>
+          <w:szCs w:val="20"/>
+        </w:rPr>
+        <w:t>src</w:t>
+      </w:r>
+      <w:proofErr w:type="spellEnd"/>
+      <w:r>
+        <w:rPr>
+          <w:rFonts w:ascii="Courier New" w:hAnsi="Courier New" w:cs="Courier New"/>
+          <w:sz w:val="20"/>
+          <w:szCs w:val="20"/>
+        </w:rPr>
+        <w:t>[</w:t>
+      </w:r>
+      <w:proofErr w:type="gramEnd"/>
+      <w:r>
+        <w:rPr>
+          <w:rFonts w:ascii="Courier New" w:hAnsi="Courier New" w:cs="Courier New"/>
+          <w:sz w:val="20"/>
+          <w:szCs w:val="20"/>
+        </w:rPr>
+        <w:t>\r\n]=[\r\n]</w:t>
       </w:r>
       <w:r>
         <w:rPr>
@@ -1570,6 +2083,7 @@
           <w:szCs w:val="20"/>
         </w:rPr>
       </w:pPr>
+      <w:proofErr w:type="gramStart"/>
       <w:r>
         <w:rPr>
           <w:rFonts w:ascii="Courier New" w:hAnsi="Courier New" w:cs="Courier New"/>
@@ -1584,7 +2098,16 @@
           <w:sz w:val="20"/>
           <w:szCs w:val="20"/>
         </w:rPr>
-        <w:t>ocument.</w:t>
+        <w:t>ocument</w:t>
+      </w:r>
+      <w:proofErr w:type="gramEnd"/>
+      <w:r>
+        <w:rPr>
+          <w:rFonts w:ascii="Courier New" w:hAnsi="Courier New" w:cs="Courier New"/>
+          <w:sz w:val="20"/>
+          <w:szCs w:val="20"/>
+        </w:rPr>
+        <w:t>.</w:t>
       </w:r>
     </w:p>
     <w:p>
@@ -1711,7 +2234,25 @@
           <w:sz w:val="20"/>
           <w:szCs w:val="20"/>
         </w:rPr>
-        <w:t>http://localhost/page.html?default=&lt;script&gt;alert(document.cookie)&lt;/script&gt;</w:t>
+        <w:t>http://localhost/page.html?default=&lt;script&gt;</w:t>
+      </w:r>
+      <w:proofErr w:type="gramStart"/>
+      <w:r>
+        <w:rPr>
+          <w:rFonts w:ascii="Courier New" w:hAnsi="Courier New" w:cs="Courier New"/>
+          <w:sz w:val="20"/>
+          <w:szCs w:val="20"/>
+        </w:rPr>
+        <w:t>alert(</w:t>
+      </w:r>
+      <w:proofErr w:type="gramEnd"/>
+      <w:r>
+        <w:rPr>
+          <w:rFonts w:ascii="Courier New" w:hAnsi="Courier New" w:cs="Courier New"/>
+          <w:sz w:val="20"/>
+          <w:szCs w:val="20"/>
+        </w:rPr>
+        <w:t>document.cookie)&lt;/script&gt;</w:t>
       </w:r>
     </w:p>
     <w:p>
@@ -1782,7 +2323,29 @@
         <w:rPr>
           <w:rFonts w:ascii="Times New Roman" w:hAnsi="Times New Roman" w:cs="Times New Roman"/>
         </w:rPr>
-        <w:t xml:space="preserve"> more accurate. For example, for the web page uses document.write(), examining the bytes may not find the XSS attack.</w:t>
+        <w:t xml:space="preserve"> more accurate. For example, for the web page uses </w:t>
+      </w:r>
+      <w:proofErr w:type="spellStart"/>
+      <w:proofErr w:type="gramStart"/>
+      <w:r>
+        <w:rPr>
+          <w:rFonts w:ascii="Times New Roman" w:hAnsi="Times New Roman" w:cs="Times New Roman"/>
+        </w:rPr>
+        <w:t>document.write</w:t>
+      </w:r>
+      <w:proofErr w:type="spellEnd"/>
+      <w:r>
+        <w:rPr>
+          <w:rFonts w:ascii="Times New Roman" w:hAnsi="Times New Roman" w:cs="Times New Roman"/>
+        </w:rPr>
+        <w:t>(</w:t>
+      </w:r>
+      <w:proofErr w:type="gramEnd"/>
+      <w:r>
+        <w:rPr>
+          <w:rFonts w:ascii="Times New Roman" w:hAnsi="Times New Roman" w:cs="Times New Roman"/>
+        </w:rPr>
+        <w:t>), examining the bytes may not find the XSS attack.</w:t>
       </w:r>
       <w:r>
         <w:rPr>
@@ -1834,8 +2397,39 @@
           <w:szCs w:val="24"/>
         </w:rPr>
         <w:lastRenderedPageBreak/>
-        <w:t>Firefox NoScript and Chrome NotScripts</w:t>
-      </w:r>
+        <w:t xml:space="preserve">Firefox </w:t>
+      </w:r>
+      <w:proofErr w:type="spellStart"/>
+      <w:r>
+        <w:rPr>
+          <w:rFonts w:ascii="Times New Roman" w:hAnsi="Times New Roman" w:cs="Times New Roman"/>
+          <w:b/>
+          <w:sz w:val="24"/>
+          <w:szCs w:val="24"/>
+        </w:rPr>
+        <w:t>NoScript</w:t>
+      </w:r>
+      <w:proofErr w:type="spellEnd"/>
+      <w:r>
+        <w:rPr>
+          <w:rFonts w:ascii="Times New Roman" w:hAnsi="Times New Roman" w:cs="Times New Roman"/>
+          <w:b/>
+          <w:sz w:val="24"/>
+          <w:szCs w:val="24"/>
+        </w:rPr>
+        <w:t xml:space="preserve"> and Chrome </w:t>
+      </w:r>
+      <w:proofErr w:type="spellStart"/>
+      <w:r>
+        <w:rPr>
+          <w:rFonts w:ascii="Times New Roman" w:hAnsi="Times New Roman" w:cs="Times New Roman"/>
+          <w:b/>
+          <w:sz w:val="24"/>
+          <w:szCs w:val="24"/>
+        </w:rPr>
+        <w:t>NotScripts</w:t>
+      </w:r>
+      <w:proofErr w:type="spellEnd"/>
     </w:p>
     <w:p>
       <w:pPr>
@@ -2057,41 +2651,119 @@
         <w:rPr>
           <w:rFonts w:ascii="Times New Roman" w:hAnsi="Times New Roman" w:cs="Times New Roman"/>
         </w:rPr>
-        <w:t>e browser. The reason for choosing this browser is because we are able to temporarily disable Google Chrome's anti-XSS protection (XSSAuditor) by using the command:</w:t>
-      </w:r>
-    </w:p>
-    <w:p>
-      <w:pPr>
-        <w:spacing w:line="240" w:lineRule="auto"/>
-        <w:jc w:val="both"/>
-        <w:rPr>
-          <w:rFonts w:ascii="Courier New" w:hAnsi="Courier New" w:cs="Courier New"/>
-          <w:sz w:val="20"/>
-          <w:szCs w:val="20"/>
-        </w:rPr>
-      </w:pPr>
-      <w:r>
-        <w:rPr>
-          <w:rFonts w:ascii="Courier New" w:hAnsi="Courier New" w:cs="Courier New"/>
-          <w:sz w:val="20"/>
-          <w:szCs w:val="20"/>
-        </w:rPr>
-        <w:t>chrome.exe --args --disable-xss-auditor</w:t>
-      </w:r>
-    </w:p>
-    <w:p>
-      <w:pPr>
-        <w:spacing w:line="240" w:lineRule="auto"/>
-        <w:jc w:val="both"/>
-        <w:rPr>
-          <w:rFonts w:ascii="Times New Roman" w:hAnsi="Times New Roman" w:cs="Times New Roman"/>
-        </w:rPr>
-      </w:pPr>
-      <w:r>
-        <w:rPr>
-          <w:rFonts w:ascii="Times New Roman" w:hAnsi="Times New Roman" w:cs="Times New Roman"/>
-        </w:rPr>
-        <w:t>This is a very important feature to test our plugin. If the XSSAuditor is enabled, we will not know which of XSSAuditor and our plugin is responsible for blocking the script.</w:t>
+        <w:t>e browser. The reason for choosing this browser is because we are able to temporarily disable Google Chrome's anti-XSS protection (</w:t>
+      </w:r>
+      <w:proofErr w:type="spellStart"/>
+      <w:r>
+        <w:rPr>
+          <w:rFonts w:ascii="Times New Roman" w:hAnsi="Times New Roman" w:cs="Times New Roman"/>
+        </w:rPr>
+        <w:t>XSSAuditor</w:t>
+      </w:r>
+      <w:proofErr w:type="spellEnd"/>
+      <w:r>
+        <w:rPr>
+          <w:rFonts w:ascii="Times New Roman" w:hAnsi="Times New Roman" w:cs="Times New Roman"/>
+        </w:rPr>
+        <w:t>) by using the command:</w:t>
+      </w:r>
+    </w:p>
+    <w:p>
+      <w:pPr>
+        <w:spacing w:line="240" w:lineRule="auto"/>
+        <w:jc w:val="both"/>
+        <w:rPr>
+          <w:rFonts w:ascii="Courier New" w:hAnsi="Courier New" w:cs="Courier New"/>
+          <w:sz w:val="20"/>
+          <w:szCs w:val="20"/>
+        </w:rPr>
+      </w:pPr>
+      <w:r>
+        <w:rPr>
+          <w:rFonts w:ascii="Courier New" w:hAnsi="Courier New" w:cs="Courier New"/>
+          <w:sz w:val="20"/>
+          <w:szCs w:val="20"/>
+        </w:rPr>
+        <w:t>chrome.exe --</w:t>
+      </w:r>
+      <w:proofErr w:type="spellStart"/>
+      <w:r>
+        <w:rPr>
+          <w:rFonts w:ascii="Courier New" w:hAnsi="Courier New" w:cs="Courier New"/>
+          <w:sz w:val="20"/>
+          <w:szCs w:val="20"/>
+        </w:rPr>
+        <w:t>args</w:t>
+      </w:r>
+      <w:proofErr w:type="spellEnd"/>
+      <w:r>
+        <w:rPr>
+          <w:rFonts w:ascii="Courier New" w:hAnsi="Courier New" w:cs="Courier New"/>
+          <w:sz w:val="20"/>
+          <w:szCs w:val="20"/>
+        </w:rPr>
+        <w:t xml:space="preserve"> --disable-</w:t>
+      </w:r>
+      <w:proofErr w:type="spellStart"/>
+      <w:r>
+        <w:rPr>
+          <w:rFonts w:ascii="Courier New" w:hAnsi="Courier New" w:cs="Courier New"/>
+          <w:sz w:val="20"/>
+          <w:szCs w:val="20"/>
+        </w:rPr>
+        <w:t>xss</w:t>
+      </w:r>
+      <w:proofErr w:type="spellEnd"/>
+      <w:r>
+        <w:rPr>
+          <w:rFonts w:ascii="Courier New" w:hAnsi="Courier New" w:cs="Courier New"/>
+          <w:sz w:val="20"/>
+          <w:szCs w:val="20"/>
+        </w:rPr>
+        <w:t>-auditor</w:t>
+      </w:r>
+    </w:p>
+    <w:p>
+      <w:pPr>
+        <w:spacing w:line="240" w:lineRule="auto"/>
+        <w:jc w:val="both"/>
+        <w:rPr>
+          <w:rFonts w:ascii="Times New Roman" w:hAnsi="Times New Roman" w:cs="Times New Roman"/>
+        </w:rPr>
+      </w:pPr>
+      <w:r>
+        <w:rPr>
+          <w:rFonts w:ascii="Times New Roman" w:hAnsi="Times New Roman" w:cs="Times New Roman"/>
+        </w:rPr>
+        <w:t xml:space="preserve">This is a very important feature to test our plugin. If the </w:t>
+      </w:r>
+      <w:proofErr w:type="spellStart"/>
+      <w:r>
+        <w:rPr>
+          <w:rFonts w:ascii="Times New Roman" w:hAnsi="Times New Roman" w:cs="Times New Roman"/>
+        </w:rPr>
+        <w:t>XSSAuditor</w:t>
+      </w:r>
+      <w:proofErr w:type="spellEnd"/>
+      <w:r>
+        <w:rPr>
+          <w:rFonts w:ascii="Times New Roman" w:hAnsi="Times New Roman" w:cs="Times New Roman"/>
+        </w:rPr>
+        <w:t xml:space="preserve"> is enabled, we will not know which of </w:t>
+      </w:r>
+      <w:proofErr w:type="spellStart"/>
+      <w:r>
+        <w:rPr>
+          <w:rFonts w:ascii="Times New Roman" w:hAnsi="Times New Roman" w:cs="Times New Roman"/>
+        </w:rPr>
+        <w:t>XSSAuditor</w:t>
+      </w:r>
+      <w:proofErr w:type="spellEnd"/>
+      <w:r>
+        <w:rPr>
+          <w:rFonts w:ascii="Times New Roman" w:hAnsi="Times New Roman" w:cs="Times New Roman"/>
+        </w:rPr>
+        <w:t xml:space="preserve"> and our plugin is responsible for blocking the script.</w:t>
       </w:r>
     </w:p>
     <w:p>
@@ -2159,7 +2831,21 @@
         <w:rPr>
           <w:rFonts w:ascii="Times New Roman" w:hAnsi="Times New Roman" w:cs="Times New Roman"/>
         </w:rPr>
-        <w:t xml:space="preserve"> chrome.webRequest API which allows extensions to intercept the web request at various points in its life cycle. We can then analyze the content of request at the interception to eliminate the attack vectors. Our proposed solution is to intercept the request when it is about to be sent, or to intercept the response when it is about to be received.</w:t>
+        <w:t xml:space="preserve"> </w:t>
+      </w:r>
+      <w:proofErr w:type="spellStart"/>
+      <w:r>
+        <w:rPr>
+          <w:rFonts w:ascii="Times New Roman" w:hAnsi="Times New Roman" w:cs="Times New Roman"/>
+        </w:rPr>
+        <w:t>chrome.webRequest</w:t>
+      </w:r>
+      <w:proofErr w:type="spellEnd"/>
+      <w:r>
+        <w:rPr>
+          <w:rFonts w:ascii="Times New Roman" w:hAnsi="Times New Roman" w:cs="Times New Roman"/>
+        </w:rPr>
+        <w:t xml:space="preserve"> API which allows extensions to intercept the web request at various points in its life cycle. We can then analyze the content of request at the interception to eliminate the attack vectors. Our proposed solution is to intercept the request when it is about to be sent, or to intercept the response when it is about to be received.</w:t>
       </w:r>
       <w:r>
         <w:rPr>
@@ -2366,6 +3052,7 @@
         </w:rPr>
         <w:t xml:space="preserve">without sanitization, then there is risk of DOM-based XSS. For HTTP referrer, the only way to access it is through </w:t>
       </w:r>
+      <w:proofErr w:type="spellStart"/>
       <w:r>
         <w:rPr>
           <w:rFonts w:ascii="Courier New" w:hAnsi="Courier New" w:cs="Courier New"/>
@@ -2374,6 +3061,7 @@
         </w:rPr>
         <w:t>document.referrer</w:t>
       </w:r>
+      <w:proofErr w:type="spellEnd"/>
       <w:r>
         <w:rPr>
           <w:rFonts w:ascii="Times New Roman" w:hAnsi="Times New Roman" w:cs="Times New Roman"/>
@@ -2434,6 +3122,7 @@
           <w:szCs w:val="20"/>
         </w:rPr>
       </w:pPr>
+      <w:proofErr w:type="spellStart"/>
       <w:r>
         <w:rPr>
           <w:rFonts w:ascii="Courier New" w:hAnsi="Courier New" w:cs="Courier New"/>
@@ -2442,6 +3131,7 @@
         </w:rPr>
         <w:t>document.documentURI</w:t>
       </w:r>
+      <w:proofErr w:type="spellEnd"/>
     </w:p>
     <w:p>
       <w:pPr>
@@ -2458,6 +3148,7 @@
           <w:szCs w:val="20"/>
         </w:rPr>
       </w:pPr>
+      <w:proofErr w:type="spellStart"/>
       <w:r>
         <w:rPr>
           <w:rFonts w:ascii="Courier New" w:hAnsi="Courier New" w:cs="Courier New"/>
@@ -2466,6 +3157,7 @@
         </w:rPr>
         <w:t>document.location</w:t>
       </w:r>
+      <w:proofErr w:type="spellEnd"/>
     </w:p>
     <w:p>
       <w:pPr>
@@ -2482,6 +3174,7 @@
           <w:szCs w:val="20"/>
         </w:rPr>
       </w:pPr>
+      <w:proofErr w:type="spellStart"/>
       <w:r>
         <w:rPr>
           <w:rFonts w:ascii="Courier New" w:hAnsi="Courier New" w:cs="Courier New"/>
@@ -2490,6 +3183,7 @@
         </w:rPr>
         <w:t>window.location</w:t>
       </w:r>
+      <w:proofErr w:type="spellEnd"/>
     </w:p>
     <w:p>
       <w:pPr>
@@ -2535,6 +3229,7 @@
         </w:rPr>
         <w:t xml:space="preserve"> however </w:t>
       </w:r>
+      <w:proofErr w:type="spellStart"/>
       <w:r>
         <w:rPr>
           <w:rFonts w:ascii="Courier New" w:hAnsi="Courier New" w:cs="Courier New"/>
@@ -2543,12 +3238,14 @@
         </w:rPr>
         <w:t>document.location</w:t>
       </w:r>
+      <w:proofErr w:type="spellEnd"/>
       <w:r>
         <w:rPr>
           <w:rFonts w:ascii="Times New Roman" w:hAnsi="Times New Roman" w:cs="Times New Roman"/>
         </w:rPr>
         <w:t xml:space="preserve"> and </w:t>
       </w:r>
+      <w:proofErr w:type="spellStart"/>
       <w:r>
         <w:rPr>
           <w:rFonts w:ascii="Courier New" w:hAnsi="Courier New" w:cs="Courier New"/>
@@ -2557,6 +3254,7 @@
         </w:rPr>
         <w:t>window.location</w:t>
       </w:r>
+      <w:proofErr w:type="spellEnd"/>
       <w:r>
         <w:rPr>
           <w:rFonts w:ascii="Times New Roman" w:hAnsi="Times New Roman" w:cs="Times New Roman"/>
@@ -2855,6 +3553,7 @@
                 <w:szCs w:val="20"/>
               </w:rPr>
             </w:pPr>
+            <w:proofErr w:type="spellStart"/>
             <w:r>
               <w:rPr>
                 <w:rFonts w:ascii="Courier New" w:hAnsi="Courier New" w:cs="Courier New"/>
@@ -2863,6 +3562,7 @@
               </w:rPr>
               <w:t>href</w:t>
             </w:r>
+            <w:proofErr w:type="spellEnd"/>
           </w:p>
         </w:tc>
         <w:tc>
@@ -3141,8 +3841,18 @@
                 <w:sz w:val="20"/>
                 <w:szCs w:val="20"/>
               </w:rPr>
-              <w:t>?q=devmo</w:t>
+              <w:t>?q=</w:t>
             </w:r>
+            <w:proofErr w:type="spellStart"/>
+            <w:r>
+              <w:rPr>
+                <w:rFonts w:ascii="Courier New" w:hAnsi="Courier New" w:cs="Courier New"/>
+                <w:sz w:val="20"/>
+                <w:szCs w:val="20"/>
+              </w:rPr>
+              <w:t>devmo</w:t>
+            </w:r>
+            <w:proofErr w:type="spellEnd"/>
           </w:p>
         </w:tc>
       </w:tr>
@@ -3371,6 +4081,7 @@
                 <w:szCs w:val="20"/>
               </w:rPr>
             </w:pPr>
+            <w:proofErr w:type="spellStart"/>
             <w:r>
               <w:rPr>
                 <w:rFonts w:ascii="Courier New" w:hAnsi="Courier New" w:cs="Courier New"/>
@@ -3387,6 +4098,7 @@
               </w:rPr>
               <w:t>ref</w:t>
             </w:r>
+            <w:proofErr w:type="spellEnd"/>
           </w:p>
         </w:tc>
       </w:tr>
@@ -3503,15 +4215,7 @@
                 <w:sz w:val="20"/>
                 <w:szCs w:val="20"/>
               </w:rPr>
-              <w:t>s</w:t>
-            </w:r>
-            <w:r>
-              <w:rPr>
-                <w:rFonts w:ascii="Courier New" w:hAnsi="Courier New" w:cs="Courier New"/>
-                <w:sz w:val="20"/>
-                <w:szCs w:val="20"/>
-              </w:rPr>
-              <w:t>earch</w:t>
+              <w:t>search</w:t>
             </w:r>
           </w:p>
         </w:tc>
@@ -3807,7 +4511,27 @@
           <w:sz w:val="20"/>
           <w:szCs w:val="20"/>
         </w:rPr>
-        <w:t>http://www.example.com:8080/&lt;script&gt;alert(1)&lt;/script</w:t>
+        <w:t>http://www.example.com:8080/&lt;script&gt;</w:t>
+      </w:r>
+      <w:proofErr w:type="gramStart"/>
+      <w:r>
+        <w:rPr>
+          <w:rStyle w:val="nowiki"/>
+          <w:rFonts w:ascii="Courier New" w:hAnsi="Courier New" w:cs="Courier New"/>
+          <w:sz w:val="20"/>
+          <w:szCs w:val="20"/>
+        </w:rPr>
+        <w:t>alert(</w:t>
+      </w:r>
+      <w:proofErr w:type="gramEnd"/>
+      <w:r>
+        <w:rPr>
+          <w:rStyle w:val="nowiki"/>
+          <w:rFonts w:ascii="Courier New" w:hAnsi="Courier New" w:cs="Courier New"/>
+          <w:sz w:val="20"/>
+          <w:szCs w:val="20"/>
+        </w:rPr>
+        <w:t>1)&lt;/script</w:t>
       </w:r>
       <w:r>
         <w:rPr>
@@ -3968,14 +4692,36 @@
           <w:rFonts w:ascii="Times New Roman" w:hAnsi="Times New Roman" w:cs="Times New Roman"/>
         </w:rPr>
       </w:pPr>
-      <w:r>
-        <w:rPr>
-          <w:rFonts w:ascii="Times New Roman" w:hAnsi="Times New Roman" w:cs="Times New Roman"/>
-        </w:rPr>
-        <w:t>location.pathname and location.search already encoded by Chrome, but not others so override……………………………</w:t>
-      </w:r>
-      <w:bookmarkStart w:id="0" w:name="_GoBack"/>
-      <w:bookmarkEnd w:id="0"/>
+      <w:proofErr w:type="spellStart"/>
+      <w:proofErr w:type="gramStart"/>
+      <w:r>
+        <w:rPr>
+          <w:rFonts w:ascii="Times New Roman" w:hAnsi="Times New Roman" w:cs="Times New Roman"/>
+        </w:rPr>
+        <w:t>location.pathname</w:t>
+      </w:r>
+      <w:proofErr w:type="spellEnd"/>
+      <w:proofErr w:type="gramEnd"/>
+      <w:r>
+        <w:rPr>
+          <w:rFonts w:ascii="Times New Roman" w:hAnsi="Times New Roman" w:cs="Times New Roman"/>
+        </w:rPr>
+        <w:t xml:space="preserve"> and </w:t>
+      </w:r>
+      <w:proofErr w:type="spellStart"/>
+      <w:r>
+        <w:rPr>
+          <w:rFonts w:ascii="Times New Roman" w:hAnsi="Times New Roman" w:cs="Times New Roman"/>
+        </w:rPr>
+        <w:t>location.search</w:t>
+      </w:r>
+      <w:proofErr w:type="spellEnd"/>
+      <w:r>
+        <w:rPr>
+          <w:rFonts w:ascii="Times New Roman" w:hAnsi="Times New Roman" w:cs="Times New Roman"/>
+        </w:rPr>
+        <w:t xml:space="preserve"> already encoded by Chrome, but not others so override……………………………</w:t>
+      </w:r>
     </w:p>
     <w:p>
       <w:pPr>
@@ -4067,41 +4813,119 @@
         <w:rPr>
           <w:rFonts w:ascii="Times New Roman" w:hAnsi="Times New Roman" w:cs="Times New Roman"/>
         </w:rPr>
-        <w:t>e browser. The reason for choosing this browser is because we are able to temporarily disable Google Chrome's anti-XSS protection (XSSAuditor) by using the command:</w:t>
-      </w:r>
-    </w:p>
-    <w:p>
-      <w:pPr>
-        <w:spacing w:line="240" w:lineRule="auto"/>
-        <w:jc w:val="both"/>
-        <w:rPr>
-          <w:rFonts w:ascii="Courier New" w:hAnsi="Courier New" w:cs="Courier New"/>
-          <w:sz w:val="20"/>
-          <w:szCs w:val="20"/>
-        </w:rPr>
-      </w:pPr>
-      <w:r>
-        <w:rPr>
-          <w:rFonts w:ascii="Courier New" w:hAnsi="Courier New" w:cs="Courier New"/>
-          <w:sz w:val="20"/>
-          <w:szCs w:val="20"/>
-        </w:rPr>
-        <w:t>chrome.exe --args --disable-xss-auditor</w:t>
-      </w:r>
-    </w:p>
-    <w:p>
-      <w:pPr>
-        <w:spacing w:line="240" w:lineRule="auto"/>
-        <w:jc w:val="both"/>
-        <w:rPr>
-          <w:rFonts w:ascii="Times New Roman" w:hAnsi="Times New Roman" w:cs="Times New Roman"/>
-        </w:rPr>
-      </w:pPr>
-      <w:r>
-        <w:rPr>
-          <w:rFonts w:ascii="Times New Roman" w:hAnsi="Times New Roman" w:cs="Times New Roman"/>
-        </w:rPr>
-        <w:t>This is a very important feature to test our plugin. If the XSSAuditor is enabled, we will not know which of XSSAuditor and our plugin is responsible for blocking the script.</w:t>
+        <w:t>e browser. The reason for choosing this browser is because we are able to temporarily disable Google Chrome's anti-XSS protection (</w:t>
+      </w:r>
+      <w:proofErr w:type="spellStart"/>
+      <w:r>
+        <w:rPr>
+          <w:rFonts w:ascii="Times New Roman" w:hAnsi="Times New Roman" w:cs="Times New Roman"/>
+        </w:rPr>
+        <w:t>XSSAuditor</w:t>
+      </w:r>
+      <w:proofErr w:type="spellEnd"/>
+      <w:r>
+        <w:rPr>
+          <w:rFonts w:ascii="Times New Roman" w:hAnsi="Times New Roman" w:cs="Times New Roman"/>
+        </w:rPr>
+        <w:t>) by using the command:</w:t>
+      </w:r>
+    </w:p>
+    <w:p>
+      <w:pPr>
+        <w:spacing w:line="240" w:lineRule="auto"/>
+        <w:jc w:val="both"/>
+        <w:rPr>
+          <w:rFonts w:ascii="Courier New" w:hAnsi="Courier New" w:cs="Courier New"/>
+          <w:sz w:val="20"/>
+          <w:szCs w:val="20"/>
+        </w:rPr>
+      </w:pPr>
+      <w:r>
+        <w:rPr>
+          <w:rFonts w:ascii="Courier New" w:hAnsi="Courier New" w:cs="Courier New"/>
+          <w:sz w:val="20"/>
+          <w:szCs w:val="20"/>
+        </w:rPr>
+        <w:t>chrome.exe --</w:t>
+      </w:r>
+      <w:proofErr w:type="spellStart"/>
+      <w:r>
+        <w:rPr>
+          <w:rFonts w:ascii="Courier New" w:hAnsi="Courier New" w:cs="Courier New"/>
+          <w:sz w:val="20"/>
+          <w:szCs w:val="20"/>
+        </w:rPr>
+        <w:t>args</w:t>
+      </w:r>
+      <w:proofErr w:type="spellEnd"/>
+      <w:r>
+        <w:rPr>
+          <w:rFonts w:ascii="Courier New" w:hAnsi="Courier New" w:cs="Courier New"/>
+          <w:sz w:val="20"/>
+          <w:szCs w:val="20"/>
+        </w:rPr>
+        <w:t xml:space="preserve"> --disable-</w:t>
+      </w:r>
+      <w:proofErr w:type="spellStart"/>
+      <w:r>
+        <w:rPr>
+          <w:rFonts w:ascii="Courier New" w:hAnsi="Courier New" w:cs="Courier New"/>
+          <w:sz w:val="20"/>
+          <w:szCs w:val="20"/>
+        </w:rPr>
+        <w:t>xss</w:t>
+      </w:r>
+      <w:proofErr w:type="spellEnd"/>
+      <w:r>
+        <w:rPr>
+          <w:rFonts w:ascii="Courier New" w:hAnsi="Courier New" w:cs="Courier New"/>
+          <w:sz w:val="20"/>
+          <w:szCs w:val="20"/>
+        </w:rPr>
+        <w:t>-auditor</w:t>
+      </w:r>
+    </w:p>
+    <w:p>
+      <w:pPr>
+        <w:spacing w:line="240" w:lineRule="auto"/>
+        <w:jc w:val="both"/>
+        <w:rPr>
+          <w:rFonts w:ascii="Times New Roman" w:hAnsi="Times New Roman" w:cs="Times New Roman"/>
+        </w:rPr>
+      </w:pPr>
+      <w:r>
+        <w:rPr>
+          <w:rFonts w:ascii="Times New Roman" w:hAnsi="Times New Roman" w:cs="Times New Roman"/>
+        </w:rPr>
+        <w:t xml:space="preserve">This is a very important feature to test our plugin. If the </w:t>
+      </w:r>
+      <w:proofErr w:type="spellStart"/>
+      <w:r>
+        <w:rPr>
+          <w:rFonts w:ascii="Times New Roman" w:hAnsi="Times New Roman" w:cs="Times New Roman"/>
+        </w:rPr>
+        <w:t>XSSAuditor</w:t>
+      </w:r>
+      <w:proofErr w:type="spellEnd"/>
+      <w:r>
+        <w:rPr>
+          <w:rFonts w:ascii="Times New Roman" w:hAnsi="Times New Roman" w:cs="Times New Roman"/>
+        </w:rPr>
+        <w:t xml:space="preserve"> is enabled, we will not know which of </w:t>
+      </w:r>
+      <w:proofErr w:type="spellStart"/>
+      <w:r>
+        <w:rPr>
+          <w:rFonts w:ascii="Times New Roman" w:hAnsi="Times New Roman" w:cs="Times New Roman"/>
+        </w:rPr>
+        <w:t>XSSAuditor</w:t>
+      </w:r>
+      <w:proofErr w:type="spellEnd"/>
+      <w:r>
+        <w:rPr>
+          <w:rFonts w:ascii="Times New Roman" w:hAnsi="Times New Roman" w:cs="Times New Roman"/>
+        </w:rPr>
+        <w:t xml:space="preserve"> and our plugin is responsible for blocking the script.</w:t>
       </w:r>
     </w:p>
     <w:p>
@@ -4157,7 +4981,21 @@
         <w:rPr>
           <w:rFonts w:ascii="Times New Roman" w:hAnsi="Times New Roman" w:cs="Times New Roman"/>
         </w:rPr>
-        <w:t>Chrome has the chrome.webRequest API which allows extensions to intercept the web request at various points in its life cycle. We can then analyze the content of request at the interception to eliminate the attack vectors. Our proposed solution is to intercept the request when it is about to be sent, or to intercept the response when it is about to be received. We are still in the progress of finding out the point that we shall intercept.</w:t>
+        <w:t xml:space="preserve">Chrome has the </w:t>
+      </w:r>
+      <w:proofErr w:type="spellStart"/>
+      <w:r>
+        <w:rPr>
+          <w:rFonts w:ascii="Times New Roman" w:hAnsi="Times New Roman" w:cs="Times New Roman"/>
+        </w:rPr>
+        <w:t>chrome.webRequest</w:t>
+      </w:r>
+      <w:proofErr w:type="spellEnd"/>
+      <w:r>
+        <w:rPr>
+          <w:rFonts w:ascii="Times New Roman" w:hAnsi="Times New Roman" w:cs="Times New Roman"/>
+        </w:rPr>
+        <w:t xml:space="preserve"> API which allows extensions to intercept the web request at various points in its life cycle. We can then analyze the content of request at the interception to eliminate the attack vectors. Our proposed solution is to intercept the request when it is about to be sent, or to intercept the response when it is about to be received. We are still in the progress of finding out the point that we shall intercept.</w:t>
       </w:r>
     </w:p>
     <w:p>
@@ -4250,41 +5088,119 @@
         <w:rPr>
           <w:rFonts w:ascii="Times New Roman" w:hAnsi="Times New Roman" w:cs="Times New Roman"/>
         </w:rPr>
-        <w:t>e browser. The reason for choosing this browser is because we are able to temporarily disable Google Chrome's anti-XSS protection (XSSAuditor) by using the command:</w:t>
-      </w:r>
-    </w:p>
-    <w:p>
-      <w:pPr>
-        <w:spacing w:line="240" w:lineRule="auto"/>
-        <w:jc w:val="both"/>
-        <w:rPr>
-          <w:rFonts w:ascii="Courier New" w:hAnsi="Courier New" w:cs="Courier New"/>
-          <w:sz w:val="20"/>
-          <w:szCs w:val="20"/>
-        </w:rPr>
-      </w:pPr>
-      <w:r>
-        <w:rPr>
-          <w:rFonts w:ascii="Courier New" w:hAnsi="Courier New" w:cs="Courier New"/>
-          <w:sz w:val="20"/>
-          <w:szCs w:val="20"/>
-        </w:rPr>
-        <w:t>chrome.exe --args --disable-xss-auditor</w:t>
-      </w:r>
-    </w:p>
-    <w:p>
-      <w:pPr>
-        <w:spacing w:line="240" w:lineRule="auto"/>
-        <w:jc w:val="both"/>
-        <w:rPr>
-          <w:rFonts w:ascii="Times New Roman" w:hAnsi="Times New Roman" w:cs="Times New Roman"/>
-        </w:rPr>
-      </w:pPr>
-      <w:r>
-        <w:rPr>
-          <w:rFonts w:ascii="Times New Roman" w:hAnsi="Times New Roman" w:cs="Times New Roman"/>
-        </w:rPr>
-        <w:t>This is a very important feature to test our plugin. If the XSSAuditor is enabled, we will not know which of XSSAuditor and our plugin is responsible for blocking the script.</w:t>
+        <w:t>e browser. The reason for choosing this browser is because we are able to temporarily disable Google Chrome's anti-XSS protection (</w:t>
+      </w:r>
+      <w:proofErr w:type="spellStart"/>
+      <w:r>
+        <w:rPr>
+          <w:rFonts w:ascii="Times New Roman" w:hAnsi="Times New Roman" w:cs="Times New Roman"/>
+        </w:rPr>
+        <w:t>XSSAuditor</w:t>
+      </w:r>
+      <w:proofErr w:type="spellEnd"/>
+      <w:r>
+        <w:rPr>
+          <w:rFonts w:ascii="Times New Roman" w:hAnsi="Times New Roman" w:cs="Times New Roman"/>
+        </w:rPr>
+        <w:t>) by using the command:</w:t>
+      </w:r>
+    </w:p>
+    <w:p>
+      <w:pPr>
+        <w:spacing w:line="240" w:lineRule="auto"/>
+        <w:jc w:val="both"/>
+        <w:rPr>
+          <w:rFonts w:ascii="Courier New" w:hAnsi="Courier New" w:cs="Courier New"/>
+          <w:sz w:val="20"/>
+          <w:szCs w:val="20"/>
+        </w:rPr>
+      </w:pPr>
+      <w:r>
+        <w:rPr>
+          <w:rFonts w:ascii="Courier New" w:hAnsi="Courier New" w:cs="Courier New"/>
+          <w:sz w:val="20"/>
+          <w:szCs w:val="20"/>
+        </w:rPr>
+        <w:t>chrome.exe --</w:t>
+      </w:r>
+      <w:proofErr w:type="spellStart"/>
+      <w:r>
+        <w:rPr>
+          <w:rFonts w:ascii="Courier New" w:hAnsi="Courier New" w:cs="Courier New"/>
+          <w:sz w:val="20"/>
+          <w:szCs w:val="20"/>
+        </w:rPr>
+        <w:t>args</w:t>
+      </w:r>
+      <w:proofErr w:type="spellEnd"/>
+      <w:r>
+        <w:rPr>
+          <w:rFonts w:ascii="Courier New" w:hAnsi="Courier New" w:cs="Courier New"/>
+          <w:sz w:val="20"/>
+          <w:szCs w:val="20"/>
+        </w:rPr>
+        <w:t xml:space="preserve"> --disable-</w:t>
+      </w:r>
+      <w:proofErr w:type="spellStart"/>
+      <w:r>
+        <w:rPr>
+          <w:rFonts w:ascii="Courier New" w:hAnsi="Courier New" w:cs="Courier New"/>
+          <w:sz w:val="20"/>
+          <w:szCs w:val="20"/>
+        </w:rPr>
+        <w:t>xss</w:t>
+      </w:r>
+      <w:proofErr w:type="spellEnd"/>
+      <w:r>
+        <w:rPr>
+          <w:rFonts w:ascii="Courier New" w:hAnsi="Courier New" w:cs="Courier New"/>
+          <w:sz w:val="20"/>
+          <w:szCs w:val="20"/>
+        </w:rPr>
+        <w:t>-auditor</w:t>
+      </w:r>
+    </w:p>
+    <w:p>
+      <w:pPr>
+        <w:spacing w:line="240" w:lineRule="auto"/>
+        <w:jc w:val="both"/>
+        <w:rPr>
+          <w:rFonts w:ascii="Times New Roman" w:hAnsi="Times New Roman" w:cs="Times New Roman"/>
+        </w:rPr>
+      </w:pPr>
+      <w:r>
+        <w:rPr>
+          <w:rFonts w:ascii="Times New Roman" w:hAnsi="Times New Roman" w:cs="Times New Roman"/>
+        </w:rPr>
+        <w:t xml:space="preserve">This is a very important feature to test our plugin. If the </w:t>
+      </w:r>
+      <w:proofErr w:type="spellStart"/>
+      <w:r>
+        <w:rPr>
+          <w:rFonts w:ascii="Times New Roman" w:hAnsi="Times New Roman" w:cs="Times New Roman"/>
+        </w:rPr>
+        <w:t>XSSAuditor</w:t>
+      </w:r>
+      <w:proofErr w:type="spellEnd"/>
+      <w:r>
+        <w:rPr>
+          <w:rFonts w:ascii="Times New Roman" w:hAnsi="Times New Roman" w:cs="Times New Roman"/>
+        </w:rPr>
+        <w:t xml:space="preserve"> is enabled, we will not know which of </w:t>
+      </w:r>
+      <w:proofErr w:type="spellStart"/>
+      <w:r>
+        <w:rPr>
+          <w:rFonts w:ascii="Times New Roman" w:hAnsi="Times New Roman" w:cs="Times New Roman"/>
+        </w:rPr>
+        <w:t>XSSAuditor</w:t>
+      </w:r>
+      <w:proofErr w:type="spellEnd"/>
+      <w:r>
+        <w:rPr>
+          <w:rFonts w:ascii="Times New Roman" w:hAnsi="Times New Roman" w:cs="Times New Roman"/>
+        </w:rPr>
+        <w:t xml:space="preserve"> and our plugin is responsible for blocking the script.</w:t>
       </w:r>
     </w:p>
     <w:p>
@@ -4340,7 +5256,21 @@
         <w:rPr>
           <w:rFonts w:ascii="Times New Roman" w:hAnsi="Times New Roman" w:cs="Times New Roman"/>
         </w:rPr>
-        <w:t>Chrome has the chrome.webRequest API which allows extensions to intercept the web request at various points in its life cycle. We can then analyze the content of request at the interception to eliminate the attack vectors. Our proposed solution is to intercept the request when it is about to be sent, or to intercept the response when it is about to be received. We are still in the progress of finding out the point that we shall intercept.</w:t>
+        <w:t xml:space="preserve">Chrome has the </w:t>
+      </w:r>
+      <w:proofErr w:type="spellStart"/>
+      <w:r>
+        <w:rPr>
+          <w:rFonts w:ascii="Times New Roman" w:hAnsi="Times New Roman" w:cs="Times New Roman"/>
+        </w:rPr>
+        <w:t>chrome.webRequest</w:t>
+      </w:r>
+      <w:proofErr w:type="spellEnd"/>
+      <w:r>
+        <w:rPr>
+          <w:rFonts w:ascii="Times New Roman" w:hAnsi="Times New Roman" w:cs="Times New Roman"/>
+        </w:rPr>
+        <w:t xml:space="preserve"> API which allows extensions to intercept the web request at various points in its life cycle. We can then analyze the content of request at the interception to eliminate the attack vectors. Our proposed solution is to intercept the request when it is about to be sent, or to intercept the response when it is about to be received. We are still in the progress of finding out the point that we shall intercept.</w:t>
       </w:r>
     </w:p>
     <w:p>
@@ -4405,6 +5335,7 @@
           <w:szCs w:val="24"/>
         </w:rPr>
       </w:pPr>
+      <w:proofErr w:type="spellStart"/>
       <w:r>
         <w:rPr>
           <w:rFonts w:ascii="Times New Roman" w:hAnsi="Times New Roman" w:cs="Times New Roman"/>
@@ -4414,6 +5345,7 @@
         </w:rPr>
         <w:t>aaaa</w:t>
       </w:r>
+      <w:proofErr w:type="spellEnd"/>
     </w:p>
     <w:p>
       <w:pPr>
@@ -4439,41 +5371,119 @@
         <w:rPr>
           <w:rFonts w:ascii="Times New Roman" w:hAnsi="Times New Roman" w:cs="Times New Roman"/>
         </w:rPr>
-        <w:t>e browser. The reason for choosing this browser is because we are able to temporarily disable Google Chrome's anti-XSS protection (XSSAuditor) by using the command:</w:t>
-      </w:r>
-    </w:p>
-    <w:p>
-      <w:pPr>
-        <w:spacing w:line="240" w:lineRule="auto"/>
-        <w:jc w:val="both"/>
-        <w:rPr>
-          <w:rFonts w:ascii="Courier New" w:hAnsi="Courier New" w:cs="Courier New"/>
-          <w:sz w:val="20"/>
-          <w:szCs w:val="20"/>
-        </w:rPr>
-      </w:pPr>
-      <w:r>
-        <w:rPr>
-          <w:rFonts w:ascii="Courier New" w:hAnsi="Courier New" w:cs="Courier New"/>
-          <w:sz w:val="20"/>
-          <w:szCs w:val="20"/>
-        </w:rPr>
-        <w:t>chrome.exe --args --disable-xss-auditor</w:t>
-      </w:r>
-    </w:p>
-    <w:p>
-      <w:pPr>
-        <w:spacing w:line="240" w:lineRule="auto"/>
-        <w:jc w:val="both"/>
-        <w:rPr>
-          <w:rFonts w:ascii="Times New Roman" w:hAnsi="Times New Roman" w:cs="Times New Roman"/>
-        </w:rPr>
-      </w:pPr>
-      <w:r>
-        <w:rPr>
-          <w:rFonts w:ascii="Times New Roman" w:hAnsi="Times New Roman" w:cs="Times New Roman"/>
-        </w:rPr>
-        <w:t>This is a very important feature to test our plugin. If the XSSAuditor is enabled, we will not know which of XSSAuditor and our plugin is responsible for blocking the script.</w:t>
+        <w:t>e browser. The reason for choosing this browser is because we are able to temporarily disable Google Chrome's anti-XSS protection (</w:t>
+      </w:r>
+      <w:proofErr w:type="spellStart"/>
+      <w:r>
+        <w:rPr>
+          <w:rFonts w:ascii="Times New Roman" w:hAnsi="Times New Roman" w:cs="Times New Roman"/>
+        </w:rPr>
+        <w:t>XSSAuditor</w:t>
+      </w:r>
+      <w:proofErr w:type="spellEnd"/>
+      <w:r>
+        <w:rPr>
+          <w:rFonts w:ascii="Times New Roman" w:hAnsi="Times New Roman" w:cs="Times New Roman"/>
+        </w:rPr>
+        <w:t>) by using the command:</w:t>
+      </w:r>
+    </w:p>
+    <w:p>
+      <w:pPr>
+        <w:spacing w:line="240" w:lineRule="auto"/>
+        <w:jc w:val="both"/>
+        <w:rPr>
+          <w:rFonts w:ascii="Courier New" w:hAnsi="Courier New" w:cs="Courier New"/>
+          <w:sz w:val="20"/>
+          <w:szCs w:val="20"/>
+        </w:rPr>
+      </w:pPr>
+      <w:r>
+        <w:rPr>
+          <w:rFonts w:ascii="Courier New" w:hAnsi="Courier New" w:cs="Courier New"/>
+          <w:sz w:val="20"/>
+          <w:szCs w:val="20"/>
+        </w:rPr>
+        <w:t>chrome.exe --</w:t>
+      </w:r>
+      <w:proofErr w:type="spellStart"/>
+      <w:r>
+        <w:rPr>
+          <w:rFonts w:ascii="Courier New" w:hAnsi="Courier New" w:cs="Courier New"/>
+          <w:sz w:val="20"/>
+          <w:szCs w:val="20"/>
+        </w:rPr>
+        <w:t>args</w:t>
+      </w:r>
+      <w:proofErr w:type="spellEnd"/>
+      <w:r>
+        <w:rPr>
+          <w:rFonts w:ascii="Courier New" w:hAnsi="Courier New" w:cs="Courier New"/>
+          <w:sz w:val="20"/>
+          <w:szCs w:val="20"/>
+        </w:rPr>
+        <w:t xml:space="preserve"> --disable-</w:t>
+      </w:r>
+      <w:proofErr w:type="spellStart"/>
+      <w:r>
+        <w:rPr>
+          <w:rFonts w:ascii="Courier New" w:hAnsi="Courier New" w:cs="Courier New"/>
+          <w:sz w:val="20"/>
+          <w:szCs w:val="20"/>
+        </w:rPr>
+        <w:t>xss</w:t>
+      </w:r>
+      <w:proofErr w:type="spellEnd"/>
+      <w:r>
+        <w:rPr>
+          <w:rFonts w:ascii="Courier New" w:hAnsi="Courier New" w:cs="Courier New"/>
+          <w:sz w:val="20"/>
+          <w:szCs w:val="20"/>
+        </w:rPr>
+        <w:t>-auditor</w:t>
+      </w:r>
+    </w:p>
+    <w:p>
+      <w:pPr>
+        <w:spacing w:line="240" w:lineRule="auto"/>
+        <w:jc w:val="both"/>
+        <w:rPr>
+          <w:rFonts w:ascii="Times New Roman" w:hAnsi="Times New Roman" w:cs="Times New Roman"/>
+        </w:rPr>
+      </w:pPr>
+      <w:r>
+        <w:rPr>
+          <w:rFonts w:ascii="Times New Roman" w:hAnsi="Times New Roman" w:cs="Times New Roman"/>
+        </w:rPr>
+        <w:t xml:space="preserve">This is a very important feature to test our plugin. If the </w:t>
+      </w:r>
+      <w:proofErr w:type="spellStart"/>
+      <w:r>
+        <w:rPr>
+          <w:rFonts w:ascii="Times New Roman" w:hAnsi="Times New Roman" w:cs="Times New Roman"/>
+        </w:rPr>
+        <w:t>XSSAuditor</w:t>
+      </w:r>
+      <w:proofErr w:type="spellEnd"/>
+      <w:r>
+        <w:rPr>
+          <w:rFonts w:ascii="Times New Roman" w:hAnsi="Times New Roman" w:cs="Times New Roman"/>
+        </w:rPr>
+        <w:t xml:space="preserve"> is enabled, we will not know which of </w:t>
+      </w:r>
+      <w:proofErr w:type="spellStart"/>
+      <w:r>
+        <w:rPr>
+          <w:rFonts w:ascii="Times New Roman" w:hAnsi="Times New Roman" w:cs="Times New Roman"/>
+        </w:rPr>
+        <w:t>XSSAuditor</w:t>
+      </w:r>
+      <w:proofErr w:type="spellEnd"/>
+      <w:r>
+        <w:rPr>
+          <w:rFonts w:ascii="Times New Roman" w:hAnsi="Times New Roman" w:cs="Times New Roman"/>
+        </w:rPr>
+        <w:t xml:space="preserve"> and our plugin is responsible for blocking the script.</w:t>
       </w:r>
     </w:p>
     <w:p>
@@ -4507,6 +5517,7 @@
           <w:szCs w:val="24"/>
         </w:rPr>
       </w:pPr>
+      <w:proofErr w:type="spellStart"/>
       <w:r>
         <w:rPr>
           <w:rFonts w:ascii="Times New Roman" w:hAnsi="Times New Roman" w:cs="Times New Roman"/>
@@ -4516,20 +5527,35 @@
         </w:rPr>
         <w:t>bbbbb</w:t>
       </w:r>
-    </w:p>
-    <w:p>
-      <w:pPr>
-        <w:spacing w:line="240" w:lineRule="auto"/>
-        <w:jc w:val="both"/>
-        <w:rPr>
-          <w:rFonts w:ascii="Times New Roman" w:hAnsi="Times New Roman" w:cs="Times New Roman"/>
-        </w:rPr>
-      </w:pPr>
-      <w:r>
-        <w:rPr>
-          <w:rFonts w:ascii="Times New Roman" w:hAnsi="Times New Roman" w:cs="Times New Roman"/>
-        </w:rPr>
-        <w:t>Chrome has the chrome.webRequest API which allows extensions to intercept the web request at various points in its life cycle. We can then analyze the content of request at the interception to eliminate the attack vectors. Our proposed solution is to intercept the request when it is about to be sent, or to intercept the response when it is about to be received. We are still in the progress of finding out the point that we shall intercept.</w:t>
+      <w:proofErr w:type="spellEnd"/>
+    </w:p>
+    <w:p>
+      <w:pPr>
+        <w:spacing w:line="240" w:lineRule="auto"/>
+        <w:jc w:val="both"/>
+        <w:rPr>
+          <w:rFonts w:ascii="Times New Roman" w:hAnsi="Times New Roman" w:cs="Times New Roman"/>
+        </w:rPr>
+      </w:pPr>
+      <w:r>
+        <w:rPr>
+          <w:rFonts w:ascii="Times New Roman" w:hAnsi="Times New Roman" w:cs="Times New Roman"/>
+        </w:rPr>
+        <w:t xml:space="preserve">Chrome has the </w:t>
+      </w:r>
+      <w:proofErr w:type="spellStart"/>
+      <w:r>
+        <w:rPr>
+          <w:rFonts w:ascii="Times New Roman" w:hAnsi="Times New Roman" w:cs="Times New Roman"/>
+        </w:rPr>
+        <w:t>chrome.webRequest</w:t>
+      </w:r>
+      <w:proofErr w:type="spellEnd"/>
+      <w:r>
+        <w:rPr>
+          <w:rFonts w:ascii="Times New Roman" w:hAnsi="Times New Roman" w:cs="Times New Roman"/>
+        </w:rPr>
+        <w:t xml:space="preserve"> API which allows extensions to intercept the web request at various points in its life cycle. We can then analyze the content of request at the interception to eliminate the attack vectors. Our proposed solution is to intercept the request when it is about to be sent, or to intercept the response when it is about to be received. We are still in the progress of finding out the point that we shall intercept.</w:t>
       </w:r>
     </w:p>
     <w:p>
@@ -4645,6 +5671,7 @@
         </w:rPr>
         <w:t xml:space="preserve">In this section, we will give the result of our investigation on why some attributes such as </w:t>
       </w:r>
+      <w:proofErr w:type="spellStart"/>
       <w:r>
         <w:rPr>
           <w:rFonts w:ascii="Courier New" w:hAnsi="Courier New" w:cs="Courier New"/>
@@ -4653,6 +5680,7 @@
         </w:rPr>
         <w:t>document.location.href</w:t>
       </w:r>
+      <w:proofErr w:type="spellEnd"/>
       <w:r>
         <w:rPr>
           <w:rFonts w:ascii="Times New Roman" w:hAnsi="Times New Roman" w:cs="Times New Roman"/>
@@ -4886,13 +5914,61 @@
                                 <w:szCs w:val="20"/>
                               </w:rPr>
                             </w:pPr>
+                            <w:proofErr w:type="spellStart"/>
+                            <w:proofErr w:type="gramStart"/>
                             <w:r>
                               <w:rPr>
                                 <w:rFonts w:ascii="Courier New" w:hAnsi="Courier New" w:cs="Courier New"/>
                                 <w:sz w:val="20"/>
                                 <w:szCs w:val="20"/>
                               </w:rPr>
-                              <w:t>Object.getOwnPropertyDescriptor(obj, “attrName”);</w:t>
+                              <w:t>Object.getOwnPropertyDescriptor</w:t>
+                            </w:r>
+                            <w:proofErr w:type="spellEnd"/>
+                            <w:r>
+                              <w:rPr>
+                                <w:rFonts w:ascii="Courier New" w:hAnsi="Courier New" w:cs="Courier New"/>
+                                <w:sz w:val="20"/>
+                                <w:szCs w:val="20"/>
+                              </w:rPr>
+                              <w:t>(</w:t>
+                            </w:r>
+                            <w:proofErr w:type="spellStart"/>
+                            <w:proofErr w:type="gramEnd"/>
+                            <w:r>
+                              <w:rPr>
+                                <w:rFonts w:ascii="Courier New" w:hAnsi="Courier New" w:cs="Courier New"/>
+                                <w:sz w:val="20"/>
+                                <w:szCs w:val="20"/>
+                              </w:rPr>
+                              <w:t>obj</w:t>
+                            </w:r>
+                            <w:proofErr w:type="spellEnd"/>
+                            <w:r>
+                              <w:rPr>
+                                <w:rFonts w:ascii="Courier New" w:hAnsi="Courier New" w:cs="Courier New"/>
+                                <w:sz w:val="20"/>
+                                <w:szCs w:val="20"/>
+                              </w:rPr>
+                              <w:t>, “</w:t>
+                            </w:r>
+                            <w:proofErr w:type="spellStart"/>
+                            <w:r>
+                              <w:rPr>
+                                <w:rFonts w:ascii="Courier New" w:hAnsi="Courier New" w:cs="Courier New"/>
+                                <w:sz w:val="20"/>
+                                <w:szCs w:val="20"/>
+                              </w:rPr>
+                              <w:t>attrName</w:t>
+                            </w:r>
+                            <w:proofErr w:type="spellEnd"/>
+                            <w:r>
+                              <w:rPr>
+                                <w:rFonts w:ascii="Courier New" w:hAnsi="Courier New" w:cs="Courier New"/>
+                                <w:sz w:val="20"/>
+                                <w:szCs w:val="20"/>
+                              </w:rPr>
+                              <w:t>”);</w:t>
                             </w:r>
                           </w:p>
                           <w:p>
@@ -4932,13 +6008,33 @@
                                 <w:szCs w:val="20"/>
                               </w:rPr>
                             </w:pPr>
+                            <w:proofErr w:type="spellStart"/>
+                            <w:proofErr w:type="gramStart"/>
                             <w:r>
                               <w:rPr>
                                 <w:rFonts w:ascii="Courier New" w:hAnsi="Courier New" w:cs="Courier New"/>
                                 <w:sz w:val="20"/>
                                 <w:szCs w:val="20"/>
                               </w:rPr>
-                              <w:t>Object.getOwnPropertyDescriptor(window, “location”);</w:t>
+                              <w:t>Object.getOwnPropertyDescriptor</w:t>
+                            </w:r>
+                            <w:proofErr w:type="spellEnd"/>
+                            <w:r>
+                              <w:rPr>
+                                <w:rFonts w:ascii="Courier New" w:hAnsi="Courier New" w:cs="Courier New"/>
+                                <w:sz w:val="20"/>
+                                <w:szCs w:val="20"/>
+                              </w:rPr>
+                              <w:t>(</w:t>
+                            </w:r>
+                            <w:proofErr w:type="gramEnd"/>
+                            <w:r>
+                              <w:rPr>
+                                <w:rFonts w:ascii="Courier New" w:hAnsi="Courier New" w:cs="Courier New"/>
+                                <w:sz w:val="20"/>
+                                <w:szCs w:val="20"/>
+                              </w:rPr>
+                              <w:t>window, “location”);</w:t>
                             </w:r>
                           </w:p>
                           <w:p>
@@ -4950,13 +6046,61 @@
                                 <w:szCs w:val="20"/>
                               </w:rPr>
                             </w:pPr>
+                            <w:proofErr w:type="spellStart"/>
+                            <w:proofErr w:type="gramStart"/>
                             <w:r>
                               <w:rPr>
                                 <w:rFonts w:ascii="Courier New" w:hAnsi="Courier New" w:cs="Courier New"/>
                                 <w:sz w:val="20"/>
                                 <w:szCs w:val="20"/>
                               </w:rPr>
-                              <w:t>Object.getOwnPropertyDescriptor(document.location, “href”);</w:t>
+                              <w:t>Object.getOwnPropertyDescriptor</w:t>
+                            </w:r>
+                            <w:proofErr w:type="spellEnd"/>
+                            <w:r>
+                              <w:rPr>
+                                <w:rFonts w:ascii="Courier New" w:hAnsi="Courier New" w:cs="Courier New"/>
+                                <w:sz w:val="20"/>
+                                <w:szCs w:val="20"/>
+                              </w:rPr>
+                              <w:t>(</w:t>
+                            </w:r>
+                            <w:proofErr w:type="spellStart"/>
+                            <w:proofErr w:type="gramEnd"/>
+                            <w:r>
+                              <w:rPr>
+                                <w:rFonts w:ascii="Courier New" w:hAnsi="Courier New" w:cs="Courier New"/>
+                                <w:sz w:val="20"/>
+                                <w:szCs w:val="20"/>
+                              </w:rPr>
+                              <w:t>document.location</w:t>
+                            </w:r>
+                            <w:proofErr w:type="spellEnd"/>
+                            <w:r>
+                              <w:rPr>
+                                <w:rFonts w:ascii="Courier New" w:hAnsi="Courier New" w:cs="Courier New"/>
+                                <w:sz w:val="20"/>
+                                <w:szCs w:val="20"/>
+                              </w:rPr>
+                              <w:t>, “</w:t>
+                            </w:r>
+                            <w:proofErr w:type="spellStart"/>
+                            <w:r>
+                              <w:rPr>
+                                <w:rFonts w:ascii="Courier New" w:hAnsi="Courier New" w:cs="Courier New"/>
+                                <w:sz w:val="20"/>
+                                <w:szCs w:val="20"/>
+                              </w:rPr>
+                              <w:t>href</w:t>
+                            </w:r>
+                            <w:proofErr w:type="spellEnd"/>
+                            <w:r>
+                              <w:rPr>
+                                <w:rFonts w:ascii="Courier New" w:hAnsi="Courier New" w:cs="Courier New"/>
+                                <w:sz w:val="20"/>
+                                <w:szCs w:val="20"/>
+                              </w:rPr>
+                              <w:t>”);</w:t>
                             </w:r>
                           </w:p>
                           <w:p>
@@ -4968,13 +6112,43 @@
                                 <w:szCs w:val="20"/>
                               </w:rPr>
                             </w:pPr>
+                            <w:proofErr w:type="spellStart"/>
+                            <w:proofErr w:type="gramStart"/>
                             <w:r>
                               <w:rPr>
                                 <w:rFonts w:ascii="Courier New" w:hAnsi="Courier New" w:cs="Courier New"/>
                                 <w:sz w:val="20"/>
                                 <w:szCs w:val="20"/>
                               </w:rPr>
-                              <w:t>Object.getOwnPropertyDescriptor(document.location, “hash”);</w:t>
+                              <w:t>Object.getOwnPropertyDescriptor</w:t>
+                            </w:r>
+                            <w:proofErr w:type="spellEnd"/>
+                            <w:r>
+                              <w:rPr>
+                                <w:rFonts w:ascii="Courier New" w:hAnsi="Courier New" w:cs="Courier New"/>
+                                <w:sz w:val="20"/>
+                                <w:szCs w:val="20"/>
+                              </w:rPr>
+                              <w:t>(</w:t>
+                            </w:r>
+                            <w:proofErr w:type="spellStart"/>
+                            <w:proofErr w:type="gramEnd"/>
+                            <w:r>
+                              <w:rPr>
+                                <w:rFonts w:ascii="Courier New" w:hAnsi="Courier New" w:cs="Courier New"/>
+                                <w:sz w:val="20"/>
+                                <w:szCs w:val="20"/>
+                              </w:rPr>
+                              <w:t>document.location</w:t>
+                            </w:r>
+                            <w:proofErr w:type="spellEnd"/>
+                            <w:r>
+                              <w:rPr>
+                                <w:rFonts w:ascii="Courier New" w:hAnsi="Courier New" w:cs="Courier New"/>
+                                <w:sz w:val="20"/>
+                                <w:szCs w:val="20"/>
+                              </w:rPr>
+                              <w:t>, “hash”);</w:t>
                             </w:r>
                           </w:p>
                           <w:p>
@@ -5446,6 +6620,7 @@
                 <w:szCs w:val="20"/>
               </w:rPr>
             </w:pPr>
+            <w:proofErr w:type="spellStart"/>
             <w:r>
               <w:rPr>
                 <w:rFonts w:ascii="Courier New" w:hAnsi="Courier New" w:cs="Courier New"/>
@@ -5454,6 +6629,7 @@
               </w:rPr>
               <w:t>document.referrer</w:t>
             </w:r>
+            <w:proofErr w:type="spellEnd"/>
           </w:p>
         </w:tc>
         <w:tc>
@@ -5610,14 +6786,16 @@
                 <w:szCs w:val="20"/>
               </w:rPr>
             </w:pPr>
+            <w:proofErr w:type="spellStart"/>
             <w:r>
               <w:rPr>
                 <w:rFonts w:ascii="Courier New" w:hAnsi="Courier New" w:cs="Courier New"/>
                 <w:sz w:val="20"/>
                 <w:szCs w:val="20"/>
               </w:rPr>
-              <w:t>document.location</w:t>
+              <w:t>document.documentURI</w:t>
             </w:r>
+            <w:proofErr w:type="spellEnd"/>
           </w:p>
         </w:tc>
         <w:tc>
@@ -5692,14 +6870,102 @@
                 <w:szCs w:val="20"/>
               </w:rPr>
             </w:pPr>
+            <w:proofErr w:type="spellStart"/>
             <w:r>
               <w:rPr>
                 <w:rFonts w:ascii="Courier New" w:hAnsi="Courier New" w:cs="Courier New"/>
                 <w:sz w:val="20"/>
                 <w:szCs w:val="20"/>
               </w:rPr>
+              <w:t>document.location</w:t>
+            </w:r>
+            <w:proofErr w:type="spellEnd"/>
+          </w:p>
+        </w:tc>
+        <w:tc>
+          <w:tcPr>
+            <w:tcW w:w="1984" w:type="dxa"/>
+          </w:tcPr>
+          <w:p>
+            <w:pPr>
+              <w:jc w:val="both"/>
+              <w:rPr>
+                <w:rFonts w:ascii="Times New Roman" w:hAnsi="Times New Roman" w:cs="Times New Roman"/>
+              </w:rPr>
+            </w:pPr>
+            <w:r>
+              <w:rPr>
+                <w:rFonts w:ascii="Times New Roman" w:hAnsi="Times New Roman" w:cs="Times New Roman"/>
+              </w:rPr>
+              <w:t>True</w:t>
+            </w:r>
+          </w:p>
+        </w:tc>
+        <w:tc>
+          <w:tcPr>
+            <w:tcW w:w="1985" w:type="dxa"/>
+          </w:tcPr>
+          <w:p>
+            <w:pPr>
+              <w:jc w:val="both"/>
+              <w:rPr>
+                <w:rFonts w:ascii="Times New Roman" w:hAnsi="Times New Roman" w:cs="Times New Roman"/>
+              </w:rPr>
+            </w:pPr>
+            <w:r>
+              <w:rPr>
+                <w:rFonts w:ascii="Times New Roman" w:hAnsi="Times New Roman" w:cs="Times New Roman"/>
+              </w:rPr>
+              <w:t>True</w:t>
+            </w:r>
+          </w:p>
+        </w:tc>
+        <w:tc>
+          <w:tcPr>
+            <w:tcW w:w="1671" w:type="dxa"/>
+          </w:tcPr>
+          <w:p>
+            <w:pPr>
+              <w:jc w:val="both"/>
+              <w:rPr>
+                <w:rFonts w:ascii="Times New Roman" w:hAnsi="Times New Roman" w:cs="Times New Roman"/>
+              </w:rPr>
+            </w:pPr>
+            <w:r>
+              <w:rPr>
+                <w:rFonts w:ascii="Times New Roman" w:hAnsi="Times New Roman" w:cs="Times New Roman"/>
+              </w:rPr>
+              <w:t>True</w:t>
+            </w:r>
+            <w:bookmarkStart w:id="0" w:name="_GoBack"/>
+            <w:bookmarkEnd w:id="0"/>
+          </w:p>
+        </w:tc>
+      </w:tr>
+      <w:tr>
+        <w:tc>
+          <w:tcPr>
+            <w:tcW w:w="3936" w:type="dxa"/>
+          </w:tcPr>
+          <w:p>
+            <w:pPr>
+              <w:jc w:val="both"/>
+              <w:rPr>
+                <w:rFonts w:ascii="Courier New" w:hAnsi="Courier New" w:cs="Courier New"/>
+                <w:sz w:val="20"/>
+                <w:szCs w:val="20"/>
+              </w:rPr>
+            </w:pPr>
+            <w:proofErr w:type="spellStart"/>
+            <w:r>
+              <w:rPr>
+                <w:rFonts w:ascii="Courier New" w:hAnsi="Courier New" w:cs="Courier New"/>
+                <w:sz w:val="20"/>
+                <w:szCs w:val="20"/>
+              </w:rPr>
               <w:t>document.location.href</w:t>
             </w:r>
+            <w:proofErr w:type="spellEnd"/>
           </w:p>
         </w:tc>
         <w:tc>
@@ -5774,6 +7040,7 @@
                 <w:szCs w:val="20"/>
               </w:rPr>
             </w:pPr>
+            <w:proofErr w:type="spellStart"/>
             <w:r>
               <w:rPr>
                 <w:rFonts w:ascii="Courier New" w:hAnsi="Courier New" w:cs="Courier New"/>
@@ -5782,6 +7049,7 @@
               </w:rPr>
               <w:t>document.location.hash</w:t>
             </w:r>
+            <w:proofErr w:type="spellEnd"/>
           </w:p>
         </w:tc>
         <w:tc>
@@ -5938,6 +7206,7 @@
                 <w:szCs w:val="20"/>
               </w:rPr>
             </w:pPr>
+            <w:proofErr w:type="spellStart"/>
             <w:r>
               <w:rPr>
                 <w:rFonts w:ascii="Courier New" w:hAnsi="Courier New" w:cs="Courier New"/>
@@ -5946,6 +7215,7 @@
               </w:rPr>
               <w:t>window.location</w:t>
             </w:r>
+            <w:proofErr w:type="spellEnd"/>
           </w:p>
         </w:tc>
         <w:tc>
@@ -6020,6 +7290,7 @@
                 <w:szCs w:val="20"/>
               </w:rPr>
             </w:pPr>
+            <w:proofErr w:type="spellStart"/>
             <w:r>
               <w:rPr>
                 <w:rFonts w:ascii="Courier New" w:hAnsi="Courier New" w:cs="Courier New"/>
@@ -6028,6 +7299,7 @@
               </w:rPr>
               <w:t>window.location.href</w:t>
             </w:r>
+            <w:proofErr w:type="spellEnd"/>
           </w:p>
         </w:tc>
         <w:tc>
@@ -6102,6 +7374,7 @@
                 <w:szCs w:val="20"/>
               </w:rPr>
             </w:pPr>
+            <w:proofErr w:type="spellStart"/>
             <w:r>
               <w:rPr>
                 <w:rFonts w:ascii="Courier New" w:hAnsi="Courier New" w:cs="Courier New"/>
@@ -6110,6 +7383,7 @@
               </w:rPr>
               <w:t>window.location.hash</w:t>
             </w:r>
+            <w:proofErr w:type="spellEnd"/>
           </w:p>
         </w:tc>
         <w:tc>
@@ -6253,6 +7527,7 @@
         </w:rPr>
         <w:t xml:space="preserve">the getter function of </w:t>
       </w:r>
+      <w:proofErr w:type="spellStart"/>
       <w:r>
         <w:rPr>
           <w:rFonts w:ascii="Courier New" w:hAnsi="Courier New" w:cs="Courier New"/>
@@ -6261,12 +7536,14 @@
         </w:rPr>
         <w:t>document.location.href</w:t>
       </w:r>
+      <w:proofErr w:type="spellEnd"/>
       <w:r>
         <w:rPr>
           <w:rFonts w:ascii="Times New Roman" w:hAnsi="Times New Roman" w:cs="Times New Roman"/>
         </w:rPr>
         <w:t xml:space="preserve"> but is able to deal with it by overriding </w:t>
       </w:r>
+      <w:proofErr w:type="spellStart"/>
       <w:r>
         <w:rPr>
           <w:rFonts w:ascii="Courier New" w:hAnsi="Courier New" w:cs="Courier New"/>
@@ -6275,6 +7552,7 @@
         </w:rPr>
         <w:t>document.location</w:t>
       </w:r>
+      <w:proofErr w:type="spellEnd"/>
       <w:r>
         <w:rPr>
           <w:rFonts w:ascii="Times New Roman" w:hAnsi="Times New Roman" w:cs="Times New Roman"/>
@@ -6294,6 +7572,7 @@
         </w:rPr>
         <w:t xml:space="preserve"> attribute of </w:t>
       </w:r>
+      <w:proofErr w:type="spellStart"/>
       <w:r>
         <w:rPr>
           <w:rFonts w:ascii="Courier New" w:hAnsi="Courier New" w:cs="Courier New"/>
@@ -6302,6 +7581,7 @@
         </w:rPr>
         <w:t>document.location.href</w:t>
       </w:r>
+      <w:proofErr w:type="spellEnd"/>
       <w:r>
         <w:rPr>
           <w:rFonts w:ascii="Times New Roman" w:hAnsi="Times New Roman" w:cs="Times New Roman"/>
@@ -6334,6 +7614,7 @@
         </w:rPr>
         <w:t xml:space="preserve"> attribute for </w:t>
       </w:r>
+      <w:proofErr w:type="spellStart"/>
       <w:r>
         <w:rPr>
           <w:rFonts w:ascii="Courier New" w:hAnsi="Courier New" w:cs="Courier New"/>
@@ -6342,6 +7623,7 @@
         </w:rPr>
         <w:t>document.location</w:t>
       </w:r>
+      <w:proofErr w:type="spellEnd"/>
       <w:r>
         <w:rPr>
           <w:rFonts w:ascii="Times New Roman" w:hAnsi="Times New Roman" w:cs="Times New Roman"/>
@@ -6374,6 +7656,7 @@
         <w:rPr>
           <w:rFonts w:ascii="Times New Roman" w:hAnsi="Times New Roman" w:cs="Times New Roman"/>
         </w:rPr>
+        <w:lastRenderedPageBreak/>
         <w:t xml:space="preserve">We can also see why we have no choice but to forcefully encode the </w:t>
       </w:r>
       <w:r>
@@ -6382,6 +7665,7 @@
         </w:rPr>
         <w:t xml:space="preserve">value of </w:t>
       </w:r>
+      <w:proofErr w:type="spellStart"/>
       <w:r>
         <w:rPr>
           <w:rFonts w:ascii="Courier New" w:hAnsi="Courier New" w:cs="Courier New"/>
@@ -6390,12 +7674,14 @@
         </w:rPr>
         <w:t>window.location.hash</w:t>
       </w:r>
+      <w:proofErr w:type="spellEnd"/>
       <w:r>
         <w:rPr>
           <w:rFonts w:ascii="Times New Roman" w:hAnsi="Times New Roman" w:cs="Times New Roman"/>
         </w:rPr>
         <w:t xml:space="preserve"> to protect </w:t>
       </w:r>
+      <w:proofErr w:type="spellStart"/>
       <w:r>
         <w:rPr>
           <w:rFonts w:ascii="Courier New" w:hAnsi="Courier New" w:cs="Courier New"/>
@@ -6404,6 +7690,7 @@
         </w:rPr>
         <w:t>window.location</w:t>
       </w:r>
+      <w:proofErr w:type="spellEnd"/>
       <w:r>
         <w:rPr>
           <w:rFonts w:ascii="Times New Roman" w:hAnsi="Times New Roman" w:cs="Times New Roman"/>
@@ -6416,6 +7703,7 @@
         </w:rPr>
         <w:t xml:space="preserve">and </w:t>
       </w:r>
+      <w:proofErr w:type="spellStart"/>
       <w:r>
         <w:rPr>
           <w:rFonts w:ascii="Courier New" w:hAnsi="Courier New" w:cs="Courier New"/>
@@ -6424,6 +7712,7 @@
         </w:rPr>
         <w:t>window.location.href</w:t>
       </w:r>
+      <w:proofErr w:type="spellEnd"/>
       <w:r>
         <w:rPr>
           <w:rFonts w:ascii="Times New Roman" w:hAnsi="Times New Roman" w:cs="Times New Roman"/>
@@ -6448,12 +7737,19 @@
         </w:rPr>
         <w:t xml:space="preserve">a gentler way of </w:t>
       </w:r>
-      <w:r>
-        <w:rPr>
-          <w:rFonts w:ascii="Times New Roman" w:hAnsi="Times New Roman" w:cs="Times New Roman"/>
-        </w:rPr>
-        <w:lastRenderedPageBreak/>
-        <w:t>overriding the getter function</w:t>
+      <w:proofErr w:type="gramStart"/>
+      <w:r>
+        <w:rPr>
+          <w:rFonts w:ascii="Times New Roman" w:hAnsi="Times New Roman" w:cs="Times New Roman"/>
+        </w:rPr>
+        <w:t>overriding</w:t>
+      </w:r>
+      <w:proofErr w:type="gramEnd"/>
+      <w:r>
+        <w:rPr>
+          <w:rFonts w:ascii="Times New Roman" w:hAnsi="Times New Roman" w:cs="Times New Roman"/>
+        </w:rPr>
+        <w:t xml:space="preserve"> the getter function</w:t>
       </w:r>
       <w:r>
         <w:rPr>
@@ -6480,6 +7776,7 @@
         </w:rPr>
         <w:t xml:space="preserve"> attribute for both </w:t>
       </w:r>
+      <w:proofErr w:type="spellStart"/>
       <w:r>
         <w:rPr>
           <w:rFonts w:ascii="Courier New" w:hAnsi="Courier New" w:cs="Courier New"/>
@@ -6488,12 +7785,14 @@
         </w:rPr>
         <w:t>window.location</w:t>
       </w:r>
+      <w:proofErr w:type="spellEnd"/>
       <w:r>
         <w:rPr>
           <w:rFonts w:ascii="Times New Roman" w:hAnsi="Times New Roman" w:cs="Times New Roman"/>
         </w:rPr>
         <w:t xml:space="preserve"> and </w:t>
       </w:r>
+      <w:proofErr w:type="spellStart"/>
       <w:r>
         <w:rPr>
           <w:rFonts w:ascii="Courier New" w:hAnsi="Courier New" w:cs="Courier New"/>
@@ -6502,6 +7801,7 @@
         </w:rPr>
         <w:t>window.location.href</w:t>
       </w:r>
+      <w:proofErr w:type="spellEnd"/>
       <w:r>
         <w:rPr>
           <w:rFonts w:ascii="Times New Roman" w:hAnsi="Times New Roman" w:cs="Times New Roman"/>
@@ -6552,6 +7852,7 @@
         </w:rPr>
         <w:t xml:space="preserve"> attribute of </w:t>
       </w:r>
+      <w:proofErr w:type="spellStart"/>
       <w:r>
         <w:rPr>
           <w:rFonts w:ascii="Courier New" w:hAnsi="Courier New" w:cs="Courier New"/>
@@ -6560,6 +7861,7 @@
         </w:rPr>
         <w:t>window.location.hash</w:t>
       </w:r>
+      <w:proofErr w:type="spellEnd"/>
       <w:r>
         <w:rPr>
           <w:rFonts w:ascii="Times New Roman" w:hAnsi="Times New Roman" w:cs="Times New Roman"/>
@@ -6815,6 +8117,8 @@
                                 <w:szCs w:val="20"/>
                               </w:rPr>
                             </w:pPr>
+                            <w:proofErr w:type="spellStart"/>
+                            <w:proofErr w:type="gramStart"/>
                             <w:r>
                               <w:rPr>
                                 <w:rFonts w:ascii="Courier New" w:hAnsi="Courier New" w:cs="Courier New"/>
@@ -6823,21 +8127,51 @@
                               </w:rPr>
                               <w:t>Object.defineProperty</w:t>
                             </w:r>
+                            <w:proofErr w:type="spellEnd"/>
                             <w:r>
                               <w:rPr>
                                 <w:rFonts w:ascii="Courier New" w:hAnsi="Courier New" w:cs="Courier New"/>
                                 <w:sz w:val="20"/>
                                 <w:szCs w:val="20"/>
                               </w:rPr>
-                              <w:t>(obj</w:t>
+                              <w:t>(</w:t>
                             </w:r>
+                            <w:proofErr w:type="spellStart"/>
+                            <w:proofErr w:type="gramEnd"/>
                             <w:r>
                               <w:rPr>
                                 <w:rFonts w:ascii="Courier New" w:hAnsi="Courier New" w:cs="Courier New"/>
                                 <w:sz w:val="20"/>
                                 <w:szCs w:val="20"/>
                               </w:rPr>
-                              <w:t>, “attrName”</w:t>
+                              <w:t>obj</w:t>
+                            </w:r>
+                            <w:proofErr w:type="spellEnd"/>
+                            <w:r>
+                              <w:rPr>
+                                <w:rFonts w:ascii="Courier New" w:hAnsi="Courier New" w:cs="Courier New"/>
+                                <w:sz w:val="20"/>
+                                <w:szCs w:val="20"/>
+                              </w:rPr>
+                              <w:t>, “</w:t>
+                            </w:r>
+                            <w:proofErr w:type="spellStart"/>
+                            <w:r>
+                              <w:rPr>
+                                <w:rFonts w:ascii="Courier New" w:hAnsi="Courier New" w:cs="Courier New"/>
+                                <w:sz w:val="20"/>
+                                <w:szCs w:val="20"/>
+                              </w:rPr>
+                              <w:t>attrName</w:t>
+                            </w:r>
+                            <w:proofErr w:type="spellEnd"/>
+                            <w:r>
+                              <w:rPr>
+                                <w:rFonts w:ascii="Courier New" w:hAnsi="Courier New" w:cs="Courier New"/>
+                                <w:sz w:val="20"/>
+                                <w:szCs w:val="20"/>
+                              </w:rPr>
+                              <w:t>”</w:t>
                             </w:r>
                             <w:r>
                               <w:rPr>
@@ -6893,13 +8227,33 @@
                                 <w:szCs w:val="20"/>
                               </w:rPr>
                             </w:pPr>
+                            <w:proofErr w:type="spellStart"/>
+                            <w:proofErr w:type="gramStart"/>
                             <w:r>
                               <w:rPr>
                                 <w:rFonts w:ascii="Courier New" w:hAnsi="Courier New" w:cs="Courier New"/>
                                 <w:sz w:val="20"/>
                                 <w:szCs w:val="20"/>
                               </w:rPr>
-                              <w:t xml:space="preserve">Object.defineProperty(document, </w:t>
+                              <w:t>Object.defineProperty</w:t>
+                            </w:r>
+                            <w:proofErr w:type="spellEnd"/>
+                            <w:r>
+                              <w:rPr>
+                                <w:rFonts w:ascii="Courier New" w:hAnsi="Courier New" w:cs="Courier New"/>
+                                <w:sz w:val="20"/>
+                                <w:szCs w:val="20"/>
+                              </w:rPr>
+                              <w:t>(</w:t>
+                            </w:r>
+                            <w:proofErr w:type="gramEnd"/>
+                            <w:r>
+                              <w:rPr>
+                                <w:rFonts w:ascii="Courier New" w:hAnsi="Courier New" w:cs="Courier New"/>
+                                <w:sz w:val="20"/>
+                                <w:szCs w:val="20"/>
+                              </w:rPr>
+                              <w:t xml:space="preserve">document, </w:t>
                             </w:r>
                             <w:r>
                               <w:rPr>
@@ -6927,14 +8281,26 @@
                                 <w:szCs w:val="20"/>
                               </w:rPr>
                             </w:pPr>
+                            <w:proofErr w:type="spellStart"/>
+                            <w:proofErr w:type="gramStart"/>
                             <w:r>
                               <w:rPr>
                                 <w:rFonts w:ascii="Courier New" w:hAnsi="Courier New" w:cs="Courier New"/>
                                 <w:sz w:val="20"/>
                                 <w:szCs w:val="20"/>
                               </w:rPr>
-                              <w:t>Object.defineProperty(</w:t>
+                              <w:t>Object.defineProperty</w:t>
                             </w:r>
+                            <w:proofErr w:type="spellEnd"/>
+                            <w:r>
+                              <w:rPr>
+                                <w:rFonts w:ascii="Courier New" w:hAnsi="Courier New" w:cs="Courier New"/>
+                                <w:sz w:val="20"/>
+                                <w:szCs w:val="20"/>
+                              </w:rPr>
+                              <w:t>(</w:t>
+                            </w:r>
+                            <w:proofErr w:type="gramEnd"/>
                             <w:r>
                               <w:rPr>
                                 <w:rFonts w:ascii="Courier New" w:hAnsi="Courier New" w:cs="Courier New"/>
@@ -6993,13 +8359,43 @@
                                 <w:szCs w:val="20"/>
                               </w:rPr>
                             </w:pPr>
+                            <w:proofErr w:type="spellStart"/>
+                            <w:proofErr w:type="gramStart"/>
                             <w:r>
                               <w:rPr>
                                 <w:rFonts w:ascii="Courier New" w:hAnsi="Courier New" w:cs="Courier New"/>
                                 <w:sz w:val="20"/>
                                 <w:szCs w:val="20"/>
                               </w:rPr>
-                              <w:t>Object.defineProperty(document.location, “hash”</w:t>
+                              <w:t>Object.defineProperty</w:t>
+                            </w:r>
+                            <w:proofErr w:type="spellEnd"/>
+                            <w:r>
+                              <w:rPr>
+                                <w:rFonts w:ascii="Courier New" w:hAnsi="Courier New" w:cs="Courier New"/>
+                                <w:sz w:val="20"/>
+                                <w:szCs w:val="20"/>
+                              </w:rPr>
+                              <w:t>(</w:t>
+                            </w:r>
+                            <w:proofErr w:type="spellStart"/>
+                            <w:proofErr w:type="gramEnd"/>
+                            <w:r>
+                              <w:rPr>
+                                <w:rFonts w:ascii="Courier New" w:hAnsi="Courier New" w:cs="Courier New"/>
+                                <w:sz w:val="20"/>
+                                <w:szCs w:val="20"/>
+                              </w:rPr>
+                              <w:t>document.location</w:t>
+                            </w:r>
+                            <w:proofErr w:type="spellEnd"/>
+                            <w:r>
+                              <w:rPr>
+                                <w:rFonts w:ascii="Courier New" w:hAnsi="Courier New" w:cs="Courier New"/>
+                                <w:sz w:val="20"/>
+                                <w:szCs w:val="20"/>
+                              </w:rPr>
+                              <w:t>, “hash”</w:t>
                             </w:r>
                             <w:r>
                               <w:rPr>
@@ -7318,12 +8714,16 @@
           <w:rFonts w:ascii="Times New Roman" w:hAnsi="Times New Roman" w:cs="Times New Roman"/>
         </w:rPr>
       </w:pPr>
+      <w:proofErr w:type="spellStart"/>
+      <w:proofErr w:type="gramStart"/>
       <w:r>
         <w:rPr>
           <w:rFonts w:ascii="Times New Roman" w:hAnsi="Times New Roman" w:cs="Times New Roman"/>
         </w:rPr>
         <w:t>noXSS</w:t>
       </w:r>
+      <w:proofErr w:type="spellEnd"/>
+      <w:proofErr w:type="gramEnd"/>
       <w:r>
         <w:rPr>
           <w:rFonts w:ascii="Times New Roman" w:hAnsi="Times New Roman" w:cs="Times New Roman"/>
@@ -7455,12 +8855,14 @@
           <w:rFonts w:ascii="Times New Roman" w:hAnsi="Times New Roman" w:cs="Times New Roman"/>
         </w:rPr>
       </w:pPr>
+      <w:proofErr w:type="spellStart"/>
       <w:r>
         <w:rPr>
           <w:rFonts w:ascii="Times New Roman" w:hAnsi="Times New Roman" w:cs="Times New Roman"/>
         </w:rPr>
         <w:t>NoScript</w:t>
       </w:r>
+      <w:proofErr w:type="spellEnd"/>
       <w:r>
         <w:rPr>
           <w:rFonts w:ascii="Times New Roman" w:hAnsi="Times New Roman" w:cs="Times New Roman"/>

</xml_diff>

<commit_message>
Added 'Outstanding features' for window.name in the last section.
</commit_message>
<xml_diff>
--- a/CS5231 Group03 Project Report.docx
+++ b/CS5231 Group03 Project Report.docx
@@ -197,6 +197,7 @@
           <w:szCs w:val="28"/>
         </w:rPr>
       </w:pPr>
+      <w:proofErr w:type="spellStart"/>
       <w:r>
         <w:rPr>
           <w:rFonts w:ascii="Times New Roman" w:hAnsi="Times New Roman" w:cs="Times New Roman"/>
@@ -205,6 +206,7 @@
         </w:rPr>
         <w:t>Heryandi</w:t>
       </w:r>
+      <w:proofErr w:type="spellEnd"/>
       <w:r>
         <w:rPr>
           <w:rFonts w:ascii="Times New Roman" w:hAnsi="Times New Roman" w:cs="Times New Roman"/>
@@ -240,8 +242,18 @@
           <w:sz w:val="28"/>
           <w:szCs w:val="28"/>
         </w:rPr>
-        <w:t>Lu Fangjian</w:t>
-      </w:r>
+        <w:t xml:space="preserve">Lu </w:t>
+      </w:r>
+      <w:proofErr w:type="spellStart"/>
+      <w:r>
+        <w:rPr>
+          <w:rFonts w:ascii="Times New Roman" w:hAnsi="Times New Roman" w:cs="Times New Roman"/>
+          <w:sz w:val="28"/>
+          <w:szCs w:val="28"/>
+        </w:rPr>
+        <w:t>Fangjian</w:t>
+      </w:r>
+      <w:proofErr w:type="spellEnd"/>
       <w:r>
         <w:rPr>
           <w:rFonts w:ascii="Times New Roman" w:hAnsi="Times New Roman" w:cs="Times New Roman"/>
@@ -284,8 +296,18 @@
           <w:sz w:val="28"/>
           <w:szCs w:val="28"/>
         </w:rPr>
-        <w:t>Yang Yuhang</w:t>
-      </w:r>
+        <w:t xml:space="preserve">Yang </w:t>
+      </w:r>
+      <w:proofErr w:type="spellStart"/>
+      <w:r>
+        <w:rPr>
+          <w:rFonts w:ascii="Times New Roman" w:hAnsi="Times New Roman" w:cs="Times New Roman"/>
+          <w:sz w:val="28"/>
+          <w:szCs w:val="28"/>
+        </w:rPr>
+        <w:t>Yuhang</w:t>
+      </w:r>
+      <w:proofErr w:type="spellEnd"/>
       <w:r>
         <w:rPr>
           <w:rFonts w:ascii="Times New Roman" w:hAnsi="Times New Roman" w:cs="Times New Roman"/>
@@ -313,8 +335,18 @@
           <w:sz w:val="28"/>
           <w:szCs w:val="28"/>
         </w:rPr>
-        <w:t>Yang Zhaoyu</w:t>
-      </w:r>
+        <w:t xml:space="preserve">Yang </w:t>
+      </w:r>
+      <w:proofErr w:type="spellStart"/>
+      <w:r>
+        <w:rPr>
+          <w:rFonts w:ascii="Times New Roman" w:hAnsi="Times New Roman" w:cs="Times New Roman"/>
+          <w:sz w:val="28"/>
+          <w:szCs w:val="28"/>
+        </w:rPr>
+        <w:t>Zhaoyu</w:t>
+      </w:r>
+      <w:proofErr w:type="spellEnd"/>
       <w:r>
         <w:rPr>
           <w:rFonts w:ascii="Times New Roman" w:hAnsi="Times New Roman" w:cs="Times New Roman"/>
@@ -565,8 +597,6 @@
         </w:rPr>
         <w:t>Cross-s</w:t>
       </w:r>
-      <w:bookmarkStart w:id="0" w:name="_GoBack"/>
-      <w:bookmarkEnd w:id="0"/>
       <w:r>
         <w:rPr>
           <w:rFonts w:ascii="Times New Roman" w:hAnsi="Times New Roman" w:cs="Times New Roman"/>
@@ -838,12 +868,14 @@
         </w:rPr>
         <w:t xml:space="preserve">The response from the server doesn’t have to contain any malicious code in order for DOM-based XSS to succeed. The response page only has to access data that is unsafe in order for the attack to succeed. Examples of the unsafe data that can be accessed from a non-malicious page are </w:t>
       </w:r>
+      <w:proofErr w:type="spellStart"/>
       <w:r>
         <w:rPr>
           <w:rFonts w:ascii="Courier New" w:hAnsi="Courier New" w:cs="Courier New"/>
         </w:rPr>
         <w:t>document.location</w:t>
       </w:r>
+      <w:proofErr w:type="spellEnd"/>
       <w:r>
         <w:rPr>
           <w:rFonts w:ascii="Times New Roman" w:hAnsi="Times New Roman" w:cs="Times New Roman"/>
@@ -862,12 +894,14 @@
         </w:rPr>
         <w:t xml:space="preserve"> or </w:t>
       </w:r>
+      <w:proofErr w:type="spellStart"/>
       <w:r>
         <w:rPr>
           <w:rFonts w:ascii="Courier New" w:hAnsi="Courier New" w:cs="Courier New"/>
         </w:rPr>
         <w:t>document.referrer</w:t>
       </w:r>
+      <w:proofErr w:type="spellEnd"/>
       <w:r>
         <w:rPr>
           <w:rFonts w:ascii="Times New Roman" w:hAnsi="Times New Roman" w:cs="Times New Roman"/>
@@ -958,7 +992,21 @@
                     <w:rPr>
                       <w:rFonts w:ascii="Courier New" w:hAnsi="Courier New" w:cs="Courier New"/>
                     </w:rPr>
-                    <w:t>&lt;html&gt;</w:t>
+                    <w:t>&lt;</w:t>
+                  </w:r>
+                  <w:proofErr w:type="gramStart"/>
+                  <w:r>
+                    <w:rPr>
+                      <w:rFonts w:ascii="Courier New" w:hAnsi="Courier New" w:cs="Courier New"/>
+                    </w:rPr>
+                    <w:t>html</w:t>
+                  </w:r>
+                  <w:proofErr w:type="gramEnd"/>
+                  <w:r>
+                    <w:rPr>
+                      <w:rFonts w:ascii="Courier New" w:hAnsi="Courier New" w:cs="Courier New"/>
+                    </w:rPr>
+                    <w:t>&gt;</w:t>
                   </w:r>
                 </w:p>
                 <w:p>
@@ -973,7 +1021,21 @@
                       <w:rFonts w:ascii="Courier New" w:hAnsi="Courier New" w:cs="Courier New"/>
                     </w:rPr>
                     <w:tab/>
-                    <w:t>&lt;head&gt;&lt;title&gt;Test Page&lt;/title&gt;&lt;/head&gt;</w:t>
+                    <w:t>&lt;</w:t>
+                  </w:r>
+                  <w:proofErr w:type="gramStart"/>
+                  <w:r>
+                    <w:rPr>
+                      <w:rFonts w:ascii="Courier New" w:hAnsi="Courier New" w:cs="Courier New"/>
+                    </w:rPr>
+                    <w:t>head</w:t>
+                  </w:r>
+                  <w:proofErr w:type="gramEnd"/>
+                  <w:r>
+                    <w:rPr>
+                      <w:rFonts w:ascii="Courier New" w:hAnsi="Courier New" w:cs="Courier New"/>
+                    </w:rPr>
+                    <w:t>&gt;&lt;title&gt;Test Page&lt;/title&gt;&lt;/head&gt;</w:t>
                   </w:r>
                 </w:p>
                 <w:p>
@@ -988,7 +1050,21 @@
                       <w:rFonts w:ascii="Courier New" w:hAnsi="Courier New" w:cs="Courier New"/>
                     </w:rPr>
                     <w:tab/>
-                    <w:t>&lt;body&gt;</w:t>
+                    <w:t>&lt;</w:t>
+                  </w:r>
+                  <w:proofErr w:type="gramStart"/>
+                  <w:r>
+                    <w:rPr>
+                      <w:rFonts w:ascii="Courier New" w:hAnsi="Courier New" w:cs="Courier New"/>
+                    </w:rPr>
+                    <w:t>body</w:t>
+                  </w:r>
+                  <w:proofErr w:type="gramEnd"/>
+                  <w:r>
+                    <w:rPr>
+                      <w:rFonts w:ascii="Courier New" w:hAnsi="Courier New" w:cs="Courier New"/>
+                    </w:rPr>
+                    <w:t>&gt;</w:t>
                   </w:r>
                 </w:p>
                 <w:p>
@@ -1009,7 +1085,21 @@
                       <w:rFonts w:ascii="Courier New" w:hAnsi="Courier New" w:cs="Courier New"/>
                     </w:rPr>
                     <w:tab/>
-                    <w:t>&lt;script&gt;</w:t>
+                    <w:t>&lt;</w:t>
+                  </w:r>
+                  <w:proofErr w:type="gramStart"/>
+                  <w:r>
+                    <w:rPr>
+                      <w:rFonts w:ascii="Courier New" w:hAnsi="Courier New" w:cs="Courier New"/>
+                    </w:rPr>
+                    <w:t>script</w:t>
+                  </w:r>
+                  <w:proofErr w:type="gramEnd"/>
+                  <w:r>
+                    <w:rPr>
+                      <w:rFonts w:ascii="Courier New" w:hAnsi="Courier New" w:cs="Courier New"/>
+                    </w:rPr>
+                    <w:t>&gt;</w:t>
                   </w:r>
                 </w:p>
                 <w:p>
@@ -1020,11 +1110,27 @@
                       <w:rFonts w:ascii="Courier New" w:hAnsi="Courier New" w:cs="Courier New"/>
                     </w:rPr>
                   </w:pPr>
-                  <w:r>
-                    <w:rPr>
-                      <w:rFonts w:ascii="Courier New" w:hAnsi="Courier New" w:cs="Courier New"/>
-                    </w:rPr>
-                    <w:t xml:space="preserve">document.write("Default </w:t>
+                  <w:proofErr w:type="spellStart"/>
+                  <w:proofErr w:type="gramStart"/>
+                  <w:r>
+                    <w:rPr>
+                      <w:rFonts w:ascii="Courier New" w:hAnsi="Courier New" w:cs="Courier New"/>
+                    </w:rPr>
+                    <w:t>document.write</w:t>
+                  </w:r>
+                  <w:proofErr w:type="spellEnd"/>
+                  <w:r>
+                    <w:rPr>
+                      <w:rFonts w:ascii="Courier New" w:hAnsi="Courier New" w:cs="Courier New"/>
+                    </w:rPr>
+                    <w:t>(</w:t>
+                  </w:r>
+                  <w:proofErr w:type="gramEnd"/>
+                  <w:r>
+                    <w:rPr>
+                      <w:rFonts w:ascii="Courier New" w:hAnsi="Courier New" w:cs="Courier New"/>
+                    </w:rPr>
+                    <w:t xml:space="preserve">"Default </w:t>
                   </w:r>
                   <w:r>
                     <w:rPr>
@@ -1036,7 +1142,21 @@
                     <w:rPr>
                       <w:rFonts w:ascii="Courier New" w:hAnsi="Courier New" w:cs="Courier New"/>
                     </w:rPr>
-                    <w:t xml:space="preserve"> is " + document.location.href.substring(</w:t>
+                    <w:t xml:space="preserve"> is " + </w:t>
+                  </w:r>
+                  <w:proofErr w:type="spellStart"/>
+                  <w:r>
+                    <w:rPr>
+                      <w:rFonts w:ascii="Courier New" w:hAnsi="Courier New" w:cs="Courier New"/>
+                    </w:rPr>
+                    <w:t>document.location.href.substring</w:t>
+                  </w:r>
+                  <w:proofErr w:type="spellEnd"/>
+                  <w:r>
+                    <w:rPr>
+                      <w:rFonts w:ascii="Courier New" w:hAnsi="Courier New" w:cs="Courier New"/>
+                    </w:rPr>
+                    <w:t>(</w:t>
                   </w:r>
                 </w:p>
                 <w:p>
@@ -1047,11 +1167,27 @@
                       <w:rFonts w:ascii="Courier New" w:hAnsi="Courier New" w:cs="Courier New"/>
                     </w:rPr>
                   </w:pPr>
-                  <w:r>
-                    <w:rPr>
-                      <w:rFonts w:ascii="Courier New" w:hAnsi="Courier New" w:cs="Courier New"/>
-                    </w:rPr>
-                    <w:t>document.location.href.indexOf("default=")+8));</w:t>
+                  <w:proofErr w:type="spellStart"/>
+                  <w:proofErr w:type="gramStart"/>
+                  <w:r>
+                    <w:rPr>
+                      <w:rFonts w:ascii="Courier New" w:hAnsi="Courier New" w:cs="Courier New"/>
+                    </w:rPr>
+                    <w:t>document.location.href.indexOf</w:t>
+                  </w:r>
+                  <w:proofErr w:type="spellEnd"/>
+                  <w:r>
+                    <w:rPr>
+                      <w:rFonts w:ascii="Courier New" w:hAnsi="Courier New" w:cs="Courier New"/>
+                    </w:rPr>
+                    <w:t>(</w:t>
+                  </w:r>
+                  <w:proofErr w:type="gramEnd"/>
+                  <w:r>
+                    <w:rPr>
+                      <w:rFonts w:ascii="Courier New" w:hAnsi="Courier New" w:cs="Courier New"/>
+                    </w:rPr>
+                    <w:t>"default=")+8));</w:t>
                   </w:r>
                 </w:p>
                 <w:p>
@@ -1234,8 +1370,16 @@
         <w:rPr>
           <w:rFonts w:ascii="Courier New" w:hAnsi="Courier New" w:cs="Courier New"/>
         </w:rPr>
-        <w:t>script&gt;alert(</w:t>
-      </w:r>
+        <w:t>script&gt;</w:t>
+      </w:r>
+      <w:proofErr w:type="gramStart"/>
+      <w:r>
+        <w:rPr>
+          <w:rFonts w:ascii="Courier New" w:hAnsi="Courier New" w:cs="Courier New"/>
+        </w:rPr>
+        <w:t>alert(</w:t>
+      </w:r>
+      <w:proofErr w:type="gramEnd"/>
       <w:r>
         <w:rPr>
           <w:rFonts w:ascii="Courier New" w:hAnsi="Courier New" w:cs="Courier New"/>
@@ -1282,8 +1426,16 @@
         <w:rPr>
           <w:rFonts w:ascii="Courier New" w:hAnsi="Courier New" w:cs="Courier New"/>
         </w:rPr>
-        <w:t>http://localhost/location_href.html#default=&lt;script&gt;alert(</w:t>
-      </w:r>
+        <w:t>http://localhost/location_href.html#default=&lt;script&gt;</w:t>
+      </w:r>
+      <w:proofErr w:type="gramStart"/>
+      <w:r>
+        <w:rPr>
+          <w:rFonts w:ascii="Courier New" w:hAnsi="Courier New" w:cs="Courier New"/>
+        </w:rPr>
+        <w:t>alert(</w:t>
+      </w:r>
+      <w:proofErr w:type="gramEnd"/>
       <w:r>
         <w:rPr>
           <w:rFonts w:ascii="Courier New" w:hAnsi="Courier New" w:cs="Courier New"/>
@@ -1380,6 +1532,7 @@
           <w:szCs w:val="24"/>
         </w:rPr>
       </w:pPr>
+      <w:proofErr w:type="spellStart"/>
       <w:r>
         <w:rPr>
           <w:rFonts w:ascii="Times New Roman" w:hAnsi="Times New Roman" w:cs="Times New Roman"/>
@@ -1387,7 +1540,37 @@
           <w:sz w:val="24"/>
           <w:szCs w:val="24"/>
         </w:rPr>
-        <w:t>XSSAuditor, noXSS, IE8 Filter</w:t>
+        <w:t>XSSAuditor</w:t>
+      </w:r>
+      <w:proofErr w:type="spellEnd"/>
+      <w:r>
+        <w:rPr>
+          <w:rFonts w:ascii="Times New Roman" w:hAnsi="Times New Roman" w:cs="Times New Roman"/>
+          <w:b/>
+          <w:sz w:val="24"/>
+          <w:szCs w:val="24"/>
+        </w:rPr>
+        <w:t xml:space="preserve">, </w:t>
+      </w:r>
+      <w:proofErr w:type="spellStart"/>
+      <w:r>
+        <w:rPr>
+          <w:rFonts w:ascii="Times New Roman" w:hAnsi="Times New Roman" w:cs="Times New Roman"/>
+          <w:b/>
+          <w:sz w:val="24"/>
+          <w:szCs w:val="24"/>
+        </w:rPr>
+        <w:t>noXSS</w:t>
+      </w:r>
+      <w:proofErr w:type="spellEnd"/>
+      <w:r>
+        <w:rPr>
+          <w:rFonts w:ascii="Times New Roman" w:hAnsi="Times New Roman" w:cs="Times New Roman"/>
+          <w:b/>
+          <w:sz w:val="24"/>
+          <w:szCs w:val="24"/>
+        </w:rPr>
+        <w:t>, IE8 Filter</w:t>
       </w:r>
     </w:p>
     <w:p>
@@ -1402,7 +1585,49 @@
         <w:rPr>
           <w:rFonts w:ascii="Times New Roman" w:hAnsi="Times New Roman" w:cs="Times New Roman"/>
         </w:rPr>
-        <w:t xml:space="preserve">In order to design and implement our own filter, some basic knowledge needs to be obtained from the current implementations. We find several implementations, such as noXSS, IE8 Filter and XSSAuditor. However, noXSS has stopped </w:t>
+        <w:t xml:space="preserve">In order to design and implement our own filter, some basic knowledge needs to be obtained from the current implementations. We find several implementations, such as </w:t>
+      </w:r>
+      <w:proofErr w:type="spellStart"/>
+      <w:r>
+        <w:rPr>
+          <w:rFonts w:ascii="Times New Roman" w:hAnsi="Times New Roman" w:cs="Times New Roman"/>
+        </w:rPr>
+        <w:t>noXSS</w:t>
+      </w:r>
+      <w:proofErr w:type="spellEnd"/>
+      <w:r>
+        <w:rPr>
+          <w:rFonts w:ascii="Times New Roman" w:hAnsi="Times New Roman" w:cs="Times New Roman"/>
+        </w:rPr>
+        <w:t xml:space="preserve">, IE8 Filter and </w:t>
+      </w:r>
+      <w:proofErr w:type="spellStart"/>
+      <w:r>
+        <w:rPr>
+          <w:rFonts w:ascii="Times New Roman" w:hAnsi="Times New Roman" w:cs="Times New Roman"/>
+        </w:rPr>
+        <w:t>XSSAuditor</w:t>
+      </w:r>
+      <w:proofErr w:type="spellEnd"/>
+      <w:r>
+        <w:rPr>
+          <w:rFonts w:ascii="Times New Roman" w:hAnsi="Times New Roman" w:cs="Times New Roman"/>
+        </w:rPr>
+        <w:t xml:space="preserve">. However, </w:t>
+      </w:r>
+      <w:proofErr w:type="spellStart"/>
+      <w:r>
+        <w:rPr>
+          <w:rFonts w:ascii="Times New Roman" w:hAnsi="Times New Roman" w:cs="Times New Roman"/>
+        </w:rPr>
+        <w:t>noXSS</w:t>
+      </w:r>
+      <w:proofErr w:type="spellEnd"/>
+      <w:r>
+        <w:rPr>
+          <w:rFonts w:ascii="Times New Roman" w:hAnsi="Times New Roman" w:cs="Times New Roman"/>
+        </w:rPr>
+        <w:t xml:space="preserve"> has stopped </w:t>
       </w:r>
       <w:r>
         <w:rPr>
@@ -1426,7 +1651,21 @@
         <w:rPr>
           <w:rFonts w:ascii="Times New Roman" w:hAnsi="Times New Roman" w:cs="Times New Roman"/>
         </w:rPr>
-        <w:t xml:space="preserve"> available; IE8 Filter never published any useful information. Only XSSAuditor is still </w:t>
+        <w:t xml:space="preserve"> available; IE8 Filter never published any useful information. Only </w:t>
+      </w:r>
+      <w:proofErr w:type="spellStart"/>
+      <w:r>
+        <w:rPr>
+          <w:rFonts w:ascii="Times New Roman" w:hAnsi="Times New Roman" w:cs="Times New Roman"/>
+        </w:rPr>
+        <w:t>XSSAuditor</w:t>
+      </w:r>
+      <w:proofErr w:type="spellEnd"/>
+      <w:r>
+        <w:rPr>
+          <w:rFonts w:ascii="Times New Roman" w:hAnsi="Times New Roman" w:cs="Times New Roman"/>
+        </w:rPr>
+        <w:t xml:space="preserve"> is still </w:t>
       </w:r>
       <w:r>
         <w:rPr>
@@ -1450,7 +1689,21 @@
         <w:rPr>
           <w:rFonts w:ascii="Times New Roman" w:hAnsi="Times New Roman" w:cs="Times New Roman"/>
         </w:rPr>
-        <w:t>, we decided to focus on XSSAuditor.</w:t>
+        <w:t xml:space="preserve">, we decided to focus on </w:t>
+      </w:r>
+      <w:proofErr w:type="spellStart"/>
+      <w:r>
+        <w:rPr>
+          <w:rFonts w:ascii="Times New Roman" w:hAnsi="Times New Roman" w:cs="Times New Roman"/>
+        </w:rPr>
+        <w:t>XSSAuditor</w:t>
+      </w:r>
+      <w:proofErr w:type="spellEnd"/>
+      <w:r>
+        <w:rPr>
+          <w:rFonts w:ascii="Times New Roman" w:hAnsi="Times New Roman" w:cs="Times New Roman"/>
+        </w:rPr>
+        <w:t>.</w:t>
       </w:r>
     </w:p>
     <w:p>
@@ -1461,11 +1714,19 @@
           <w:rFonts w:ascii="Times New Roman" w:hAnsi="Times New Roman" w:cs="Times New Roman"/>
         </w:rPr>
       </w:pPr>
-      <w:r>
-        <w:rPr>
-          <w:rFonts w:ascii="Times New Roman" w:hAnsi="Times New Roman" w:cs="Times New Roman"/>
-        </w:rPr>
-        <w:t>XSSAuditor is a filter which is highly integrated into Ch</w:t>
+      <w:proofErr w:type="spellStart"/>
+      <w:r>
+        <w:rPr>
+          <w:rFonts w:ascii="Times New Roman" w:hAnsi="Times New Roman" w:cs="Times New Roman"/>
+        </w:rPr>
+        <w:t>XSSAuditor</w:t>
+      </w:r>
+      <w:proofErr w:type="spellEnd"/>
+      <w:r>
+        <w:rPr>
+          <w:rFonts w:ascii="Times New Roman" w:hAnsi="Times New Roman" w:cs="Times New Roman"/>
+        </w:rPr>
+        <w:t xml:space="preserve"> is a filter which is highly integrated into Ch</w:t>
       </w:r>
       <w:r>
         <w:rPr>
@@ -1473,11 +1734,75 @@
         </w:rPr>
         <w:t xml:space="preserve">rome. </w:t>
       </w:r>
-      <w:r>
-        <w:rPr>
-          <w:rFonts w:ascii="Times New Roman" w:hAnsi="Times New Roman" w:cs="Times New Roman"/>
-        </w:rPr>
-        <w:t>XSSAuditor is in the pipline of displaying a web page in Chrome. After receiving a web page from the server, Chrome starts to parse the web page information, and construct a structure of the web page. When the parsing is finished by the browser, XSSAuditor jumps in and try to find out whether there are some XSS attacks in the webpage or not. Then the last step is Chrome continues with the rendering process. We can see XSSAuditor uses the pipeline of the Chrome browser, unlike other filters such as noXSS which needs a separate parser to parse the page first.</w:t>
+      <w:proofErr w:type="spellStart"/>
+      <w:r>
+        <w:rPr>
+          <w:rFonts w:ascii="Times New Roman" w:hAnsi="Times New Roman" w:cs="Times New Roman"/>
+        </w:rPr>
+        <w:t>XSSAuditor</w:t>
+      </w:r>
+      <w:proofErr w:type="spellEnd"/>
+      <w:r>
+        <w:rPr>
+          <w:rFonts w:ascii="Times New Roman" w:hAnsi="Times New Roman" w:cs="Times New Roman"/>
+        </w:rPr>
+        <w:t xml:space="preserve"> is in the </w:t>
+      </w:r>
+      <w:proofErr w:type="spellStart"/>
+      <w:r>
+        <w:rPr>
+          <w:rFonts w:ascii="Times New Roman" w:hAnsi="Times New Roman" w:cs="Times New Roman"/>
+        </w:rPr>
+        <w:t>pipline</w:t>
+      </w:r>
+      <w:proofErr w:type="spellEnd"/>
+      <w:r>
+        <w:rPr>
+          <w:rFonts w:ascii="Times New Roman" w:hAnsi="Times New Roman" w:cs="Times New Roman"/>
+        </w:rPr>
+        <w:t xml:space="preserve"> of displaying a web page in Chrome. After receiving a web page from the server, Chrome starts to parse the web page information, and construct a structure of the web page. When the parsing is finished by the browser, </w:t>
+      </w:r>
+      <w:proofErr w:type="spellStart"/>
+      <w:r>
+        <w:rPr>
+          <w:rFonts w:ascii="Times New Roman" w:hAnsi="Times New Roman" w:cs="Times New Roman"/>
+        </w:rPr>
+        <w:t>XSSAuditor</w:t>
+      </w:r>
+      <w:proofErr w:type="spellEnd"/>
+      <w:r>
+        <w:rPr>
+          <w:rFonts w:ascii="Times New Roman" w:hAnsi="Times New Roman" w:cs="Times New Roman"/>
+        </w:rPr>
+        <w:t xml:space="preserve"> jumps in and try to find out whether there are some XSS attacks in the webpage or not. Then the last step is Chrome continues with the rendering process. We can see </w:t>
+      </w:r>
+      <w:proofErr w:type="spellStart"/>
+      <w:r>
+        <w:rPr>
+          <w:rFonts w:ascii="Times New Roman" w:hAnsi="Times New Roman" w:cs="Times New Roman"/>
+        </w:rPr>
+        <w:t>XSSAuditor</w:t>
+      </w:r>
+      <w:proofErr w:type="spellEnd"/>
+      <w:r>
+        <w:rPr>
+          <w:rFonts w:ascii="Times New Roman" w:hAnsi="Times New Roman" w:cs="Times New Roman"/>
+        </w:rPr>
+        <w:t xml:space="preserve"> uses the pipeline of the Chrome browser, unlike other filters such as </w:t>
+      </w:r>
+      <w:proofErr w:type="spellStart"/>
+      <w:r>
+        <w:rPr>
+          <w:rFonts w:ascii="Times New Roman" w:hAnsi="Times New Roman" w:cs="Times New Roman"/>
+        </w:rPr>
+        <w:t>noXSS</w:t>
+      </w:r>
+      <w:proofErr w:type="spellEnd"/>
+      <w:r>
+        <w:rPr>
+          <w:rFonts w:ascii="Times New Roman" w:hAnsi="Times New Roman" w:cs="Times New Roman"/>
+        </w:rPr>
+        <w:t xml:space="preserve"> which needs a separate parser to parse the page first.</w:t>
       </w:r>
     </w:p>
     <w:p>
@@ -1573,7 +1898,21 @@
         <w:rPr>
           <w:rFonts w:ascii="Times New Roman" w:hAnsi="Times New Roman" w:cs="Times New Roman"/>
         </w:rPr>
-        <w:t>om XSSAuditor and other filters:</w:t>
+        <w:t xml:space="preserve">om </w:t>
+      </w:r>
+      <w:proofErr w:type="spellStart"/>
+      <w:r>
+        <w:rPr>
+          <w:rFonts w:ascii="Times New Roman" w:hAnsi="Times New Roman" w:cs="Times New Roman"/>
+        </w:rPr>
+        <w:t>XSSAuditor</w:t>
+      </w:r>
+      <w:proofErr w:type="spellEnd"/>
+      <w:r>
+        <w:rPr>
+          <w:rFonts w:ascii="Times New Roman" w:hAnsi="Times New Roman" w:cs="Times New Roman"/>
+        </w:rPr>
+        <w:t xml:space="preserve"> and other filters:</w:t>
       </w:r>
     </w:p>
     <w:p>
@@ -1593,7 +1932,21 @@
         <w:rPr>
           <w:rFonts w:ascii="Courier New" w:hAnsi="Courier New" w:cs="Courier New"/>
         </w:rPr>
-        <w:t>&lt;base&gt;</w:t>
+        <w:t>&lt;</w:t>
+      </w:r>
+      <w:proofErr w:type="gramStart"/>
+      <w:r>
+        <w:rPr>
+          <w:rFonts w:ascii="Courier New" w:hAnsi="Courier New" w:cs="Courier New"/>
+        </w:rPr>
+        <w:t>base</w:t>
+      </w:r>
+      <w:proofErr w:type="gramEnd"/>
+      <w:r>
+        <w:rPr>
+          <w:rFonts w:ascii="Courier New" w:hAnsi="Courier New" w:cs="Courier New"/>
+        </w:rPr>
+        <w:t>&gt;</w:t>
       </w:r>
       <w:r>
         <w:rPr>
@@ -1601,12 +1954,14 @@
         </w:rPr>
         <w:t xml:space="preserve"> element is very dangerous. By injecting it (or altering the </w:t>
       </w:r>
+      <w:proofErr w:type="spellStart"/>
       <w:r>
         <w:rPr>
           <w:rFonts w:ascii="Courier New" w:hAnsi="Courier New" w:cs="Courier New"/>
         </w:rPr>
         <w:t>href</w:t>
       </w:r>
+      <w:proofErr w:type="spellEnd"/>
       <w:r>
         <w:rPr>
           <w:rFonts w:ascii="Times New Roman" w:hAnsi="Times New Roman" w:cs="Times New Roman"/>
@@ -1750,7 +2105,21 @@
           <w:rFonts w:ascii="Courier New" w:hAnsi="Courier New" w:cs="Courier New"/>
         </w:rPr>
         <w:lastRenderedPageBreak/>
-        <w:t>&lt;script&gt;…&lt;/script&gt;</w:t>
+        <w:t>&lt;</w:t>
+      </w:r>
+      <w:proofErr w:type="gramStart"/>
+      <w:r>
+        <w:rPr>
+          <w:rFonts w:ascii="Courier New" w:hAnsi="Courier New" w:cs="Courier New"/>
+        </w:rPr>
+        <w:t>script</w:t>
+      </w:r>
+      <w:proofErr w:type="gramEnd"/>
+      <w:r>
+        <w:rPr>
+          <w:rFonts w:ascii="Courier New" w:hAnsi="Courier New" w:cs="Courier New"/>
+        </w:rPr>
+        <w:t>&gt;…&lt;/script&gt;</w:t>
       </w:r>
     </w:p>
     <w:p>
@@ -1763,11 +2132,31 @@
           <w:rFonts w:ascii="Times New Roman" w:hAnsi="Times New Roman" w:cs="Times New Roman"/>
         </w:rPr>
       </w:pPr>
-      <w:r>
-        <w:rPr>
-          <w:rFonts w:ascii="Times New Roman" w:hAnsi="Times New Roman" w:cs="Times New Roman"/>
-        </w:rPr>
-        <w:t>because the attaker may not need the &lt;/script&gt; tag to do the attack. The example is, in the original website, the code looks like:</w:t>
+      <w:proofErr w:type="gramStart"/>
+      <w:r>
+        <w:rPr>
+          <w:rFonts w:ascii="Times New Roman" w:hAnsi="Times New Roman" w:cs="Times New Roman"/>
+        </w:rPr>
+        <w:t>because</w:t>
+      </w:r>
+      <w:proofErr w:type="gramEnd"/>
+      <w:r>
+        <w:rPr>
+          <w:rFonts w:ascii="Times New Roman" w:hAnsi="Times New Roman" w:cs="Times New Roman"/>
+        </w:rPr>
+        <w:t xml:space="preserve"> the </w:t>
+      </w:r>
+      <w:r>
+        <w:rPr>
+          <w:rFonts w:ascii="Times New Roman" w:hAnsi="Times New Roman" w:cs="Times New Roman"/>
+        </w:rPr>
+        <w:t>attacker</w:t>
+      </w:r>
+      <w:r>
+        <w:rPr>
+          <w:rFonts w:ascii="Times New Roman" w:hAnsi="Times New Roman" w:cs="Times New Roman"/>
+        </w:rPr>
+        <w:t xml:space="preserve"> may not need the &lt;/script&gt; tag to do the attack. The example is, in the original website, the code looks like:</w:t>
       </w:r>
     </w:p>
     <w:p>
@@ -1779,11 +2168,39 @@
           <w:rFonts w:ascii="Courier New" w:hAnsi="Courier New" w:cs="Courier New"/>
         </w:rPr>
       </w:pPr>
-      <w:r>
-        <w:rPr>
-          <w:rFonts w:ascii="Courier New" w:hAnsi="Courier New" w:cs="Courier New"/>
-        </w:rPr>
-        <w:t>&lt;?php echo $GET[“q”]; ?&gt;&lt;script&gt;/…/…&lt;/script&gt;</w:t>
+      <w:proofErr w:type="gramStart"/>
+      <w:r>
+        <w:rPr>
+          <w:rFonts w:ascii="Courier New" w:hAnsi="Courier New" w:cs="Courier New"/>
+        </w:rPr>
+        <w:t>&lt;?</w:t>
+      </w:r>
+      <w:proofErr w:type="spellStart"/>
+      <w:r>
+        <w:rPr>
+          <w:rFonts w:ascii="Courier New" w:hAnsi="Courier New" w:cs="Courier New"/>
+        </w:rPr>
+        <w:t>php</w:t>
+      </w:r>
+      <w:proofErr w:type="spellEnd"/>
+      <w:proofErr w:type="gramEnd"/>
+      <w:r>
+        <w:rPr>
+          <w:rFonts w:ascii="Courier New" w:hAnsi="Courier New" w:cs="Courier New"/>
+        </w:rPr>
+        <w:t xml:space="preserve"> echo $GET[</w:t>
+      </w:r>
+      <w:r>
+        <w:rPr>
+          <w:rFonts w:ascii="Courier New" w:hAnsi="Courier New" w:cs="Courier New"/>
+        </w:rPr>
+        <w:t>“</w:t>
+      </w:r>
+      <w:r>
+        <w:rPr>
+          <w:rFonts w:ascii="Courier New" w:hAnsi="Courier New" w:cs="Courier New"/>
+        </w:rPr>
+        <w:t>q”]; ?&gt;&lt;script&gt;/…/…&lt;/script&gt;</w:t>
       </w:r>
     </w:p>
     <w:p>
@@ -1816,7 +2233,29 @@
         <w:rPr>
           <w:rFonts w:ascii="Courier New" w:hAnsi="Courier New" w:cs="Courier New"/>
         </w:rPr>
-        <w:t xml:space="preserve">&lt;script&gt;XSSAttack / </w:t>
+        <w:t>&lt;</w:t>
+      </w:r>
+      <w:proofErr w:type="gramStart"/>
+      <w:r>
+        <w:rPr>
+          <w:rFonts w:ascii="Courier New" w:hAnsi="Courier New" w:cs="Courier New"/>
+        </w:rPr>
+        <w:t>script&gt;</w:t>
+      </w:r>
+      <w:proofErr w:type="spellStart"/>
+      <w:proofErr w:type="gramEnd"/>
+      <w:r>
+        <w:rPr>
+          <w:rFonts w:ascii="Courier New" w:hAnsi="Courier New" w:cs="Courier New"/>
+        </w:rPr>
+        <w:t>XSSAttack</w:t>
+      </w:r>
+      <w:proofErr w:type="spellEnd"/>
+      <w:r>
+        <w:rPr>
+          <w:rFonts w:ascii="Courier New" w:hAnsi="Courier New" w:cs="Courier New"/>
+        </w:rPr>
+        <w:t xml:space="preserve"> / </w:t>
       </w:r>
     </w:p>
     <w:p>
@@ -1829,11 +2268,19 @@
           <w:rFonts w:ascii="Times New Roman" w:hAnsi="Times New Roman" w:cs="Times New Roman"/>
         </w:rPr>
       </w:pPr>
-      <w:r>
-        <w:rPr>
-          <w:rFonts w:ascii="Times New Roman" w:hAnsi="Times New Roman" w:cs="Times New Roman"/>
-        </w:rPr>
-        <w:t>into the page, the page will become:</w:t>
+      <w:proofErr w:type="gramStart"/>
+      <w:r>
+        <w:rPr>
+          <w:rFonts w:ascii="Times New Roman" w:hAnsi="Times New Roman" w:cs="Times New Roman"/>
+        </w:rPr>
+        <w:t>into</w:t>
+      </w:r>
+      <w:proofErr w:type="gramEnd"/>
+      <w:r>
+        <w:rPr>
+          <w:rFonts w:ascii="Times New Roman" w:hAnsi="Times New Roman" w:cs="Times New Roman"/>
+        </w:rPr>
+        <w:t xml:space="preserve"> the page, the page will become:</w:t>
       </w:r>
     </w:p>
     <w:p>
@@ -1849,7 +2296,29 @@
         <w:rPr>
           <w:rFonts w:ascii="Courier New" w:hAnsi="Courier New" w:cs="Courier New"/>
         </w:rPr>
-        <w:t>&lt;script&gt;XSSAttack /…/…&lt;/script&gt;</w:t>
+        <w:t>&lt;</w:t>
+      </w:r>
+      <w:proofErr w:type="gramStart"/>
+      <w:r>
+        <w:rPr>
+          <w:rFonts w:ascii="Courier New" w:hAnsi="Courier New" w:cs="Courier New"/>
+        </w:rPr>
+        <w:t>script&gt;</w:t>
+      </w:r>
+      <w:proofErr w:type="spellStart"/>
+      <w:proofErr w:type="gramEnd"/>
+      <w:r>
+        <w:rPr>
+          <w:rFonts w:ascii="Courier New" w:hAnsi="Courier New" w:cs="Courier New"/>
+        </w:rPr>
+        <w:t>XSSAttack</w:t>
+      </w:r>
+      <w:proofErr w:type="spellEnd"/>
+      <w:r>
+        <w:rPr>
+          <w:rFonts w:ascii="Courier New" w:hAnsi="Courier New" w:cs="Courier New"/>
+        </w:rPr>
+        <w:t xml:space="preserve"> /…/…&lt;/script&gt;</w:t>
       </w:r>
     </w:p>
     <w:p>
@@ -1882,7 +2351,21 @@
         <w:rPr>
           <w:rFonts w:ascii="Courier New" w:hAnsi="Courier New" w:cs="Courier New"/>
         </w:rPr>
-        <w:t xml:space="preserve">&lt;script&gt;…/ </w:t>
+        <w:t>&lt;</w:t>
+      </w:r>
+      <w:proofErr w:type="gramStart"/>
+      <w:r>
+        <w:rPr>
+          <w:rFonts w:ascii="Courier New" w:hAnsi="Courier New" w:cs="Courier New"/>
+        </w:rPr>
+        <w:t>script</w:t>
+      </w:r>
+      <w:proofErr w:type="gramEnd"/>
+      <w:r>
+        <w:rPr>
+          <w:rFonts w:ascii="Courier New" w:hAnsi="Courier New" w:cs="Courier New"/>
+        </w:rPr>
+        <w:t xml:space="preserve">&gt;…/ </w:t>
       </w:r>
     </w:p>
     <w:p>
@@ -1895,11 +2378,19 @@
           <w:rFonts w:ascii="Times New Roman" w:hAnsi="Times New Roman" w:cs="Times New Roman"/>
         </w:rPr>
       </w:pPr>
-      <w:r>
-        <w:rPr>
-          <w:rFonts w:ascii="Times New Roman" w:hAnsi="Times New Roman" w:cs="Times New Roman"/>
-        </w:rPr>
-        <w:t>can attack already. Instead of attempting to find the entire script in the request, we can try to find some patterns. We can learn some patterns from other filters, such as:</w:t>
+      <w:proofErr w:type="gramStart"/>
+      <w:r>
+        <w:rPr>
+          <w:rFonts w:ascii="Times New Roman" w:hAnsi="Times New Roman" w:cs="Times New Roman"/>
+        </w:rPr>
+        <w:t>can</w:t>
+      </w:r>
+      <w:proofErr w:type="gramEnd"/>
+      <w:r>
+        <w:rPr>
+          <w:rFonts w:ascii="Times New Roman" w:hAnsi="Times New Roman" w:cs="Times New Roman"/>
+        </w:rPr>
+        <w:t xml:space="preserve"> attack already. Instead of attempting to find the entire script in the request, we can try to find some patterns. We can learn some patterns from other filters, such as:</w:t>
       </w:r>
     </w:p>
     <w:p>
@@ -1930,7 +2421,21 @@
         <w:rPr>
           <w:rFonts w:ascii="Courier New" w:hAnsi="Courier New" w:cs="Courier New"/>
         </w:rPr>
-        <w:t>&lt;script&gt;(.?)&lt;/script&gt;</w:t>
+        <w:t>&lt;</w:t>
+      </w:r>
+      <w:proofErr w:type="gramStart"/>
+      <w:r>
+        <w:rPr>
+          <w:rFonts w:ascii="Courier New" w:hAnsi="Courier New" w:cs="Courier New"/>
+        </w:rPr>
+        <w:t>script</w:t>
+      </w:r>
+      <w:proofErr w:type="gramEnd"/>
+      <w:r>
+        <w:rPr>
+          <w:rFonts w:ascii="Courier New" w:hAnsi="Courier New" w:cs="Courier New"/>
+        </w:rPr>
+        <w:t>&gt;(.?)&lt;/script&gt;</w:t>
       </w:r>
     </w:p>
     <w:p>
@@ -1946,11 +2451,27 @@
           <w:rFonts w:ascii="Courier New" w:hAnsi="Courier New" w:cs="Courier New"/>
         </w:rPr>
       </w:pPr>
-      <w:r>
-        <w:rPr>
-          <w:rFonts w:ascii="Courier New" w:hAnsi="Courier New" w:cs="Courier New"/>
-        </w:rPr>
-        <w:t>src[\r\n]=[\r\n]</w:t>
+      <w:proofErr w:type="spellStart"/>
+      <w:proofErr w:type="gramStart"/>
+      <w:r>
+        <w:rPr>
+          <w:rFonts w:ascii="Courier New" w:hAnsi="Courier New" w:cs="Courier New"/>
+        </w:rPr>
+        <w:t>src</w:t>
+      </w:r>
+      <w:proofErr w:type="spellEnd"/>
+      <w:r>
+        <w:rPr>
+          <w:rFonts w:ascii="Courier New" w:hAnsi="Courier New" w:cs="Courier New"/>
+        </w:rPr>
+        <w:t>[</w:t>
+      </w:r>
+      <w:proofErr w:type="gramEnd"/>
+      <w:r>
+        <w:rPr>
+          <w:rFonts w:ascii="Courier New" w:hAnsi="Courier New" w:cs="Courier New"/>
+        </w:rPr>
+        <w:t>\r\n]=[\r\n]</w:t>
       </w:r>
       <w:r>
         <w:rPr>
@@ -1978,6 +2499,7 @@
           <w:rFonts w:ascii="Courier New" w:hAnsi="Courier New" w:cs="Courier New"/>
         </w:rPr>
       </w:pPr>
+      <w:proofErr w:type="gramStart"/>
       <w:r>
         <w:rPr>
           <w:rFonts w:ascii="Courier New" w:hAnsi="Courier New" w:cs="Courier New"/>
@@ -1988,7 +2510,14 @@
         <w:rPr>
           <w:rFonts w:ascii="Courier New" w:hAnsi="Courier New" w:cs="Courier New"/>
         </w:rPr>
-        <w:t>ocument.</w:t>
+        <w:t>ocument</w:t>
+      </w:r>
+      <w:proofErr w:type="gramEnd"/>
+      <w:r>
+        <w:rPr>
+          <w:rFonts w:ascii="Courier New" w:hAnsi="Courier New" w:cs="Courier New"/>
+        </w:rPr>
+        <w:t>.</w:t>
       </w:r>
     </w:p>
     <w:p>
@@ -2087,7 +2616,21 @@
         <w:rPr>
           <w:rFonts w:ascii="Courier New" w:hAnsi="Courier New" w:cs="Courier New"/>
         </w:rPr>
-        <w:t>http://localhost/page.html?default=&lt;script&gt;alert(document.cookie)</w:t>
+        <w:t>http://localhost/page.html?default=&lt;script&gt;</w:t>
+      </w:r>
+      <w:proofErr w:type="gramStart"/>
+      <w:r>
+        <w:rPr>
+          <w:rFonts w:ascii="Courier New" w:hAnsi="Courier New" w:cs="Courier New"/>
+        </w:rPr>
+        <w:t>alert(</w:t>
+      </w:r>
+      <w:proofErr w:type="gramEnd"/>
+      <w:r>
+        <w:rPr>
+          <w:rFonts w:ascii="Courier New" w:hAnsi="Courier New" w:cs="Courier New"/>
+        </w:rPr>
+        <w:t>document.cookie)</w:t>
       </w:r>
       <w:r>
         <w:rPr>
@@ -2156,11 +2699,27 @@
         </w:rPr>
         <w:t xml:space="preserve"> more accurate. For example, for the web page uses </w:t>
       </w:r>
-      <w:r>
-        <w:rPr>
-          <w:rFonts w:ascii="Courier New" w:hAnsi="Courier New" w:cs="Courier New"/>
-        </w:rPr>
-        <w:t>document.write()</w:t>
+      <w:proofErr w:type="spellStart"/>
+      <w:proofErr w:type="gramStart"/>
+      <w:r>
+        <w:rPr>
+          <w:rFonts w:ascii="Courier New" w:hAnsi="Courier New" w:cs="Courier New"/>
+        </w:rPr>
+        <w:t>document.write</w:t>
+      </w:r>
+      <w:proofErr w:type="spellEnd"/>
+      <w:r>
+        <w:rPr>
+          <w:rFonts w:ascii="Courier New" w:hAnsi="Courier New" w:cs="Courier New"/>
+        </w:rPr>
+        <w:t>(</w:t>
+      </w:r>
+      <w:proofErr w:type="gramEnd"/>
+      <w:r>
+        <w:rPr>
+          <w:rFonts w:ascii="Courier New" w:hAnsi="Courier New" w:cs="Courier New"/>
+        </w:rPr>
+        <w:t>)</w:t>
       </w:r>
       <w:r>
         <w:rPr>
@@ -2212,8 +2771,39 @@
           <w:sz w:val="24"/>
           <w:szCs w:val="24"/>
         </w:rPr>
-        <w:t>Firefox NoScript and Chrome NotScripts</w:t>
-      </w:r>
+        <w:t xml:space="preserve">Firefox </w:t>
+      </w:r>
+      <w:proofErr w:type="spellStart"/>
+      <w:r>
+        <w:rPr>
+          <w:rFonts w:ascii="Times New Roman" w:hAnsi="Times New Roman" w:cs="Times New Roman"/>
+          <w:b/>
+          <w:sz w:val="24"/>
+          <w:szCs w:val="24"/>
+        </w:rPr>
+        <w:t>NoScript</w:t>
+      </w:r>
+      <w:proofErr w:type="spellEnd"/>
+      <w:r>
+        <w:rPr>
+          <w:rFonts w:ascii="Times New Roman" w:hAnsi="Times New Roman" w:cs="Times New Roman"/>
+          <w:b/>
+          <w:sz w:val="24"/>
+          <w:szCs w:val="24"/>
+        </w:rPr>
+        <w:t xml:space="preserve"> and Chrome </w:t>
+      </w:r>
+      <w:proofErr w:type="spellStart"/>
+      <w:r>
+        <w:rPr>
+          <w:rFonts w:ascii="Times New Roman" w:hAnsi="Times New Roman" w:cs="Times New Roman"/>
+          <w:b/>
+          <w:sz w:val="24"/>
+          <w:szCs w:val="24"/>
+        </w:rPr>
+        <w:t>NotScripts</w:t>
+      </w:r>
+      <w:proofErr w:type="spellEnd"/>
     </w:p>
     <w:p>
       <w:pPr>
@@ -2227,7 +2817,35 @@
         <w:rPr>
           <w:rFonts w:ascii="Times New Roman" w:hAnsi="Times New Roman" w:cs="Times New Roman"/>
         </w:rPr>
-        <w:t>We have also taken a look at plugins which, by default, block all scripts from executing until they are specifically enabled by the user. With these plugins, users will have to add the Javascript which is allowed to be executed one-by-one to the whitelist. The granularity of each entry in the whitelist is the domain name of the servers hosting the Javascript script</w:t>
+        <w:t xml:space="preserve">We have also taken a look at plugins which, by default, block all scripts from executing until they are specifically enabled by the user. With these plugins, users will have to add the </w:t>
+      </w:r>
+      <w:proofErr w:type="spellStart"/>
+      <w:r>
+        <w:rPr>
+          <w:rFonts w:ascii="Times New Roman" w:hAnsi="Times New Roman" w:cs="Times New Roman"/>
+        </w:rPr>
+        <w:t>Javascript</w:t>
+      </w:r>
+      <w:proofErr w:type="spellEnd"/>
+      <w:r>
+        <w:rPr>
+          <w:rFonts w:ascii="Times New Roman" w:hAnsi="Times New Roman" w:cs="Times New Roman"/>
+        </w:rPr>
+        <w:t xml:space="preserve"> which is allowed to be executed one-by-one to the whitelist. The granularity of each entry in the whitelist is the domain name of the servers hosting the </w:t>
+      </w:r>
+      <w:proofErr w:type="spellStart"/>
+      <w:r>
+        <w:rPr>
+          <w:rFonts w:ascii="Times New Roman" w:hAnsi="Times New Roman" w:cs="Times New Roman"/>
+        </w:rPr>
+        <w:t>Javascript</w:t>
+      </w:r>
+      <w:proofErr w:type="spellEnd"/>
+      <w:r>
+        <w:rPr>
+          <w:rFonts w:ascii="Times New Roman" w:hAnsi="Times New Roman" w:cs="Times New Roman"/>
+        </w:rPr>
+        <w:t xml:space="preserve"> script</w:t>
       </w:r>
       <w:r>
         <w:rPr>
@@ -2506,7 +3124,21 @@
         <w:rPr>
           <w:rFonts w:ascii="Times New Roman" w:hAnsi="Times New Roman" w:cs="Times New Roman"/>
         </w:rPr>
-        <w:t xml:space="preserve">If any of these possible sources are used by the legitimate Javascript </w:t>
+        <w:t xml:space="preserve">If any of these possible sources are used by the legitimate </w:t>
+      </w:r>
+      <w:proofErr w:type="spellStart"/>
+      <w:r>
+        <w:rPr>
+          <w:rFonts w:ascii="Times New Roman" w:hAnsi="Times New Roman" w:cs="Times New Roman"/>
+        </w:rPr>
+        <w:t>Javascript</w:t>
+      </w:r>
+      <w:proofErr w:type="spellEnd"/>
+      <w:r>
+        <w:rPr>
+          <w:rFonts w:ascii="Times New Roman" w:hAnsi="Times New Roman" w:cs="Times New Roman"/>
+        </w:rPr>
+        <w:t xml:space="preserve"> </w:t>
       </w:r>
       <w:r>
         <w:rPr>
@@ -2520,12 +3152,14 @@
         </w:rPr>
         <w:t xml:space="preserve">without sanitization, then there is risk of DOM-based XSS. For HTTP referrer, the only way to access it is through </w:t>
       </w:r>
+      <w:proofErr w:type="spellStart"/>
       <w:r>
         <w:rPr>
           <w:rFonts w:ascii="Courier New" w:hAnsi="Courier New" w:cs="Courier New"/>
         </w:rPr>
         <w:t>document.referrer</w:t>
       </w:r>
+      <w:proofErr w:type="spellEnd"/>
       <w:r>
         <w:rPr>
           <w:rFonts w:ascii="Times New Roman" w:hAnsi="Times New Roman" w:cs="Times New Roman"/>
@@ -2542,7 +3176,21 @@
         <w:rPr>
           <w:rFonts w:ascii="Times New Roman" w:hAnsi="Times New Roman" w:cs="Times New Roman"/>
         </w:rPr>
-        <w:t>. However, there are many possible ways to access the URL (or parts of it) of the page from the Javascript. We list the possible ways below:</w:t>
+        <w:t xml:space="preserve">. However, there are many possible ways to access the URL (or parts of it) of the page from the </w:t>
+      </w:r>
+      <w:proofErr w:type="spellStart"/>
+      <w:r>
+        <w:rPr>
+          <w:rFonts w:ascii="Times New Roman" w:hAnsi="Times New Roman" w:cs="Times New Roman"/>
+        </w:rPr>
+        <w:t>Javascript</w:t>
+      </w:r>
+      <w:proofErr w:type="spellEnd"/>
+      <w:r>
+        <w:rPr>
+          <w:rFonts w:ascii="Times New Roman" w:hAnsi="Times New Roman" w:cs="Times New Roman"/>
+        </w:rPr>
+        <w:t>. We list the possible ways below:</w:t>
       </w:r>
     </w:p>
     <w:p>
@@ -2587,12 +3235,14 @@
           <w:rFonts w:ascii="Courier New" w:hAnsi="Courier New" w:cs="Courier New"/>
         </w:rPr>
       </w:pPr>
+      <w:proofErr w:type="spellStart"/>
       <w:r>
         <w:rPr>
           <w:rFonts w:ascii="Courier New" w:hAnsi="Courier New" w:cs="Courier New"/>
         </w:rPr>
         <w:t>document.documentURI</w:t>
       </w:r>
+      <w:proofErr w:type="spellEnd"/>
     </w:p>
     <w:p>
       <w:pPr>
@@ -2607,12 +3257,14 @@
           <w:rFonts w:ascii="Courier New" w:hAnsi="Courier New" w:cs="Courier New"/>
         </w:rPr>
       </w:pPr>
+      <w:proofErr w:type="spellStart"/>
       <w:r>
         <w:rPr>
           <w:rFonts w:ascii="Courier New" w:hAnsi="Courier New" w:cs="Courier New"/>
         </w:rPr>
         <w:t>document.location</w:t>
       </w:r>
+      <w:proofErr w:type="spellEnd"/>
     </w:p>
     <w:p>
       <w:pPr>
@@ -2627,12 +3279,14 @@
           <w:rFonts w:ascii="Courier New" w:hAnsi="Courier New" w:cs="Courier New"/>
         </w:rPr>
       </w:pPr>
+      <w:proofErr w:type="spellStart"/>
       <w:r>
         <w:rPr>
           <w:rFonts w:ascii="Courier New" w:hAnsi="Courier New" w:cs="Courier New"/>
         </w:rPr>
         <w:t>window.location</w:t>
       </w:r>
+      <w:proofErr w:type="spellEnd"/>
     </w:p>
     <w:p>
       <w:pPr>
@@ -2690,24 +3344,28 @@
         </w:rPr>
         <w:t xml:space="preserve"> </w:t>
       </w:r>
+      <w:proofErr w:type="spellStart"/>
       <w:r>
         <w:rPr>
           <w:rFonts w:ascii="Courier New" w:hAnsi="Courier New" w:cs="Courier New"/>
         </w:rPr>
         <w:t>document.location</w:t>
       </w:r>
+      <w:proofErr w:type="spellEnd"/>
       <w:r>
         <w:rPr>
           <w:rFonts w:ascii="Times New Roman" w:hAnsi="Times New Roman" w:cs="Times New Roman"/>
         </w:rPr>
         <w:t xml:space="preserve"> and </w:t>
       </w:r>
+      <w:proofErr w:type="spellStart"/>
       <w:r>
         <w:rPr>
           <w:rFonts w:ascii="Courier New" w:hAnsi="Courier New" w:cs="Courier New"/>
         </w:rPr>
         <w:t>window.location</w:t>
       </w:r>
+      <w:proofErr w:type="spellEnd"/>
       <w:r>
         <w:rPr>
           <w:rFonts w:ascii="Times New Roman" w:hAnsi="Times New Roman" w:cs="Times New Roman"/>
@@ -3004,12 +3662,14 @@
                 <w:rFonts w:ascii="Courier New" w:hAnsi="Courier New" w:cs="Courier New"/>
               </w:rPr>
             </w:pPr>
+            <w:proofErr w:type="spellStart"/>
             <w:r>
               <w:rPr>
                 <w:rFonts w:ascii="Courier New" w:hAnsi="Courier New" w:cs="Courier New"/>
               </w:rPr>
               <w:t>href</w:t>
             </w:r>
+            <w:proofErr w:type="spellEnd"/>
           </w:p>
         </w:tc>
         <w:tc>
@@ -3244,8 +3904,16 @@
               <w:rPr>
                 <w:rFonts w:ascii="Courier New" w:hAnsi="Courier New" w:cs="Courier New"/>
               </w:rPr>
-              <w:t>?q=devmo</w:t>
+              <w:t>?q=</w:t>
             </w:r>
+            <w:proofErr w:type="spellStart"/>
+            <w:r>
+              <w:rPr>
+                <w:rFonts w:ascii="Courier New" w:hAnsi="Courier New" w:cs="Courier New"/>
+              </w:rPr>
+              <w:t>devmo</w:t>
+            </w:r>
+            <w:proofErr w:type="spellEnd"/>
           </w:p>
         </w:tc>
       </w:tr>
@@ -3441,12 +4109,14 @@
                 <w:rFonts w:ascii="Courier New" w:hAnsi="Courier New" w:cs="Courier New"/>
               </w:rPr>
             </w:pPr>
+            <w:proofErr w:type="spellStart"/>
             <w:r>
               <w:rPr>
                 <w:rFonts w:ascii="Courier New" w:hAnsi="Courier New" w:cs="Courier New"/>
               </w:rPr>
               <w:t>href</w:t>
             </w:r>
+            <w:proofErr w:type="spellEnd"/>
           </w:p>
         </w:tc>
       </w:tr>
@@ -3814,7 +4484,23 @@
           <w:rStyle w:val="nowiki"/>
           <w:rFonts w:ascii="Courier New" w:hAnsi="Courier New" w:cs="Courier New"/>
         </w:rPr>
-        <w:t>http://www.example.com:8080/&lt;script&gt;alert(1)&lt;/script&gt;</w:t>
+        <w:t>http://www.example.com:8080/&lt;script&gt;</w:t>
+      </w:r>
+      <w:proofErr w:type="gramStart"/>
+      <w:r>
+        <w:rPr>
+          <w:rStyle w:val="nowiki"/>
+          <w:rFonts w:ascii="Courier New" w:hAnsi="Courier New" w:cs="Courier New"/>
+        </w:rPr>
+        <w:t>alert(</w:t>
+      </w:r>
+      <w:proofErr w:type="gramEnd"/>
+      <w:r>
+        <w:rPr>
+          <w:rStyle w:val="nowiki"/>
+          <w:rFonts w:ascii="Courier New" w:hAnsi="Courier New" w:cs="Courier New"/>
+        </w:rPr>
+        <w:t>1)&lt;/script&gt;</w:t>
       </w:r>
       <w:r>
         <w:rPr>
@@ -3922,7 +4608,23 @@
           <w:rStyle w:val="nowiki"/>
           <w:rFonts w:ascii="Times New Roman" w:hAnsi="Times New Roman" w:cs="Times New Roman"/>
         </w:rPr>
-        <w:t xml:space="preserve">Since the main problem is because the page accesses these harmful sources unsanitized, therefore, our idea is to </w:t>
+        <w:t xml:space="preserve">Since the main problem is because the page accesses these harmful sources </w:t>
+      </w:r>
+      <w:proofErr w:type="spellStart"/>
+      <w:r>
+        <w:rPr>
+          <w:rStyle w:val="nowiki"/>
+          <w:rFonts w:ascii="Times New Roman" w:hAnsi="Times New Roman" w:cs="Times New Roman"/>
+        </w:rPr>
+        <w:t>unsanitized</w:t>
+      </w:r>
+      <w:proofErr w:type="spellEnd"/>
+      <w:r>
+        <w:rPr>
+          <w:rStyle w:val="nowiki"/>
+          <w:rFonts w:ascii="Times New Roman" w:hAnsi="Times New Roman" w:cs="Times New Roman"/>
+        </w:rPr>
+        <w:t xml:space="preserve">, therefore, our idea is to </w:t>
       </w:r>
       <w:r>
         <w:rPr>
@@ -4054,12 +4756,14 @@
         </w:rPr>
         <w:t xml:space="preserve">xtension </w:t>
       </w:r>
+      <w:proofErr w:type="spellStart"/>
       <w:r>
         <w:rPr>
           <w:rFonts w:ascii="Times New Roman" w:hAnsi="Times New Roman" w:cs="Times New Roman" w:hint="eastAsia"/>
         </w:rPr>
         <w:t>DOMXSSFilter</w:t>
       </w:r>
+      <w:proofErr w:type="spellEnd"/>
       <w:r>
         <w:rPr>
           <w:rFonts w:ascii="Times New Roman" w:hAnsi="Times New Roman" w:cs="Times New Roman" w:hint="eastAsia"/>
@@ -4229,8 +4933,16 @@
         <w:rPr>
           <w:rFonts w:ascii="Times New Roman" w:hAnsi="Times New Roman" w:cs="Times New Roman"/>
         </w:rPr>
-        <w:t>a small amount of Javascript</w:t>
-      </w:r>
+        <w:t xml:space="preserve">a small amount of </w:t>
+      </w:r>
+      <w:proofErr w:type="spellStart"/>
+      <w:r>
+        <w:rPr>
+          <w:rFonts w:ascii="Times New Roman" w:hAnsi="Times New Roman" w:cs="Times New Roman"/>
+        </w:rPr>
+        <w:t>Javascript</w:t>
+      </w:r>
+      <w:proofErr w:type="spellEnd"/>
       <w:r>
         <w:rPr>
           <w:rFonts w:ascii="Times New Roman" w:hAnsi="Times New Roman" w:cs="Times New Roman" w:hint="eastAsia"/>
@@ -4301,7 +5013,14 @@
         <w:rPr>
           <w:rFonts w:ascii="Times New Roman" w:hAnsi="Times New Roman" w:cs="Times New Roman" w:hint="eastAsia"/>
         </w:rPr>
-        <w:t>for us to run some Java</w:t>
+        <w:t xml:space="preserve">for us to run some </w:t>
+      </w:r>
+      <w:proofErr w:type="spellStart"/>
+      <w:r>
+        <w:rPr>
+          <w:rFonts w:ascii="Times New Roman" w:hAnsi="Times New Roman" w:cs="Times New Roman" w:hint="eastAsia"/>
+        </w:rPr>
+        <w:t>Java</w:t>
       </w:r>
       <w:r>
         <w:rPr>
@@ -4313,7 +5032,14 @@
         <w:rPr>
           <w:rFonts w:ascii="Times New Roman" w:hAnsi="Times New Roman" w:cs="Times New Roman" w:hint="eastAsia"/>
         </w:rPr>
-        <w:t xml:space="preserve">cript before the </w:t>
+        <w:t>cript</w:t>
+      </w:r>
+      <w:proofErr w:type="spellEnd"/>
+      <w:r>
+        <w:rPr>
+          <w:rFonts w:ascii="Times New Roman" w:hAnsi="Times New Roman" w:cs="Times New Roman" w:hint="eastAsia"/>
+        </w:rPr>
+        <w:t xml:space="preserve"> before the </w:t>
       </w:r>
       <w:r>
         <w:rPr>
@@ -4369,12 +5095,14 @@
         </w:rPr>
         <w:t xml:space="preserve">in the </w:t>
       </w:r>
+      <w:proofErr w:type="spellStart"/>
       <w:r>
         <w:rPr>
           <w:rFonts w:ascii="Courier New" w:hAnsi="Courier New" w:cs="Courier New"/>
         </w:rPr>
         <w:t>manifest.json</w:t>
       </w:r>
+      <w:proofErr w:type="spellEnd"/>
       <w:r>
         <w:rPr>
           <w:rFonts w:ascii="Times New Roman" w:hAnsi="Times New Roman" w:cs="Times New Roman"/>
@@ -4461,7 +5189,21 @@
                     <w:rPr>
                       <w:rFonts w:ascii="Courier New" w:hAnsi="Courier New" w:cs="Courier New"/>
                     </w:rPr>
-                    <w:t>"content_scripts": [</w:t>
+                    <w:t>"</w:t>
+                  </w:r>
+                  <w:proofErr w:type="spellStart"/>
+                  <w:r>
+                    <w:rPr>
+                      <w:rFonts w:ascii="Courier New" w:hAnsi="Courier New" w:cs="Courier New"/>
+                    </w:rPr>
+                    <w:t>content_scripts</w:t>
+                  </w:r>
+                  <w:proofErr w:type="spellEnd"/>
+                  <w:r>
+                    <w:rPr>
+                      <w:rFonts w:ascii="Courier New" w:hAnsi="Courier New" w:cs="Courier New"/>
+                    </w:rPr>
+                    <w:t>": [</w:t>
                   </w:r>
                 </w:p>
                 <w:p>
@@ -4493,7 +5235,35 @@
                     <w:rPr>
                       <w:rFonts w:ascii="Courier New" w:hAnsi="Courier New" w:cs="Courier New"/>
                     </w:rPr>
-                    <w:t>"matches": ["&lt;all_urls&gt;"],</w:t>
+                    <w:t>"</w:t>
+                  </w:r>
+                  <w:proofErr w:type="gramStart"/>
+                  <w:r>
+                    <w:rPr>
+                      <w:rFonts w:ascii="Courier New" w:hAnsi="Courier New" w:cs="Courier New"/>
+                    </w:rPr>
+                    <w:t>matches</w:t>
+                  </w:r>
+                  <w:proofErr w:type="gramEnd"/>
+                  <w:r>
+                    <w:rPr>
+                      <w:rFonts w:ascii="Courier New" w:hAnsi="Courier New" w:cs="Courier New"/>
+                    </w:rPr>
+                    <w:t>": ["&lt;</w:t>
+                  </w:r>
+                  <w:proofErr w:type="spellStart"/>
+                  <w:r>
+                    <w:rPr>
+                      <w:rFonts w:ascii="Courier New" w:hAnsi="Courier New" w:cs="Courier New"/>
+                    </w:rPr>
+                    <w:t>all_urls</w:t>
+                  </w:r>
+                  <w:proofErr w:type="spellEnd"/>
+                  <w:r>
+                    <w:rPr>
+                      <w:rFonts w:ascii="Courier New" w:hAnsi="Courier New" w:cs="Courier New"/>
+                    </w:rPr>
+                    <w:t>&gt;"],</w:t>
                   </w:r>
                 </w:p>
                 <w:p>
@@ -4509,7 +5279,23 @@
                     <w:rPr>
                       <w:rFonts w:ascii="Courier New" w:hAnsi="Courier New" w:cs="Courier New"/>
                     </w:rPr>
-                    <w:t>"js": ["/inject.js"],</w:t>
+                    <w:t>"</w:t>
+                  </w:r>
+                  <w:proofErr w:type="spellStart"/>
+                  <w:proofErr w:type="gramStart"/>
+                  <w:r>
+                    <w:rPr>
+                      <w:rFonts w:ascii="Courier New" w:hAnsi="Courier New" w:cs="Courier New"/>
+                    </w:rPr>
+                    <w:t>js</w:t>
+                  </w:r>
+                  <w:proofErr w:type="spellEnd"/>
+                  <w:proofErr w:type="gramEnd"/>
+                  <w:r>
+                    <w:rPr>
+                      <w:rFonts w:ascii="Courier New" w:hAnsi="Courier New" w:cs="Courier New"/>
+                    </w:rPr>
+                    <w:t>": ["/inject.js"],</w:t>
                   </w:r>
                 </w:p>
                 <w:p>
@@ -4525,7 +5311,35 @@
                     <w:rPr>
                       <w:rFonts w:ascii="Courier New" w:hAnsi="Courier New" w:cs="Courier New"/>
                     </w:rPr>
-                    <w:t>"run_at": "document_start"</w:t>
+                    <w:t>"</w:t>
+                  </w:r>
+                  <w:proofErr w:type="spellStart"/>
+                  <w:r>
+                    <w:rPr>
+                      <w:rFonts w:ascii="Courier New" w:hAnsi="Courier New" w:cs="Courier New"/>
+                    </w:rPr>
+                    <w:t>run_at</w:t>
+                  </w:r>
+                  <w:proofErr w:type="spellEnd"/>
+                  <w:r>
+                    <w:rPr>
+                      <w:rFonts w:ascii="Courier New" w:hAnsi="Courier New" w:cs="Courier New"/>
+                    </w:rPr>
+                    <w:t>": "</w:t>
+                  </w:r>
+                  <w:proofErr w:type="spellStart"/>
+                  <w:r>
+                    <w:rPr>
+                      <w:rFonts w:ascii="Courier New" w:hAnsi="Courier New" w:cs="Courier New"/>
+                    </w:rPr>
+                    <w:t>document_start</w:t>
+                  </w:r>
+                  <w:proofErr w:type="spellEnd"/>
+                  <w:r>
+                    <w:rPr>
+                      <w:rFonts w:ascii="Courier New" w:hAnsi="Courier New" w:cs="Courier New"/>
+                    </w:rPr>
+                    <w:t>"</w:t>
                   </w:r>
                 </w:p>
                 <w:p>
@@ -4673,12 +5487,14 @@
         </w:rPr>
         <w:t xml:space="preserve">, </w:t>
       </w:r>
+      <w:proofErr w:type="spellStart"/>
       <w:r>
         <w:rPr>
           <w:rFonts w:ascii="Times New Roman" w:hAnsi="Times New Roman" w:cs="Times New Roman" w:hint="eastAsia"/>
         </w:rPr>
         <w:t>DOMXSSFilter</w:t>
       </w:r>
+      <w:proofErr w:type="spellEnd"/>
       <w:r>
         <w:rPr>
           <w:rFonts w:ascii="Times New Roman" w:hAnsi="Times New Roman" w:cs="Times New Roman" w:hint="eastAsia"/>
@@ -4709,24 +5525,28 @@
         </w:rPr>
         <w:t xml:space="preserve"> is to create a </w:t>
       </w:r>
+      <w:proofErr w:type="spellStart"/>
       <w:r>
         <w:rPr>
           <w:rFonts w:ascii="Times New Roman" w:hAnsi="Times New Roman" w:cs="Times New Roman"/>
         </w:rPr>
         <w:t>Javascript</w:t>
       </w:r>
+      <w:proofErr w:type="spellEnd"/>
       <w:r>
         <w:rPr>
           <w:rFonts w:ascii="Times New Roman" w:hAnsi="Times New Roman" w:cs="Times New Roman" w:hint="eastAsia"/>
         </w:rPr>
         <w:t xml:space="preserve"> element and append the </w:t>
       </w:r>
+      <w:proofErr w:type="spellStart"/>
       <w:r>
         <w:rPr>
           <w:rFonts w:ascii="Times New Roman" w:hAnsi="Times New Roman" w:cs="Times New Roman"/>
         </w:rPr>
         <w:t>Javascript</w:t>
       </w:r>
+      <w:proofErr w:type="spellEnd"/>
       <w:r>
         <w:rPr>
           <w:rFonts w:ascii="Times New Roman" w:hAnsi="Times New Roman" w:cs="Times New Roman" w:hint="eastAsia"/>
@@ -4763,12 +5583,14 @@
         </w:rPr>
         <w:t xml:space="preserve"> </w:t>
       </w:r>
+      <w:proofErr w:type="spellStart"/>
       <w:r>
         <w:rPr>
           <w:rFonts w:ascii="Courier New" w:hAnsi="Courier New" w:cs="Courier New"/>
         </w:rPr>
         <w:t>appendChild</w:t>
       </w:r>
+      <w:proofErr w:type="spellEnd"/>
       <w:r>
         <w:rPr>
           <w:rFonts w:ascii="Times New Roman" w:hAnsi="Times New Roman" w:cs="Times New Roman"/>
@@ -4809,11 +5631,35 @@
                       <w:rFonts w:ascii="Courier New" w:hAnsi="Courier New" w:cs="Courier New"/>
                     </w:rPr>
                   </w:pPr>
-                  <w:r>
-                    <w:rPr>
-                      <w:rFonts w:ascii="Courier New" w:hAnsi="Courier New" w:cs="Courier New"/>
-                    </w:rPr>
-                    <w:t>var s = document.createElement("script");</w:t>
+                  <w:proofErr w:type="spellStart"/>
+                  <w:proofErr w:type="gramStart"/>
+                  <w:r>
+                    <w:rPr>
+                      <w:rFonts w:ascii="Courier New" w:hAnsi="Courier New" w:cs="Courier New"/>
+                    </w:rPr>
+                    <w:t>var</w:t>
+                  </w:r>
+                  <w:proofErr w:type="spellEnd"/>
+                  <w:proofErr w:type="gramEnd"/>
+                  <w:r>
+                    <w:rPr>
+                      <w:rFonts w:ascii="Courier New" w:hAnsi="Courier New" w:cs="Courier New"/>
+                    </w:rPr>
+                    <w:t xml:space="preserve"> s = </w:t>
+                  </w:r>
+                  <w:proofErr w:type="spellStart"/>
+                  <w:r>
+                    <w:rPr>
+                      <w:rFonts w:ascii="Courier New" w:hAnsi="Courier New" w:cs="Courier New"/>
+                    </w:rPr>
+                    <w:t>document.createElement</w:t>
+                  </w:r>
+                  <w:proofErr w:type="spellEnd"/>
+                  <w:r>
+                    <w:rPr>
+                      <w:rFonts w:ascii="Courier New" w:hAnsi="Courier New" w:cs="Courier New"/>
+                    </w:rPr>
+                    <w:t>("script");</w:t>
                   </w:r>
                 </w:p>
                 <w:p>
@@ -4824,11 +5670,19 @@
                       <w:rFonts w:ascii="Courier New" w:hAnsi="Courier New" w:cs="Courier New"/>
                     </w:rPr>
                   </w:pPr>
-                  <w:r>
-                    <w:rPr>
-                      <w:rFonts w:ascii="Courier New" w:hAnsi="Courier New" w:cs="Courier New"/>
-                    </w:rPr>
-                    <w:t>s.textContent = ‘our code’;</w:t>
+                  <w:proofErr w:type="spellStart"/>
+                  <w:r>
+                    <w:rPr>
+                      <w:rFonts w:ascii="Courier New" w:hAnsi="Courier New" w:cs="Courier New"/>
+                    </w:rPr>
+                    <w:t>s.textContent</w:t>
+                  </w:r>
+                  <w:proofErr w:type="spellEnd"/>
+                  <w:r>
+                    <w:rPr>
+                      <w:rFonts w:ascii="Courier New" w:hAnsi="Courier New" w:cs="Courier New"/>
+                    </w:rPr>
+                    <w:t xml:space="preserve"> = ‘our code’;</w:t>
                   </w:r>
                 </w:p>
                 <w:p>
@@ -4843,7 +5697,49 @@
                     <w:rPr>
                       <w:rFonts w:ascii="Courier New" w:hAnsi="Courier New" w:cs="Courier New"/>
                     </w:rPr>
-                    <w:t>(document.head||document.documentElement).appendChild(s);</w:t>
+                    <w:t>(</w:t>
+                  </w:r>
+                  <w:proofErr w:type="spellStart"/>
+                  <w:r>
+                    <w:rPr>
+                      <w:rFonts w:ascii="Courier New" w:hAnsi="Courier New" w:cs="Courier New"/>
+                    </w:rPr>
+                    <w:t>document.head</w:t>
+                  </w:r>
+                  <w:proofErr w:type="spellEnd"/>
+                  <w:r>
+                    <w:rPr>
+                      <w:rFonts w:ascii="Courier New" w:hAnsi="Courier New" w:cs="Courier New"/>
+                    </w:rPr>
+                    <w:t>||</w:t>
+                  </w:r>
+                  <w:proofErr w:type="spellStart"/>
+                  <w:r>
+                    <w:rPr>
+                      <w:rFonts w:ascii="Courier New" w:hAnsi="Courier New" w:cs="Courier New"/>
+                    </w:rPr>
+                    <w:t>document.documentElement</w:t>
+                  </w:r>
+                  <w:proofErr w:type="spellEnd"/>
+                  <w:r>
+                    <w:rPr>
+                      <w:rFonts w:ascii="Courier New" w:hAnsi="Courier New" w:cs="Courier New"/>
+                    </w:rPr>
+                    <w:t>).</w:t>
+                  </w:r>
+                  <w:proofErr w:type="spellStart"/>
+                  <w:r>
+                    <w:rPr>
+                      <w:rFonts w:ascii="Courier New" w:hAnsi="Courier New" w:cs="Courier New"/>
+                    </w:rPr>
+                    <w:t>appendChild</w:t>
+                  </w:r>
+                  <w:proofErr w:type="spellEnd"/>
+                  <w:r>
+                    <w:rPr>
+                      <w:rFonts w:ascii="Courier New" w:hAnsi="Courier New" w:cs="Courier New"/>
+                    </w:rPr>
+                    <w:t>(s);</w:t>
                   </w:r>
                 </w:p>
                 <w:p>
@@ -4889,19 +5785,49 @@
         <w:rPr>
           <w:rFonts w:ascii="Times New Roman" w:hAnsi="Times New Roman" w:cs="Times New Roman"/>
         </w:rPr>
-        <w:t xml:space="preserve">Note that we have to write all of our code in a string instead of a separate Javascript file which is imported by the </w:t>
-      </w:r>
+        <w:t xml:space="preserve">Note that we have to write all of our code in a string instead of a separate </w:t>
+      </w:r>
+      <w:proofErr w:type="spellStart"/>
+      <w:r>
+        <w:rPr>
+          <w:rFonts w:ascii="Times New Roman" w:hAnsi="Times New Roman" w:cs="Times New Roman"/>
+        </w:rPr>
+        <w:t>Javascript</w:t>
+      </w:r>
+      <w:proofErr w:type="spellEnd"/>
+      <w:r>
+        <w:rPr>
+          <w:rFonts w:ascii="Times New Roman" w:hAnsi="Times New Roman" w:cs="Times New Roman"/>
+        </w:rPr>
+        <w:t xml:space="preserve"> file which is imported by the </w:t>
+      </w:r>
+      <w:proofErr w:type="spellStart"/>
       <w:r>
         <w:rPr>
           <w:rFonts w:ascii="Courier New" w:hAnsi="Courier New" w:cs="Courier New"/>
         </w:rPr>
         <w:t>src</w:t>
       </w:r>
-      <w:r>
-        <w:rPr>
-          <w:rFonts w:ascii="Times New Roman" w:hAnsi="Times New Roman" w:cs="Times New Roman"/>
-        </w:rPr>
-        <w:t xml:space="preserve"> attribute (which is a more elegant approach) because if we did the latter, the Javascript code imported will be executed asynchronously which will not guarantee that our code will always be executed first.</w:t>
+      <w:proofErr w:type="spellEnd"/>
+      <w:r>
+        <w:rPr>
+          <w:rFonts w:ascii="Times New Roman" w:hAnsi="Times New Roman" w:cs="Times New Roman"/>
+        </w:rPr>
+        <w:t xml:space="preserve"> attribute (which is a more elegant approach) because if we did the latter, the </w:t>
+      </w:r>
+      <w:proofErr w:type="spellStart"/>
+      <w:r>
+        <w:rPr>
+          <w:rFonts w:ascii="Times New Roman" w:hAnsi="Times New Roman" w:cs="Times New Roman"/>
+        </w:rPr>
+        <w:t>Javascript</w:t>
+      </w:r>
+      <w:proofErr w:type="spellEnd"/>
+      <w:r>
+        <w:rPr>
+          <w:rFonts w:ascii="Times New Roman" w:hAnsi="Times New Roman" w:cs="Times New Roman"/>
+        </w:rPr>
+        <w:t xml:space="preserve"> code imported will be executed asynchronously which will not guarantee that our code will always be executed first.</w:t>
       </w:r>
     </w:p>
     <w:p>
@@ -4930,24 +5856,28 @@
         </w:rPr>
         <w:t xml:space="preserve"> that </w:t>
       </w:r>
+      <w:proofErr w:type="spellStart"/>
       <w:r>
         <w:rPr>
           <w:rFonts w:ascii="Courier New" w:hAnsi="Courier New" w:cs="Courier New"/>
         </w:rPr>
         <w:t>location.pathname</w:t>
       </w:r>
+      <w:proofErr w:type="spellEnd"/>
       <w:r>
         <w:rPr>
           <w:rFonts w:ascii="Times New Roman" w:hAnsi="Times New Roman" w:cs="Times New Roman"/>
         </w:rPr>
         <w:t xml:space="preserve"> and </w:t>
       </w:r>
+      <w:proofErr w:type="spellStart"/>
       <w:r>
         <w:rPr>
           <w:rFonts w:ascii="Courier New" w:hAnsi="Courier New" w:cs="Courier New"/>
         </w:rPr>
         <w:t>location.search</w:t>
       </w:r>
+      <w:proofErr w:type="spellEnd"/>
       <w:r>
         <w:rPr>
           <w:rFonts w:ascii="Times New Roman" w:hAnsi="Times New Roman" w:cs="Times New Roman"/>
@@ -5022,12 +5952,14 @@
           <w:rFonts w:ascii="Courier New" w:hAnsi="Courier New" w:cs="Courier New"/>
         </w:rPr>
       </w:pPr>
+      <w:proofErr w:type="spellStart"/>
       <w:r>
         <w:rPr>
           <w:rFonts w:ascii="Courier New" w:hAnsi="Courier New" w:cs="Courier New"/>
         </w:rPr>
         <w:t>document.referrer</w:t>
       </w:r>
+      <w:proofErr w:type="spellEnd"/>
     </w:p>
     <w:p>
       <w:pPr>
@@ -5082,12 +6014,14 @@
           <w:rFonts w:ascii="Courier New" w:hAnsi="Courier New" w:cs="Courier New"/>
         </w:rPr>
       </w:pPr>
+      <w:proofErr w:type="spellStart"/>
       <w:r>
         <w:rPr>
           <w:rFonts w:ascii="Courier New" w:hAnsi="Courier New" w:cs="Courier New"/>
         </w:rPr>
         <w:t>document.documentURI</w:t>
       </w:r>
+      <w:proofErr w:type="spellEnd"/>
     </w:p>
     <w:p>
       <w:pPr>
@@ -5102,12 +6036,14 @@
           <w:rFonts w:ascii="Courier New" w:hAnsi="Courier New" w:cs="Courier New"/>
         </w:rPr>
       </w:pPr>
+      <w:proofErr w:type="spellStart"/>
       <w:r>
         <w:rPr>
           <w:rFonts w:ascii="Courier New" w:hAnsi="Courier New" w:cs="Courier New"/>
         </w:rPr>
         <w:t>document.location</w:t>
       </w:r>
+      <w:proofErr w:type="spellEnd"/>
     </w:p>
     <w:p>
       <w:pPr>
@@ -5122,12 +6058,14 @@
           <w:rFonts w:ascii="Courier New" w:hAnsi="Courier New" w:cs="Courier New"/>
         </w:rPr>
       </w:pPr>
+      <w:proofErr w:type="spellStart"/>
       <w:r>
         <w:rPr>
           <w:rFonts w:ascii="Courier New" w:hAnsi="Courier New" w:cs="Courier New"/>
         </w:rPr>
         <w:t>document.location.hash</w:t>
       </w:r>
+      <w:proofErr w:type="spellEnd"/>
     </w:p>
     <w:p>
       <w:pPr>
@@ -5142,12 +6080,14 @@
           <w:rFonts w:ascii="Courier New" w:hAnsi="Courier New" w:cs="Courier New"/>
         </w:rPr>
       </w:pPr>
+      <w:proofErr w:type="spellStart"/>
       <w:r>
         <w:rPr>
           <w:rFonts w:ascii="Courier New" w:hAnsi="Courier New" w:cs="Courier New"/>
         </w:rPr>
         <w:t>document.location.href</w:t>
       </w:r>
+      <w:proofErr w:type="spellEnd"/>
     </w:p>
     <w:p>
       <w:pPr>
@@ -5162,12 +6102,14 @@
           <w:rFonts w:ascii="Courier New" w:hAnsi="Courier New" w:cs="Courier New"/>
         </w:rPr>
       </w:pPr>
+      <w:proofErr w:type="spellStart"/>
       <w:r>
         <w:rPr>
           <w:rFonts w:ascii="Courier New" w:hAnsi="Courier New" w:cs="Courier New"/>
         </w:rPr>
         <w:t>window.location</w:t>
       </w:r>
+      <w:proofErr w:type="spellEnd"/>
     </w:p>
     <w:p>
       <w:pPr>
@@ -5182,6 +6124,7 @@
           <w:rFonts w:ascii="Courier New" w:hAnsi="Courier New" w:cs="Courier New"/>
         </w:rPr>
       </w:pPr>
+      <w:proofErr w:type="spellStart"/>
       <w:r>
         <w:rPr>
           <w:rFonts w:ascii="Courier New" w:hAnsi="Courier New" w:cs="Courier New"/>
@@ -5194,6 +6137,7 @@
         </w:rPr>
         <w:t>.hash</w:t>
       </w:r>
+      <w:proofErr w:type="spellEnd"/>
     </w:p>
     <w:p>
       <w:pPr>
@@ -5208,12 +6152,14 @@
           <w:rFonts w:ascii="Courier New" w:hAnsi="Courier New" w:cs="Courier New"/>
         </w:rPr>
       </w:pPr>
+      <w:proofErr w:type="spellStart"/>
       <w:r>
         <w:rPr>
           <w:rFonts w:ascii="Courier New" w:hAnsi="Courier New" w:cs="Courier New"/>
         </w:rPr>
         <w:t>window.location.href</w:t>
       </w:r>
+      <w:proofErr w:type="spellEnd"/>
     </w:p>
     <w:p>
       <w:pPr>
@@ -5391,17 +6337,27 @@
         </w:rPr>
         <w:t xml:space="preserve">We chose to use </w:t>
       </w:r>
+      <w:proofErr w:type="spellStart"/>
+      <w:proofErr w:type="gramStart"/>
       <w:r>
         <w:rPr>
           <w:rFonts w:ascii="Courier New" w:hAnsi="Courier New" w:cs="Courier New"/>
         </w:rPr>
         <w:t>encodeURI</w:t>
       </w:r>
-      <w:r>
-        <w:rPr>
-          <w:rFonts w:ascii="Courier New" w:hAnsi="Courier New" w:cs="Courier New"/>
-        </w:rPr>
-        <w:t>()</w:t>
+      <w:proofErr w:type="spellEnd"/>
+      <w:r>
+        <w:rPr>
+          <w:rFonts w:ascii="Courier New" w:hAnsi="Courier New" w:cs="Courier New"/>
+        </w:rPr>
+        <w:t>(</w:t>
+      </w:r>
+      <w:proofErr w:type="gramEnd"/>
+      <w:r>
+        <w:rPr>
+          <w:rFonts w:ascii="Courier New" w:hAnsi="Courier New" w:cs="Courier New"/>
+        </w:rPr>
+        <w:t>)</w:t>
       </w:r>
       <w:r>
         <w:rPr>
@@ -5481,11 +6437,47 @@
                       <w:rFonts w:ascii="Courier New" w:hAnsi="Courier New" w:cs="Courier New"/>
                     </w:rPr>
                   </w:pPr>
-                  <w:r>
-                    <w:rPr>
-                      <w:rFonts w:ascii="Courier New" w:hAnsi="Courier New" w:cs="Courier New"/>
-                    </w:rPr>
-                    <w:t>function encodeStringOnce(str)</w:t>
+                  <w:proofErr w:type="gramStart"/>
+                  <w:r>
+                    <w:rPr>
+                      <w:rFonts w:ascii="Courier New" w:hAnsi="Courier New" w:cs="Courier New"/>
+                    </w:rPr>
+                    <w:t>function</w:t>
+                  </w:r>
+                  <w:proofErr w:type="gramEnd"/>
+                  <w:r>
+                    <w:rPr>
+                      <w:rFonts w:ascii="Courier New" w:hAnsi="Courier New" w:cs="Courier New"/>
+                    </w:rPr>
+                    <w:t xml:space="preserve"> </w:t>
+                  </w:r>
+                  <w:proofErr w:type="spellStart"/>
+                  <w:r>
+                    <w:rPr>
+                      <w:rFonts w:ascii="Courier New" w:hAnsi="Courier New" w:cs="Courier New"/>
+                    </w:rPr>
+                    <w:t>encodeStringOnce</w:t>
+                  </w:r>
+                  <w:proofErr w:type="spellEnd"/>
+                  <w:r>
+                    <w:rPr>
+                      <w:rFonts w:ascii="Courier New" w:hAnsi="Courier New" w:cs="Courier New"/>
+                    </w:rPr>
+                    <w:t>(</w:t>
+                  </w:r>
+                  <w:proofErr w:type="spellStart"/>
+                  <w:r>
+                    <w:rPr>
+                      <w:rFonts w:ascii="Courier New" w:hAnsi="Courier New" w:cs="Courier New"/>
+                    </w:rPr>
+                    <w:t>str</w:t>
+                  </w:r>
+                  <w:proofErr w:type="spellEnd"/>
+                  <w:r>
+                    <w:rPr>
+                      <w:rFonts w:ascii="Courier New" w:hAnsi="Courier New" w:cs="Courier New"/>
+                    </w:rPr>
+                    <w:t>)</w:t>
                   </w:r>
                 </w:p>
                 <w:p>
@@ -5512,11 +6504,55 @@
                       <w:rFonts w:ascii="Courier New" w:hAnsi="Courier New" w:cs="Courier New"/>
                     </w:rPr>
                   </w:pPr>
-                  <w:r>
-                    <w:rPr>
-                      <w:rFonts w:ascii="Courier New" w:hAnsi="Courier New" w:cs="Courier New"/>
-                    </w:rPr>
-                    <w:t xml:space="preserve">while(str !== decodeURI(str)) { </w:t>
+                  <w:proofErr w:type="gramStart"/>
+                  <w:r>
+                    <w:rPr>
+                      <w:rFonts w:ascii="Courier New" w:hAnsi="Courier New" w:cs="Courier New"/>
+                    </w:rPr>
+                    <w:t>while(</w:t>
+                  </w:r>
+                  <w:proofErr w:type="spellStart"/>
+                  <w:proofErr w:type="gramEnd"/>
+                  <w:r>
+                    <w:rPr>
+                      <w:rFonts w:ascii="Courier New" w:hAnsi="Courier New" w:cs="Courier New"/>
+                    </w:rPr>
+                    <w:t>str</w:t>
+                  </w:r>
+                  <w:proofErr w:type="spellEnd"/>
+                  <w:r>
+                    <w:rPr>
+                      <w:rFonts w:ascii="Courier New" w:hAnsi="Courier New" w:cs="Courier New"/>
+                    </w:rPr>
+                    <w:t xml:space="preserve"> !== </w:t>
+                  </w:r>
+                  <w:proofErr w:type="spellStart"/>
+                  <w:r>
+                    <w:rPr>
+                      <w:rFonts w:ascii="Courier New" w:hAnsi="Courier New" w:cs="Courier New"/>
+                    </w:rPr>
+                    <w:t>decodeURI</w:t>
+                  </w:r>
+                  <w:proofErr w:type="spellEnd"/>
+                  <w:r>
+                    <w:rPr>
+                      <w:rFonts w:ascii="Courier New" w:hAnsi="Courier New" w:cs="Courier New"/>
+                    </w:rPr>
+                    <w:t>(</w:t>
+                  </w:r>
+                  <w:proofErr w:type="spellStart"/>
+                  <w:r>
+                    <w:rPr>
+                      <w:rFonts w:ascii="Courier New" w:hAnsi="Courier New" w:cs="Courier New"/>
+                    </w:rPr>
+                    <w:t>str</w:t>
+                  </w:r>
+                  <w:proofErr w:type="spellEnd"/>
+                  <w:r>
+                    <w:rPr>
+                      <w:rFonts w:ascii="Courier New" w:hAnsi="Courier New" w:cs="Courier New"/>
+                    </w:rPr>
+                    <w:t xml:space="preserve">)) { </w:t>
                   </w:r>
                 </w:p>
                 <w:p>
@@ -5528,11 +6564,49 @@
                       <w:rFonts w:ascii="Courier New" w:hAnsi="Courier New" w:cs="Courier New"/>
                     </w:rPr>
                   </w:pPr>
-                  <w:r>
-                    <w:rPr>
-                      <w:rFonts w:ascii="Courier New" w:hAnsi="Courier New" w:cs="Courier New"/>
-                    </w:rPr>
-                    <w:t>str = decodeURI(str);</w:t>
+                  <w:proofErr w:type="spellStart"/>
+                  <w:proofErr w:type="gramStart"/>
+                  <w:r>
+                    <w:rPr>
+                      <w:rFonts w:ascii="Courier New" w:hAnsi="Courier New" w:cs="Courier New"/>
+                    </w:rPr>
+                    <w:t>str</w:t>
+                  </w:r>
+                  <w:proofErr w:type="spellEnd"/>
+                  <w:proofErr w:type="gramEnd"/>
+                  <w:r>
+                    <w:rPr>
+                      <w:rFonts w:ascii="Courier New" w:hAnsi="Courier New" w:cs="Courier New"/>
+                    </w:rPr>
+                    <w:t xml:space="preserve"> = </w:t>
+                  </w:r>
+                  <w:proofErr w:type="spellStart"/>
+                  <w:r>
+                    <w:rPr>
+                      <w:rFonts w:ascii="Courier New" w:hAnsi="Courier New" w:cs="Courier New"/>
+                    </w:rPr>
+                    <w:t>decodeURI</w:t>
+                  </w:r>
+                  <w:proofErr w:type="spellEnd"/>
+                  <w:r>
+                    <w:rPr>
+                      <w:rFonts w:ascii="Courier New" w:hAnsi="Courier New" w:cs="Courier New"/>
+                    </w:rPr>
+                    <w:t>(</w:t>
+                  </w:r>
+                  <w:proofErr w:type="spellStart"/>
+                  <w:r>
+                    <w:rPr>
+                      <w:rFonts w:ascii="Courier New" w:hAnsi="Courier New" w:cs="Courier New"/>
+                    </w:rPr>
+                    <w:t>str</w:t>
+                  </w:r>
+                  <w:proofErr w:type="spellEnd"/>
+                  <w:r>
+                    <w:rPr>
+                      <w:rFonts w:ascii="Courier New" w:hAnsi="Courier New" w:cs="Courier New"/>
+                    </w:rPr>
+                    <w:t>);</w:t>
                   </w:r>
                 </w:p>
                 <w:p>
@@ -5566,11 +6640,47 @@
                       <w:rFonts w:ascii="Courier New" w:hAnsi="Courier New" w:cs="Courier New"/>
                     </w:rPr>
                   </w:pPr>
-                  <w:r>
-                    <w:rPr>
-                      <w:rFonts w:ascii="Courier New" w:hAnsi="Courier New" w:cs="Courier New"/>
-                    </w:rPr>
-                    <w:t xml:space="preserve">return encodeURI(str); </w:t>
+                  <w:proofErr w:type="gramStart"/>
+                  <w:r>
+                    <w:rPr>
+                      <w:rFonts w:ascii="Courier New" w:hAnsi="Courier New" w:cs="Courier New"/>
+                    </w:rPr>
+                    <w:t>return</w:t>
+                  </w:r>
+                  <w:proofErr w:type="gramEnd"/>
+                  <w:r>
+                    <w:rPr>
+                      <w:rFonts w:ascii="Courier New" w:hAnsi="Courier New" w:cs="Courier New"/>
+                    </w:rPr>
+                    <w:t xml:space="preserve"> </w:t>
+                  </w:r>
+                  <w:proofErr w:type="spellStart"/>
+                  <w:r>
+                    <w:rPr>
+                      <w:rFonts w:ascii="Courier New" w:hAnsi="Courier New" w:cs="Courier New"/>
+                    </w:rPr>
+                    <w:t>encodeURI</w:t>
+                  </w:r>
+                  <w:proofErr w:type="spellEnd"/>
+                  <w:r>
+                    <w:rPr>
+                      <w:rFonts w:ascii="Courier New" w:hAnsi="Courier New" w:cs="Courier New"/>
+                    </w:rPr>
+                    <w:t>(</w:t>
+                  </w:r>
+                  <w:proofErr w:type="spellStart"/>
+                  <w:r>
+                    <w:rPr>
+                      <w:rFonts w:ascii="Courier New" w:hAnsi="Courier New" w:cs="Courier New"/>
+                    </w:rPr>
+                    <w:t>str</w:t>
+                  </w:r>
+                  <w:proofErr w:type="spellEnd"/>
+                  <w:r>
+                    <w:rPr>
+                      <w:rFonts w:ascii="Courier New" w:hAnsi="Courier New" w:cs="Courier New"/>
+                    </w:rPr>
+                    <w:t xml:space="preserve">); </w:t>
                   </w:r>
                 </w:p>
                 <w:p>
@@ -5596,11 +6706,35 @@
                       <w:rFonts w:ascii="Courier New" w:hAnsi="Courier New" w:cs="Courier New"/>
                     </w:rPr>
                   </w:pPr>
-                  <w:r>
-                    <w:rPr>
-                      <w:rFonts w:ascii="Courier New" w:hAnsi="Courier New" w:cs="Courier New"/>
-                    </w:rPr>
-                    <w:t xml:space="preserve">var __url = document.URL; </w:t>
+                  <w:proofErr w:type="spellStart"/>
+                  <w:proofErr w:type="gramStart"/>
+                  <w:r>
+                    <w:rPr>
+                      <w:rFonts w:ascii="Courier New" w:hAnsi="Courier New" w:cs="Courier New"/>
+                    </w:rPr>
+                    <w:t>var</w:t>
+                  </w:r>
+                  <w:proofErr w:type="spellEnd"/>
+                  <w:proofErr w:type="gramEnd"/>
+                  <w:r>
+                    <w:rPr>
+                      <w:rFonts w:ascii="Courier New" w:hAnsi="Courier New" w:cs="Courier New"/>
+                    </w:rPr>
+                    <w:t xml:space="preserve"> __</w:t>
+                  </w:r>
+                  <w:proofErr w:type="spellStart"/>
+                  <w:r>
+                    <w:rPr>
+                      <w:rFonts w:ascii="Courier New" w:hAnsi="Courier New" w:cs="Courier New"/>
+                    </w:rPr>
+                    <w:t>url</w:t>
+                  </w:r>
+                  <w:proofErr w:type="spellEnd"/>
+                  <w:r>
+                    <w:rPr>
+                      <w:rFonts w:ascii="Courier New" w:hAnsi="Courier New" w:cs="Courier New"/>
+                    </w:rPr>
+                    <w:t xml:space="preserve"> = document.URL; </w:t>
                   </w:r>
                 </w:p>
                 <w:p>
@@ -5615,7 +6749,35 @@
                     <w:rPr>
                       <w:rFonts w:ascii="Courier New" w:hAnsi="Courier New" w:cs="Courier New"/>
                     </w:rPr>
-                    <w:t>document.__defineGetter__("URL", function() {</w:t>
+                    <w:t>document.__</w:t>
+                  </w:r>
+                  <w:proofErr w:type="spellStart"/>
+                  <w:r>
+                    <w:rPr>
+                      <w:rFonts w:ascii="Courier New" w:hAnsi="Courier New" w:cs="Courier New"/>
+                    </w:rPr>
+                    <w:t>defineGetter</w:t>
+                  </w:r>
+                  <w:proofErr w:type="spellEnd"/>
+                  <w:r>
+                    <w:rPr>
+                      <w:rFonts w:ascii="Courier New" w:hAnsi="Courier New" w:cs="Courier New"/>
+                    </w:rPr>
+                    <w:t>_</w:t>
+                  </w:r>
+                  <w:proofErr w:type="gramStart"/>
+                  <w:r>
+                    <w:rPr>
+                      <w:rFonts w:ascii="Courier New" w:hAnsi="Courier New" w:cs="Courier New"/>
+                    </w:rPr>
+                    <w:t>_(</w:t>
+                  </w:r>
+                  <w:proofErr w:type="gramEnd"/>
+                  <w:r>
+                    <w:rPr>
+                      <w:rFonts w:ascii="Courier New" w:hAnsi="Courier New" w:cs="Courier New"/>
+                    </w:rPr>
+                    <w:t>"URL", function() {</w:t>
                   </w:r>
                 </w:p>
                 <w:p>
@@ -5627,11 +6789,47 @@
                       <w:rFonts w:ascii="Courier New" w:hAnsi="Courier New" w:cs="Courier New"/>
                     </w:rPr>
                   </w:pPr>
-                  <w:r>
-                    <w:rPr>
-                      <w:rFonts w:ascii="Courier New" w:hAnsi="Courier New" w:cs="Courier New"/>
-                    </w:rPr>
-                    <w:t>console.log("Get url: " + encodeURI(__url));</w:t>
+                  <w:proofErr w:type="gramStart"/>
+                  <w:r>
+                    <w:rPr>
+                      <w:rFonts w:ascii="Courier New" w:hAnsi="Courier New" w:cs="Courier New"/>
+                    </w:rPr>
+                    <w:t>console.log(</w:t>
+                  </w:r>
+                  <w:proofErr w:type="gramEnd"/>
+                  <w:r>
+                    <w:rPr>
+                      <w:rFonts w:ascii="Courier New" w:hAnsi="Courier New" w:cs="Courier New"/>
+                    </w:rPr>
+                    <w:t xml:space="preserve">"Get url: " + </w:t>
+                  </w:r>
+                  <w:proofErr w:type="spellStart"/>
+                  <w:r>
+                    <w:rPr>
+                      <w:rFonts w:ascii="Courier New" w:hAnsi="Courier New" w:cs="Courier New"/>
+                    </w:rPr>
+                    <w:t>encodeURI</w:t>
+                  </w:r>
+                  <w:proofErr w:type="spellEnd"/>
+                  <w:r>
+                    <w:rPr>
+                      <w:rFonts w:ascii="Courier New" w:hAnsi="Courier New" w:cs="Courier New"/>
+                    </w:rPr>
+                    <w:t>(__</w:t>
+                  </w:r>
+                  <w:proofErr w:type="spellStart"/>
+                  <w:r>
+                    <w:rPr>
+                      <w:rFonts w:ascii="Courier New" w:hAnsi="Courier New" w:cs="Courier New"/>
+                    </w:rPr>
+                    <w:t>url</w:t>
+                  </w:r>
+                  <w:proofErr w:type="spellEnd"/>
+                  <w:r>
+                    <w:rPr>
+                      <w:rFonts w:ascii="Courier New" w:hAnsi="Courier New" w:cs="Courier New"/>
+                    </w:rPr>
+                    <w:t>));</w:t>
                   </w:r>
                 </w:p>
                 <w:p>
@@ -5643,11 +6841,47 @@
                       <w:rFonts w:ascii="Courier New" w:hAnsi="Courier New" w:cs="Courier New"/>
                     </w:rPr>
                   </w:pPr>
-                  <w:r>
-                    <w:rPr>
-                      <w:rFonts w:ascii="Courier New" w:hAnsi="Courier New" w:cs="Courier New"/>
-                    </w:rPr>
-                    <w:t>return encodeStringOnce(__url);</w:t>
+                  <w:proofErr w:type="gramStart"/>
+                  <w:r>
+                    <w:rPr>
+                      <w:rFonts w:ascii="Courier New" w:hAnsi="Courier New" w:cs="Courier New"/>
+                    </w:rPr>
+                    <w:t>return</w:t>
+                  </w:r>
+                  <w:proofErr w:type="gramEnd"/>
+                  <w:r>
+                    <w:rPr>
+                      <w:rFonts w:ascii="Courier New" w:hAnsi="Courier New" w:cs="Courier New"/>
+                    </w:rPr>
+                    <w:t xml:space="preserve"> </w:t>
+                  </w:r>
+                  <w:proofErr w:type="spellStart"/>
+                  <w:r>
+                    <w:rPr>
+                      <w:rFonts w:ascii="Courier New" w:hAnsi="Courier New" w:cs="Courier New"/>
+                    </w:rPr>
+                    <w:t>encodeStringOnce</w:t>
+                  </w:r>
+                  <w:proofErr w:type="spellEnd"/>
+                  <w:r>
+                    <w:rPr>
+                      <w:rFonts w:ascii="Courier New" w:hAnsi="Courier New" w:cs="Courier New"/>
+                    </w:rPr>
+                    <w:t>(__</w:t>
+                  </w:r>
+                  <w:proofErr w:type="spellStart"/>
+                  <w:r>
+                    <w:rPr>
+                      <w:rFonts w:ascii="Courier New" w:hAnsi="Courier New" w:cs="Courier New"/>
+                    </w:rPr>
+                    <w:t>url</w:t>
+                  </w:r>
+                  <w:proofErr w:type="spellEnd"/>
+                  <w:r>
+                    <w:rPr>
+                      <w:rFonts w:ascii="Courier New" w:hAnsi="Courier New" w:cs="Courier New"/>
+                    </w:rPr>
+                    <w:t>);</w:t>
                   </w:r>
                 </w:p>
                 <w:p>
@@ -5741,6 +6975,8 @@
           <w:rFonts w:ascii="Times New Roman" w:hAnsi="Times New Roman" w:cs="Times New Roman"/>
         </w:rPr>
       </w:pPr>
+      <w:proofErr w:type="spellStart"/>
+      <w:proofErr w:type="gramStart"/>
       <w:r>
         <w:rPr>
           <w:rFonts w:ascii="Courier New" w:hAnsi="Courier New" w:cs="Courier New"/>
@@ -5754,6 +6990,8 @@
         </w:rPr>
         <w:t>n.href</w:t>
       </w:r>
+      <w:proofErr w:type="spellEnd"/>
+      <w:proofErr w:type="gramEnd"/>
       <w:r>
         <w:rPr>
           <w:rFonts w:ascii="Times New Roman" w:hAnsi="Times New Roman" w:cs="Times New Roman"/>
@@ -5856,12 +7094,14 @@
         </w:rPr>
         <w:t xml:space="preserve">We work around this by overriding </w:t>
       </w:r>
+      <w:proofErr w:type="spellStart"/>
       <w:r>
         <w:rPr>
           <w:rFonts w:ascii="Courier New" w:hAnsi="Courier New" w:cs="Courier New"/>
         </w:rPr>
         <w:t>document.location</w:t>
       </w:r>
+      <w:proofErr w:type="spellEnd"/>
       <w:r>
         <w:rPr>
           <w:rFonts w:ascii="Times New Roman" w:hAnsi="Times New Roman" w:cs="Times New Roman" w:hint="eastAsia"/>
@@ -5910,12 +7150,14 @@
         </w:rPr>
         <w:t xml:space="preserve"> property already encoded instead. This workaround also makes the getter function of </w:t>
       </w:r>
+      <w:proofErr w:type="spellStart"/>
       <w:r>
         <w:rPr>
           <w:rFonts w:ascii="Courier New" w:hAnsi="Courier New" w:cs="Courier New"/>
         </w:rPr>
         <w:t>document.location.href</w:t>
       </w:r>
+      <w:proofErr w:type="spellEnd"/>
       <w:r>
         <w:rPr>
           <w:rFonts w:ascii="Times New Roman" w:hAnsi="Times New Roman" w:cs="Times New Roman"/>
@@ -6103,12 +7345,14 @@
         </w:rPr>
         <w:t xml:space="preserve">Note that unlike other items, </w:t>
       </w:r>
+      <w:proofErr w:type="spellStart"/>
       <w:r>
         <w:rPr>
           <w:rFonts w:ascii="Courier New" w:hAnsi="Courier New" w:cs="Courier New"/>
         </w:rPr>
         <w:t>window.location.hash</w:t>
       </w:r>
+      <w:proofErr w:type="spellEnd"/>
       <w:r>
         <w:rPr>
           <w:rFonts w:ascii="Times New Roman" w:hAnsi="Times New Roman" w:cs="Times New Roman"/>
@@ -6127,11 +7371,19 @@
         </w:rPr>
         <w:t xml:space="preserve">if another </w:t>
       </w:r>
-      <w:r>
-        <w:rPr>
-          <w:rFonts w:ascii="Times New Roman" w:hAnsi="Times New Roman" w:cs="Times New Roman"/>
-        </w:rPr>
-        <w:t>Javascript from the same page set the value and later retrieve the value again, it will expect the new value to be returned</w:t>
+      <w:proofErr w:type="spellStart"/>
+      <w:r>
+        <w:rPr>
+          <w:rFonts w:ascii="Times New Roman" w:hAnsi="Times New Roman" w:cs="Times New Roman"/>
+        </w:rPr>
+        <w:t>Javascript</w:t>
+      </w:r>
+      <w:proofErr w:type="spellEnd"/>
+      <w:r>
+        <w:rPr>
+          <w:rFonts w:ascii="Times New Roman" w:hAnsi="Times New Roman" w:cs="Times New Roman"/>
+        </w:rPr>
+        <w:t xml:space="preserve"> from the same page set the value and later retrieve the value again, it will expect the new value to be returned</w:t>
       </w:r>
       <w:r>
         <w:rPr>
@@ -6151,12 +7403,14 @@
         </w:rPr>
         <w:t xml:space="preserve">Therefore, just for </w:t>
       </w:r>
+      <w:proofErr w:type="spellStart"/>
       <w:r>
         <w:rPr>
           <w:rFonts w:ascii="Courier New" w:hAnsi="Courier New" w:cs="Courier New"/>
         </w:rPr>
         <w:t>window.location.hash</w:t>
       </w:r>
+      <w:proofErr w:type="spellEnd"/>
       <w:r>
         <w:rPr>
           <w:rFonts w:ascii="Times New Roman" w:hAnsi="Times New Roman" w:cs="Times New Roman"/>
@@ -6169,24 +7423,28 @@
         </w:rPr>
         <w:t xml:space="preserve">This is not the case for </w:t>
       </w:r>
+      <w:proofErr w:type="spellStart"/>
       <w:r>
         <w:rPr>
           <w:rFonts w:ascii="Courier New" w:hAnsi="Courier New" w:cs="Courier New"/>
         </w:rPr>
         <w:t>document.location.hash</w:t>
       </w:r>
+      <w:proofErr w:type="spellEnd"/>
       <w:r>
         <w:rPr>
           <w:rFonts w:ascii="Times New Roman" w:hAnsi="Times New Roman" w:cs="Times New Roman"/>
         </w:rPr>
         <w:t xml:space="preserve"> since we don’t override its getter; we only override the getter for </w:t>
       </w:r>
+      <w:proofErr w:type="spellStart"/>
       <w:r>
         <w:rPr>
           <w:rFonts w:ascii="Courier New" w:hAnsi="Courier New" w:cs="Courier New"/>
         </w:rPr>
         <w:t>document.location</w:t>
       </w:r>
+      <w:proofErr w:type="spellEnd"/>
       <w:r>
         <w:rPr>
           <w:rFonts w:ascii="Times New Roman" w:hAnsi="Times New Roman" w:cs="Times New Roman"/>
@@ -6218,7 +7476,21 @@
         <w:rPr>
           <w:rFonts w:ascii="Times New Roman" w:hAnsi="Times New Roman" w:cs="Times New Roman"/>
         </w:rPr>
-        <w:t xml:space="preserve"> not overridable.</w:t>
+        <w:t xml:space="preserve"> not </w:t>
+      </w:r>
+      <w:proofErr w:type="spellStart"/>
+      <w:r>
+        <w:rPr>
+          <w:rFonts w:ascii="Times New Roman" w:hAnsi="Times New Roman" w:cs="Times New Roman"/>
+        </w:rPr>
+        <w:t>overridable</w:t>
+      </w:r>
+      <w:proofErr w:type="spellEnd"/>
+      <w:r>
+        <w:rPr>
+          <w:rFonts w:ascii="Times New Roman" w:hAnsi="Times New Roman" w:cs="Times New Roman"/>
+        </w:rPr>
+        <w:t>.</w:t>
       </w:r>
       <w:r>
         <w:rPr>
@@ -6265,7 +7537,49 @@
         <w:rPr>
           <w:rFonts w:ascii="Times New Roman" w:hAnsi="Times New Roman" w:cs="Times New Roman"/>
         </w:rPr>
-        <w:t>First, let’s take a look at a Javascript object. Each Javascript object has properties. Each property consists of a name and a value. The name can be any string while the value can be any Javascript value. Each property has property attributes. These property attributes specify whether the associated property can be written, enumerated</w:t>
+        <w:t xml:space="preserve">First, let’s take a look at a </w:t>
+      </w:r>
+      <w:proofErr w:type="spellStart"/>
+      <w:r>
+        <w:rPr>
+          <w:rFonts w:ascii="Times New Roman" w:hAnsi="Times New Roman" w:cs="Times New Roman"/>
+        </w:rPr>
+        <w:t>Javascript</w:t>
+      </w:r>
+      <w:proofErr w:type="spellEnd"/>
+      <w:r>
+        <w:rPr>
+          <w:rFonts w:ascii="Times New Roman" w:hAnsi="Times New Roman" w:cs="Times New Roman"/>
+        </w:rPr>
+        <w:t xml:space="preserve"> object. Each </w:t>
+      </w:r>
+      <w:proofErr w:type="spellStart"/>
+      <w:r>
+        <w:rPr>
+          <w:rFonts w:ascii="Times New Roman" w:hAnsi="Times New Roman" w:cs="Times New Roman"/>
+        </w:rPr>
+        <w:t>Javascript</w:t>
+      </w:r>
+      <w:proofErr w:type="spellEnd"/>
+      <w:r>
+        <w:rPr>
+          <w:rFonts w:ascii="Times New Roman" w:hAnsi="Times New Roman" w:cs="Times New Roman"/>
+        </w:rPr>
+        <w:t xml:space="preserve"> object has properties. Each property consists of a name and a value. The name can be any string while the value can be any </w:t>
+      </w:r>
+      <w:proofErr w:type="spellStart"/>
+      <w:r>
+        <w:rPr>
+          <w:rFonts w:ascii="Times New Roman" w:hAnsi="Times New Roman" w:cs="Times New Roman"/>
+        </w:rPr>
+        <w:t>Javascript</w:t>
+      </w:r>
+      <w:proofErr w:type="spellEnd"/>
+      <w:r>
+        <w:rPr>
+          <w:rFonts w:ascii="Times New Roman" w:hAnsi="Times New Roman" w:cs="Times New Roman"/>
+        </w:rPr>
+        <w:t xml:space="preserve"> value. Each property has property attributes. These property attributes specify whether the associated property can be written, enumerated</w:t>
       </w:r>
       <w:r>
         <w:rPr>
@@ -6331,7 +7645,35 @@
         <w:rPr>
           <w:rFonts w:ascii="Times New Roman" w:hAnsi="Times New Roman" w:cs="Times New Roman"/>
         </w:rPr>
-        <w:t>We can easily examine the value of these property attributes of a Javascript object by simply using the following line of code on the Javascript console of Google Chrome. We also provide several examples of usage.</w:t>
+        <w:t xml:space="preserve">We can easily examine the value of these property attributes of a </w:t>
+      </w:r>
+      <w:proofErr w:type="spellStart"/>
+      <w:r>
+        <w:rPr>
+          <w:rFonts w:ascii="Times New Roman" w:hAnsi="Times New Roman" w:cs="Times New Roman"/>
+        </w:rPr>
+        <w:t>Javascript</w:t>
+      </w:r>
+      <w:proofErr w:type="spellEnd"/>
+      <w:r>
+        <w:rPr>
+          <w:rFonts w:ascii="Times New Roman" w:hAnsi="Times New Roman" w:cs="Times New Roman"/>
+        </w:rPr>
+        <w:t xml:space="preserve"> object by simply using the following line of code on the </w:t>
+      </w:r>
+      <w:proofErr w:type="spellStart"/>
+      <w:r>
+        <w:rPr>
+          <w:rFonts w:ascii="Times New Roman" w:hAnsi="Times New Roman" w:cs="Times New Roman"/>
+        </w:rPr>
+        <w:t>Javascript</w:t>
+      </w:r>
+      <w:proofErr w:type="spellEnd"/>
+      <w:r>
+        <w:rPr>
+          <w:rFonts w:ascii="Times New Roman" w:hAnsi="Times New Roman" w:cs="Times New Roman"/>
+        </w:rPr>
+        <w:t xml:space="preserve"> console of Google Chrome. We also provide several examples of usage.</w:t>
       </w:r>
     </w:p>
     <w:p>
@@ -6366,11 +7708,35 @@
                       <w:rFonts w:ascii="Courier New" w:hAnsi="Courier New" w:cs="Courier New"/>
                     </w:rPr>
                   </w:pPr>
-                  <w:r>
-                    <w:rPr>
-                      <w:rFonts w:ascii="Courier New" w:hAnsi="Courier New" w:cs="Courier New"/>
-                    </w:rPr>
-                    <w:t xml:space="preserve">Object.getOwnPropertyDescriptor(obj, </w:t>
+                  <w:proofErr w:type="spellStart"/>
+                  <w:proofErr w:type="gramStart"/>
+                  <w:r>
+                    <w:rPr>
+                      <w:rFonts w:ascii="Courier New" w:hAnsi="Courier New" w:cs="Courier New"/>
+                    </w:rPr>
+                    <w:t>Object.getOwnPropertyDescriptor</w:t>
+                  </w:r>
+                  <w:proofErr w:type="spellEnd"/>
+                  <w:r>
+                    <w:rPr>
+                      <w:rFonts w:ascii="Courier New" w:hAnsi="Courier New" w:cs="Courier New"/>
+                    </w:rPr>
+                    <w:t>(</w:t>
+                  </w:r>
+                  <w:proofErr w:type="spellStart"/>
+                  <w:proofErr w:type="gramEnd"/>
+                  <w:r>
+                    <w:rPr>
+                      <w:rFonts w:ascii="Courier New" w:hAnsi="Courier New" w:cs="Courier New"/>
+                    </w:rPr>
+                    <w:t>obj</w:t>
+                  </w:r>
+                  <w:proofErr w:type="spellEnd"/>
+                  <w:r>
+                    <w:rPr>
+                      <w:rFonts w:ascii="Courier New" w:hAnsi="Courier New" w:cs="Courier New"/>
+                    </w:rPr>
+                    <w:t xml:space="preserve">, </w:t>
                   </w:r>
                   <w:r>
                     <w:rPr>
@@ -6378,12 +7744,14 @@
                     </w:rPr>
                     <w:t>"</w:t>
                   </w:r>
+                  <w:proofErr w:type="spellStart"/>
                   <w:r>
                     <w:rPr>
                       <w:rFonts w:ascii="Courier New" w:hAnsi="Courier New" w:cs="Courier New"/>
                     </w:rPr>
                     <w:t>attrName</w:t>
                   </w:r>
+                  <w:proofErr w:type="spellEnd"/>
                   <w:r>
                     <w:rPr>
                       <w:rFonts w:ascii="Courier New" w:hAnsi="Courier New" w:cs="Courier New"/>
@@ -6426,11 +7794,27 @@
                       <w:rFonts w:ascii="Courier New" w:hAnsi="Courier New" w:cs="Courier New"/>
                     </w:rPr>
                   </w:pPr>
-                  <w:r>
-                    <w:rPr>
-                      <w:rFonts w:ascii="Courier New" w:hAnsi="Courier New" w:cs="Courier New"/>
-                    </w:rPr>
-                    <w:t xml:space="preserve">Object.getOwnPropertyDescriptor(window, </w:t>
+                  <w:proofErr w:type="spellStart"/>
+                  <w:proofErr w:type="gramStart"/>
+                  <w:r>
+                    <w:rPr>
+                      <w:rFonts w:ascii="Courier New" w:hAnsi="Courier New" w:cs="Courier New"/>
+                    </w:rPr>
+                    <w:t>Object.getOwnPropertyDescriptor</w:t>
+                  </w:r>
+                  <w:proofErr w:type="spellEnd"/>
+                  <w:r>
+                    <w:rPr>
+                      <w:rFonts w:ascii="Courier New" w:hAnsi="Courier New" w:cs="Courier New"/>
+                    </w:rPr>
+                    <w:t>(</w:t>
+                  </w:r>
+                  <w:proofErr w:type="gramEnd"/>
+                  <w:r>
+                    <w:rPr>
+                      <w:rFonts w:ascii="Courier New" w:hAnsi="Courier New" w:cs="Courier New"/>
+                    </w:rPr>
+                    <w:t xml:space="preserve">window, </w:t>
                   </w:r>
                   <w:r>
                     <w:rPr>
@@ -6464,11 +7848,35 @@
                       <w:rFonts w:ascii="Courier New" w:hAnsi="Courier New" w:cs="Courier New"/>
                     </w:rPr>
                   </w:pPr>
-                  <w:r>
-                    <w:rPr>
-                      <w:rFonts w:ascii="Courier New" w:hAnsi="Courier New" w:cs="Courier New"/>
-                    </w:rPr>
-                    <w:t xml:space="preserve">Object.getOwnPropertyDescriptor(document.location, </w:t>
+                  <w:proofErr w:type="spellStart"/>
+                  <w:proofErr w:type="gramStart"/>
+                  <w:r>
+                    <w:rPr>
+                      <w:rFonts w:ascii="Courier New" w:hAnsi="Courier New" w:cs="Courier New"/>
+                    </w:rPr>
+                    <w:t>Object.getOwnPropertyDescriptor</w:t>
+                  </w:r>
+                  <w:proofErr w:type="spellEnd"/>
+                  <w:r>
+                    <w:rPr>
+                      <w:rFonts w:ascii="Courier New" w:hAnsi="Courier New" w:cs="Courier New"/>
+                    </w:rPr>
+                    <w:t>(</w:t>
+                  </w:r>
+                  <w:proofErr w:type="spellStart"/>
+                  <w:proofErr w:type="gramEnd"/>
+                  <w:r>
+                    <w:rPr>
+                      <w:rFonts w:ascii="Courier New" w:hAnsi="Courier New" w:cs="Courier New"/>
+                    </w:rPr>
+                    <w:t>document.location</w:t>
+                  </w:r>
+                  <w:proofErr w:type="spellEnd"/>
+                  <w:r>
+                    <w:rPr>
+                      <w:rFonts w:ascii="Courier New" w:hAnsi="Courier New" w:cs="Courier New"/>
+                    </w:rPr>
+                    <w:t xml:space="preserve">, </w:t>
                   </w:r>
                   <w:r>
                     <w:rPr>
@@ -6476,12 +7884,14 @@
                     </w:rPr>
                     <w:t>"</w:t>
                   </w:r>
+                  <w:proofErr w:type="spellStart"/>
                   <w:r>
                     <w:rPr>
                       <w:rFonts w:ascii="Courier New" w:hAnsi="Courier New" w:cs="Courier New"/>
                     </w:rPr>
                     <w:t>href</w:t>
                   </w:r>
+                  <w:proofErr w:type="spellEnd"/>
                   <w:r>
                     <w:rPr>
                       <w:rFonts w:ascii="Courier New" w:hAnsi="Courier New" w:cs="Courier New"/>
@@ -6502,11 +7912,35 @@
                       <w:rFonts w:ascii="Courier New" w:hAnsi="Courier New" w:cs="Courier New"/>
                     </w:rPr>
                   </w:pPr>
-                  <w:r>
-                    <w:rPr>
-                      <w:rFonts w:ascii="Courier New" w:hAnsi="Courier New" w:cs="Courier New"/>
-                    </w:rPr>
-                    <w:t xml:space="preserve">Object.getOwnPropertyDescriptor(document.location, </w:t>
+                  <w:proofErr w:type="spellStart"/>
+                  <w:proofErr w:type="gramStart"/>
+                  <w:r>
+                    <w:rPr>
+                      <w:rFonts w:ascii="Courier New" w:hAnsi="Courier New" w:cs="Courier New"/>
+                    </w:rPr>
+                    <w:t>Object.getOwnPropertyDescriptor</w:t>
+                  </w:r>
+                  <w:proofErr w:type="spellEnd"/>
+                  <w:r>
+                    <w:rPr>
+                      <w:rFonts w:ascii="Courier New" w:hAnsi="Courier New" w:cs="Courier New"/>
+                    </w:rPr>
+                    <w:t>(</w:t>
+                  </w:r>
+                  <w:proofErr w:type="spellStart"/>
+                  <w:proofErr w:type="gramEnd"/>
+                  <w:r>
+                    <w:rPr>
+                      <w:rFonts w:ascii="Courier New" w:hAnsi="Courier New" w:cs="Courier New"/>
+                    </w:rPr>
+                    <w:t>document.location</w:t>
+                  </w:r>
+                  <w:proofErr w:type="spellEnd"/>
+                  <w:r>
+                    <w:rPr>
+                      <w:rFonts w:ascii="Courier New" w:hAnsi="Courier New" w:cs="Courier New"/>
+                    </w:rPr>
+                    <w:t xml:space="preserve">, </w:t>
                   </w:r>
                   <w:r>
                     <w:rPr>
@@ -6807,12 +8241,14 @@
                 <w:rFonts w:ascii="Courier New" w:hAnsi="Courier New" w:cs="Courier New"/>
               </w:rPr>
             </w:pPr>
+            <w:proofErr w:type="spellStart"/>
             <w:r>
               <w:rPr>
                 <w:rFonts w:ascii="Courier New" w:hAnsi="Courier New" w:cs="Courier New"/>
               </w:rPr>
               <w:t>document.referrer</w:t>
             </w:r>
+            <w:proofErr w:type="spellEnd"/>
           </w:p>
         </w:tc>
         <w:tc>
@@ -6963,12 +8399,14 @@
                 <w:rFonts w:ascii="Courier New" w:hAnsi="Courier New" w:cs="Courier New"/>
               </w:rPr>
             </w:pPr>
+            <w:proofErr w:type="spellStart"/>
             <w:r>
               <w:rPr>
                 <w:rFonts w:ascii="Courier New" w:hAnsi="Courier New" w:cs="Courier New"/>
               </w:rPr>
               <w:t>document.documentURI</w:t>
             </w:r>
+            <w:proofErr w:type="spellEnd"/>
           </w:p>
         </w:tc>
         <w:tc>
@@ -7041,12 +8479,14 @@
                 <w:rFonts w:ascii="Courier New" w:hAnsi="Courier New" w:cs="Courier New"/>
               </w:rPr>
             </w:pPr>
+            <w:proofErr w:type="spellStart"/>
             <w:r>
               <w:rPr>
                 <w:rFonts w:ascii="Courier New" w:hAnsi="Courier New" w:cs="Courier New"/>
               </w:rPr>
               <w:t>document.location</w:t>
             </w:r>
+            <w:proofErr w:type="spellEnd"/>
           </w:p>
         </w:tc>
         <w:tc>
@@ -7119,12 +8559,14 @@
                 <w:rFonts w:ascii="Courier New" w:hAnsi="Courier New" w:cs="Courier New"/>
               </w:rPr>
             </w:pPr>
+            <w:proofErr w:type="spellStart"/>
             <w:r>
               <w:rPr>
                 <w:rFonts w:ascii="Courier New" w:hAnsi="Courier New" w:cs="Courier New"/>
               </w:rPr>
               <w:t>document.location.href</w:t>
             </w:r>
+            <w:proofErr w:type="spellEnd"/>
           </w:p>
         </w:tc>
         <w:tc>
@@ -7197,12 +8639,14 @@
                 <w:rFonts w:ascii="Courier New" w:hAnsi="Courier New" w:cs="Courier New"/>
               </w:rPr>
             </w:pPr>
+            <w:proofErr w:type="spellStart"/>
             <w:r>
               <w:rPr>
                 <w:rFonts w:ascii="Courier New" w:hAnsi="Courier New" w:cs="Courier New"/>
               </w:rPr>
               <w:t>document.location.hash</w:t>
             </w:r>
+            <w:proofErr w:type="spellEnd"/>
           </w:p>
         </w:tc>
         <w:tc>
@@ -7353,12 +8797,14 @@
                 <w:rFonts w:ascii="Courier New" w:hAnsi="Courier New" w:cs="Courier New"/>
               </w:rPr>
             </w:pPr>
+            <w:proofErr w:type="spellStart"/>
             <w:r>
               <w:rPr>
                 <w:rFonts w:ascii="Courier New" w:hAnsi="Courier New" w:cs="Courier New"/>
               </w:rPr>
               <w:t>window.location</w:t>
             </w:r>
+            <w:proofErr w:type="spellEnd"/>
           </w:p>
         </w:tc>
         <w:tc>
@@ -7431,12 +8877,14 @@
                 <w:rFonts w:ascii="Courier New" w:hAnsi="Courier New" w:cs="Courier New"/>
               </w:rPr>
             </w:pPr>
+            <w:proofErr w:type="spellStart"/>
             <w:r>
               <w:rPr>
                 <w:rFonts w:ascii="Courier New" w:hAnsi="Courier New" w:cs="Courier New"/>
               </w:rPr>
               <w:t>window.location.href</w:t>
             </w:r>
+            <w:proofErr w:type="spellEnd"/>
           </w:p>
         </w:tc>
         <w:tc>
@@ -7509,12 +8957,14 @@
                 <w:rFonts w:ascii="Courier New" w:hAnsi="Courier New" w:cs="Courier New"/>
               </w:rPr>
             </w:pPr>
+            <w:proofErr w:type="spellStart"/>
             <w:r>
               <w:rPr>
                 <w:rFonts w:ascii="Courier New" w:hAnsi="Courier New" w:cs="Courier New"/>
               </w:rPr>
               <w:t>window.location.hash</w:t>
             </w:r>
+            <w:proofErr w:type="spellEnd"/>
           </w:p>
         </w:tc>
         <w:tc>
@@ -7590,24 +9040,28 @@
         </w:rPr>
         <w:t xml:space="preserve">Now we can see clearly why we are not able to override the getter function of </w:t>
       </w:r>
+      <w:proofErr w:type="spellStart"/>
       <w:r>
         <w:rPr>
           <w:rFonts w:ascii="Courier New" w:hAnsi="Courier New" w:cs="Courier New"/>
         </w:rPr>
         <w:t>document.location.href</w:t>
       </w:r>
+      <w:proofErr w:type="spellEnd"/>
       <w:r>
         <w:rPr>
           <w:rFonts w:ascii="Times New Roman" w:hAnsi="Times New Roman" w:cs="Times New Roman"/>
         </w:rPr>
         <w:t xml:space="preserve"> but is able to deal with it by overriding </w:t>
       </w:r>
+      <w:proofErr w:type="spellStart"/>
       <w:r>
         <w:rPr>
           <w:rFonts w:ascii="Courier New" w:hAnsi="Courier New" w:cs="Courier New"/>
         </w:rPr>
         <w:t>document.location</w:t>
       </w:r>
+      <w:proofErr w:type="spellEnd"/>
       <w:r>
         <w:rPr>
           <w:rFonts w:ascii="Times New Roman" w:hAnsi="Times New Roman" w:cs="Times New Roman"/>
@@ -7627,12 +9081,14 @@
         </w:rPr>
         <w:t xml:space="preserve"> attribute of </w:t>
       </w:r>
+      <w:proofErr w:type="spellStart"/>
       <w:r>
         <w:rPr>
           <w:rFonts w:ascii="Courier New" w:hAnsi="Courier New" w:cs="Courier New"/>
         </w:rPr>
         <w:t>document.location.href</w:t>
       </w:r>
+      <w:proofErr w:type="spellEnd"/>
       <w:r>
         <w:rPr>
           <w:rFonts w:ascii="Times New Roman" w:hAnsi="Times New Roman" w:cs="Times New Roman"/>
@@ -7665,12 +9121,14 @@
         </w:rPr>
         <w:t xml:space="preserve"> attribute for </w:t>
       </w:r>
+      <w:proofErr w:type="spellStart"/>
       <w:r>
         <w:rPr>
           <w:rFonts w:ascii="Courier New" w:hAnsi="Courier New" w:cs="Courier New"/>
         </w:rPr>
         <w:t>document.location</w:t>
       </w:r>
+      <w:proofErr w:type="spellEnd"/>
       <w:r>
         <w:rPr>
           <w:rFonts w:ascii="Times New Roman" w:hAnsi="Times New Roman" w:cs="Times New Roman"/>
@@ -7705,24 +9163,28 @@
         </w:rPr>
         <w:t xml:space="preserve">We can also see why we have no choice but to forcefully encode the value of </w:t>
       </w:r>
+      <w:proofErr w:type="spellStart"/>
       <w:r>
         <w:rPr>
           <w:rFonts w:ascii="Courier New" w:hAnsi="Courier New" w:cs="Courier New"/>
         </w:rPr>
         <w:t>window.location.hash</w:t>
       </w:r>
+      <w:proofErr w:type="spellEnd"/>
       <w:r>
         <w:rPr>
           <w:rFonts w:ascii="Times New Roman" w:hAnsi="Times New Roman" w:cs="Times New Roman"/>
         </w:rPr>
         <w:t xml:space="preserve"> to protect </w:t>
       </w:r>
+      <w:proofErr w:type="spellStart"/>
       <w:r>
         <w:rPr>
           <w:rFonts w:ascii="Courier New" w:hAnsi="Courier New" w:cs="Courier New"/>
         </w:rPr>
         <w:t>window.location</w:t>
       </w:r>
+      <w:proofErr w:type="spellEnd"/>
       <w:r>
         <w:rPr>
           <w:rFonts w:ascii="Courier New" w:hAnsi="Courier New" w:cs="Courier New"/>
@@ -7735,12 +9197,14 @@
         </w:rPr>
         <w:t xml:space="preserve">and </w:t>
       </w:r>
+      <w:proofErr w:type="spellStart"/>
       <w:r>
         <w:rPr>
           <w:rFonts w:ascii="Courier New" w:hAnsi="Courier New" w:cs="Courier New"/>
         </w:rPr>
         <w:t>window.location.href</w:t>
       </w:r>
+      <w:proofErr w:type="spellEnd"/>
       <w:r>
         <w:rPr>
           <w:rFonts w:ascii="Courier New" w:hAnsi="Courier New" w:cs="Courier New"/>
@@ -7766,24 +9230,28 @@
         </w:rPr>
         <w:t xml:space="preserve"> attribute for both </w:t>
       </w:r>
+      <w:proofErr w:type="spellStart"/>
       <w:r>
         <w:rPr>
           <w:rFonts w:ascii="Courier New" w:hAnsi="Courier New" w:cs="Courier New"/>
         </w:rPr>
         <w:t>window.location</w:t>
       </w:r>
+      <w:proofErr w:type="spellEnd"/>
       <w:r>
         <w:rPr>
           <w:rFonts w:ascii="Times New Roman" w:hAnsi="Times New Roman" w:cs="Times New Roman"/>
         </w:rPr>
         <w:t xml:space="preserve"> and </w:t>
       </w:r>
+      <w:proofErr w:type="spellStart"/>
       <w:r>
         <w:rPr>
           <w:rFonts w:ascii="Courier New" w:hAnsi="Courier New" w:cs="Courier New"/>
         </w:rPr>
         <w:t>window.location.href</w:t>
       </w:r>
+      <w:proofErr w:type="spellEnd"/>
       <w:r>
         <w:rPr>
           <w:rFonts w:ascii="Times New Roman" w:hAnsi="Times New Roman" w:cs="Times New Roman"/>
@@ -7816,12 +9284,14 @@
         </w:rPr>
         <w:t xml:space="preserve"> attribute of </w:t>
       </w:r>
+      <w:proofErr w:type="spellStart"/>
       <w:r>
         <w:rPr>
           <w:rFonts w:ascii="Courier New" w:hAnsi="Courier New" w:cs="Courier New"/>
         </w:rPr>
         <w:t>window.location.hash</w:t>
       </w:r>
+      <w:proofErr w:type="spellEnd"/>
       <w:r>
         <w:rPr>
           <w:rFonts w:ascii="Times New Roman" w:hAnsi="Times New Roman" w:cs="Times New Roman"/>
@@ -7925,13 +9395,27 @@
         <w:rPr>
           <w:rFonts w:ascii="Times New Roman" w:hAnsi="Times New Roman" w:cs="Times New Roman"/>
         </w:rPr>
-        <w:t>tacks that exploit the overrid</w:t>
-      </w:r>
-      <w:r>
-        <w:rPr>
-          <w:rFonts w:ascii="Times New Roman" w:hAnsi="Times New Roman" w:cs="Times New Roman"/>
-        </w:rPr>
-        <w:t>ability of these properties fail.</w:t>
+        <w:t xml:space="preserve">tacks that exploit the </w:t>
+      </w:r>
+      <w:proofErr w:type="spellStart"/>
+      <w:r>
+        <w:rPr>
+          <w:rFonts w:ascii="Times New Roman" w:hAnsi="Times New Roman" w:cs="Times New Roman"/>
+        </w:rPr>
+        <w:t>overrid</w:t>
+      </w:r>
+      <w:r>
+        <w:rPr>
+          <w:rFonts w:ascii="Times New Roman" w:hAnsi="Times New Roman" w:cs="Times New Roman"/>
+        </w:rPr>
+        <w:t>ability</w:t>
+      </w:r>
+      <w:proofErr w:type="spellEnd"/>
+      <w:r>
+        <w:rPr>
+          <w:rFonts w:ascii="Times New Roman" w:hAnsi="Times New Roman" w:cs="Times New Roman"/>
+        </w:rPr>
+        <w:t xml:space="preserve"> of these properties fail.</w:t>
       </w:r>
       <w:r>
         <w:rPr>
@@ -7950,9 +9434,8 @@
       <w:pPr>
         <w:rPr>
           <w:rFonts w:ascii="Times New Roman" w:hAnsi="Times New Roman" w:cs="Times New Roman"/>
-          <w:b/>
-          <w:sz w:val="28"/>
-          <w:szCs w:val="28"/>
+          <w:noProof/>
+          <w:lang w:val="en-SG" w:eastAsia="en-SG"/>
         </w:rPr>
       </w:pPr>
       <w:r>
@@ -7979,11 +9462,35 @@
                       <w:rFonts w:ascii="Courier New" w:hAnsi="Courier New" w:cs="Courier New"/>
                     </w:rPr>
                   </w:pPr>
-                  <w:r>
-                    <w:rPr>
-                      <w:rFonts w:ascii="Courier New" w:hAnsi="Courier New" w:cs="Courier New"/>
-                    </w:rPr>
-                    <w:t xml:space="preserve">Object.defineProperty(obj, </w:t>
+                  <w:proofErr w:type="spellStart"/>
+                  <w:proofErr w:type="gramStart"/>
+                  <w:r>
+                    <w:rPr>
+                      <w:rFonts w:ascii="Courier New" w:hAnsi="Courier New" w:cs="Courier New"/>
+                    </w:rPr>
+                    <w:t>Object.defineProperty</w:t>
+                  </w:r>
+                  <w:proofErr w:type="spellEnd"/>
+                  <w:r>
+                    <w:rPr>
+                      <w:rFonts w:ascii="Courier New" w:hAnsi="Courier New" w:cs="Courier New"/>
+                    </w:rPr>
+                    <w:t>(</w:t>
+                  </w:r>
+                  <w:proofErr w:type="spellStart"/>
+                  <w:proofErr w:type="gramEnd"/>
+                  <w:r>
+                    <w:rPr>
+                      <w:rFonts w:ascii="Courier New" w:hAnsi="Courier New" w:cs="Courier New"/>
+                    </w:rPr>
+                    <w:t>obj</w:t>
+                  </w:r>
+                  <w:proofErr w:type="spellEnd"/>
+                  <w:r>
+                    <w:rPr>
+                      <w:rFonts w:ascii="Courier New" w:hAnsi="Courier New" w:cs="Courier New"/>
+                    </w:rPr>
+                    <w:t xml:space="preserve">, </w:t>
                   </w:r>
                   <w:r>
                     <w:rPr>
@@ -7991,12 +9498,14 @@
                     </w:rPr>
                     <w:t>"</w:t>
                   </w:r>
+                  <w:proofErr w:type="spellStart"/>
                   <w:r>
                     <w:rPr>
                       <w:rFonts w:ascii="Courier New" w:hAnsi="Courier New" w:cs="Courier New"/>
                     </w:rPr>
                     <w:t>attrName</w:t>
                   </w:r>
+                  <w:proofErr w:type="spellEnd"/>
                   <w:r>
                     <w:rPr>
                       <w:rFonts w:ascii="Courier New" w:hAnsi="Courier New" w:cs="Courier New"/>
@@ -8039,11 +9548,27 @@
                       <w:rFonts w:ascii="Courier New" w:hAnsi="Courier New" w:cs="Courier New"/>
                     </w:rPr>
                   </w:pPr>
-                  <w:r>
-                    <w:rPr>
-                      <w:rFonts w:ascii="Courier New" w:hAnsi="Courier New" w:cs="Courier New"/>
-                    </w:rPr>
-                    <w:t xml:space="preserve">Object.defineProperty(document, </w:t>
+                  <w:proofErr w:type="spellStart"/>
+                  <w:proofErr w:type="gramStart"/>
+                  <w:r>
+                    <w:rPr>
+                      <w:rFonts w:ascii="Courier New" w:hAnsi="Courier New" w:cs="Courier New"/>
+                    </w:rPr>
+                    <w:t>Object.defineProperty</w:t>
+                  </w:r>
+                  <w:proofErr w:type="spellEnd"/>
+                  <w:r>
+                    <w:rPr>
+                      <w:rFonts w:ascii="Courier New" w:hAnsi="Courier New" w:cs="Courier New"/>
+                    </w:rPr>
+                    <w:t>(</w:t>
+                  </w:r>
+                  <w:proofErr w:type="gramEnd"/>
+                  <w:r>
+                    <w:rPr>
+                      <w:rFonts w:ascii="Courier New" w:hAnsi="Courier New" w:cs="Courier New"/>
+                    </w:rPr>
+                    <w:t xml:space="preserve">document, </w:t>
                   </w:r>
                   <w:r>
                     <w:rPr>
@@ -8077,11 +9602,27 @@
                       <w:rFonts w:ascii="Courier New" w:hAnsi="Courier New" w:cs="Courier New"/>
                     </w:rPr>
                   </w:pPr>
-                  <w:r>
-                    <w:rPr>
-                      <w:rFonts w:ascii="Courier New" w:hAnsi="Courier New" w:cs="Courier New"/>
-                    </w:rPr>
-                    <w:t xml:space="preserve">Object.defineProperty(window, </w:t>
+                  <w:proofErr w:type="spellStart"/>
+                  <w:proofErr w:type="gramStart"/>
+                  <w:r>
+                    <w:rPr>
+                      <w:rFonts w:ascii="Courier New" w:hAnsi="Courier New" w:cs="Courier New"/>
+                    </w:rPr>
+                    <w:t>Object.defineProperty</w:t>
+                  </w:r>
+                  <w:proofErr w:type="spellEnd"/>
+                  <w:r>
+                    <w:rPr>
+                      <w:rFonts w:ascii="Courier New" w:hAnsi="Courier New" w:cs="Courier New"/>
+                    </w:rPr>
+                    <w:t>(</w:t>
+                  </w:r>
+                  <w:proofErr w:type="gramEnd"/>
+                  <w:r>
+                    <w:rPr>
+                      <w:rFonts w:ascii="Courier New" w:hAnsi="Courier New" w:cs="Courier New"/>
+                    </w:rPr>
+                    <w:t xml:space="preserve">window, </w:t>
                   </w:r>
                   <w:r>
                     <w:rPr>
@@ -8115,11 +9656,35 @@
                       <w:rFonts w:ascii="Courier New" w:hAnsi="Courier New" w:cs="Courier New"/>
                     </w:rPr>
                   </w:pPr>
-                  <w:r>
-                    <w:rPr>
-                      <w:rFonts w:ascii="Courier New" w:hAnsi="Courier New" w:cs="Courier New"/>
-                    </w:rPr>
-                    <w:t xml:space="preserve">Object.defineProperty(document.location, </w:t>
+                  <w:proofErr w:type="spellStart"/>
+                  <w:proofErr w:type="gramStart"/>
+                  <w:r>
+                    <w:rPr>
+                      <w:rFonts w:ascii="Courier New" w:hAnsi="Courier New" w:cs="Courier New"/>
+                    </w:rPr>
+                    <w:t>Object.defineProperty</w:t>
+                  </w:r>
+                  <w:proofErr w:type="spellEnd"/>
+                  <w:r>
+                    <w:rPr>
+                      <w:rFonts w:ascii="Courier New" w:hAnsi="Courier New" w:cs="Courier New"/>
+                    </w:rPr>
+                    <w:t>(</w:t>
+                  </w:r>
+                  <w:proofErr w:type="spellStart"/>
+                  <w:proofErr w:type="gramEnd"/>
+                  <w:r>
+                    <w:rPr>
+                      <w:rFonts w:ascii="Courier New" w:hAnsi="Courier New" w:cs="Courier New"/>
+                    </w:rPr>
+                    <w:t>document.location</w:t>
+                  </w:r>
+                  <w:proofErr w:type="spellEnd"/>
+                  <w:r>
+                    <w:rPr>
+                      <w:rFonts w:ascii="Courier New" w:hAnsi="Courier New" w:cs="Courier New"/>
+                    </w:rPr>
+                    <w:t xml:space="preserve">, </w:t>
                   </w:r>
                   <w:r>
                     <w:rPr>
@@ -8162,6 +9727,23 @@
     </w:p>
     <w:p>
       <w:pPr>
+        <w:rPr>
+          <w:rFonts w:ascii="Times New Roman" w:hAnsi="Times New Roman" w:cs="Times New Roman"/>
+          <w:noProof/>
+          <w:lang w:val="en-SG" w:eastAsia="en-SG"/>
+        </w:rPr>
+      </w:pPr>
+      <w:r>
+        <w:rPr>
+          <w:rFonts w:ascii="Times New Roman" w:hAnsi="Times New Roman" w:cs="Times New Roman"/>
+          <w:noProof/>
+          <w:lang w:val="en-SG" w:eastAsia="en-SG"/>
+        </w:rPr>
+        <w:br w:type="page"/>
+      </w:r>
+    </w:p>
+    <w:p>
+      <w:pPr>
         <w:pStyle w:val="ListParagraph"/>
         <w:numPr>
           <w:ilvl w:val="0"/>
@@ -8182,6 +9764,7 @@
           <w:sz w:val="28"/>
           <w:szCs w:val="28"/>
         </w:rPr>
+        <w:lastRenderedPageBreak/>
         <w:t xml:space="preserve">Tests and </w:t>
       </w:r>
       <w:r>
@@ -8226,8 +9809,19 @@
           <w:sz w:val="24"/>
           <w:szCs w:val="24"/>
         </w:rPr>
-        <w:t>Disable XSSAuditor</w:t>
-      </w:r>
+        <w:t xml:space="preserve">Disable </w:t>
+      </w:r>
+      <w:proofErr w:type="spellStart"/>
+      <w:r>
+        <w:rPr>
+          <w:rFonts w:ascii="Times New Roman" w:hAnsi="Times New Roman" w:cs="Times New Roman"/>
+          <w:b/>
+          <w:sz w:val="24"/>
+          <w:szCs w:val="24"/>
+        </w:rPr>
+        <w:t>XSSAuditor</w:t>
+      </w:r>
+      <w:proofErr w:type="spellEnd"/>
     </w:p>
     <w:p>
       <w:pPr>
@@ -8277,7 +9871,21 @@
         <w:rPr>
           <w:rFonts w:ascii="Times New Roman" w:hAnsi="Times New Roman" w:cs="Times New Roman"/>
         </w:rPr>
-        <w:t>anti-XSS protection, XSSAuditor,</w:t>
+        <w:t xml:space="preserve">anti-XSS protection, </w:t>
+      </w:r>
+      <w:proofErr w:type="spellStart"/>
+      <w:r>
+        <w:rPr>
+          <w:rFonts w:ascii="Times New Roman" w:hAnsi="Times New Roman" w:cs="Times New Roman"/>
+        </w:rPr>
+        <w:t>XSSAuditor</w:t>
+      </w:r>
+      <w:proofErr w:type="spellEnd"/>
+      <w:r>
+        <w:rPr>
+          <w:rFonts w:ascii="Times New Roman" w:hAnsi="Times New Roman" w:cs="Times New Roman"/>
+        </w:rPr>
+        <w:t>,</w:t>
       </w:r>
       <w:r>
         <w:rPr>
@@ -8335,7 +9943,35 @@
                     <w:rPr>
                       <w:rFonts w:ascii="Courier New" w:hAnsi="Courier New" w:cs="Courier New"/>
                     </w:rPr>
-                    <w:t>chrome.exe --args --disable-xss-auditor</w:t>
+                    <w:t>chrome.exe --</w:t>
+                  </w:r>
+                  <w:proofErr w:type="spellStart"/>
+                  <w:r>
+                    <w:rPr>
+                      <w:rFonts w:ascii="Courier New" w:hAnsi="Courier New" w:cs="Courier New"/>
+                    </w:rPr>
+                    <w:t>args</w:t>
+                  </w:r>
+                  <w:proofErr w:type="spellEnd"/>
+                  <w:r>
+                    <w:rPr>
+                      <w:rFonts w:ascii="Courier New" w:hAnsi="Courier New" w:cs="Courier New"/>
+                    </w:rPr>
+                    <w:t xml:space="preserve"> --disable-</w:t>
+                  </w:r>
+                  <w:proofErr w:type="spellStart"/>
+                  <w:r>
+                    <w:rPr>
+                      <w:rFonts w:ascii="Courier New" w:hAnsi="Courier New" w:cs="Courier New"/>
+                    </w:rPr>
+                    <w:t>xss</w:t>
+                  </w:r>
+                  <w:proofErr w:type="spellEnd"/>
+                  <w:r>
+                    <w:rPr>
+                      <w:rFonts w:ascii="Courier New" w:hAnsi="Courier New" w:cs="Courier New"/>
+                    </w:rPr>
+                    <w:t>-auditor</w:t>
                   </w:r>
                 </w:p>
                 <w:p>
@@ -8380,23 +10016,35 @@
         <w:rPr>
           <w:rFonts w:ascii="Times New Roman" w:hAnsi="Times New Roman" w:cs="Times New Roman"/>
         </w:rPr>
-        <w:t>This is a very important feature to test our plugin. If the XSSAuditor is enabled, we will not know which of XSSAuditor and our plugin is responsible for blocking the script.</w:t>
-      </w:r>
-    </w:p>
-    <w:p>
-      <w:pPr>
-        <w:spacing w:line="240" w:lineRule="auto"/>
-        <w:jc w:val="both"/>
-        <w:rPr>
-          <w:rFonts w:ascii="Times New Roman" w:hAnsi="Times New Roman" w:cs="Times New Roman"/>
-        </w:rPr>
-      </w:pPr>
-      <w:r>
-        <w:rPr>
-          <w:rFonts w:ascii="Times New Roman" w:hAnsi="Times New Roman" w:cs="Times New Roman"/>
-        </w:rPr>
-        <w:lastRenderedPageBreak/>
-        <w:t>Disabling anti-XSS protection is, as far as we know, not possible in Mozilla Firefox.</w:t>
+        <w:t xml:space="preserve">This is a very important feature to test our plugin. If the </w:t>
+      </w:r>
+      <w:proofErr w:type="spellStart"/>
+      <w:r>
+        <w:rPr>
+          <w:rFonts w:ascii="Times New Roman" w:hAnsi="Times New Roman" w:cs="Times New Roman"/>
+        </w:rPr>
+        <w:t>XSSAuditor</w:t>
+      </w:r>
+      <w:proofErr w:type="spellEnd"/>
+      <w:r>
+        <w:rPr>
+          <w:rFonts w:ascii="Times New Roman" w:hAnsi="Times New Roman" w:cs="Times New Roman"/>
+        </w:rPr>
+        <w:t xml:space="preserve"> is enabled, we will not know which of </w:t>
+      </w:r>
+      <w:proofErr w:type="spellStart"/>
+      <w:r>
+        <w:rPr>
+          <w:rFonts w:ascii="Times New Roman" w:hAnsi="Times New Roman" w:cs="Times New Roman"/>
+        </w:rPr>
+        <w:t>XSSAuditor</w:t>
+      </w:r>
+      <w:proofErr w:type="spellEnd"/>
+      <w:r>
+        <w:rPr>
+          <w:rFonts w:ascii="Times New Roman" w:hAnsi="Times New Roman" w:cs="Times New Roman"/>
+        </w:rPr>
+        <w:t xml:space="preserve"> and our plugin is responsible for blocking the script.</w:t>
       </w:r>
     </w:p>
     <w:p>
@@ -8446,13 +10094,51 @@
         <w:rPr>
           <w:rFonts w:ascii="Times New Roman" w:hAnsi="Times New Roman" w:cs="Times New Roman"/>
         </w:rPr>
-        <w:t>Even with XSSAuditor disabled, the Google Chrome browser still encodes the URL, makes the basic technique of DOM-based XSS</w:t>
-      </w:r>
-      <w:r>
-        <w:rPr>
-          <w:rFonts w:ascii="Times New Roman" w:hAnsi="Times New Roman" w:cs="Times New Roman"/>
-        </w:rPr>
-        <w:t xml:space="preserve"> attack (using question mark) impossible:</w:t>
+        <w:t xml:space="preserve">Even with </w:t>
+      </w:r>
+      <w:proofErr w:type="spellStart"/>
+      <w:r>
+        <w:rPr>
+          <w:rFonts w:ascii="Times New Roman" w:hAnsi="Times New Roman" w:cs="Times New Roman"/>
+        </w:rPr>
+        <w:t>XSSAuditor</w:t>
+      </w:r>
+      <w:proofErr w:type="spellEnd"/>
+      <w:r>
+        <w:rPr>
+          <w:rFonts w:ascii="Times New Roman" w:hAnsi="Times New Roman" w:cs="Times New Roman"/>
+        </w:rPr>
+        <w:t xml:space="preserve"> disabled, the Google Chrome browser still encodes the URL, makes the basic technique of DOM-based XSS</w:t>
+      </w:r>
+      <w:r>
+        <w:rPr>
+          <w:rFonts w:ascii="Times New Roman" w:hAnsi="Times New Roman" w:cs="Times New Roman"/>
+        </w:rPr>
+        <w:t xml:space="preserve"> attack (</w:t>
+      </w:r>
+      <w:r>
+        <w:rPr>
+          <w:rFonts w:ascii="Times New Roman" w:hAnsi="Times New Roman" w:cs="Times New Roman"/>
+        </w:rPr>
+        <w:t xml:space="preserve">using question mark) impossible. </w:t>
+      </w:r>
+      <w:r>
+        <w:rPr>
+          <w:rFonts w:ascii="Times New Roman" w:hAnsi="Times New Roman" w:cs="Times New Roman"/>
+        </w:rPr>
+        <w:t>However, the advanced technique (using hash) will still work</w:t>
+      </w:r>
+      <w:r>
+        <w:rPr>
+          <w:rFonts w:ascii="Times New Roman" w:hAnsi="Times New Roman" w:cs="Times New Roman"/>
+        </w:rPr>
+        <w:t xml:space="preserve">. </w:t>
+      </w:r>
+      <w:r>
+        <w:rPr>
+          <w:rFonts w:ascii="Times New Roman" w:hAnsi="Times New Roman" w:cs="Times New Roman"/>
+        </w:rPr>
+        <w:t>As such, we will be focusing on the advanced technique during our testing.</w:t>
       </w:r>
     </w:p>
     <w:p>
@@ -8529,21 +10215,6 @@
       <w:r>
         <w:rPr>
           <w:rFonts w:ascii="Times New Roman" w:hAnsi="Times New Roman" w:cs="Times New Roman"/>
-        </w:rPr>
-        <w:t>However, the advanced technique (using hash) will still work:</w:t>
-      </w:r>
-    </w:p>
-    <w:p>
-      <w:pPr>
-        <w:spacing w:line="240" w:lineRule="auto"/>
-        <w:jc w:val="both"/>
-        <w:rPr>
-          <w:rFonts w:ascii="Times New Roman" w:hAnsi="Times New Roman" w:cs="Times New Roman"/>
-        </w:rPr>
-      </w:pPr>
-      <w:r>
-        <w:rPr>
-          <w:rFonts w:ascii="Times New Roman" w:hAnsi="Times New Roman" w:cs="Times New Roman"/>
           <w:noProof/>
         </w:rPr>
         <w:drawing>
@@ -8598,17 +10269,15 @@
     </w:p>
     <w:p>
       <w:pPr>
-        <w:spacing w:line="240" w:lineRule="auto"/>
-        <w:jc w:val="both"/>
-        <w:rPr>
-          <w:rFonts w:ascii="Times New Roman" w:hAnsi="Times New Roman" w:cs="Times New Roman"/>
-        </w:rPr>
-      </w:pPr>
-      <w:r>
-        <w:rPr>
-          <w:rFonts w:ascii="Times New Roman" w:hAnsi="Times New Roman" w:cs="Times New Roman"/>
-        </w:rPr>
-        <w:t>As such, we will be focusing on the advanced technique during our testing.</w:t>
+        <w:rPr>
+          <w:rFonts w:ascii="Times New Roman" w:hAnsi="Times New Roman" w:cs="Times New Roman"/>
+        </w:rPr>
+      </w:pPr>
+      <w:r>
+        <w:rPr>
+          <w:rFonts w:ascii="Times New Roman" w:hAnsi="Times New Roman" w:cs="Times New Roman"/>
+        </w:rPr>
+        <w:br w:type="page"/>
       </w:r>
     </w:p>
     <w:p>
@@ -8634,16 +10303,8 @@
           <w:sz w:val="24"/>
           <w:szCs w:val="24"/>
         </w:rPr>
-        <w:t xml:space="preserve">Test </w:t>
-      </w:r>
-      <w:r>
-        <w:rPr>
-          <w:rFonts w:ascii="Times New Roman" w:hAnsi="Times New Roman" w:cs="Times New Roman"/>
-          <w:b/>
-          <w:sz w:val="24"/>
-          <w:szCs w:val="24"/>
-        </w:rPr>
-        <w:t>Result</w:t>
+        <w:lastRenderedPageBreak/>
+        <w:t>Test Result</w:t>
       </w:r>
     </w:p>
     <w:p>
@@ -8657,9 +10318,94 @@
       <w:r>
         <w:rPr>
           <w:rFonts w:ascii="Times New Roman" w:hAnsi="Times New Roman" w:cs="Times New Roman"/>
+        </w:rPr>
+        <w:t>With our extension installed</w:t>
+      </w:r>
+      <w:r>
+        <w:rPr>
+          <w:rFonts w:ascii="Times New Roman" w:hAnsi="Times New Roman" w:cs="Times New Roman"/>
+        </w:rPr>
+        <w:t xml:space="preserve"> and enabled</w:t>
+      </w:r>
+      <w:r>
+        <w:rPr>
+          <w:rFonts w:ascii="Times New Roman" w:hAnsi="Times New Roman" w:cs="Times New Roman"/>
+        </w:rPr>
+        <w:t>, we enter the same URL used in the advanced tech</w:t>
+      </w:r>
+      <w:r>
+        <w:rPr>
+          <w:rFonts w:ascii="Times New Roman" w:hAnsi="Times New Roman" w:cs="Times New Roman"/>
+        </w:rPr>
+        <w:t>nique from the previous section</w:t>
+      </w:r>
+      <w:r>
+        <w:rPr>
+          <w:rFonts w:ascii="Times New Roman" w:hAnsi="Times New Roman" w:cs="Times New Roman"/>
+        </w:rPr>
+        <w:t>. As we can see from the result</w:t>
+      </w:r>
+      <w:r>
+        <w:rPr>
+          <w:rFonts w:ascii="Times New Roman" w:hAnsi="Times New Roman" w:cs="Times New Roman"/>
+        </w:rPr>
+        <w:t xml:space="preserve"> below</w:t>
+      </w:r>
+      <w:r>
+        <w:rPr>
+          <w:rFonts w:ascii="Times New Roman" w:hAnsi="Times New Roman" w:cs="Times New Roman"/>
+        </w:rPr>
+        <w:t>, the URL becomes encoded, and the</w:t>
+      </w:r>
+      <w:r>
+        <w:rPr>
+          <w:rFonts w:ascii="Times New Roman" w:hAnsi="Times New Roman" w:cs="Times New Roman"/>
+        </w:rPr>
+        <w:t xml:space="preserve">re is no </w:t>
+      </w:r>
+      <w:proofErr w:type="spellStart"/>
+      <w:r>
+        <w:rPr>
+          <w:rFonts w:ascii="Times New Roman" w:hAnsi="Times New Roman" w:cs="Times New Roman"/>
+        </w:rPr>
+        <w:t>Javascript</w:t>
+      </w:r>
+      <w:proofErr w:type="spellEnd"/>
+      <w:r>
+        <w:rPr>
+          <w:rFonts w:ascii="Times New Roman" w:hAnsi="Times New Roman" w:cs="Times New Roman"/>
+        </w:rPr>
+        <w:t xml:space="preserve"> pop-up, which means that the</w:t>
+      </w:r>
+      <w:r>
+        <w:rPr>
+          <w:rFonts w:ascii="Times New Roman" w:hAnsi="Times New Roman" w:cs="Times New Roman"/>
+        </w:rPr>
+        <w:t xml:space="preserve"> attack is successfully blocked.</w:t>
+      </w:r>
+    </w:p>
+    <w:p>
+      <w:pPr>
+        <w:spacing w:line="240" w:lineRule="auto"/>
+        <w:jc w:val="both"/>
+        <w:rPr>
+          <w:rFonts w:ascii="Times New Roman" w:hAnsi="Times New Roman" w:cs="Times New Roman"/>
+        </w:rPr>
+      </w:pPr>
+    </w:p>
+    <w:p>
+      <w:pPr>
+        <w:spacing w:line="240" w:lineRule="auto"/>
+        <w:jc w:val="both"/>
+        <w:rPr>
+          <w:rFonts w:ascii="Times New Roman" w:hAnsi="Times New Roman" w:cs="Times New Roman"/>
+        </w:rPr>
+      </w:pPr>
+      <w:r>
+        <w:rPr>
+          <w:rFonts w:ascii="Times New Roman" w:hAnsi="Times New Roman" w:cs="Times New Roman"/>
           <w:noProof/>
         </w:rPr>
-        <w:lastRenderedPageBreak/>
         <w:drawing>
           <wp:inline distT="0" distB="0" distL="0" distR="0">
             <wp:extent cx="5943600" cy="2305050"/>
@@ -8712,51 +10458,6 @@
     </w:p>
     <w:p>
       <w:pPr>
-        <w:spacing w:line="240" w:lineRule="auto"/>
-        <w:jc w:val="both"/>
-        <w:rPr>
-          <w:rFonts w:ascii="Times New Roman" w:hAnsi="Times New Roman" w:cs="Times New Roman"/>
-        </w:rPr>
-      </w:pPr>
-      <w:r>
-        <w:rPr>
-          <w:rFonts w:ascii="Times New Roman" w:hAnsi="Times New Roman" w:cs="Times New Roman"/>
-        </w:rPr>
-        <w:t xml:space="preserve">With our extension installed, we enter the same URL used in the advanced technique from the previous section, and the result is shown above. </w:t>
-      </w:r>
-      <w:r>
-        <w:rPr>
-          <w:rFonts w:ascii="Times New Roman" w:hAnsi="Times New Roman" w:cs="Times New Roman"/>
-        </w:rPr>
-        <w:t>As we can see</w:t>
-      </w:r>
-      <w:r>
-        <w:rPr>
-          <w:rFonts w:ascii="Times New Roman" w:hAnsi="Times New Roman" w:cs="Times New Roman"/>
-        </w:rPr>
-        <w:t xml:space="preserve"> from the result</w:t>
-      </w:r>
-      <w:r>
-        <w:rPr>
-          <w:rFonts w:ascii="Times New Roman" w:hAnsi="Times New Roman" w:cs="Times New Roman"/>
-        </w:rPr>
-        <w:t>, the URL becomes encoded, and the attack is</w:t>
-      </w:r>
-      <w:r>
-        <w:rPr>
-          <w:rFonts w:ascii="Times New Roman" w:hAnsi="Times New Roman" w:cs="Times New Roman"/>
-        </w:rPr>
-        <w:t xml:space="preserve"> successfully</w:t>
-      </w:r>
-      <w:r>
-        <w:rPr>
-          <w:rFonts w:ascii="Times New Roman" w:hAnsi="Times New Roman" w:cs="Times New Roman"/>
-        </w:rPr>
-        <w:t xml:space="preserve"> blocked.</w:t>
-      </w:r>
-    </w:p>
-    <w:p>
-      <w:pPr>
         <w:pStyle w:val="ListParagraph"/>
         <w:numPr>
           <w:ilvl w:val="0"/>
@@ -8807,17 +10508,43 @@
         </w:rPr>
         <w:t xml:space="preserve"> the attacks only to </w:t>
       </w:r>
+      <w:proofErr w:type="spellStart"/>
       <w:r>
         <w:rPr>
           <w:rFonts w:ascii="Courier New" w:hAnsi="Courier New" w:cs="Courier New"/>
         </w:rPr>
         <w:t>document.location.href</w:t>
       </w:r>
-      <w:r>
-        <w:rPr>
-          <w:rFonts w:ascii="Times New Roman" w:hAnsi="Times New Roman" w:cs="Times New Roman"/>
-        </w:rPr>
-        <w:t xml:space="preserve">. The attacks that may succeed on other document elements, and the capability of our solution to </w:t>
+      <w:proofErr w:type="spellEnd"/>
+      <w:r>
+        <w:rPr>
+          <w:rFonts w:ascii="Times New Roman" w:hAnsi="Times New Roman" w:cs="Times New Roman"/>
+        </w:rPr>
+        <w:t xml:space="preserve">. The attacks that may succeed on other </w:t>
+      </w:r>
+      <w:r>
+        <w:rPr>
+          <w:rFonts w:ascii="Times New Roman" w:hAnsi="Times New Roman" w:cs="Times New Roman"/>
+        </w:rPr>
+        <w:t>DOM</w:t>
+      </w:r>
+      <w:r>
+        <w:rPr>
+          <w:rFonts w:ascii="Times New Roman" w:hAnsi="Times New Roman" w:cs="Times New Roman"/>
+        </w:rPr>
+        <w:t xml:space="preserve"> </w:t>
+      </w:r>
+      <w:r>
+        <w:rPr>
+          <w:rFonts w:ascii="Times New Roman" w:hAnsi="Times New Roman" w:cs="Times New Roman"/>
+        </w:rPr>
+        <w:t>object</w:t>
+      </w:r>
+      <w:r>
+        <w:rPr>
+          <w:rFonts w:ascii="Times New Roman" w:hAnsi="Times New Roman" w:cs="Times New Roman"/>
+        </w:rPr>
+        <w:t xml:space="preserve">s, and the capability of our solution to </w:t>
       </w:r>
       <w:r>
         <w:rPr>
@@ -8925,6 +10652,7 @@
         </w:rPr>
         <w:t xml:space="preserve"> </w:t>
       </w:r>
+      <w:proofErr w:type="spellStart"/>
       <w:r>
         <w:rPr>
           <w:rFonts w:ascii="Courier New" w:hAnsi="Courier New" w:cs="Courier New"/>
@@ -8933,6 +10661,7 @@
         </w:rPr>
         <w:t>document.documentURI</w:t>
       </w:r>
+      <w:proofErr w:type="spellEnd"/>
     </w:p>
     <w:p>
       <w:pPr>
@@ -9129,6 +10858,7 @@
         </w:rPr>
         <w:t xml:space="preserve"> </w:t>
       </w:r>
+      <w:proofErr w:type="spellStart"/>
       <w:r>
         <w:rPr>
           <w:rFonts w:ascii="Courier New" w:hAnsi="Courier New" w:cs="Courier New"/>
@@ -9137,6 +10867,7 @@
         </w:rPr>
         <w:t>document.location.href</w:t>
       </w:r>
+      <w:proofErr w:type="spellEnd"/>
     </w:p>
     <w:p>
       <w:pPr>
@@ -9274,6 +11005,23 @@
     </w:p>
     <w:p>
       <w:pPr>
+        <w:rPr>
+          <w:rFonts w:ascii="Times New Roman" w:hAnsi="Times New Roman" w:cs="Times New Roman"/>
+          <w:sz w:val="24"/>
+          <w:szCs w:val="24"/>
+        </w:rPr>
+      </w:pPr>
+      <w:r>
+        <w:rPr>
+          <w:rFonts w:ascii="Times New Roman" w:hAnsi="Times New Roman" w:cs="Times New Roman"/>
+          <w:sz w:val="24"/>
+          <w:szCs w:val="24"/>
+        </w:rPr>
+        <w:br w:type="page"/>
+      </w:r>
+    </w:p>
+    <w:p>
+      <w:pPr>
         <w:pStyle w:val="ListParagraph"/>
         <w:numPr>
           <w:ilvl w:val="1"/>
@@ -9294,6 +11042,7 @@
           <w:sz w:val="24"/>
           <w:szCs w:val="24"/>
         </w:rPr>
+        <w:lastRenderedPageBreak/>
         <w:t>simple_</w:t>
       </w:r>
       <w:r>
@@ -9322,6 +11071,7 @@
         </w:rPr>
         <w:t xml:space="preserve"> which exploits </w:t>
       </w:r>
+      <w:proofErr w:type="spellStart"/>
       <w:r>
         <w:rPr>
           <w:rFonts w:ascii="Courier New" w:hAnsi="Courier New" w:cs="Courier New"/>
@@ -9330,6 +11080,7 @@
         </w:rPr>
         <w:t>document.location</w:t>
       </w:r>
+      <w:proofErr w:type="spellEnd"/>
     </w:p>
     <w:p>
       <w:pPr>
@@ -9348,7 +11099,6 @@
           <w:sz w:val="24"/>
           <w:szCs w:val="24"/>
         </w:rPr>
-        <w:lastRenderedPageBreak/>
         <w:drawing>
           <wp:inline distT="0" distB="0" distL="0" distR="0">
             <wp:extent cx="5934075" cy="2324100"/>
@@ -9680,8 +11430,8 @@
       <w:pPr>
         <w:pStyle w:val="ListParagraph"/>
         <w:numPr>
-          <w:ilvl w:val="0"/>
-          <w:numId w:val="25"/>
+          <w:ilvl w:val="1"/>
+          <w:numId w:val="10"/>
         </w:numPr>
         <w:spacing w:line="240" w:lineRule="auto"/>
         <w:jc w:val="both"/>
@@ -9716,6 +11466,7 @@
         </w:rPr>
         <w:t xml:space="preserve">which exploits </w:t>
       </w:r>
+      <w:proofErr w:type="spellStart"/>
       <w:r>
         <w:rPr>
           <w:rFonts w:ascii="Courier New" w:hAnsi="Courier New" w:cs="Courier New"/>
@@ -9724,6 +11475,7 @@
         </w:rPr>
         <w:t>window.location</w:t>
       </w:r>
+      <w:proofErr w:type="spellEnd"/>
     </w:p>
     <w:p>
       <w:pPr>
@@ -9861,55 +11613,37 @@
     </w:p>
     <w:p>
       <w:pPr>
-        <w:pStyle w:val="ListParagraph"/>
-        <w:spacing w:line="240" w:lineRule="auto"/>
-        <w:ind w:left="1080"/>
-        <w:jc w:val="both"/>
         <w:rPr>
           <w:rFonts w:ascii="Times New Roman" w:hAnsi="Times New Roman" w:cs="Times New Roman"/>
           <w:sz w:val="24"/>
           <w:szCs w:val="24"/>
         </w:rPr>
       </w:pPr>
-    </w:p>
-    <w:p>
-      <w:pPr>
-        <w:pStyle w:val="ListParagraph"/>
-        <w:spacing w:line="240" w:lineRule="auto"/>
-        <w:ind w:left="1080"/>
-        <w:jc w:val="both"/>
+      <w:r>
         <w:rPr>
           <w:rFonts w:ascii="Times New Roman" w:hAnsi="Times New Roman" w:cs="Times New Roman"/>
           <w:sz w:val="24"/>
           <w:szCs w:val="24"/>
         </w:rPr>
-      </w:pPr>
+        <w:br w:type="page"/>
+      </w:r>
     </w:p>
     <w:p>
       <w:pPr>
         <w:pStyle w:val="ListParagraph"/>
         <w:numPr>
           <w:ilvl w:val="0"/>
-          <w:numId w:val="25"/>
+          <w:numId w:val="10"/>
         </w:numPr>
         <w:spacing w:line="240" w:lineRule="auto"/>
         <w:jc w:val="both"/>
         <w:rPr>
           <w:rFonts w:ascii="Times New Roman" w:hAnsi="Times New Roman" w:cs="Times New Roman"/>
-          <w:sz w:val="24"/>
-          <w:szCs w:val="24"/>
-        </w:rPr>
-      </w:pPr>
-      <w:r>
-        <w:rPr>
-          <w:rFonts w:ascii="Times New Roman" w:hAnsi="Times New Roman" w:cs="Times New Roman"/>
           <w:b/>
           <w:sz w:val="24"/>
           <w:szCs w:val="24"/>
         </w:rPr>
-        <w:lastRenderedPageBreak/>
-        <w:t>simple_</w:t>
-      </w:r>
+      </w:pPr>
       <w:r>
         <w:rPr>
           <w:rFonts w:ascii="Times New Roman" w:hAnsi="Times New Roman" w:cs="Times New Roman"/>
@@ -9917,7 +11651,117 @@
           <w:sz w:val="24"/>
           <w:szCs w:val="24"/>
         </w:rPr>
-        <w:t>windowname</w:t>
+        <w:lastRenderedPageBreak/>
+        <w:t>Outstanding feature</w:t>
+      </w:r>
+    </w:p>
+    <w:p>
+      <w:pPr>
+        <w:spacing w:line="240" w:lineRule="auto"/>
+        <w:jc w:val="both"/>
+        <w:rPr>
+          <w:rFonts w:ascii="Times New Roman" w:hAnsi="Times New Roman" w:cs="Times New Roman"/>
+          <w:sz w:val="24"/>
+          <w:szCs w:val="24"/>
+        </w:rPr>
+      </w:pPr>
+      <w:r>
+        <w:rPr>
+          <w:rFonts w:ascii="Times New Roman" w:hAnsi="Times New Roman" w:cs="Times New Roman"/>
+        </w:rPr>
+        <w:t xml:space="preserve">We assess our extension’s capability by comparing it with the default XSS filter of Google Chrome, </w:t>
+      </w:r>
+      <w:proofErr w:type="spellStart"/>
+      <w:r>
+        <w:rPr>
+          <w:rFonts w:ascii="Times New Roman" w:hAnsi="Times New Roman" w:cs="Times New Roman"/>
+        </w:rPr>
+        <w:t>XSS</w:t>
+      </w:r>
+      <w:r>
+        <w:rPr>
+          <w:rFonts w:ascii="Times New Roman" w:hAnsi="Times New Roman" w:cs="Times New Roman"/>
+        </w:rPr>
+        <w:t>Auditor</w:t>
+      </w:r>
+      <w:proofErr w:type="spellEnd"/>
+      <w:r>
+        <w:rPr>
+          <w:rFonts w:ascii="Times New Roman" w:hAnsi="Times New Roman" w:cs="Times New Roman"/>
+        </w:rPr>
+        <w:t>.</w:t>
+      </w:r>
+      <w:r>
+        <w:rPr>
+          <w:rFonts w:ascii="Times New Roman" w:hAnsi="Times New Roman" w:cs="Times New Roman"/>
+        </w:rPr>
+        <w:t xml:space="preserve"> </w:t>
+      </w:r>
+      <w:r>
+        <w:rPr>
+          <w:rFonts w:ascii="Times New Roman" w:hAnsi="Times New Roman" w:cs="Times New Roman"/>
+        </w:rPr>
+        <w:t xml:space="preserve">Surprisingly, </w:t>
+      </w:r>
+      <w:proofErr w:type="spellStart"/>
+      <w:r>
+        <w:rPr>
+          <w:rFonts w:ascii="Times New Roman" w:hAnsi="Times New Roman" w:cs="Times New Roman"/>
+        </w:rPr>
+        <w:t>XSSAuditor</w:t>
+      </w:r>
+      <w:proofErr w:type="spellEnd"/>
+      <w:r>
+        <w:rPr>
+          <w:rFonts w:ascii="Times New Roman" w:hAnsi="Times New Roman" w:cs="Times New Roman"/>
+        </w:rPr>
+        <w:t xml:space="preserve"> does not filter the attacks </w:t>
+      </w:r>
+      <w:r>
+        <w:rPr>
+          <w:rFonts w:ascii="Times New Roman" w:hAnsi="Times New Roman" w:cs="Times New Roman"/>
+        </w:rPr>
+        <w:t xml:space="preserve">at a particular DOM object named </w:t>
+      </w:r>
+      <w:r>
+        <w:rPr>
+          <w:rFonts w:ascii="Courier New" w:hAnsi="Courier New" w:cs="Courier New"/>
+          <w:sz w:val="24"/>
+          <w:szCs w:val="24"/>
+        </w:rPr>
+        <w:t>window.name</w:t>
+      </w:r>
+      <w:r>
+        <w:rPr>
+          <w:rFonts w:ascii="Times New Roman" w:hAnsi="Times New Roman" w:cs="Times New Roman"/>
+        </w:rPr>
+        <w:t>, which our extension is able to filter it successfully. The two scenarios are illustrated in the following screen</w:t>
+      </w:r>
+      <w:r>
+        <w:rPr>
+          <w:rFonts w:ascii="Times New Roman" w:hAnsi="Times New Roman" w:cs="Times New Roman"/>
+        </w:rPr>
+        <w:t>shots</w:t>
+      </w:r>
+      <w:r>
+        <w:rPr>
+          <w:rFonts w:ascii="Times New Roman" w:hAnsi="Times New Roman" w:cs="Times New Roman"/>
+        </w:rPr>
+        <w:t xml:space="preserve">. The first one shows the result of clicking on ‘Open </w:t>
+      </w:r>
+      <w:proofErr w:type="spellStart"/>
+      <w:r>
+        <w:rPr>
+          <w:rFonts w:ascii="Times New Roman" w:hAnsi="Times New Roman" w:cs="Times New Roman"/>
+        </w:rPr>
+        <w:t>myWindow</w:t>
+      </w:r>
+      <w:proofErr w:type="spellEnd"/>
+      <w:r>
+        <w:rPr>
+          <w:rFonts w:ascii="Times New Roman" w:hAnsi="Times New Roman" w:cs="Times New Roman"/>
+        </w:rPr>
+        <w:t xml:space="preserve">’ button in </w:t>
       </w:r>
       <w:r>
         <w:rPr>
@@ -9926,7 +11770,7 @@
           <w:sz w:val="24"/>
           <w:szCs w:val="24"/>
         </w:rPr>
-        <w:t>.html</w:t>
+        <w:t>simple_windowname.html</w:t>
       </w:r>
       <w:r>
         <w:rPr>
@@ -9934,24 +11778,68 @@
           <w:sz w:val="24"/>
           <w:szCs w:val="24"/>
         </w:rPr>
-        <w:t xml:space="preserve"> which exploits</w:t>
-      </w:r>
-      <w:r>
-        <w:rPr>
-          <w:rFonts w:ascii="Times New Roman" w:hAnsi="Times New Roman" w:cs="Times New Roman"/>
-          <w:sz w:val="24"/>
-          <w:szCs w:val="24"/>
-        </w:rPr>
         <w:t xml:space="preserve"> </w:t>
       </w:r>
       <w:r>
         <w:rPr>
-          <w:rFonts w:ascii="Courier New" w:hAnsi="Courier New" w:cs="Courier New"/>
-          <w:sz w:val="24"/>
-          <w:szCs w:val="24"/>
-        </w:rPr>
-        <w:t>window.name</w:t>
-      </w:r>
+          <w:rFonts w:ascii="Times New Roman" w:hAnsi="Times New Roman" w:cs="Times New Roman"/>
+        </w:rPr>
+        <w:t xml:space="preserve">when </w:t>
+      </w:r>
+      <w:proofErr w:type="spellStart"/>
+      <w:r>
+        <w:rPr>
+          <w:rFonts w:ascii="Times New Roman" w:hAnsi="Times New Roman" w:cs="Times New Roman"/>
+        </w:rPr>
+        <w:t>XSSAuditor</w:t>
+      </w:r>
+      <w:proofErr w:type="spellEnd"/>
+      <w:r>
+        <w:rPr>
+          <w:rFonts w:ascii="Times New Roman" w:hAnsi="Times New Roman" w:cs="Times New Roman"/>
+        </w:rPr>
+        <w:t xml:space="preserve"> is </w:t>
+      </w:r>
+      <w:r>
+        <w:rPr>
+          <w:rFonts w:ascii="Times New Roman" w:hAnsi="Times New Roman" w:cs="Times New Roman"/>
+        </w:rPr>
+        <w:t>used</w:t>
+      </w:r>
+      <w:r>
+        <w:rPr>
+          <w:rFonts w:ascii="Times New Roman" w:hAnsi="Times New Roman" w:cs="Times New Roman"/>
+        </w:rPr>
+        <w:t xml:space="preserve">, whereas the second one is when our extension is used. </w:t>
+      </w:r>
+      <w:r>
+        <w:rPr>
+          <w:rFonts w:ascii="Times New Roman" w:hAnsi="Times New Roman" w:cs="Times New Roman"/>
+        </w:rPr>
+        <w:t>For</w:t>
+      </w:r>
+      <w:r>
+        <w:rPr>
+          <w:rFonts w:ascii="Times New Roman" w:hAnsi="Times New Roman" w:cs="Times New Roman"/>
+        </w:rPr>
+        <w:t xml:space="preserve"> this particular DOM object, our extension may have outperformed </w:t>
+      </w:r>
+      <w:proofErr w:type="spellStart"/>
+      <w:r>
+        <w:rPr>
+          <w:rFonts w:ascii="Times New Roman" w:hAnsi="Times New Roman" w:cs="Times New Roman"/>
+        </w:rPr>
+        <w:t>XSSAuditor</w:t>
+      </w:r>
+      <w:proofErr w:type="spellEnd"/>
+      <w:r>
+        <w:rPr>
+          <w:rFonts w:ascii="Times New Roman" w:hAnsi="Times New Roman" w:cs="Times New Roman"/>
+        </w:rPr>
+        <w:t>.</w:t>
+      </w:r>
+      <w:bookmarkStart w:id="0" w:name="_GoBack"/>
+      <w:bookmarkEnd w:id="0"/>
     </w:p>
     <w:p>
       <w:pPr>
@@ -10089,12 +11977,16 @@
     </w:p>
     <w:p>
       <w:pPr>
-        <w:spacing w:line="240" w:lineRule="auto"/>
-        <w:jc w:val="both"/>
-        <w:rPr>
-          <w:rFonts w:ascii="Times New Roman" w:hAnsi="Times New Roman" w:cs="Times New Roman"/>
-        </w:rPr>
-      </w:pPr>
+        <w:rPr>
+          <w:rFonts w:ascii="Times New Roman" w:hAnsi="Times New Roman" w:cs="Times New Roman"/>
+        </w:rPr>
+      </w:pPr>
+      <w:r>
+        <w:rPr>
+          <w:rFonts w:ascii="Times New Roman" w:hAnsi="Times New Roman" w:cs="Times New Roman"/>
+        </w:rPr>
+        <w:br w:type="page"/>
+      </w:r>
     </w:p>
     <w:p>
       <w:pPr>
@@ -10114,6 +12006,7 @@
           <w:sz w:val="28"/>
           <w:szCs w:val="28"/>
         </w:rPr>
+        <w:lastRenderedPageBreak/>
         <w:t>Reference</w:t>
       </w:r>
     </w:p>
@@ -10125,21 +12018,16 @@
           <w:rFonts w:ascii="Times New Roman" w:hAnsi="Times New Roman" w:cs="Times New Roman"/>
         </w:rPr>
       </w:pPr>
-    </w:p>
-    <w:p>
-      <w:pPr>
-        <w:spacing w:line="240" w:lineRule="auto"/>
-        <w:jc w:val="both"/>
-        <w:rPr>
-          <w:rFonts w:ascii="Times New Roman" w:hAnsi="Times New Roman" w:cs="Times New Roman"/>
-        </w:rPr>
-      </w:pPr>
+      <w:proofErr w:type="spellStart"/>
+      <w:proofErr w:type="gramStart"/>
       <w:r>
         <w:rPr>
           <w:rFonts w:ascii="Times New Roman" w:hAnsi="Times New Roman" w:cs="Times New Roman"/>
         </w:rPr>
         <w:t>noXSS</w:t>
       </w:r>
+      <w:proofErr w:type="spellEnd"/>
+      <w:proofErr w:type="gramEnd"/>
       <w:r>
         <w:rPr>
           <w:rFonts w:ascii="Times New Roman" w:hAnsi="Times New Roman" w:cs="Times New Roman"/>
@@ -10287,12 +12175,14 @@
           <w:rFonts w:ascii="Times New Roman" w:hAnsi="Times New Roman" w:cs="Times New Roman"/>
         </w:rPr>
       </w:pPr>
+      <w:proofErr w:type="spellStart"/>
       <w:r>
         <w:rPr>
           <w:rFonts w:ascii="Times New Roman" w:hAnsi="Times New Roman" w:cs="Times New Roman"/>
         </w:rPr>
         <w:t>NoScript</w:t>
       </w:r>
+      <w:proofErr w:type="spellEnd"/>
       <w:r>
         <w:rPr>
           <w:rFonts w:ascii="Times New Roman" w:hAnsi="Times New Roman" w:cs="Times New Roman"/>
@@ -10314,14 +12204,6 @@
           <w:t>http://noscript.net</w:t>
         </w:r>
       </w:hyperlink>
-    </w:p>
-    <w:p>
-      <w:pPr>
-        <w:spacing w:line="240" w:lineRule="auto"/>
-        <w:rPr>
-          <w:rFonts w:ascii="Times New Roman" w:hAnsi="Times New Roman" w:cs="Times New Roman"/>
-        </w:rPr>
-      </w:pPr>
     </w:p>
     <w:sectPr>
       <w:pgSz w:w="12240" w:h="15840"/>
@@ -10392,7 +12274,7 @@
           <w:rPr>
             <w:noProof/>
           </w:rPr>
-          <w:t>14</w:t>
+          <w:t>15</w:t>
         </w:r>
         <w:r>
           <w:rPr>
@@ -11947,7 +13829,7 @@
   <w:abstractNum w:abstractNumId="15">
     <w:nsid w:val="597948AE"/>
     <w:multiLevelType w:val="hybridMultilevel"/>
-    <w:tmpl w:val="39D294D4"/>
+    <w:tmpl w:val="7DF20AD8"/>
     <w:lvl w:ilvl="0" w:tplc="04090019">
       <w:start w:val="1"/>
       <w:numFmt w:val="lowerLetter"/>

</xml_diff>

<commit_message>
Forgot to include the reference to disable xss auditor
</commit_message>
<xml_diff>
--- a/CS5231 Group03 Project Report.docx
+++ b/CS5231 Group03 Project Report.docx
@@ -6163,8 +6163,6 @@
         </w:rPr>
         <w:t xml:space="preserve">the </w:t>
       </w:r>
-      <w:bookmarkStart w:id="0" w:name="_GoBack"/>
-      <w:bookmarkEnd w:id="0"/>
       <w:r>
         <w:rPr>
           <w:rFonts w:ascii="Times New Roman" w:hAnsi="Times New Roman" w:cs="Times New Roman"/>
@@ -8268,7 +8266,27 @@
         <w:rPr>
           <w:rFonts w:ascii="Times New Roman" w:hAnsi="Times New Roman" w:cs="Times New Roman"/>
         </w:rPr>
-        <w:t xml:space="preserve"> command:</w:t>
+        <w:t xml:space="preserve"> command</w:t>
+      </w:r>
+      <w:r>
+        <w:rPr>
+          <w:rFonts w:ascii="Times New Roman" w:hAnsi="Times New Roman" w:cs="Times New Roman"/>
+        </w:rPr>
+        <w:t xml:space="preserve"> </w:t>
+      </w:r>
+      <w:bookmarkStart w:id="0" w:name="_GoBack"/>
+      <w:bookmarkEnd w:id="0"/>
+      <w:r>
+        <w:rPr>
+          <w:rFonts w:ascii="Times New Roman" w:hAnsi="Times New Roman" w:cs="Times New Roman"/>
+        </w:rPr>
+        <w:t>[14]</w:t>
+      </w:r>
+      <w:r>
+        <w:rPr>
+          <w:rFonts w:ascii="Times New Roman" w:hAnsi="Times New Roman" w:cs="Times New Roman"/>
+        </w:rPr>
+        <w:t>:</w:t>
       </w:r>
     </w:p>
     <w:p>
@@ -10207,13 +10225,7 @@
         <w:rPr>
           <w:rFonts w:ascii="Times New Roman" w:hAnsi="Times New Roman" w:cs="Times New Roman"/>
         </w:rPr>
-        <w:t>[1] Cross-site Scripting (XSS)</w:t>
-      </w:r>
-      <w:r>
-        <w:rPr>
-          <w:rFonts w:ascii="Times New Roman" w:hAnsi="Times New Roman" w:cs="Times New Roman"/>
-        </w:rPr>
-        <w:t xml:space="preserve">. 2013. </w:t>
+        <w:t xml:space="preserve">[1] Cross-site Scripting (XSS). 2013. </w:t>
       </w:r>
       <w:r>
         <w:rPr>
@@ -10300,25 +10312,7 @@
         <w:rPr>
           <w:rFonts w:ascii="Times New Roman" w:hAnsi="Times New Roman" w:cs="Times New Roman"/>
         </w:rPr>
-        <w:t xml:space="preserve">] </w:t>
-      </w:r>
-      <w:r>
-        <w:rPr>
-          <w:rFonts w:ascii="Times New Roman" w:hAnsi="Times New Roman" w:cs="Times New Roman"/>
-        </w:rPr>
-        <w:t>Top 10 2007-Cross Site Scripting - OWASP. 201</w:t>
-      </w:r>
-      <w:r>
-        <w:rPr>
-          <w:rFonts w:ascii="Times New Roman" w:hAnsi="Times New Roman" w:cs="Times New Roman"/>
-        </w:rPr>
-        <w:t>0</w:t>
-      </w:r>
-      <w:r>
-        <w:rPr>
-          <w:rFonts w:ascii="Times New Roman" w:hAnsi="Times New Roman" w:cs="Times New Roman"/>
-        </w:rPr>
-        <w:t xml:space="preserve">. </w:t>
+        <w:t xml:space="preserve">] Top 10 2007-Cross Site Scripting - OWASP. 2010. </w:t>
       </w:r>
       <w:r>
         <w:rPr>
@@ -10339,21 +10333,7 @@
             <w:rStyle w:val="Hyperlink"/>
             <w:rFonts w:ascii="Times New Roman" w:hAnsi="Times New Roman" w:cs="Times New Roman"/>
           </w:rPr>
-          <w:t>https://www.owasp.org/index.php/</w:t>
-        </w:r>
-        <w:r>
-          <w:rPr>
-            <w:rStyle w:val="Hyperlink"/>
-            <w:rFonts w:ascii="Times New Roman" w:hAnsi="Times New Roman" w:cs="Times New Roman"/>
-          </w:rPr>
-          <w:t>T</w:t>
-        </w:r>
-        <w:r>
-          <w:rPr>
-            <w:rStyle w:val="Hyperlink"/>
-            <w:rFonts w:ascii="Times New Roman" w:hAnsi="Times New Roman" w:cs="Times New Roman"/>
-          </w:rPr>
-          <w:t>op_10_2007-Cross_Site_Scripting</w:t>
+          <w:t>https://www.owasp.org/index.php/Top_10_2007-Cross_Site_Scripting</w:t>
         </w:r>
       </w:hyperlink>
       <w:r>
@@ -10379,25 +10359,7 @@
         <w:rPr>
           <w:rFonts w:ascii="Times New Roman" w:hAnsi="Times New Roman" w:cs="Times New Roman"/>
         </w:rPr>
-        <w:t xml:space="preserve">] </w:t>
-      </w:r>
-      <w:r>
-        <w:rPr>
-          <w:rFonts w:ascii="Times New Roman" w:hAnsi="Times New Roman" w:cs="Times New Roman"/>
-        </w:rPr>
-        <w:t>Top 10 2010-A2-Cross-Site Scripting (XSS) - OWASP. 201</w:t>
-      </w:r>
-      <w:r>
-        <w:rPr>
-          <w:rFonts w:ascii="Times New Roman" w:hAnsi="Times New Roman" w:cs="Times New Roman"/>
-        </w:rPr>
-        <w:t>0</w:t>
-      </w:r>
-      <w:r>
-        <w:rPr>
-          <w:rFonts w:ascii="Times New Roman" w:hAnsi="Times New Roman" w:cs="Times New Roman"/>
-        </w:rPr>
-        <w:t xml:space="preserve">. </w:t>
+        <w:t xml:space="preserve">] Top 10 2010-A2-Cross-Site Scripting (XSS) - OWASP. 2010. </w:t>
       </w:r>
       <w:r>
         <w:rPr>
@@ -10418,21 +10380,7 @@
             <w:rStyle w:val="Hyperlink"/>
             <w:rFonts w:ascii="Times New Roman" w:hAnsi="Times New Roman" w:cs="Times New Roman"/>
           </w:rPr>
-          <w:t>https://www.</w:t>
-        </w:r>
-        <w:r>
-          <w:rPr>
-            <w:rStyle w:val="Hyperlink"/>
-            <w:rFonts w:ascii="Times New Roman" w:hAnsi="Times New Roman" w:cs="Times New Roman"/>
-          </w:rPr>
-          <w:t>o</w:t>
-        </w:r>
-        <w:r>
-          <w:rPr>
-            <w:rStyle w:val="Hyperlink"/>
-            <w:rFonts w:ascii="Times New Roman" w:hAnsi="Times New Roman" w:cs="Times New Roman"/>
-          </w:rPr>
-          <w:t>wasp.org/index.php/Top_10_2010-A2-Cross-Site_Scripting_%28XSS%29</w:t>
+          <w:t>https://www.owasp.org/index.php/Top_10_2010-A2-Cross-Site_Scripting_%28XSS%29</w:t>
         </w:r>
       </w:hyperlink>
       <w:r>
@@ -10458,13 +10406,7 @@
         <w:rPr>
           <w:rFonts w:ascii="Times New Roman" w:hAnsi="Times New Roman" w:cs="Times New Roman"/>
         </w:rPr>
-        <w:t xml:space="preserve">] </w:t>
-      </w:r>
-      <w:r>
-        <w:rPr>
-          <w:rFonts w:ascii="Times New Roman" w:hAnsi="Times New Roman" w:cs="Times New Roman"/>
-        </w:rPr>
-        <w:t xml:space="preserve">Top 10 2013-A3-Cross-Site Scripting (XSS) - OWASP. 2013. </w:t>
+        <w:t xml:space="preserve">] Top 10 2013-A3-Cross-Site Scripting (XSS) - OWASP. 2013. </w:t>
       </w:r>
       <w:r>
         <w:rPr>
@@ -10485,21 +10427,7 @@
             <w:rStyle w:val="Hyperlink"/>
             <w:rFonts w:ascii="Times New Roman" w:hAnsi="Times New Roman" w:cs="Times New Roman"/>
           </w:rPr>
-          <w:t>https://www.owasp.o</w:t>
-        </w:r>
-        <w:r>
-          <w:rPr>
-            <w:rStyle w:val="Hyperlink"/>
-            <w:rFonts w:ascii="Times New Roman" w:hAnsi="Times New Roman" w:cs="Times New Roman"/>
-          </w:rPr>
-          <w:t>r</w:t>
-        </w:r>
-        <w:r>
-          <w:rPr>
-            <w:rStyle w:val="Hyperlink"/>
-            <w:rFonts w:ascii="Times New Roman" w:hAnsi="Times New Roman" w:cs="Times New Roman"/>
-          </w:rPr>
-          <w:t>g/index.php/Top_10_2013-A3-Cross-Site_Scripting_%28XSS%29</w:t>
+          <w:t>https://www.owasp.org/index.php/Top_10_2013-A3-Cross-Site_Scripting_%28XSS%29</w:t>
         </w:r>
       </w:hyperlink>
       <w:r>
@@ -10525,13 +10453,7 @@
         <w:rPr>
           <w:rFonts w:ascii="Times New Roman" w:hAnsi="Times New Roman" w:cs="Times New Roman"/>
         </w:rPr>
-        <w:t xml:space="preserve">] </w:t>
-      </w:r>
-      <w:r>
-        <w:rPr>
-          <w:rFonts w:ascii="Times New Roman" w:hAnsi="Times New Roman" w:cs="Times New Roman"/>
-        </w:rPr>
-        <w:t xml:space="preserve">DOM Based Cross Site Scripting or XSS of the Third Kind. 2013. </w:t>
+        <w:t xml:space="preserve">] DOM Based Cross Site Scripting or XSS of the Third Kind. 2013. </w:t>
       </w:r>
       <w:r>
         <w:rPr>
@@ -10578,13 +10500,7 @@
         <w:rPr>
           <w:rFonts w:ascii="Times New Roman" w:hAnsi="Times New Roman" w:cs="Times New Roman"/>
         </w:rPr>
-        <w:t>] DOM Based XSS</w:t>
-      </w:r>
-      <w:r>
-        <w:rPr>
-          <w:rFonts w:ascii="Times New Roman" w:hAnsi="Times New Roman" w:cs="Times New Roman"/>
-        </w:rPr>
-        <w:t xml:space="preserve">. 2013. </w:t>
+        <w:t xml:space="preserve">] DOM Based XSS. 2013. </w:t>
       </w:r>
       <w:r>
         <w:rPr>
@@ -10637,13 +10553,7 @@
         <w:rPr>
           <w:rFonts w:ascii="Times New Roman" w:hAnsi="Times New Roman" w:cs="Times New Roman"/>
         </w:rPr>
-        <w:t>] noXSS</w:t>
-      </w:r>
-      <w:r>
-        <w:rPr>
-          <w:rFonts w:ascii="Times New Roman" w:hAnsi="Times New Roman" w:cs="Times New Roman"/>
-        </w:rPr>
-        <w:t xml:space="preserve">. 2013. </w:t>
+        <w:t xml:space="preserve">] noXSS. 2013. </w:t>
       </w:r>
       <w:r>
         <w:rPr>
@@ -10708,34 +10618,7 @@
           <w:szCs w:val="24"/>
           <w:lang w:val="en-SG" w:eastAsia="en-SG"/>
         </w:rPr>
-        <w:t>Bates, D., Barth, A., &amp; Jackson, C</w:t>
-      </w:r>
-      <w:r>
-        <w:rPr>
-          <w:rFonts w:ascii="Times New Roman" w:eastAsia="Times New Roman" w:hAnsi="Times New Roman" w:cs="Times New Roman"/>
-          <w:sz w:val="24"/>
-          <w:szCs w:val="24"/>
-          <w:lang w:val="en-SG" w:eastAsia="en-SG"/>
-        </w:rPr>
-        <w:t xml:space="preserve">, (2010). </w:t>
-      </w:r>
-      <w:r>
-        <w:rPr>
-          <w:rFonts w:ascii="Times New Roman" w:eastAsia="Times New Roman" w:hAnsi="Times New Roman" w:cs="Times New Roman"/>
-          <w:sz w:val="24"/>
-          <w:szCs w:val="24"/>
-          <w:lang w:val="en-SG" w:eastAsia="en-SG"/>
-        </w:rPr>
-        <w:t>Regular expressions considered harmful in client-side XSS filters</w:t>
-      </w:r>
-      <w:r>
-        <w:rPr>
-          <w:rFonts w:ascii="Times New Roman" w:eastAsia="Times New Roman" w:hAnsi="Times New Roman" w:cs="Times New Roman"/>
-          <w:sz w:val="24"/>
-          <w:szCs w:val="24"/>
-          <w:lang w:val="en-SG" w:eastAsia="en-SG"/>
-        </w:rPr>
-        <w:t xml:space="preserve">. </w:t>
+        <w:t xml:space="preserve">Bates, D., Barth, A., &amp; Jackson, C, (2010). Regular expressions considered harmful in client-side XSS filters. </w:t>
       </w:r>
       <w:r>
         <w:rPr>
@@ -10774,13 +10657,7 @@
         <w:rPr>
           <w:rFonts w:ascii="Times New Roman" w:hAnsi="Times New Roman" w:cs="Times New Roman"/>
         </w:rPr>
-        <w:t>] NoScript</w:t>
-      </w:r>
-      <w:r>
-        <w:rPr>
-          <w:rFonts w:ascii="Times New Roman" w:hAnsi="Times New Roman" w:cs="Times New Roman"/>
-        </w:rPr>
-        <w:t xml:space="preserve">. 2013. </w:t>
+        <w:t xml:space="preserve">] NoScript. 2013. </w:t>
       </w:r>
       <w:r>
         <w:rPr>
@@ -10801,21 +10678,7 @@
             <w:rStyle w:val="Hyperlink"/>
             <w:rFonts w:ascii="Times New Roman" w:hAnsi="Times New Roman" w:cs="Times New Roman"/>
           </w:rPr>
-          <w:t>http://</w:t>
-        </w:r>
-        <w:r>
-          <w:rPr>
-            <w:rStyle w:val="Hyperlink"/>
-            <w:rFonts w:ascii="Times New Roman" w:hAnsi="Times New Roman" w:cs="Times New Roman"/>
-          </w:rPr>
-          <w:t>n</w:t>
-        </w:r>
-        <w:r>
-          <w:rPr>
-            <w:rStyle w:val="Hyperlink"/>
-            <w:rFonts w:ascii="Times New Roman" w:hAnsi="Times New Roman" w:cs="Times New Roman"/>
-          </w:rPr>
-          <w:t>oscript.net/</w:t>
+          <w:t>http://noscript.net/</w:t>
         </w:r>
       </w:hyperlink>
       <w:r>
@@ -10841,13 +10704,7 @@
         <w:rPr>
           <w:rFonts w:ascii="Times New Roman" w:hAnsi="Times New Roman" w:cs="Times New Roman"/>
         </w:rPr>
-        <w:t xml:space="preserve">] </w:t>
-      </w:r>
-      <w:r>
-        <w:rPr>
-          <w:rFonts w:ascii="Times New Roman" w:hAnsi="Times New Roman" w:cs="Times New Roman"/>
-        </w:rPr>
-        <w:t xml:space="preserve">NotScripts. 2013. </w:t>
+        <w:t xml:space="preserve">] NotScripts. 2013. </w:t>
       </w:r>
       <w:r>
         <w:rPr>
@@ -10984,6 +10841,79 @@
           <w:lang w:val="en-SG" w:eastAsia="en-SG"/>
         </w:rPr>
         <w:t>. 6th Edition. O'Reilly Media.</w:t>
+      </w:r>
+    </w:p>
+    <w:p>
+      <w:pPr>
+        <w:rPr>
+          <w:rFonts w:ascii="Times New Roman" w:eastAsia="Times New Roman" w:hAnsi="Times New Roman" w:cs="Times New Roman"/>
+          <w:lang w:val="en-SG" w:eastAsia="en-SG"/>
+        </w:rPr>
+      </w:pPr>
+      <w:r>
+        <w:rPr>
+          <w:rFonts w:ascii="Times New Roman" w:eastAsia="Times New Roman" w:hAnsi="Times New Roman" w:cs="Times New Roman"/>
+          <w:lang w:val="en-SG" w:eastAsia="en-SG"/>
+        </w:rPr>
+        <w:t xml:space="preserve">[14] </w:t>
+      </w:r>
+      <w:r>
+        <w:rPr>
+          <w:rFonts w:ascii="Times New Roman" w:hAnsi="Times New Roman" w:cs="Times New Roman"/>
+        </w:rPr>
+        <w:t>Using Googl</w:t>
+      </w:r>
+      <w:r>
+        <w:rPr>
+          <w:rFonts w:ascii="Times New Roman" w:hAnsi="Times New Roman" w:cs="Times New Roman"/>
+        </w:rPr>
+        <w:t>e Chrome for Security Testing</w:t>
+      </w:r>
+      <w:r>
+        <w:rPr>
+          <w:rFonts w:ascii="Times New Roman" w:hAnsi="Times New Roman" w:cs="Times New Roman"/>
+        </w:rPr>
+        <w:t>. 201</w:t>
+      </w:r>
+      <w:r>
+        <w:rPr>
+          <w:rFonts w:ascii="Times New Roman" w:hAnsi="Times New Roman" w:cs="Times New Roman"/>
+        </w:rPr>
+        <w:t>1</w:t>
+      </w:r>
+      <w:r>
+        <w:rPr>
+          <w:rFonts w:ascii="Times New Roman" w:hAnsi="Times New Roman" w:cs="Times New Roman"/>
+        </w:rPr>
+        <w:t xml:space="preserve">. </w:t>
+      </w:r>
+      <w:r>
+        <w:rPr>
+          <w:rStyle w:val="Emphasis"/>
+          <w:rFonts w:ascii="Times New Roman" w:hAnsi="Times New Roman" w:cs="Times New Roman"/>
+        </w:rPr>
+        <w:t>frameloss.org</w:t>
+      </w:r>
+      <w:r>
+        <w:rPr>
+          <w:rFonts w:ascii="Times New Roman" w:hAnsi="Times New Roman" w:cs="Times New Roman"/>
+        </w:rPr>
+        <w:t xml:space="preserve">. [ONLINE] Available at: </w:t>
+      </w:r>
+      <w:hyperlink r:id="rId35" w:history="1">
+        <w:r>
+          <w:rPr>
+            <w:rStyle w:val="Hyperlink"/>
+            <w:rFonts w:ascii="Times New Roman" w:hAnsi="Times New Roman" w:cs="Times New Roman"/>
+          </w:rPr>
+          <w:t>http://www.frameloss.org/2011/11/01/using-google-chrome-for-security-testing/</w:t>
+        </w:r>
+      </w:hyperlink>
+      <w:r>
+        <w:rPr>
+          <w:rFonts w:ascii="Times New Roman" w:hAnsi="Times New Roman" w:cs="Times New Roman"/>
+        </w:rPr>
+        <w:t>. [Accessed 22 April 2013].</w:t>
       </w:r>
     </w:p>
     <w:sectPr>
@@ -11055,7 +10985,7 @@
           <w:rPr>
             <w:noProof/>
           </w:rPr>
-          <w:t>6</w:t>
+          <w:t>8</w:t>
         </w:r>
         <w:r>
           <w:rPr>

</xml_diff>

<commit_message>
Add conclusion and discussion
</commit_message>
<xml_diff>
--- a/CS5231 Group03 Project Report.docx
+++ b/CS5231 Group03 Project Report.docx
@@ -1129,7 +1129,7 @@
             <v:stroke joinstyle="miter"/>
             <v:path gradientshapeok="t" o:connecttype="rect"/>
           </v:shapetype>
-          <v:shape id="_x0000_s1032" type="#_x0000_t202" style="width:464.55pt;height:131.3pt;visibility:visible;mso-left-percent:-10001;mso-top-percent:-10001;mso-position-horizontal:absolute;mso-position-horizontal-relative:char;mso-position-vertical:absolute;mso-position-vertical-relative:line;mso-left-percent:-10001;mso-top-percent:-10001" o:gfxdata="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">
+          <v:shape id="_x0000_s1032" type="#_x0000_t202" style="width:464.55pt;height:110.6pt;visibility:visible;mso-left-percent:-10001;mso-top-percent:-10001;mso-position-horizontal:absolute;mso-position-horizontal-relative:char;mso-position-vertical:absolute;mso-position-vertical-relative:line;mso-left-percent:-10001;mso-top-percent:-10001" o:gfxdata="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">
             <v:textbox>
               <w:txbxContent>
                 <w:p>
@@ -1137,11 +1137,15 @@
                     <w:spacing w:after="0" w:line="240" w:lineRule="auto"/>
                     <w:rPr>
                       <w:rFonts w:ascii="Courier New" w:hAnsi="Courier New" w:cs="Courier New"/>
+                      <w:sz w:val="18"/>
+                      <w:szCs w:val="18"/>
                     </w:rPr>
                   </w:pPr>
                   <w:r>
                     <w:rPr>
                       <w:rFonts w:ascii="Courier New" w:hAnsi="Courier New" w:cs="Courier New"/>
+                      <w:sz w:val="18"/>
+                      <w:szCs w:val="18"/>
                     </w:rPr>
                     <w:t>&lt;html&gt;</w:t>
                   </w:r>
@@ -1151,11 +1155,15 @@
                     <w:spacing w:after="0" w:line="240" w:lineRule="auto"/>
                     <w:rPr>
                       <w:rFonts w:ascii="Courier New" w:hAnsi="Courier New" w:cs="Courier New"/>
+                      <w:sz w:val="18"/>
+                      <w:szCs w:val="18"/>
                     </w:rPr>
                   </w:pPr>
                   <w:r>
                     <w:rPr>
                       <w:rFonts w:ascii="Courier New" w:hAnsi="Courier New" w:cs="Courier New"/>
+                      <w:sz w:val="18"/>
+                      <w:szCs w:val="18"/>
                     </w:rPr>
                     <w:tab/>
                     <w:t>&lt;head&gt;&lt;title&gt;Test Page&lt;/title&gt;&lt;/head&gt;</w:t>
@@ -1166,11 +1174,15 @@
                     <w:spacing w:after="0" w:line="240" w:lineRule="auto"/>
                     <w:rPr>
                       <w:rFonts w:ascii="Courier New" w:hAnsi="Courier New" w:cs="Courier New"/>
+                      <w:sz w:val="18"/>
+                      <w:szCs w:val="18"/>
                     </w:rPr>
                   </w:pPr>
                   <w:r>
                     <w:rPr>
                       <w:rFonts w:ascii="Courier New" w:hAnsi="Courier New" w:cs="Courier New"/>
+                      <w:sz w:val="18"/>
+                      <w:szCs w:val="18"/>
                     </w:rPr>
                     <w:tab/>
                     <w:t>&lt;body&gt;</w:t>
@@ -1181,17 +1193,23 @@
                     <w:spacing w:after="0" w:line="240" w:lineRule="auto"/>
                     <w:rPr>
                       <w:rFonts w:ascii="Courier New" w:hAnsi="Courier New" w:cs="Courier New"/>
+                      <w:sz w:val="18"/>
+                      <w:szCs w:val="18"/>
                     </w:rPr>
                   </w:pPr>
                   <w:r>
                     <w:rPr>
                       <w:rFonts w:ascii="Courier New" w:hAnsi="Courier New" w:cs="Courier New"/>
+                      <w:sz w:val="18"/>
+                      <w:szCs w:val="18"/>
                     </w:rPr>
                     <w:tab/>
                   </w:r>
                   <w:r>
                     <w:rPr>
                       <w:rFonts w:ascii="Courier New" w:hAnsi="Courier New" w:cs="Courier New"/>
+                      <w:sz w:val="18"/>
+                      <w:szCs w:val="18"/>
                     </w:rPr>
                     <w:tab/>
                     <w:t>&lt;script&gt;</w:t>
@@ -1203,25 +1221,17 @@
                     <w:ind w:left="2160"/>
                     <w:rPr>
                       <w:rFonts w:ascii="Courier New" w:hAnsi="Courier New" w:cs="Courier New"/>
+                      <w:sz w:val="18"/>
+                      <w:szCs w:val="18"/>
                     </w:rPr>
                   </w:pPr>
                   <w:r>
                     <w:rPr>
                       <w:rFonts w:ascii="Courier New" w:hAnsi="Courier New" w:cs="Courier New"/>
+                      <w:sz w:val="18"/>
+                      <w:szCs w:val="18"/>
                     </w:rPr>
-                    <w:t xml:space="preserve">document.write("Default </w:t>
-                  </w:r>
-                  <w:r>
-                    <w:rPr>
-                      <w:rFonts w:ascii="Courier New" w:hAnsi="Courier New" w:cs="Courier New"/>
-                    </w:rPr>
-                    <w:t>country</w:t>
-                  </w:r>
-                  <w:r>
-                    <w:rPr>
-                      <w:rFonts w:ascii="Courier New" w:hAnsi="Courier New" w:cs="Courier New"/>
-                    </w:rPr>
-                    <w:t xml:space="preserve"> is " + document.location.href.substring(</w:t>
+                    <w:t>document.write("Default country is " + document.location.href.substring(</w:t>
                   </w:r>
                 </w:p>
                 <w:p>
@@ -1230,11 +1240,15 @@
                     <w:ind w:left="2160"/>
                     <w:rPr>
                       <w:rFonts w:ascii="Courier New" w:hAnsi="Courier New" w:cs="Courier New"/>
+                      <w:sz w:val="18"/>
+                      <w:szCs w:val="18"/>
                     </w:rPr>
                   </w:pPr>
                   <w:r>
                     <w:rPr>
                       <w:rFonts w:ascii="Courier New" w:hAnsi="Courier New" w:cs="Courier New"/>
+                      <w:sz w:val="18"/>
+                      <w:szCs w:val="18"/>
                     </w:rPr>
                     <w:t>document.location.href.indexOf("default=")+8));</w:t>
                   </w:r>
@@ -1245,11 +1259,15 @@
                     <w:ind w:left="720" w:firstLine="720"/>
                     <w:rPr>
                       <w:rFonts w:ascii="Courier New" w:hAnsi="Courier New" w:cs="Courier New"/>
+                      <w:sz w:val="18"/>
+                      <w:szCs w:val="18"/>
                     </w:rPr>
                   </w:pPr>
                   <w:r>
                     <w:rPr>
                       <w:rFonts w:ascii="Courier New" w:hAnsi="Courier New" w:cs="Courier New"/>
+                      <w:sz w:val="18"/>
+                      <w:szCs w:val="18"/>
                     </w:rPr>
                     <w:t>&lt;/script&gt;</w:t>
                   </w:r>
@@ -1259,11 +1277,15 @@
                     <w:spacing w:after="0" w:line="240" w:lineRule="auto"/>
                     <w:rPr>
                       <w:rFonts w:ascii="Courier New" w:hAnsi="Courier New" w:cs="Courier New"/>
+                      <w:sz w:val="18"/>
+                      <w:szCs w:val="18"/>
                     </w:rPr>
                   </w:pPr>
                   <w:r>
                     <w:rPr>
                       <w:rFonts w:ascii="Courier New" w:hAnsi="Courier New" w:cs="Courier New"/>
+                      <w:sz w:val="18"/>
+                      <w:szCs w:val="18"/>
                     </w:rPr>
                     <w:tab/>
                     <w:t>&lt;/body&gt;</w:t>
@@ -1274,13 +1296,15 @@
                     <w:spacing w:after="0" w:line="240" w:lineRule="auto"/>
                     <w:rPr>
                       <w:rFonts w:ascii="Courier New" w:hAnsi="Courier New" w:cs="Courier New"/>
-                      <w:sz w:val="20"/>
-                      <w:szCs w:val="20"/>
+                      <w:sz w:val="18"/>
+                      <w:szCs w:val="18"/>
                     </w:rPr>
                   </w:pPr>
                   <w:r>
                     <w:rPr>
                       <w:rFonts w:ascii="Courier New" w:hAnsi="Courier New" w:cs="Courier New"/>
+                      <w:sz w:val="18"/>
+                      <w:szCs w:val="18"/>
                     </w:rPr>
                     <w:t>&lt;/html&gt;</w:t>
                   </w:r>
@@ -1362,7 +1386,6 @@
         <w:rPr>
           <w:rFonts w:ascii="Courier New" w:hAnsi="Courier New" w:cs="Courier New"/>
         </w:rPr>
-        <w:lastRenderedPageBreak/>
         <w:t>http://localhost/location_href.html?default=Singapore</w:t>
       </w:r>
     </w:p>
@@ -1378,6 +1401,7 @@
         <w:rPr>
           <w:rFonts w:ascii="Times New Roman" w:hAnsi="Times New Roman" w:cs="Times New Roman"/>
         </w:rPr>
+        <w:lastRenderedPageBreak/>
         <w:t>However, attacker can easily perform a DOM-based XSS attack by sending the following URL to victim:</w:t>
       </w:r>
     </w:p>
@@ -1968,7 +1992,6 @@
         <w:rPr>
           <w:rFonts w:ascii="Times New Roman" w:hAnsi="Times New Roman" w:cs="Times New Roman"/>
         </w:rPr>
-        <w:lastRenderedPageBreak/>
         <w:t>Because of the granularity of the whitelist entry, if a user wants to enable only one certain script from a domain name, the user will accidentally enable all scripts from the same domain name. Out of the many scripts hosted on the same domain, several scripts may not be safe to execute.</w:t>
       </w:r>
     </w:p>
@@ -3181,7 +3204,6 @@
               <w:rPr>
                 <w:rFonts w:ascii="Courier New" w:hAnsi="Courier New" w:cs="Courier New"/>
               </w:rPr>
-              <w:lastRenderedPageBreak/>
               <w:t>protocol</w:t>
             </w:r>
           </w:p>
@@ -3217,6 +3239,7 @@
         <w:rPr>
           <w:rFonts w:ascii="Times New Roman" w:hAnsi="Times New Roman" w:cs="Times New Roman"/>
         </w:rPr>
+        <w:lastRenderedPageBreak/>
         <w:t>The reason that some of these properties are</w:t>
       </w:r>
       <w:r>
@@ -4170,7 +4193,7 @@
           <w:lang w:val="en-SG" w:eastAsia="en-SG"/>
         </w:rPr>
         <w:pict>
-          <v:shape id="_x0000_s1031" type="#_x0000_t202" style="width:464.55pt;height:100.3pt;visibility:visible;mso-left-percent:-10001;mso-top-percent:-10001;mso-position-horizontal:absolute;mso-position-horizontal-relative:char;mso-position-vertical:absolute;mso-position-vertical-relative:line;mso-left-percent:-10001;mso-top-percent:-10001" o:gfxdata="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">
+          <v:shape id="_x0000_s1031" type="#_x0000_t202" style="width:464.55pt;height:81.3pt;visibility:visible;mso-left-percent:-10001;mso-top-percent:-10001;mso-position-horizontal:absolute;mso-position-horizontal-relative:char;mso-position-vertical:absolute;mso-position-vertical-relative:line;mso-left-percent:-10001;mso-top-percent:-10001" o:gfxdata="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">
             <v:textbox style="mso-next-textbox:#_x0000_s1031">
               <w:txbxContent>
                 <w:p>
@@ -4179,11 +4202,15 @@
                     <w:jc w:val="both"/>
                     <w:rPr>
                       <w:rFonts w:ascii="Courier New" w:hAnsi="Courier New" w:cs="Courier New"/>
+                      <w:sz w:val="18"/>
+                      <w:szCs w:val="18"/>
                     </w:rPr>
                   </w:pPr>
                   <w:r>
                     <w:rPr>
                       <w:rFonts w:ascii="Courier New" w:hAnsi="Courier New" w:cs="Courier New"/>
+                      <w:sz w:val="18"/>
+                      <w:szCs w:val="18"/>
                     </w:rPr>
                     <w:t>"content_scripts": [</w:t>
                   </w:r>
@@ -4195,11 +4222,15 @@
                     <w:jc w:val="both"/>
                     <w:rPr>
                       <w:rFonts w:ascii="Courier New" w:hAnsi="Courier New" w:cs="Courier New"/>
+                      <w:sz w:val="18"/>
+                      <w:szCs w:val="18"/>
                     </w:rPr>
                   </w:pPr>
                   <w:r>
                     <w:rPr>
                       <w:rFonts w:ascii="Courier New" w:hAnsi="Courier New" w:cs="Courier New"/>
+                      <w:sz w:val="18"/>
+                      <w:szCs w:val="18"/>
                     </w:rPr>
                     <w:t>{</w:t>
                   </w:r>
@@ -4211,11 +4242,15 @@
                     <w:jc w:val="both"/>
                     <w:rPr>
                       <w:rFonts w:ascii="Courier New" w:hAnsi="Courier New" w:cs="Courier New"/>
+                      <w:sz w:val="18"/>
+                      <w:szCs w:val="18"/>
                     </w:rPr>
                   </w:pPr>
                   <w:r>
                     <w:rPr>
                       <w:rFonts w:ascii="Courier New" w:hAnsi="Courier New" w:cs="Courier New"/>
+                      <w:sz w:val="18"/>
+                      <w:szCs w:val="18"/>
                     </w:rPr>
                     <w:t>"matches": ["&lt;all_urls&gt;"],</w:t>
                   </w:r>
@@ -4227,11 +4262,15 @@
                     <w:jc w:val="both"/>
                     <w:rPr>
                       <w:rFonts w:ascii="Courier New" w:hAnsi="Courier New" w:cs="Courier New"/>
+                      <w:sz w:val="18"/>
+                      <w:szCs w:val="18"/>
                     </w:rPr>
                   </w:pPr>
                   <w:r>
                     <w:rPr>
                       <w:rFonts w:ascii="Courier New" w:hAnsi="Courier New" w:cs="Courier New"/>
+                      <w:sz w:val="18"/>
+                      <w:szCs w:val="18"/>
                     </w:rPr>
                     <w:t>"js": ["/inject.js"],</w:t>
                   </w:r>
@@ -4243,11 +4282,15 @@
                     <w:jc w:val="both"/>
                     <w:rPr>
                       <w:rFonts w:ascii="Courier New" w:hAnsi="Courier New" w:cs="Courier New"/>
+                      <w:sz w:val="18"/>
+                      <w:szCs w:val="18"/>
                     </w:rPr>
                   </w:pPr>
                   <w:r>
                     <w:rPr>
                       <w:rFonts w:ascii="Courier New" w:hAnsi="Courier New" w:cs="Courier New"/>
+                      <w:sz w:val="18"/>
+                      <w:szCs w:val="18"/>
                     </w:rPr>
                     <w:t>"run_at": "document_start"</w:t>
                   </w:r>
@@ -4259,11 +4302,15 @@
                     <w:jc w:val="both"/>
                     <w:rPr>
                       <w:rFonts w:ascii="Courier New" w:hAnsi="Courier New" w:cs="Courier New"/>
+                      <w:sz w:val="18"/>
+                      <w:szCs w:val="18"/>
                     </w:rPr>
                   </w:pPr>
                   <w:r>
                     <w:rPr>
                       <w:rFonts w:ascii="Courier New" w:hAnsi="Courier New" w:cs="Courier New"/>
+                      <w:sz w:val="18"/>
+                      <w:szCs w:val="18"/>
                     </w:rPr>
                     <w:t>}</w:t>
                   </w:r>
@@ -4274,37 +4321,18 @@
                     <w:jc w:val="both"/>
                     <w:rPr>
                       <w:rFonts w:ascii="Courier New" w:hAnsi="Courier New" w:cs="Courier New"/>
+                      <w:sz w:val="18"/>
+                      <w:szCs w:val="18"/>
                     </w:rPr>
                   </w:pPr>
                   <w:r>
                     <w:rPr>
                       <w:rFonts w:ascii="Courier New" w:hAnsi="Courier New" w:cs="Courier New"/>
+                      <w:sz w:val="18"/>
+                      <w:szCs w:val="18"/>
                     </w:rPr>
                     <w:t>]</w:t>
                   </w:r>
-                </w:p>
-                <w:p>
-                  <w:pPr>
-                    <w:spacing w:after="0" w:line="240" w:lineRule="auto"/>
-                    <w:rPr>
-                      <w:rFonts w:ascii="Courier New" w:hAnsi="Courier New" w:cs="Courier New"/>
-                    </w:rPr>
-                  </w:pPr>
-                  <w:r>
-                    <w:rPr>
-                      <w:rFonts w:ascii="Courier New" w:hAnsi="Courier New" w:cs="Courier New"/>
-                    </w:rPr>
-                    <w:t xml:space="preserve"> </w:t>
-                  </w:r>
-                </w:p>
-                <w:p>
-                  <w:pPr>
-                    <w:rPr>
-                      <w:rFonts w:ascii="Courier New" w:hAnsi="Courier New" w:cs="Courier New"/>
-                      <w:sz w:val="20"/>
-                      <w:szCs w:val="20"/>
-                    </w:rPr>
-                  </w:pPr>
                 </w:p>
               </w:txbxContent>
             </v:textbox>
@@ -4373,7 +4401,7 @@
     </w:p>
     <w:p>
       <w:pPr>
-        <w:spacing w:line="240" w:lineRule="auto"/>
+        <w:spacing w:after="0" w:line="240" w:lineRule="auto"/>
         <w:jc w:val="both"/>
         <w:rPr>
           <w:rFonts w:ascii="Times New Roman" w:hAnsi="Times New Roman" w:cs="Times New Roman"/>
@@ -4502,7 +4530,7 @@
     </w:p>
     <w:p>
       <w:pPr>
-        <w:spacing w:line="240" w:lineRule="auto"/>
+        <w:spacing w:after="0" w:line="240" w:lineRule="auto"/>
         <w:jc w:val="both"/>
         <w:rPr>
           <w:rFonts w:ascii="Times New Roman" w:hAnsi="Times New Roman" w:cs="Times New Roman"/>
@@ -4510,20 +4538,16 @@
       </w:pPr>
       <w:r>
         <w:rPr>
-          <w:rFonts w:ascii="Times New Roman" w:hAnsi="Times New Roman" w:cs="Times New Roman"/>
           <w:noProof/>
-          <w:lang w:val="en-SG" w:eastAsia="en-SG"/>
-        </w:rPr>
-      </w:r>
-      <w:r>
-        <w:rPr>
-          <w:rFonts w:ascii="Times New Roman" w:hAnsi="Times New Roman" w:cs="Times New Roman"/>
-          <w:noProof/>
-          <w:lang w:val="en-SG" w:eastAsia="en-SG"/>
+        </w:rPr>
+      </w:r>
+      <w:r>
+        <w:rPr>
+          <w:rFonts w:ascii="Times New Roman" w:hAnsi="Times New Roman" w:cs="Times New Roman"/>
         </w:rPr>
         <w:pict>
-          <v:shape id="_x0000_s1030" type="#_x0000_t202" style="width:464.55pt;height:44.85pt;visibility:visible;mso-left-percent:-10001;mso-top-percent:-10001;mso-position-horizontal:absolute;mso-position-horizontal-relative:char;mso-position-vertical:absolute;mso-position-vertical-relative:line;mso-left-percent:-10001;mso-top-percent:-10001" o:gfxdata="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">
-            <v:textbox style="mso-next-textbox:#_x0000_s1030">
+          <v:shape id="_x0000_s1034" type="#_x0000_t202" style="width:464.4pt;height:94.55pt;visibility:visible;mso-height-percent:200;mso-left-percent:-10001;mso-top-percent:-10001;mso-wrap-distance-left:9pt;mso-wrap-distance-top:0;mso-wrap-distance-right:9pt;mso-wrap-distance-bottom:0;mso-position-horizontal:absolute;mso-position-horizontal-relative:char;mso-position-vertical:absolute;mso-position-vertical-relative:line;mso-height-percent:200;mso-left-percent:-10001;mso-top-percent:-10001;mso-width-relative:margin;mso-height-relative:margin;v-text-anchor:top" o:gfxdata="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">
+            <v:textbox style="mso-fit-shape-to-text:t">
               <w:txbxContent>
                 <w:p>
                   <w:pPr>
@@ -4531,11 +4555,15 @@
                     <w:jc w:val="both"/>
                     <w:rPr>
                       <w:rFonts w:ascii="Courier New" w:hAnsi="Courier New" w:cs="Courier New"/>
+                      <w:sz w:val="18"/>
+                      <w:szCs w:val="18"/>
                     </w:rPr>
                   </w:pPr>
                   <w:r>
                     <w:rPr>
                       <w:rFonts w:ascii="Courier New" w:hAnsi="Courier New" w:cs="Courier New"/>
+                      <w:sz w:val="18"/>
+                      <w:szCs w:val="18"/>
                     </w:rPr>
                     <w:t>var s = document.createElement("script");</w:t>
                   </w:r>
@@ -4546,11 +4574,15 @@
                     <w:jc w:val="both"/>
                     <w:rPr>
                       <w:rFonts w:ascii="Courier New" w:hAnsi="Courier New" w:cs="Courier New"/>
+                      <w:sz w:val="18"/>
+                      <w:szCs w:val="18"/>
                     </w:rPr>
                   </w:pPr>
                   <w:r>
                     <w:rPr>
                       <w:rFonts w:ascii="Courier New" w:hAnsi="Courier New" w:cs="Courier New"/>
+                      <w:sz w:val="18"/>
+                      <w:szCs w:val="18"/>
                     </w:rPr>
                     <w:t>s.textContent = ‘our code’;</w:t>
                   </w:r>
@@ -4561,38 +4593,18 @@
                     <w:jc w:val="both"/>
                     <w:rPr>
                       <w:rFonts w:ascii="Courier New" w:hAnsi="Courier New" w:cs="Courier New"/>
+                      <w:sz w:val="18"/>
+                      <w:szCs w:val="18"/>
                     </w:rPr>
                   </w:pPr>
                   <w:r>
                     <w:rPr>
                       <w:rFonts w:ascii="Courier New" w:hAnsi="Courier New" w:cs="Courier New"/>
+                      <w:sz w:val="18"/>
+                      <w:szCs w:val="18"/>
                     </w:rPr>
                     <w:t>(document.head||document.documentElement).appendChild(s);</w:t>
                   </w:r>
-                </w:p>
-                <w:p>
-                  <w:pPr>
-                    <w:spacing w:after="0" w:line="240" w:lineRule="auto"/>
-                    <w:rPr>
-                      <w:rFonts w:ascii="Courier New" w:hAnsi="Courier New" w:cs="Courier New"/>
-                    </w:rPr>
-                  </w:pPr>
-                  <w:r>
-                    <w:rPr>
-                      <w:rFonts w:ascii="Courier New" w:hAnsi="Courier New" w:cs="Courier New"/>
-                    </w:rPr>
-                    <w:t xml:space="preserve"> </w:t>
-                  </w:r>
-                </w:p>
-                <w:p>
-                  <w:pPr>
-                    <w:spacing w:after="0"/>
-                    <w:rPr>
-                      <w:rFonts w:ascii="Courier New" w:hAnsi="Courier New" w:cs="Courier New"/>
-                      <w:sz w:val="20"/>
-                      <w:szCs w:val="20"/>
-                    </w:rPr>
-                  </w:pPr>
                 </w:p>
               </w:txbxContent>
             </v:textbox>
@@ -4610,24 +4622,39 @@
           <w:rFonts w:ascii="Times New Roman" w:hAnsi="Times New Roman" w:cs="Times New Roman"/>
         </w:rPr>
       </w:pPr>
+    </w:p>
+    <w:p>
+      <w:pPr>
+        <w:spacing w:line="240" w:lineRule="auto"/>
+        <w:jc w:val="both"/>
+        <w:rPr>
+          <w:rFonts w:ascii="Times New Roman" w:hAnsi="Times New Roman" w:cs="Times New Roman"/>
+        </w:rPr>
+      </w:pPr>
+      <w:r>
+        <w:rPr>
+          <w:rFonts w:ascii="Times New Roman" w:hAnsi="Times New Roman" w:cs="Times New Roman"/>
+        </w:rPr>
+        <w:t xml:space="preserve">Note that we have to write all of our code in a string instead of a separate Javascript file which is imported by the </w:t>
+      </w:r>
+      <w:r>
+        <w:rPr>
+          <w:rFonts w:ascii="Courier New" w:hAnsi="Courier New" w:cs="Courier New"/>
+        </w:rPr>
+        <w:t>src</w:t>
+      </w:r>
+      <w:r>
+        <w:rPr>
+          <w:rFonts w:ascii="Times New Roman" w:hAnsi="Times New Roman" w:cs="Times New Roman"/>
+        </w:rPr>
+        <w:t xml:space="preserve"> attribute (which is a more elegant approach) because if we did the latter, the </w:t>
+      </w:r>
       <w:r>
         <w:rPr>
           <w:rFonts w:ascii="Times New Roman" w:hAnsi="Times New Roman" w:cs="Times New Roman"/>
         </w:rPr>
         <w:lastRenderedPageBreak/>
-        <w:t xml:space="preserve">Note that we have to write all of our code in a string instead of a separate Javascript file which is imported by the </w:t>
-      </w:r>
-      <w:r>
-        <w:rPr>
-          <w:rFonts w:ascii="Courier New" w:hAnsi="Courier New" w:cs="Courier New"/>
-        </w:rPr>
-        <w:t>src</w:t>
-      </w:r>
-      <w:r>
-        <w:rPr>
-          <w:rFonts w:ascii="Times New Roman" w:hAnsi="Times New Roman" w:cs="Times New Roman"/>
-        </w:rPr>
-        <w:t xml:space="preserve"> attribute (which is a more elegant approach) because if we did the latter, the Javascript code imported will be executed asynchronously which will not guarantee that our code will always be executed first.</w:t>
+        <w:t>Javascript code imported will be executed asynchronously which will not guarantee that our code will always be executed first.</w:t>
       </w:r>
     </w:p>
     <w:p>
@@ -5256,7 +5283,7 @@
           <w:lang w:val="en-SG" w:eastAsia="en-SG"/>
         </w:rPr>
         <w:pict>
-          <v:shape id="_x0000_s1029" type="#_x0000_t202" style="width:464.55pt;height:208.35pt;visibility:visible;mso-left-percent:-10001;mso-top-percent:-10001;mso-position-horizontal:absolute;mso-position-horizontal-relative:char;mso-position-vertical:absolute;mso-position-vertical-relative:line;mso-left-percent:-10001;mso-top-percent:-10001" o:gfxdata="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">
+          <v:shape id="_x0000_s1029" type="#_x0000_t202" style="width:464.55pt;height:175.7pt;visibility:visible;mso-left-percent:-10001;mso-top-percent:-10001;mso-position-horizontal:absolute;mso-position-horizontal-relative:char;mso-position-vertical:absolute;mso-position-vertical-relative:line;mso-left-percent:-10001;mso-top-percent:-10001" o:gfxdata="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">
             <v:textbox style="mso-next-textbox:#_x0000_s1029">
               <w:txbxContent>
                 <w:p>
@@ -5265,17 +5292,23 @@
                     <w:jc w:val="both"/>
                     <w:rPr>
                       <w:rFonts w:ascii="Courier New" w:hAnsi="Courier New" w:cs="Courier New"/>
+                      <w:sz w:val="18"/>
+                      <w:szCs w:val="18"/>
                     </w:rPr>
                   </w:pPr>
                   <w:r>
                     <w:rPr>
                       <w:rFonts w:ascii="Courier New" w:hAnsi="Courier New" w:cs="Courier New"/>
+                      <w:sz w:val="18"/>
+                      <w:szCs w:val="18"/>
                     </w:rPr>
                     <w:t>function encodeStringOnce(str</w:t>
                   </w:r>
                   <w:r>
                     <w:rPr>
                       <w:rFonts w:ascii="Courier New" w:hAnsi="Courier New" w:cs="Courier New"/>
+                      <w:sz w:val="18"/>
+                      <w:szCs w:val="18"/>
                     </w:rPr>
                     <w:t>)</w:t>
                   </w:r>
@@ -5286,11 +5319,15 @@
                     <w:jc w:val="both"/>
                     <w:rPr>
                       <w:rFonts w:ascii="Courier New" w:hAnsi="Courier New" w:cs="Courier New"/>
+                      <w:sz w:val="18"/>
+                      <w:szCs w:val="18"/>
                     </w:rPr>
                   </w:pPr>
                   <w:r>
                     <w:rPr>
                       <w:rFonts w:ascii="Courier New" w:hAnsi="Courier New" w:cs="Courier New"/>
+                      <w:sz w:val="18"/>
+                      <w:szCs w:val="18"/>
                     </w:rPr>
                     <w:t>{</w:t>
                   </w:r>
@@ -5301,17 +5338,23 @@
                     <w:jc w:val="both"/>
                     <w:rPr>
                       <w:rFonts w:ascii="Courier New" w:hAnsi="Courier New" w:cs="Courier New"/>
+                      <w:sz w:val="18"/>
+                      <w:szCs w:val="18"/>
                     </w:rPr>
                   </w:pPr>
                   <w:r>
                     <w:rPr>
                       <w:rFonts w:ascii="Courier New" w:hAnsi="Courier New" w:cs="Courier New"/>
+                      <w:sz w:val="18"/>
+                      <w:szCs w:val="18"/>
                     </w:rPr>
                     <w:t xml:space="preserve">    try </w:t>
                   </w:r>
                   <w:r>
                     <w:rPr>
                       <w:rFonts w:ascii="Courier New" w:hAnsi="Courier New" w:cs="Courier New"/>
+                      <w:sz w:val="18"/>
+                      <w:szCs w:val="18"/>
                     </w:rPr>
                     <w:t>{</w:t>
                   </w:r>
@@ -5322,11 +5365,15 @@
                     <w:jc w:val="both"/>
                     <w:rPr>
                       <w:rFonts w:ascii="Courier New" w:hAnsi="Courier New" w:cs="Courier New"/>
+                      <w:sz w:val="18"/>
+                      <w:szCs w:val="18"/>
                     </w:rPr>
                   </w:pPr>
                   <w:r>
                     <w:rPr>
                       <w:rFonts w:ascii="Courier New" w:hAnsi="Courier New" w:cs="Courier New"/>
+                      <w:sz w:val="18"/>
+                      <w:szCs w:val="18"/>
                     </w:rPr>
                     <w:t xml:space="preserve">        while(str !== decodeURI(str)) {</w:t>
                   </w:r>
@@ -5337,11 +5384,15 @@
                     <w:jc w:val="both"/>
                     <w:rPr>
                       <w:rFonts w:ascii="Courier New" w:hAnsi="Courier New" w:cs="Courier New"/>
+                      <w:sz w:val="18"/>
+                      <w:szCs w:val="18"/>
                     </w:rPr>
                   </w:pPr>
                   <w:r>
                     <w:rPr>
                       <w:rFonts w:ascii="Courier New" w:hAnsi="Courier New" w:cs="Courier New"/>
+                      <w:sz w:val="18"/>
+                      <w:szCs w:val="18"/>
                     </w:rPr>
                     <w:t xml:space="preserve">            str = decodeURI(str);</w:t>
                   </w:r>
@@ -5352,11 +5403,15 @@
                     <w:jc w:val="both"/>
                     <w:rPr>
                       <w:rFonts w:ascii="Courier New" w:hAnsi="Courier New" w:cs="Courier New"/>
+                      <w:sz w:val="18"/>
+                      <w:szCs w:val="18"/>
                     </w:rPr>
                   </w:pPr>
                   <w:r>
                     <w:rPr>
                       <w:rFonts w:ascii="Courier New" w:hAnsi="Courier New" w:cs="Courier New"/>
+                      <w:sz w:val="18"/>
+                      <w:szCs w:val="18"/>
                     </w:rPr>
                     <w:t xml:space="preserve">        }</w:t>
                   </w:r>
@@ -5367,11 +5422,15 @@
                     <w:jc w:val="both"/>
                     <w:rPr>
                       <w:rFonts w:ascii="Courier New" w:hAnsi="Courier New" w:cs="Courier New"/>
+                      <w:sz w:val="18"/>
+                      <w:szCs w:val="18"/>
                     </w:rPr>
                   </w:pPr>
                   <w:r>
                     <w:rPr>
                       <w:rFonts w:ascii="Courier New" w:hAnsi="Courier New" w:cs="Courier New"/>
+                      <w:sz w:val="18"/>
+                      <w:szCs w:val="18"/>
                     </w:rPr>
                     <w:t xml:space="preserve">        return encodeURI(str);</w:t>
                   </w:r>
@@ -5382,11 +5441,15 @@
                     <w:jc w:val="both"/>
                     <w:rPr>
                       <w:rFonts w:ascii="Courier New" w:hAnsi="Courier New" w:cs="Courier New"/>
+                      <w:sz w:val="18"/>
+                      <w:szCs w:val="18"/>
                     </w:rPr>
                   </w:pPr>
                   <w:r>
                     <w:rPr>
                       <w:rFonts w:ascii="Courier New" w:hAnsi="Courier New" w:cs="Courier New"/>
+                      <w:sz w:val="18"/>
+                      <w:szCs w:val="18"/>
                     </w:rPr>
                     <w:t xml:space="preserve">    }</w:t>
                   </w:r>
@@ -5397,17 +5460,23 @@
                     <w:jc w:val="both"/>
                     <w:rPr>
                       <w:rFonts w:ascii="Courier New" w:hAnsi="Courier New" w:cs="Courier New"/>
+                      <w:sz w:val="18"/>
+                      <w:szCs w:val="18"/>
                     </w:rPr>
                   </w:pPr>
                   <w:r>
                     <w:rPr>
                       <w:rFonts w:ascii="Courier New" w:hAnsi="Courier New" w:cs="Courier New"/>
+                      <w:sz w:val="18"/>
+                      <w:szCs w:val="18"/>
                     </w:rPr>
                     <w:t xml:space="preserve">    catch(e) </w:t>
                   </w:r>
                   <w:r>
                     <w:rPr>
                       <w:rFonts w:ascii="Courier New" w:hAnsi="Courier New" w:cs="Courier New"/>
+                      <w:sz w:val="18"/>
+                      <w:szCs w:val="18"/>
                     </w:rPr>
                     <w:t>{</w:t>
                   </w:r>
@@ -5418,11 +5487,15 @@
                     <w:jc w:val="both"/>
                     <w:rPr>
                       <w:rFonts w:ascii="Courier New" w:hAnsi="Courier New" w:cs="Courier New"/>
+                      <w:sz w:val="18"/>
+                      <w:szCs w:val="18"/>
                     </w:rPr>
                   </w:pPr>
                   <w:r>
                     <w:rPr>
                       <w:rFonts w:ascii="Courier New" w:hAnsi="Courier New" w:cs="Courier New"/>
+                      <w:sz w:val="18"/>
+                      <w:szCs w:val="18"/>
                     </w:rPr>
                     <w:t xml:space="preserve">        return "";</w:t>
                   </w:r>
@@ -5433,11 +5506,15 @@
                     <w:jc w:val="both"/>
                     <w:rPr>
                       <w:rFonts w:ascii="Courier New" w:hAnsi="Courier New" w:cs="Courier New"/>
+                      <w:sz w:val="18"/>
+                      <w:szCs w:val="18"/>
                     </w:rPr>
                   </w:pPr>
                   <w:r>
                     <w:rPr>
                       <w:rFonts w:ascii="Courier New" w:hAnsi="Courier New" w:cs="Courier New"/>
+                      <w:sz w:val="18"/>
+                      <w:szCs w:val="18"/>
                     </w:rPr>
                     <w:t xml:space="preserve">    }</w:t>
                   </w:r>
@@ -5448,11 +5525,15 @@
                     <w:jc w:val="both"/>
                     <w:rPr>
                       <w:rFonts w:ascii="Courier New" w:hAnsi="Courier New" w:cs="Courier New"/>
+                      <w:sz w:val="18"/>
+                      <w:szCs w:val="18"/>
                     </w:rPr>
                   </w:pPr>
                   <w:r>
                     <w:rPr>
                       <w:rFonts w:ascii="Courier New" w:hAnsi="Courier New" w:cs="Courier New"/>
+                      <w:sz w:val="18"/>
+                      <w:szCs w:val="18"/>
                     </w:rPr>
                     <w:t>}</w:t>
                   </w:r>
@@ -5463,11 +5544,15 @@
                     <w:jc w:val="both"/>
                     <w:rPr>
                       <w:rFonts w:ascii="Courier New" w:hAnsi="Courier New" w:cs="Courier New"/>
+                      <w:sz w:val="18"/>
+                      <w:szCs w:val="18"/>
                     </w:rPr>
                   </w:pPr>
                   <w:r>
                     <w:rPr>
                       <w:rFonts w:ascii="Courier New" w:hAnsi="Courier New" w:cs="Courier New"/>
+                      <w:sz w:val="18"/>
+                      <w:szCs w:val="18"/>
                     </w:rPr>
                     <w:t>var __url = document.URL;</w:t>
                   </w:r>
@@ -5478,11 +5563,15 @@
                     <w:jc w:val="both"/>
                     <w:rPr>
                       <w:rFonts w:ascii="Courier New" w:hAnsi="Courier New" w:cs="Courier New"/>
+                      <w:sz w:val="18"/>
+                      <w:szCs w:val="18"/>
                     </w:rPr>
                   </w:pPr>
                   <w:r>
                     <w:rPr>
                       <w:rFonts w:ascii="Courier New" w:hAnsi="Courier New" w:cs="Courier New"/>
+                      <w:sz w:val="18"/>
+                      <w:szCs w:val="18"/>
                     </w:rPr>
                     <w:t>document.__defineGetter__("URL", function() {</w:t>
                   </w:r>
@@ -5494,11 +5583,15 @@
                     <w:jc w:val="both"/>
                     <w:rPr>
                       <w:rFonts w:ascii="Courier New" w:hAnsi="Courier New" w:cs="Courier New"/>
+                      <w:sz w:val="18"/>
+                      <w:szCs w:val="18"/>
                     </w:rPr>
                   </w:pPr>
                   <w:r>
                     <w:rPr>
                       <w:rFonts w:ascii="Courier New" w:hAnsi="Courier New" w:cs="Courier New"/>
+                      <w:sz w:val="18"/>
+                      <w:szCs w:val="18"/>
                     </w:rPr>
                     <w:t>return encodeStringOnce(__url);</w:t>
                   </w:r>
@@ -5509,13 +5602,767 @@
                     <w:jc w:val="both"/>
                     <w:rPr>
                       <w:rFonts w:ascii="Courier New" w:hAnsi="Courier New" w:cs="Courier New"/>
+                      <w:sz w:val="18"/>
+                      <w:szCs w:val="18"/>
                     </w:rPr>
                   </w:pPr>
                   <w:r>
                     <w:rPr>
                       <w:rFonts w:ascii="Courier New" w:hAnsi="Courier New" w:cs="Courier New"/>
+                      <w:sz w:val="18"/>
+                      <w:szCs w:val="18"/>
                     </w:rPr>
                     <w:t>});</w:t>
+                  </w:r>
+                </w:p>
+              </w:txbxContent>
+            </v:textbox>
+            <w10:wrap type="none"/>
+            <w10:anchorlock/>
+          </v:shape>
+        </w:pict>
+      </w:r>
+    </w:p>
+    <w:p>
+      <w:pPr>
+        <w:spacing w:line="240" w:lineRule="auto"/>
+        <w:jc w:val="both"/>
+        <w:rPr>
+          <w:rFonts w:ascii="Times New Roman" w:hAnsi="Times New Roman" w:cs="Times New Roman"/>
+        </w:rPr>
+      </w:pPr>
+      <w:r>
+        <w:rPr>
+          <w:rFonts w:ascii="Times New Roman" w:hAnsi="Times New Roman" w:cs="Times New Roman"/>
+        </w:rPr>
+        <w:t>However, for some</w:t>
+      </w:r>
+      <w:r>
+        <w:rPr>
+          <w:rFonts w:ascii="Times New Roman" w:hAnsi="Times New Roman" w:cs="Times New Roman"/>
+        </w:rPr>
+        <w:t xml:space="preserve"> reasons, there are several items which cannot be overridden normally. These are listed below</w:t>
+      </w:r>
+      <w:r>
+        <w:rPr>
+          <w:rFonts w:ascii="Times New Roman" w:hAnsi="Times New Roman" w:cs="Times New Roman"/>
+        </w:rPr>
+        <w:t xml:space="preserve"> with the workaround</w:t>
+      </w:r>
+      <w:r>
+        <w:rPr>
+          <w:rFonts w:ascii="Times New Roman" w:hAnsi="Times New Roman" w:cs="Times New Roman"/>
+        </w:rPr>
+        <w:t>:</w:t>
+      </w:r>
+    </w:p>
+    <w:p>
+      <w:pPr>
+        <w:pStyle w:val="ListParagraph"/>
+        <w:numPr>
+          <w:ilvl w:val="0"/>
+          <w:numId w:val="24"/>
+        </w:numPr>
+        <w:spacing w:line="240" w:lineRule="auto"/>
+        <w:jc w:val="both"/>
+        <w:rPr>
+          <w:rFonts w:ascii="Times New Roman" w:hAnsi="Times New Roman" w:cs="Times New Roman"/>
+        </w:rPr>
+      </w:pPr>
+      <w:r>
+        <w:rPr>
+          <w:rFonts w:ascii="Courier New" w:hAnsi="Courier New" w:cs="Courier New"/>
+        </w:rPr>
+        <w:t>document.locatio</w:t>
+      </w:r>
+      <w:r>
+        <w:rPr>
+          <w:rFonts w:ascii="Courier New" w:hAnsi="Courier New" w:cs="Courier New"/>
+        </w:rPr>
+        <w:t>n.href</w:t>
+      </w:r>
+      <w:r>
+        <w:rPr>
+          <w:rFonts w:ascii="Times New Roman" w:hAnsi="Times New Roman" w:cs="Times New Roman"/>
+        </w:rPr>
+        <w:t>.</w:t>
+      </w:r>
+      <w:r>
+        <w:rPr>
+          <w:rFonts w:ascii="Times New Roman" w:hAnsi="Times New Roman" w:cs="Times New Roman" w:hint="eastAsia"/>
+        </w:rPr>
+        <w:t xml:space="preserve"> </w:t>
+      </w:r>
+      <w:r>
+        <w:rPr>
+          <w:rFonts w:ascii="Times New Roman" w:hAnsi="Times New Roman" w:cs="Times New Roman"/>
+        </w:rPr>
+        <w:t xml:space="preserve">Although this property contains the whole URL, we have previously analyzed that only </w:t>
+      </w:r>
+      <w:r>
+        <w:rPr>
+          <w:rFonts w:ascii="Courier New" w:hAnsi="Courier New" w:cs="Courier New"/>
+        </w:rPr>
+        <w:t>hash</w:t>
+      </w:r>
+      <w:r>
+        <w:rPr>
+          <w:rFonts w:ascii="Times New Roman" w:hAnsi="Times New Roman" w:cs="Times New Roman"/>
+        </w:rPr>
+        <w:t xml:space="preserve">, </w:t>
+      </w:r>
+      <w:r>
+        <w:rPr>
+          <w:rFonts w:ascii="Courier New" w:hAnsi="Courier New" w:cs="Courier New"/>
+        </w:rPr>
+        <w:t>pathname</w:t>
+      </w:r>
+      <w:r>
+        <w:rPr>
+          <w:rFonts w:ascii="Times New Roman" w:hAnsi="Times New Roman" w:cs="Times New Roman"/>
+        </w:rPr>
+        <w:t xml:space="preserve"> and </w:t>
+      </w:r>
+      <w:r>
+        <w:rPr>
+          <w:rFonts w:ascii="Courier New" w:hAnsi="Courier New" w:cs="Courier New"/>
+        </w:rPr>
+        <w:t>search</w:t>
+      </w:r>
+      <w:r>
+        <w:rPr>
+          <w:rFonts w:ascii="Times New Roman" w:hAnsi="Times New Roman" w:cs="Times New Roman"/>
+        </w:rPr>
+        <w:t xml:space="preserve"> part may be harmful. Since </w:t>
+      </w:r>
+      <w:r>
+        <w:rPr>
+          <w:rFonts w:ascii="Courier New" w:hAnsi="Courier New" w:cs="Courier New"/>
+        </w:rPr>
+        <w:t>pathname</w:t>
+      </w:r>
+      <w:r>
+        <w:rPr>
+          <w:rFonts w:ascii="Times New Roman" w:hAnsi="Times New Roman" w:cs="Times New Roman"/>
+        </w:rPr>
+        <w:t xml:space="preserve"> and </w:t>
+      </w:r>
+      <w:r>
+        <w:rPr>
+          <w:rFonts w:ascii="Courier New" w:hAnsi="Courier New" w:cs="Courier New"/>
+        </w:rPr>
+        <w:t>search</w:t>
+      </w:r>
+      <w:r>
+        <w:rPr>
+          <w:rFonts w:ascii="Times New Roman" w:hAnsi="Times New Roman" w:cs="Times New Roman"/>
+        </w:rPr>
+        <w:t xml:space="preserve"> are already encoded by Google Chrome, we only have to deal with the </w:t>
+      </w:r>
+      <w:r>
+        <w:rPr>
+          <w:rFonts w:ascii="Courier New" w:hAnsi="Courier New" w:cs="Courier New"/>
+        </w:rPr>
+        <w:t>hash</w:t>
+      </w:r>
+      <w:r>
+        <w:rPr>
+          <w:rFonts w:ascii="Times New Roman" w:hAnsi="Times New Roman" w:cs="Times New Roman"/>
+        </w:rPr>
+        <w:t>.</w:t>
+      </w:r>
+      <w:r>
+        <w:rPr>
+          <w:rFonts w:ascii="Courier New" w:hAnsi="Courier New" w:cs="Courier New"/>
+        </w:rPr>
+        <w:t xml:space="preserve"> </w:t>
+      </w:r>
+      <w:r>
+        <w:rPr>
+          <w:rFonts w:ascii="Times New Roman" w:hAnsi="Times New Roman" w:cs="Times New Roman"/>
+        </w:rPr>
+        <w:t xml:space="preserve">We work around this by overriding </w:t>
+      </w:r>
+      <w:r>
+        <w:rPr>
+          <w:rFonts w:ascii="Courier New" w:hAnsi="Courier New" w:cs="Courier New"/>
+        </w:rPr>
+        <w:t>document.location</w:t>
+      </w:r>
+      <w:r>
+        <w:rPr>
+          <w:rFonts w:ascii="Times New Roman" w:hAnsi="Times New Roman" w:cs="Times New Roman" w:hint="eastAsia"/>
+        </w:rPr>
+        <w:t xml:space="preserve"> </w:t>
+      </w:r>
+      <w:r>
+        <w:rPr>
+          <w:rFonts w:ascii="Times New Roman" w:hAnsi="Times New Roman" w:cs="Times New Roman"/>
+        </w:rPr>
+        <w:t xml:space="preserve">to </w:t>
+      </w:r>
+      <w:r>
+        <w:rPr>
+          <w:rFonts w:ascii="Times New Roman" w:hAnsi="Times New Roman" w:cs="Times New Roman" w:hint="eastAsia"/>
+        </w:rPr>
+        <w:t xml:space="preserve">return a </w:t>
+      </w:r>
+      <w:r>
+        <w:rPr>
+          <w:rFonts w:ascii="Courier New" w:hAnsi="Courier New" w:cs="Courier New"/>
+        </w:rPr>
+        <w:t>location</w:t>
+      </w:r>
+      <w:r>
+        <w:rPr>
+          <w:rFonts w:ascii="Times New Roman" w:hAnsi="Times New Roman" w:cs="Times New Roman" w:hint="eastAsia"/>
+        </w:rPr>
+        <w:t xml:space="preserve"> object </w:t>
+      </w:r>
+      <w:r>
+        <w:rPr>
+          <w:rFonts w:ascii="Times New Roman" w:hAnsi="Times New Roman" w:cs="Times New Roman"/>
+        </w:rPr>
+        <w:t xml:space="preserve">which has the </w:t>
+      </w:r>
+      <w:r>
+        <w:rPr>
+          <w:rFonts w:ascii="Courier New" w:hAnsi="Courier New" w:cs="Courier New"/>
+        </w:rPr>
+        <w:t>hash</w:t>
+      </w:r>
+      <w:r>
+        <w:rPr>
+          <w:rFonts w:ascii="Times New Roman" w:hAnsi="Times New Roman" w:cs="Times New Roman"/>
+        </w:rPr>
+        <w:t xml:space="preserve"> property already encoded instead. This workaround also makes the getter function of </w:t>
+      </w:r>
+      <w:r>
+        <w:rPr>
+          <w:rFonts w:ascii="Courier New" w:hAnsi="Courier New" w:cs="Courier New"/>
+        </w:rPr>
+        <w:t>document.location.href</w:t>
+      </w:r>
+      <w:r>
+        <w:rPr>
+          <w:rFonts w:ascii="Times New Roman" w:hAnsi="Times New Roman" w:cs="Times New Roman"/>
+        </w:rPr>
+        <w:t xml:space="preserve"> </w:t>
+      </w:r>
+      <w:r>
+        <w:rPr>
+          <w:rFonts w:ascii="Times New Roman" w:hAnsi="Times New Roman" w:cs="Times New Roman"/>
+        </w:rPr>
+        <w:t>not necessary to be overridden.</w:t>
+      </w:r>
+    </w:p>
+    <w:p>
+      <w:pPr>
+        <w:pStyle w:val="ListParagraph"/>
+        <w:spacing w:line="240" w:lineRule="auto"/>
+        <w:jc w:val="both"/>
+        <w:rPr>
+          <w:rFonts w:ascii="Times New Roman" w:hAnsi="Times New Roman" w:cs="Times New Roman"/>
+        </w:rPr>
+      </w:pPr>
+    </w:p>
+    <w:p>
+      <w:pPr>
+        <w:pStyle w:val="ListParagraph"/>
+        <w:numPr>
+          <w:ilvl w:val="0"/>
+          <w:numId w:val="24"/>
+        </w:numPr>
+        <w:spacing w:line="240" w:lineRule="auto"/>
+        <w:jc w:val="both"/>
+        <w:rPr>
+          <w:rFonts w:ascii="Times New Roman" w:hAnsi="Times New Roman" w:cs="Times New Roman"/>
+        </w:rPr>
+      </w:pPr>
+      <w:r>
+        <w:rPr>
+          <w:rFonts w:ascii="Courier New" w:hAnsi="Courier New" w:cs="Courier New"/>
+          <w:noProof/>
+          <w:lang w:val="en-SG" w:eastAsia="en-SG"/>
+        </w:rPr>
+        <w:lastRenderedPageBreak/>
+        <w:t>window.location</w:t>
+      </w:r>
+      <w:r>
+        <w:rPr>
+          <w:rFonts w:ascii="Times New Roman" w:hAnsi="Times New Roman" w:cs="Times New Roman"/>
+          <w:noProof/>
+          <w:lang w:val="en-SG" w:eastAsia="en-SG"/>
+        </w:rPr>
+        <w:t xml:space="preserve"> and </w:t>
+      </w:r>
+      <w:r>
+        <w:rPr>
+          <w:rFonts w:ascii="Courier New" w:hAnsi="Courier New" w:cs="Courier New"/>
+          <w:noProof/>
+          <w:lang w:val="en-SG" w:eastAsia="en-SG"/>
+        </w:rPr>
+        <w:t>window.location.href</w:t>
+      </w:r>
+      <w:r>
+        <w:rPr>
+          <w:rFonts w:ascii="Times New Roman" w:hAnsi="Times New Roman" w:cs="Times New Roman"/>
+          <w:noProof/>
+          <w:lang w:val="en-SG" w:eastAsia="en-SG"/>
+        </w:rPr>
+        <w:t xml:space="preserve">. The previous workaround to protect </w:t>
+      </w:r>
+      <w:r>
+        <w:rPr>
+          <w:rFonts w:ascii="Courier New" w:hAnsi="Courier New" w:cs="Courier New"/>
+          <w:noProof/>
+          <w:lang w:val="en-SG" w:eastAsia="en-SG"/>
+        </w:rPr>
+        <w:t>href</w:t>
+      </w:r>
+      <w:r>
+        <w:rPr>
+          <w:rFonts w:ascii="Times New Roman" w:hAnsi="Times New Roman" w:cs="Times New Roman"/>
+          <w:noProof/>
+          <w:lang w:val="en-SG" w:eastAsia="en-SG"/>
+        </w:rPr>
+        <w:t xml:space="preserve"> property does not work for </w:t>
+      </w:r>
+      <w:r>
+        <w:rPr>
+          <w:rFonts w:ascii="Courier New" w:hAnsi="Courier New" w:cs="Courier New"/>
+          <w:noProof/>
+          <w:lang w:val="en-SG" w:eastAsia="en-SG"/>
+        </w:rPr>
+        <w:t>window</w:t>
+      </w:r>
+      <w:r>
+        <w:rPr>
+          <w:rFonts w:ascii="Times New Roman" w:hAnsi="Times New Roman" w:cs="Times New Roman"/>
+          <w:noProof/>
+          <w:lang w:val="en-SG" w:eastAsia="en-SG"/>
+        </w:rPr>
+        <w:t xml:space="preserve"> object since </w:t>
+      </w:r>
+      <w:r>
+        <w:rPr>
+          <w:rFonts w:ascii="Courier New" w:hAnsi="Courier New" w:cs="Courier New"/>
+          <w:noProof/>
+          <w:lang w:val="en-SG" w:eastAsia="en-SG"/>
+        </w:rPr>
+        <w:t>window.location</w:t>
+      </w:r>
+      <w:r>
+        <w:rPr>
+          <w:rFonts w:ascii="Times New Roman" w:hAnsi="Times New Roman" w:cs="Times New Roman"/>
+          <w:noProof/>
+          <w:lang w:val="en-SG" w:eastAsia="en-SG"/>
+        </w:rPr>
+        <w:t xml:space="preserve"> is not overridible as well. Therefore, another approach is needed. We decided to forcefully encode the value of </w:t>
+      </w:r>
+      <w:r>
+        <w:rPr>
+          <w:rFonts w:ascii="Courier New" w:hAnsi="Courier New" w:cs="Courier New"/>
+          <w:noProof/>
+          <w:lang w:val="en-SG" w:eastAsia="en-SG"/>
+        </w:rPr>
+        <w:t>window.location.hash</w:t>
+      </w:r>
+      <w:r>
+        <w:rPr>
+          <w:rFonts w:ascii="Courier New" w:hAnsi="Courier New" w:cs="Courier New"/>
+          <w:noProof/>
+          <w:lang w:val="en-SG" w:eastAsia="en-SG"/>
+        </w:rPr>
+        <w:t xml:space="preserve"> </w:t>
+      </w:r>
+      <w:r>
+        <w:rPr>
+          <w:rFonts w:ascii="Times New Roman" w:hAnsi="Times New Roman" w:cs="Times New Roman"/>
+          <w:noProof/>
+          <w:lang w:val="en-SG" w:eastAsia="en-SG"/>
+        </w:rPr>
+        <w:t xml:space="preserve">so when </w:t>
+      </w:r>
+      <w:r>
+        <w:rPr>
+          <w:rFonts w:ascii="Courier New" w:hAnsi="Courier New" w:cs="Courier New"/>
+          <w:noProof/>
+          <w:lang w:val="en-SG" w:eastAsia="en-SG"/>
+        </w:rPr>
+        <w:t>window.location</w:t>
+      </w:r>
+      <w:r>
+        <w:rPr>
+          <w:rFonts w:ascii="Times New Roman" w:hAnsi="Times New Roman" w:cs="Times New Roman"/>
+          <w:noProof/>
+          <w:lang w:val="en-SG" w:eastAsia="en-SG"/>
+        </w:rPr>
+        <w:t xml:space="preserve"> and </w:t>
+      </w:r>
+      <w:r>
+        <w:rPr>
+          <w:rFonts w:ascii="Courier New" w:hAnsi="Courier New" w:cs="Courier New"/>
+          <w:noProof/>
+          <w:lang w:val="en-SG" w:eastAsia="en-SG"/>
+        </w:rPr>
+        <w:t>window.location.href</w:t>
+      </w:r>
+      <w:r>
+        <w:rPr>
+          <w:rFonts w:ascii="Times New Roman" w:hAnsi="Times New Roman" w:cs="Times New Roman"/>
+          <w:noProof/>
+          <w:lang w:val="en-SG" w:eastAsia="en-SG"/>
+        </w:rPr>
+        <w:t xml:space="preserve"> access it indirectly, the encoded value will be accessed.</w:t>
+      </w:r>
+    </w:p>
+    <w:p>
+      <w:pPr>
+        <w:spacing w:line="240" w:lineRule="auto"/>
+        <w:jc w:val="both"/>
+        <w:rPr>
+          <w:rFonts w:ascii="Times New Roman" w:hAnsi="Times New Roman" w:cs="Times New Roman"/>
+        </w:rPr>
+      </w:pPr>
+      <w:r>
+        <w:rPr>
+          <w:rFonts w:ascii="Times New Roman" w:hAnsi="Times New Roman" w:cs="Times New Roman"/>
+        </w:rPr>
+        <w:t xml:space="preserve">Note that unlike other items, </w:t>
+      </w:r>
+      <w:r>
+        <w:rPr>
+          <w:rFonts w:ascii="Courier New" w:hAnsi="Courier New" w:cs="Courier New"/>
+        </w:rPr>
+        <w:t>window.location.hash</w:t>
+      </w:r>
+      <w:r>
+        <w:rPr>
+          <w:rFonts w:ascii="Times New Roman" w:hAnsi="Times New Roman" w:cs="Times New Roman"/>
+        </w:rPr>
+        <w:t xml:space="preserve"> does not redirect its user when set with a new value</w:t>
+      </w:r>
+      <w:r>
+        <w:rPr>
+          <w:rFonts w:ascii="Times New Roman" w:hAnsi="Times New Roman" w:cs="Times New Roman"/>
+        </w:rPr>
+        <w:t xml:space="preserve">. Therefore, </w:t>
+      </w:r>
+      <w:r>
+        <w:rPr>
+          <w:rFonts w:ascii="Times New Roman" w:hAnsi="Times New Roman" w:cs="Times New Roman"/>
+        </w:rPr>
+        <w:t xml:space="preserve">if another </w:t>
+      </w:r>
+      <w:r>
+        <w:rPr>
+          <w:rFonts w:ascii="Times New Roman" w:hAnsi="Times New Roman" w:cs="Times New Roman"/>
+        </w:rPr>
+        <w:t>Javascript from the same page set the value and later retrieve the value again, it will expect the new value to be returned</w:t>
+      </w:r>
+      <w:r>
+        <w:rPr>
+          <w:rFonts w:ascii="Times New Roman" w:hAnsi="Times New Roman" w:cs="Times New Roman"/>
+        </w:rPr>
+        <w:t>.</w:t>
+      </w:r>
+      <w:r>
+        <w:rPr>
+          <w:rFonts w:ascii="Times New Roman" w:hAnsi="Times New Roman" w:cs="Times New Roman"/>
+        </w:rPr>
+        <w:t xml:space="preserve"> </w:t>
+      </w:r>
+      <w:r>
+        <w:rPr>
+          <w:rFonts w:ascii="Times New Roman" w:hAnsi="Times New Roman" w:cs="Times New Roman"/>
+        </w:rPr>
+        <w:t xml:space="preserve">Therefore, just for </w:t>
+      </w:r>
+      <w:r>
+        <w:rPr>
+          <w:rFonts w:ascii="Courier New" w:hAnsi="Courier New" w:cs="Courier New"/>
+        </w:rPr>
+        <w:t>window.location.hash</w:t>
+      </w:r>
+      <w:r>
+        <w:rPr>
+          <w:rFonts w:ascii="Times New Roman" w:hAnsi="Times New Roman" w:cs="Times New Roman"/>
+        </w:rPr>
+        <w:t xml:space="preserve">, we need to override the setter as well. </w:t>
+      </w:r>
+      <w:r>
+        <w:rPr>
+          <w:rFonts w:ascii="Times New Roman" w:hAnsi="Times New Roman" w:cs="Times New Roman"/>
+        </w:rPr>
+        <w:t xml:space="preserve">This is not the case for </w:t>
+      </w:r>
+      <w:r>
+        <w:rPr>
+          <w:rFonts w:ascii="Courier New" w:hAnsi="Courier New" w:cs="Courier New"/>
+        </w:rPr>
+        <w:t>document.location.hash</w:t>
+      </w:r>
+      <w:r>
+        <w:rPr>
+          <w:rFonts w:ascii="Times New Roman" w:hAnsi="Times New Roman" w:cs="Times New Roman"/>
+        </w:rPr>
+        <w:t xml:space="preserve"> since we don’t override its getter; we only override the getter for </w:t>
+      </w:r>
+      <w:r>
+        <w:rPr>
+          <w:rFonts w:ascii="Courier New" w:hAnsi="Courier New" w:cs="Courier New"/>
+        </w:rPr>
+        <w:t>document.location</w:t>
+      </w:r>
+      <w:r>
+        <w:rPr>
+          <w:rFonts w:ascii="Times New Roman" w:hAnsi="Times New Roman" w:cs="Times New Roman"/>
+        </w:rPr>
+        <w:t>.</w:t>
+      </w:r>
+    </w:p>
+    <w:p>
+      <w:pPr>
+        <w:spacing w:line="240" w:lineRule="auto"/>
+        <w:jc w:val="both"/>
+        <w:rPr>
+          <w:rFonts w:ascii="Times New Roman" w:hAnsi="Times New Roman" w:cs="Times New Roman"/>
+        </w:rPr>
+      </w:pPr>
+      <w:r>
+        <w:rPr>
+          <w:rFonts w:ascii="Times New Roman" w:hAnsi="Times New Roman" w:cs="Times New Roman"/>
+        </w:rPr>
+        <w:t xml:space="preserve">Now, we have the basic implementation of our filter. We decide to investigate on why the getter function of some of these harmful items </w:t>
+      </w:r>
+      <w:r>
+        <w:rPr>
+          <w:rFonts w:ascii="Times New Roman" w:hAnsi="Times New Roman" w:cs="Times New Roman"/>
+        </w:rPr>
+        <w:t>is</w:t>
+      </w:r>
+      <w:r>
+        <w:rPr>
+          <w:rFonts w:ascii="Times New Roman" w:hAnsi="Times New Roman" w:cs="Times New Roman"/>
+        </w:rPr>
+        <w:t xml:space="preserve"> not overridable.</w:t>
+      </w:r>
+      <w:r>
+        <w:rPr>
+          <w:rFonts w:ascii="Times New Roman" w:hAnsi="Times New Roman" w:cs="Times New Roman"/>
+        </w:rPr>
+        <w:t xml:space="preserve"> We present the result of our investigation in the next section.</w:t>
+      </w:r>
+    </w:p>
+    <w:p>
+      <w:pPr>
+        <w:pStyle w:val="ListParagraph"/>
+        <w:numPr>
+          <w:ilvl w:val="0"/>
+          <w:numId w:val="9"/>
+        </w:numPr>
+        <w:spacing w:line="240" w:lineRule="auto"/>
+        <w:jc w:val="both"/>
+        <w:rPr>
+          <w:rFonts w:ascii="Times New Roman" w:hAnsi="Times New Roman" w:cs="Times New Roman"/>
+          <w:b/>
+          <w:sz w:val="24"/>
+          <w:szCs w:val="24"/>
+        </w:rPr>
+      </w:pPr>
+      <w:r>
+        <w:rPr>
+          <w:rFonts w:ascii="Times New Roman" w:hAnsi="Times New Roman" w:cs="Times New Roman"/>
+          <w:b/>
+          <w:sz w:val="24"/>
+          <w:szCs w:val="24"/>
+        </w:rPr>
+        <w:t>Additional Improvements</w:t>
+      </w:r>
+    </w:p>
+    <w:p>
+      <w:pPr>
+        <w:spacing w:line="240" w:lineRule="auto"/>
+        <w:jc w:val="both"/>
+        <w:rPr>
+          <w:rFonts w:ascii="Times New Roman" w:hAnsi="Times New Roman" w:cs="Times New Roman"/>
+        </w:rPr>
+      </w:pPr>
+      <w:r>
+        <w:rPr>
+          <w:rFonts w:ascii="Times New Roman" w:hAnsi="Times New Roman" w:cs="Times New Roman"/>
+        </w:rPr>
+        <w:t xml:space="preserve">First, let’s take a </w:t>
+      </w:r>
+      <w:r>
+        <w:rPr>
+          <w:rFonts w:ascii="Times New Roman" w:hAnsi="Times New Roman" w:cs="Times New Roman"/>
+        </w:rPr>
+        <w:t xml:space="preserve">brief </w:t>
+      </w:r>
+      <w:r>
+        <w:rPr>
+          <w:rFonts w:ascii="Times New Roman" w:hAnsi="Times New Roman" w:cs="Times New Roman"/>
+        </w:rPr>
+        <w:t xml:space="preserve">look at a Javascript object. </w:t>
+      </w:r>
+      <w:r>
+        <w:rPr>
+          <w:rFonts w:ascii="Times New Roman" w:hAnsi="Times New Roman" w:cs="Times New Roman"/>
+        </w:rPr>
+        <w:t xml:space="preserve">This explanation is obtained by summarizing some sections from </w:t>
+      </w:r>
+      <w:r>
+        <w:rPr>
+          <w:rFonts w:ascii="Times New Roman" w:hAnsi="Times New Roman" w:cs="Times New Roman"/>
+        </w:rPr>
+        <w:t>c</w:t>
+      </w:r>
+      <w:r>
+        <w:rPr>
+          <w:rFonts w:ascii="Times New Roman" w:hAnsi="Times New Roman" w:cs="Times New Roman"/>
+        </w:rPr>
+        <w:t xml:space="preserve">hapter 6 of </w:t>
+      </w:r>
+      <w:r>
+        <w:rPr>
+          <w:rFonts w:ascii="Times New Roman" w:hAnsi="Times New Roman" w:cs="Times New Roman"/>
+        </w:rPr>
+        <w:t xml:space="preserve">the </w:t>
+      </w:r>
+      <w:r>
+        <w:rPr>
+          <w:rFonts w:ascii="Times New Roman" w:hAnsi="Times New Roman" w:cs="Times New Roman"/>
+        </w:rPr>
+        <w:t>book</w:t>
+      </w:r>
+      <w:r>
+        <w:rPr>
+          <w:rFonts w:ascii="Times New Roman" w:hAnsi="Times New Roman" w:cs="Times New Roman"/>
+        </w:rPr>
+        <w:t xml:space="preserve"> [13</w:t>
+      </w:r>
+      <w:r>
+        <w:rPr>
+          <w:rFonts w:ascii="Times New Roman" w:hAnsi="Times New Roman" w:cs="Times New Roman"/>
+        </w:rPr>
+        <w:t xml:space="preserve">]. </w:t>
+      </w:r>
+      <w:r>
+        <w:rPr>
+          <w:rFonts w:ascii="Times New Roman" w:hAnsi="Times New Roman" w:cs="Times New Roman"/>
+        </w:rPr>
+        <w:t>Each Javascript object has properties. Each property consists of a name and a value. The name can be any string while the value can be any Javascript value. Each property has property attributes. These property attributes specify whether the associated property can be written, enumerated</w:t>
+      </w:r>
+      <w:r>
+        <w:rPr>
+          <w:rFonts w:ascii="Times New Roman" w:hAnsi="Times New Roman" w:cs="Times New Roman"/>
+        </w:rPr>
+        <w:t xml:space="preserve"> </w:t>
+      </w:r>
+      <w:r>
+        <w:rPr>
+          <w:rFonts w:ascii="Times New Roman" w:hAnsi="Times New Roman" w:cs="Times New Roman"/>
+        </w:rPr>
+        <w:t xml:space="preserve">and configured. These property attributes are respectively called </w:t>
+      </w:r>
+      <w:r>
+        <w:rPr>
+          <w:rFonts w:ascii="Times New Roman" w:hAnsi="Times New Roman" w:cs="Times New Roman"/>
+          <w:i/>
+        </w:rPr>
+        <w:t>writable</w:t>
+      </w:r>
+      <w:r>
+        <w:rPr>
+          <w:rFonts w:ascii="Times New Roman" w:hAnsi="Times New Roman" w:cs="Times New Roman"/>
+        </w:rPr>
+        <w:t xml:space="preserve">, </w:t>
+      </w:r>
+      <w:r>
+        <w:rPr>
+          <w:rFonts w:ascii="Times New Roman" w:hAnsi="Times New Roman" w:cs="Times New Roman"/>
+          <w:i/>
+        </w:rPr>
+        <w:t>enumerable</w:t>
+      </w:r>
+      <w:r>
+        <w:rPr>
+          <w:rFonts w:ascii="Times New Roman" w:hAnsi="Times New Roman" w:cs="Times New Roman"/>
+        </w:rPr>
+        <w:t xml:space="preserve"> and </w:t>
+      </w:r>
+      <w:r>
+        <w:rPr>
+          <w:rFonts w:ascii="Times New Roman" w:hAnsi="Times New Roman" w:cs="Times New Roman"/>
+          <w:i/>
+        </w:rPr>
+        <w:t>configurable</w:t>
+      </w:r>
+      <w:r>
+        <w:rPr>
+          <w:rFonts w:ascii="Times New Roman" w:hAnsi="Times New Roman" w:cs="Times New Roman"/>
+        </w:rPr>
+        <w:t>. The value of these property attributes is simply a Boolean.</w:t>
+      </w:r>
+    </w:p>
+    <w:p>
+      <w:pPr>
+        <w:spacing w:line="240" w:lineRule="auto"/>
+        <w:jc w:val="both"/>
+        <w:rPr>
+          <w:rFonts w:ascii="Times New Roman" w:hAnsi="Times New Roman" w:cs="Times New Roman"/>
+        </w:rPr>
+      </w:pPr>
+      <w:r>
+        <w:rPr>
+          <w:rFonts w:ascii="Times New Roman" w:hAnsi="Times New Roman" w:cs="Times New Roman"/>
+        </w:rPr>
+        <w:t>We can easily examine the value of these property attributes of a Javascript object by simply using the following line of code on the Javascript console of Google Chrome. We also provide several examples of usage.</w:t>
+      </w:r>
+    </w:p>
+    <w:p>
+      <w:pPr>
+        <w:spacing w:line="240" w:lineRule="auto"/>
+        <w:jc w:val="both"/>
+        <w:rPr>
+          <w:rFonts w:ascii="Times New Roman" w:hAnsi="Times New Roman" w:cs="Times New Roman"/>
+        </w:rPr>
+      </w:pPr>
+      <w:r>
+        <w:rPr>
+          <w:rFonts w:ascii="Times New Roman" w:hAnsi="Times New Roman" w:cs="Times New Roman"/>
+          <w:noProof/>
+          <w:lang w:val="en-SG" w:eastAsia="en-SG"/>
+        </w:rPr>
+      </w:r>
+      <w:r>
+        <w:rPr>
+          <w:rFonts w:ascii="Times New Roman" w:hAnsi="Times New Roman" w:cs="Times New Roman"/>
+          <w:noProof/>
+          <w:lang w:val="en-SG" w:eastAsia="en-SG"/>
+        </w:rPr>
+        <w:pict>
+          <v:shape id="Text Box 2" o:spid="_x0000_s1028" type="#_x0000_t202" style="width:464.55pt;height:70.45pt;visibility:visible;mso-left-percent:-10001;mso-top-percent:-10001;mso-position-horizontal:absolute;mso-position-horizontal-relative:char;mso-position-vertical:absolute;mso-position-vertical-relative:line;mso-left-percent:-10001;mso-top-percent:-10001" o:gfxdata="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">
+            <v:textbox>
+              <w:txbxContent>
+                <w:p>
+                  <w:pPr>
+                    <w:spacing w:after="0" w:line="240" w:lineRule="auto"/>
+                    <w:rPr>
+                      <w:rFonts w:ascii="Courier New" w:hAnsi="Courier New" w:cs="Courier New"/>
+                      <w:sz w:val="18"/>
+                      <w:szCs w:val="18"/>
+                    </w:rPr>
+                  </w:pPr>
+                  <w:r>
+                    <w:rPr>
+                      <w:rFonts w:ascii="Courier New" w:hAnsi="Courier New" w:cs="Courier New"/>
+                      <w:sz w:val="18"/>
+                      <w:szCs w:val="18"/>
+                    </w:rPr>
+                    <w:t>Object.getOwnPropertyDescriptor(obj, "attrName");</w:t>
                   </w:r>
                 </w:p>
                 <w:p>
@@ -5523,805 +6370,8 @@
                     <w:spacing w:after="0" w:line="240" w:lineRule="auto"/>
                     <w:rPr>
                       <w:rFonts w:ascii="Courier New" w:hAnsi="Courier New" w:cs="Courier New"/>
-                    </w:rPr>
-                  </w:pPr>
-                  <w:r>
-                    <w:rPr>
-                      <w:rFonts w:ascii="Courier New" w:hAnsi="Courier New" w:cs="Courier New"/>
-                    </w:rPr>
-                    <w:t xml:space="preserve"> </w:t>
-                  </w:r>
-                </w:p>
-                <w:p>
-                  <w:pPr>
-                    <w:rPr>
-                      <w:rFonts w:ascii="Courier New" w:hAnsi="Courier New" w:cs="Courier New"/>
-                      <w:sz w:val="20"/>
-                      <w:szCs w:val="20"/>
-                    </w:rPr>
-                  </w:pPr>
-                </w:p>
-              </w:txbxContent>
-            </v:textbox>
-            <w10:wrap type="none"/>
-            <w10:anchorlock/>
-          </v:shape>
-        </w:pict>
-      </w:r>
-    </w:p>
-    <w:p>
-      <w:pPr>
-        <w:spacing w:line="240" w:lineRule="auto"/>
-        <w:jc w:val="both"/>
-        <w:rPr>
-          <w:rFonts w:ascii="Times New Roman" w:hAnsi="Times New Roman" w:cs="Times New Roman"/>
-        </w:rPr>
-      </w:pPr>
-      <w:r>
-        <w:rPr>
-          <w:rFonts w:ascii="Times New Roman" w:hAnsi="Times New Roman" w:cs="Times New Roman"/>
-        </w:rPr>
-        <w:t>However, for some</w:t>
-      </w:r>
-      <w:r>
-        <w:rPr>
-          <w:rFonts w:ascii="Times New Roman" w:hAnsi="Times New Roman" w:cs="Times New Roman"/>
-        </w:rPr>
-        <w:t xml:space="preserve"> reasons, there are several items which cannot be overridden normally. These are listed below</w:t>
-      </w:r>
-      <w:r>
-        <w:rPr>
-          <w:rFonts w:ascii="Times New Roman" w:hAnsi="Times New Roman" w:cs="Times New Roman"/>
-        </w:rPr>
-        <w:t xml:space="preserve"> with the workaround</w:t>
-      </w:r>
-      <w:r>
-        <w:rPr>
-          <w:rFonts w:ascii="Times New Roman" w:hAnsi="Times New Roman" w:cs="Times New Roman"/>
-        </w:rPr>
-        <w:t>:</w:t>
-      </w:r>
-    </w:p>
-    <w:p>
-      <w:pPr>
-        <w:pStyle w:val="ListParagraph"/>
-        <w:numPr>
-          <w:ilvl w:val="0"/>
-          <w:numId w:val="24"/>
-        </w:numPr>
-        <w:spacing w:line="240" w:lineRule="auto"/>
-        <w:jc w:val="both"/>
-        <w:rPr>
-          <w:rFonts w:ascii="Times New Roman" w:hAnsi="Times New Roman" w:cs="Times New Roman"/>
-        </w:rPr>
-      </w:pPr>
-      <w:r>
-        <w:rPr>
-          <w:rFonts w:ascii="Courier New" w:hAnsi="Courier New" w:cs="Courier New"/>
-        </w:rPr>
-        <w:t>document.locatio</w:t>
-      </w:r>
-      <w:r>
-        <w:rPr>
-          <w:rFonts w:ascii="Courier New" w:hAnsi="Courier New" w:cs="Courier New"/>
-        </w:rPr>
-        <w:t>n.href</w:t>
-      </w:r>
-      <w:r>
-        <w:rPr>
-          <w:rFonts w:ascii="Times New Roman" w:hAnsi="Times New Roman" w:cs="Times New Roman"/>
-        </w:rPr>
-        <w:t>.</w:t>
-      </w:r>
-      <w:r>
-        <w:rPr>
-          <w:rFonts w:ascii="Times New Roman" w:hAnsi="Times New Roman" w:cs="Times New Roman" w:hint="eastAsia"/>
-        </w:rPr>
-        <w:t xml:space="preserve"> </w:t>
-      </w:r>
-      <w:r>
-        <w:rPr>
-          <w:rFonts w:ascii="Times New Roman" w:hAnsi="Times New Roman" w:cs="Times New Roman"/>
-        </w:rPr>
-        <w:t xml:space="preserve">Although this property contains the whole URL, we have previously analyzed that only </w:t>
-      </w:r>
-      <w:r>
-        <w:rPr>
-          <w:rFonts w:ascii="Courier New" w:hAnsi="Courier New" w:cs="Courier New"/>
-        </w:rPr>
-        <w:t>hash</w:t>
-      </w:r>
-      <w:r>
-        <w:rPr>
-          <w:rFonts w:ascii="Times New Roman" w:hAnsi="Times New Roman" w:cs="Times New Roman"/>
-        </w:rPr>
-        <w:t xml:space="preserve">, </w:t>
-      </w:r>
-      <w:r>
-        <w:rPr>
-          <w:rFonts w:ascii="Courier New" w:hAnsi="Courier New" w:cs="Courier New"/>
-        </w:rPr>
-        <w:t>pathname</w:t>
-      </w:r>
-      <w:r>
-        <w:rPr>
-          <w:rFonts w:ascii="Times New Roman" w:hAnsi="Times New Roman" w:cs="Times New Roman"/>
-        </w:rPr>
-        <w:t xml:space="preserve"> and </w:t>
-      </w:r>
-      <w:r>
-        <w:rPr>
-          <w:rFonts w:ascii="Courier New" w:hAnsi="Courier New" w:cs="Courier New"/>
-        </w:rPr>
-        <w:t>search</w:t>
-      </w:r>
-      <w:r>
-        <w:rPr>
-          <w:rFonts w:ascii="Times New Roman" w:hAnsi="Times New Roman" w:cs="Times New Roman"/>
-        </w:rPr>
-        <w:t xml:space="preserve"> part may be harmful. Since </w:t>
-      </w:r>
-      <w:r>
-        <w:rPr>
-          <w:rFonts w:ascii="Courier New" w:hAnsi="Courier New" w:cs="Courier New"/>
-        </w:rPr>
-        <w:t>pathname</w:t>
-      </w:r>
-      <w:r>
-        <w:rPr>
-          <w:rFonts w:ascii="Times New Roman" w:hAnsi="Times New Roman" w:cs="Times New Roman"/>
-        </w:rPr>
-        <w:t xml:space="preserve"> and </w:t>
-      </w:r>
-      <w:r>
-        <w:rPr>
-          <w:rFonts w:ascii="Courier New" w:hAnsi="Courier New" w:cs="Courier New"/>
-        </w:rPr>
-        <w:t>search</w:t>
-      </w:r>
-      <w:r>
-        <w:rPr>
-          <w:rFonts w:ascii="Times New Roman" w:hAnsi="Times New Roman" w:cs="Times New Roman"/>
-        </w:rPr>
-        <w:t xml:space="preserve"> are already encoded by Google Chrome, we only have to deal with the </w:t>
-      </w:r>
-      <w:r>
-        <w:rPr>
-          <w:rFonts w:ascii="Courier New" w:hAnsi="Courier New" w:cs="Courier New"/>
-        </w:rPr>
-        <w:t>hash</w:t>
-      </w:r>
-      <w:r>
-        <w:rPr>
-          <w:rFonts w:ascii="Times New Roman" w:hAnsi="Times New Roman" w:cs="Times New Roman"/>
-        </w:rPr>
-        <w:t>.</w:t>
-      </w:r>
-      <w:r>
-        <w:rPr>
-          <w:rFonts w:ascii="Courier New" w:hAnsi="Courier New" w:cs="Courier New"/>
-        </w:rPr>
-        <w:t xml:space="preserve"> </w:t>
-      </w:r>
-      <w:r>
-        <w:rPr>
-          <w:rFonts w:ascii="Times New Roman" w:hAnsi="Times New Roman" w:cs="Times New Roman"/>
-        </w:rPr>
-        <w:t xml:space="preserve">We work around this by overriding </w:t>
-      </w:r>
-      <w:r>
-        <w:rPr>
-          <w:rFonts w:ascii="Courier New" w:hAnsi="Courier New" w:cs="Courier New"/>
-        </w:rPr>
-        <w:t>document.location</w:t>
-      </w:r>
-      <w:r>
-        <w:rPr>
-          <w:rFonts w:ascii="Times New Roman" w:hAnsi="Times New Roman" w:cs="Times New Roman" w:hint="eastAsia"/>
-        </w:rPr>
-        <w:t xml:space="preserve"> </w:t>
-      </w:r>
-      <w:r>
-        <w:rPr>
-          <w:rFonts w:ascii="Times New Roman" w:hAnsi="Times New Roman" w:cs="Times New Roman"/>
-        </w:rPr>
-        <w:t xml:space="preserve">to </w:t>
-      </w:r>
-      <w:r>
-        <w:rPr>
-          <w:rFonts w:ascii="Times New Roman" w:hAnsi="Times New Roman" w:cs="Times New Roman" w:hint="eastAsia"/>
-        </w:rPr>
-        <w:t xml:space="preserve">return a </w:t>
-      </w:r>
-      <w:r>
-        <w:rPr>
-          <w:rFonts w:ascii="Courier New" w:hAnsi="Courier New" w:cs="Courier New"/>
-        </w:rPr>
-        <w:t>location</w:t>
-      </w:r>
-      <w:r>
-        <w:rPr>
-          <w:rFonts w:ascii="Times New Roman" w:hAnsi="Times New Roman" w:cs="Times New Roman" w:hint="eastAsia"/>
-        </w:rPr>
-        <w:t xml:space="preserve"> </w:t>
-      </w:r>
-      <w:r>
-        <w:rPr>
-          <w:rFonts w:ascii="Times New Roman" w:hAnsi="Times New Roman" w:cs="Times New Roman" w:hint="eastAsia"/>
-        </w:rPr>
-        <w:lastRenderedPageBreak/>
-        <w:t xml:space="preserve">object </w:t>
-      </w:r>
-      <w:r>
-        <w:rPr>
-          <w:rFonts w:ascii="Times New Roman" w:hAnsi="Times New Roman" w:cs="Times New Roman"/>
-        </w:rPr>
-        <w:t xml:space="preserve">which has the </w:t>
-      </w:r>
-      <w:r>
-        <w:rPr>
-          <w:rFonts w:ascii="Courier New" w:hAnsi="Courier New" w:cs="Courier New"/>
-        </w:rPr>
-        <w:t>hash</w:t>
-      </w:r>
-      <w:r>
-        <w:rPr>
-          <w:rFonts w:ascii="Times New Roman" w:hAnsi="Times New Roman" w:cs="Times New Roman"/>
-        </w:rPr>
-        <w:t xml:space="preserve"> property already encoded instead. This workaround also makes the getter function of </w:t>
-      </w:r>
-      <w:r>
-        <w:rPr>
-          <w:rFonts w:ascii="Courier New" w:hAnsi="Courier New" w:cs="Courier New"/>
-        </w:rPr>
-        <w:t>document.location.href</w:t>
-      </w:r>
-      <w:r>
-        <w:rPr>
-          <w:rFonts w:ascii="Times New Roman" w:hAnsi="Times New Roman" w:cs="Times New Roman"/>
-        </w:rPr>
-        <w:t xml:space="preserve"> </w:t>
-      </w:r>
-      <w:r>
-        <w:rPr>
-          <w:rFonts w:ascii="Times New Roman" w:hAnsi="Times New Roman" w:cs="Times New Roman"/>
-        </w:rPr>
-        <w:t>not necessary to be overridden.</w:t>
-      </w:r>
-    </w:p>
-    <w:p>
-      <w:pPr>
-        <w:pStyle w:val="ListParagraph"/>
-        <w:spacing w:line="240" w:lineRule="auto"/>
-        <w:jc w:val="both"/>
-        <w:rPr>
-          <w:rFonts w:ascii="Times New Roman" w:hAnsi="Times New Roman" w:cs="Times New Roman"/>
-        </w:rPr>
-      </w:pPr>
-    </w:p>
-    <w:p>
-      <w:pPr>
-        <w:pStyle w:val="ListParagraph"/>
-        <w:numPr>
-          <w:ilvl w:val="0"/>
-          <w:numId w:val="24"/>
-        </w:numPr>
-        <w:spacing w:line="240" w:lineRule="auto"/>
-        <w:jc w:val="both"/>
-        <w:rPr>
-          <w:rFonts w:ascii="Times New Roman" w:hAnsi="Times New Roman" w:cs="Times New Roman"/>
-        </w:rPr>
-      </w:pPr>
-      <w:r>
-        <w:rPr>
-          <w:rFonts w:ascii="Courier New" w:hAnsi="Courier New" w:cs="Courier New"/>
-          <w:noProof/>
-          <w:lang w:val="en-SG" w:eastAsia="en-SG"/>
-        </w:rPr>
-        <w:t>window.location</w:t>
-      </w:r>
-      <w:r>
-        <w:rPr>
-          <w:rFonts w:ascii="Times New Roman" w:hAnsi="Times New Roman" w:cs="Times New Roman"/>
-          <w:noProof/>
-          <w:lang w:val="en-SG" w:eastAsia="en-SG"/>
-        </w:rPr>
-        <w:t xml:space="preserve"> and </w:t>
-      </w:r>
-      <w:r>
-        <w:rPr>
-          <w:rFonts w:ascii="Courier New" w:hAnsi="Courier New" w:cs="Courier New"/>
-          <w:noProof/>
-          <w:lang w:val="en-SG" w:eastAsia="en-SG"/>
-        </w:rPr>
-        <w:t>window.location.href</w:t>
-      </w:r>
-      <w:r>
-        <w:rPr>
-          <w:rFonts w:ascii="Times New Roman" w:hAnsi="Times New Roman" w:cs="Times New Roman"/>
-          <w:noProof/>
-          <w:lang w:val="en-SG" w:eastAsia="en-SG"/>
-        </w:rPr>
-        <w:t xml:space="preserve">. The previous workaround to protect </w:t>
-      </w:r>
-      <w:r>
-        <w:rPr>
-          <w:rFonts w:ascii="Courier New" w:hAnsi="Courier New" w:cs="Courier New"/>
-          <w:noProof/>
-          <w:lang w:val="en-SG" w:eastAsia="en-SG"/>
-        </w:rPr>
-        <w:t>href</w:t>
-      </w:r>
-      <w:r>
-        <w:rPr>
-          <w:rFonts w:ascii="Times New Roman" w:hAnsi="Times New Roman" w:cs="Times New Roman"/>
-          <w:noProof/>
-          <w:lang w:val="en-SG" w:eastAsia="en-SG"/>
-        </w:rPr>
-        <w:t xml:space="preserve"> property does not work for </w:t>
-      </w:r>
-      <w:r>
-        <w:rPr>
-          <w:rFonts w:ascii="Courier New" w:hAnsi="Courier New" w:cs="Courier New"/>
-          <w:noProof/>
-          <w:lang w:val="en-SG" w:eastAsia="en-SG"/>
-        </w:rPr>
-        <w:t>window</w:t>
-      </w:r>
-      <w:r>
-        <w:rPr>
-          <w:rFonts w:ascii="Times New Roman" w:hAnsi="Times New Roman" w:cs="Times New Roman"/>
-          <w:noProof/>
-          <w:lang w:val="en-SG" w:eastAsia="en-SG"/>
-        </w:rPr>
-        <w:t xml:space="preserve"> object since </w:t>
-      </w:r>
-      <w:r>
-        <w:rPr>
-          <w:rFonts w:ascii="Courier New" w:hAnsi="Courier New" w:cs="Courier New"/>
-          <w:noProof/>
-          <w:lang w:val="en-SG" w:eastAsia="en-SG"/>
-        </w:rPr>
-        <w:t>window.location</w:t>
-      </w:r>
-      <w:r>
-        <w:rPr>
-          <w:rFonts w:ascii="Times New Roman" w:hAnsi="Times New Roman" w:cs="Times New Roman"/>
-          <w:noProof/>
-          <w:lang w:val="en-SG" w:eastAsia="en-SG"/>
-        </w:rPr>
-        <w:t xml:space="preserve"> is not overridible as well. Therefore, another approach is needed. We decided to forcefully encode the value of </w:t>
-      </w:r>
-      <w:r>
-        <w:rPr>
-          <w:rFonts w:ascii="Courier New" w:hAnsi="Courier New" w:cs="Courier New"/>
-          <w:noProof/>
-          <w:lang w:val="en-SG" w:eastAsia="en-SG"/>
-        </w:rPr>
-        <w:t>window.location.hash</w:t>
-      </w:r>
-      <w:r>
-        <w:rPr>
-          <w:rFonts w:ascii="Courier New" w:hAnsi="Courier New" w:cs="Courier New"/>
-          <w:noProof/>
-          <w:lang w:val="en-SG" w:eastAsia="en-SG"/>
-        </w:rPr>
-        <w:t xml:space="preserve"> </w:t>
-      </w:r>
-      <w:r>
-        <w:rPr>
-          <w:rFonts w:ascii="Times New Roman" w:hAnsi="Times New Roman" w:cs="Times New Roman"/>
-          <w:noProof/>
-          <w:lang w:val="en-SG" w:eastAsia="en-SG"/>
-        </w:rPr>
-        <w:t xml:space="preserve">so when </w:t>
-      </w:r>
-      <w:r>
-        <w:rPr>
-          <w:rFonts w:ascii="Courier New" w:hAnsi="Courier New" w:cs="Courier New"/>
-          <w:noProof/>
-          <w:lang w:val="en-SG" w:eastAsia="en-SG"/>
-        </w:rPr>
-        <w:t>window.location</w:t>
-      </w:r>
-      <w:r>
-        <w:rPr>
-          <w:rFonts w:ascii="Times New Roman" w:hAnsi="Times New Roman" w:cs="Times New Roman"/>
-          <w:noProof/>
-          <w:lang w:val="en-SG" w:eastAsia="en-SG"/>
-        </w:rPr>
-        <w:t xml:space="preserve"> and </w:t>
-      </w:r>
-      <w:r>
-        <w:rPr>
-          <w:rFonts w:ascii="Courier New" w:hAnsi="Courier New" w:cs="Courier New"/>
-          <w:noProof/>
-          <w:lang w:val="en-SG" w:eastAsia="en-SG"/>
-        </w:rPr>
-        <w:t>window.location.href</w:t>
-      </w:r>
-      <w:r>
-        <w:rPr>
-          <w:rFonts w:ascii="Times New Roman" w:hAnsi="Times New Roman" w:cs="Times New Roman"/>
-          <w:noProof/>
-          <w:lang w:val="en-SG" w:eastAsia="en-SG"/>
-        </w:rPr>
-        <w:t xml:space="preserve"> access it indirectly, the encoded value will be accessed.</w:t>
-      </w:r>
-    </w:p>
-    <w:p>
-      <w:pPr>
-        <w:spacing w:line="240" w:lineRule="auto"/>
-        <w:jc w:val="both"/>
-        <w:rPr>
-          <w:rFonts w:ascii="Times New Roman" w:hAnsi="Times New Roman" w:cs="Times New Roman"/>
-        </w:rPr>
-      </w:pPr>
-      <w:r>
-        <w:rPr>
-          <w:rFonts w:ascii="Times New Roman" w:hAnsi="Times New Roman" w:cs="Times New Roman"/>
-        </w:rPr>
-        <w:t xml:space="preserve">Note that unlike other items, </w:t>
-      </w:r>
-      <w:r>
-        <w:rPr>
-          <w:rFonts w:ascii="Courier New" w:hAnsi="Courier New" w:cs="Courier New"/>
-        </w:rPr>
-        <w:t>window.location.hash</w:t>
-      </w:r>
-      <w:r>
-        <w:rPr>
-          <w:rFonts w:ascii="Times New Roman" w:hAnsi="Times New Roman" w:cs="Times New Roman"/>
-        </w:rPr>
-        <w:t xml:space="preserve"> does not redirect its user when set with a new value</w:t>
-      </w:r>
-      <w:r>
-        <w:rPr>
-          <w:rFonts w:ascii="Times New Roman" w:hAnsi="Times New Roman" w:cs="Times New Roman"/>
-        </w:rPr>
-        <w:t xml:space="preserve">. Therefore, </w:t>
-      </w:r>
-      <w:r>
-        <w:rPr>
-          <w:rFonts w:ascii="Times New Roman" w:hAnsi="Times New Roman" w:cs="Times New Roman"/>
-        </w:rPr>
-        <w:t xml:space="preserve">if another </w:t>
-      </w:r>
-      <w:r>
-        <w:rPr>
-          <w:rFonts w:ascii="Times New Roman" w:hAnsi="Times New Roman" w:cs="Times New Roman"/>
-        </w:rPr>
-        <w:t>Javascript from the same page set the value and later retrieve the value again, it will expect the new value to be returned</w:t>
-      </w:r>
-      <w:r>
-        <w:rPr>
-          <w:rFonts w:ascii="Times New Roman" w:hAnsi="Times New Roman" w:cs="Times New Roman"/>
-        </w:rPr>
-        <w:t>.</w:t>
-      </w:r>
-      <w:r>
-        <w:rPr>
-          <w:rFonts w:ascii="Times New Roman" w:hAnsi="Times New Roman" w:cs="Times New Roman"/>
-        </w:rPr>
-        <w:t xml:space="preserve"> </w:t>
-      </w:r>
-      <w:r>
-        <w:rPr>
-          <w:rFonts w:ascii="Times New Roman" w:hAnsi="Times New Roman" w:cs="Times New Roman"/>
-        </w:rPr>
-        <w:t xml:space="preserve">Therefore, just for </w:t>
-      </w:r>
-      <w:r>
-        <w:rPr>
-          <w:rFonts w:ascii="Courier New" w:hAnsi="Courier New" w:cs="Courier New"/>
-        </w:rPr>
-        <w:t>window.location.hash</w:t>
-      </w:r>
-      <w:r>
-        <w:rPr>
-          <w:rFonts w:ascii="Times New Roman" w:hAnsi="Times New Roman" w:cs="Times New Roman"/>
-        </w:rPr>
-        <w:t xml:space="preserve">, we need to override the setter as well. </w:t>
-      </w:r>
-      <w:r>
-        <w:rPr>
-          <w:rFonts w:ascii="Times New Roman" w:hAnsi="Times New Roman" w:cs="Times New Roman"/>
-        </w:rPr>
-        <w:t xml:space="preserve">This is not the case for </w:t>
-      </w:r>
-      <w:r>
-        <w:rPr>
-          <w:rFonts w:ascii="Courier New" w:hAnsi="Courier New" w:cs="Courier New"/>
-        </w:rPr>
-        <w:t>document.location.hash</w:t>
-      </w:r>
-      <w:r>
-        <w:rPr>
-          <w:rFonts w:ascii="Times New Roman" w:hAnsi="Times New Roman" w:cs="Times New Roman"/>
-        </w:rPr>
-        <w:t xml:space="preserve"> since we don’t override its getter; we only override the getter for </w:t>
-      </w:r>
-      <w:r>
-        <w:rPr>
-          <w:rFonts w:ascii="Courier New" w:hAnsi="Courier New" w:cs="Courier New"/>
-        </w:rPr>
-        <w:t>document.location</w:t>
-      </w:r>
-      <w:r>
-        <w:rPr>
-          <w:rFonts w:ascii="Times New Roman" w:hAnsi="Times New Roman" w:cs="Times New Roman"/>
-        </w:rPr>
-        <w:t>.</w:t>
-      </w:r>
-    </w:p>
-    <w:p>
-      <w:pPr>
-        <w:spacing w:line="240" w:lineRule="auto"/>
-        <w:jc w:val="both"/>
-        <w:rPr>
-          <w:rFonts w:ascii="Times New Roman" w:hAnsi="Times New Roman" w:cs="Times New Roman"/>
-        </w:rPr>
-      </w:pPr>
-      <w:r>
-        <w:rPr>
-          <w:rFonts w:ascii="Times New Roman" w:hAnsi="Times New Roman" w:cs="Times New Roman"/>
-        </w:rPr>
-        <w:t xml:space="preserve">Now, we have the basic implementation of our filter. We decide to investigate on why the getter function of some of these harmful items </w:t>
-      </w:r>
-      <w:r>
-        <w:rPr>
-          <w:rFonts w:ascii="Times New Roman" w:hAnsi="Times New Roman" w:cs="Times New Roman"/>
-        </w:rPr>
-        <w:t>is</w:t>
-      </w:r>
-      <w:r>
-        <w:rPr>
-          <w:rFonts w:ascii="Times New Roman" w:hAnsi="Times New Roman" w:cs="Times New Roman"/>
-        </w:rPr>
-        <w:t xml:space="preserve"> not overridable.</w:t>
-      </w:r>
-      <w:r>
-        <w:rPr>
-          <w:rFonts w:ascii="Times New Roman" w:hAnsi="Times New Roman" w:cs="Times New Roman"/>
-        </w:rPr>
-        <w:t xml:space="preserve"> We present the result of our investigation in the next section.</w:t>
-      </w:r>
-    </w:p>
-    <w:p>
-      <w:pPr>
-        <w:pStyle w:val="ListParagraph"/>
-        <w:numPr>
-          <w:ilvl w:val="0"/>
-          <w:numId w:val="9"/>
-        </w:numPr>
-        <w:spacing w:line="240" w:lineRule="auto"/>
-        <w:jc w:val="both"/>
-        <w:rPr>
-          <w:rFonts w:ascii="Times New Roman" w:hAnsi="Times New Roman" w:cs="Times New Roman"/>
-          <w:b/>
-          <w:sz w:val="24"/>
-          <w:szCs w:val="24"/>
-        </w:rPr>
-      </w:pPr>
-      <w:r>
-        <w:rPr>
-          <w:rFonts w:ascii="Times New Roman" w:hAnsi="Times New Roman" w:cs="Times New Roman"/>
-          <w:b/>
-          <w:sz w:val="24"/>
-          <w:szCs w:val="24"/>
-        </w:rPr>
-        <w:t>Additional Improvements</w:t>
-      </w:r>
-    </w:p>
-    <w:p>
-      <w:pPr>
-        <w:spacing w:line="240" w:lineRule="auto"/>
-        <w:jc w:val="both"/>
-        <w:rPr>
-          <w:rFonts w:ascii="Times New Roman" w:hAnsi="Times New Roman" w:cs="Times New Roman"/>
-        </w:rPr>
-      </w:pPr>
-      <w:r>
-        <w:rPr>
-          <w:rFonts w:ascii="Times New Roman" w:hAnsi="Times New Roman" w:cs="Times New Roman"/>
-        </w:rPr>
-        <w:t xml:space="preserve">First, let’s take a </w:t>
-      </w:r>
-      <w:r>
-        <w:rPr>
-          <w:rFonts w:ascii="Times New Roman" w:hAnsi="Times New Roman" w:cs="Times New Roman"/>
-        </w:rPr>
-        <w:t xml:space="preserve">brief </w:t>
-      </w:r>
-      <w:r>
-        <w:rPr>
-          <w:rFonts w:ascii="Times New Roman" w:hAnsi="Times New Roman" w:cs="Times New Roman"/>
-        </w:rPr>
-        <w:t xml:space="preserve">look at a Javascript object. </w:t>
-      </w:r>
-      <w:r>
-        <w:rPr>
-          <w:rFonts w:ascii="Times New Roman" w:hAnsi="Times New Roman" w:cs="Times New Roman"/>
-        </w:rPr>
-        <w:t xml:space="preserve">This explanation is obtained by summarizing some sections from </w:t>
-      </w:r>
-      <w:r>
-        <w:rPr>
-          <w:rFonts w:ascii="Times New Roman" w:hAnsi="Times New Roman" w:cs="Times New Roman"/>
-        </w:rPr>
-        <w:t>c</w:t>
-      </w:r>
-      <w:r>
-        <w:rPr>
-          <w:rFonts w:ascii="Times New Roman" w:hAnsi="Times New Roman" w:cs="Times New Roman"/>
-        </w:rPr>
-        <w:t xml:space="preserve">hapter 6 of </w:t>
-      </w:r>
-      <w:r>
-        <w:rPr>
-          <w:rFonts w:ascii="Times New Roman" w:hAnsi="Times New Roman" w:cs="Times New Roman"/>
-        </w:rPr>
-        <w:t xml:space="preserve">the </w:t>
-      </w:r>
-      <w:r>
-        <w:rPr>
-          <w:rFonts w:ascii="Times New Roman" w:hAnsi="Times New Roman" w:cs="Times New Roman"/>
-        </w:rPr>
-        <w:t>book</w:t>
-      </w:r>
-      <w:r>
-        <w:rPr>
-          <w:rFonts w:ascii="Times New Roman" w:hAnsi="Times New Roman" w:cs="Times New Roman"/>
-        </w:rPr>
-        <w:t xml:space="preserve"> [13</w:t>
-      </w:r>
-      <w:r>
-        <w:rPr>
-          <w:rFonts w:ascii="Times New Roman" w:hAnsi="Times New Roman" w:cs="Times New Roman"/>
-        </w:rPr>
-        <w:t xml:space="preserve">]. </w:t>
-      </w:r>
-      <w:r>
-        <w:rPr>
-          <w:rFonts w:ascii="Times New Roman" w:hAnsi="Times New Roman" w:cs="Times New Roman"/>
-        </w:rPr>
-        <w:t>Each Javascript object has properties. Each property consists of a name and a value. The name can be any string while the value can be any Javascript value. Each property has property attributes. These property attributes specify whether the associated property can be written, enumerated</w:t>
-      </w:r>
-      <w:r>
-        <w:rPr>
-          <w:rFonts w:ascii="Times New Roman" w:hAnsi="Times New Roman" w:cs="Times New Roman"/>
-        </w:rPr>
-        <w:t xml:space="preserve"> </w:t>
-      </w:r>
-      <w:r>
-        <w:rPr>
-          <w:rFonts w:ascii="Times New Roman" w:hAnsi="Times New Roman" w:cs="Times New Roman"/>
-        </w:rPr>
-        <w:t xml:space="preserve">and configured. These property attributes are respectively called </w:t>
-      </w:r>
-      <w:r>
-        <w:rPr>
-          <w:rFonts w:ascii="Times New Roman" w:hAnsi="Times New Roman" w:cs="Times New Roman"/>
-          <w:i/>
-        </w:rPr>
-        <w:t>writable</w:t>
-      </w:r>
-      <w:r>
-        <w:rPr>
-          <w:rFonts w:ascii="Times New Roman" w:hAnsi="Times New Roman" w:cs="Times New Roman"/>
-        </w:rPr>
-        <w:t xml:space="preserve">, </w:t>
-      </w:r>
-      <w:r>
-        <w:rPr>
-          <w:rFonts w:ascii="Times New Roman" w:hAnsi="Times New Roman" w:cs="Times New Roman"/>
-          <w:i/>
-        </w:rPr>
-        <w:t>enumerable</w:t>
-      </w:r>
-      <w:r>
-        <w:rPr>
-          <w:rFonts w:ascii="Times New Roman" w:hAnsi="Times New Roman" w:cs="Times New Roman"/>
-        </w:rPr>
-        <w:t xml:space="preserve"> and </w:t>
-      </w:r>
-      <w:r>
-        <w:rPr>
-          <w:rFonts w:ascii="Times New Roman" w:hAnsi="Times New Roman" w:cs="Times New Roman"/>
-          <w:i/>
-        </w:rPr>
-        <w:t>configurable</w:t>
-      </w:r>
-      <w:r>
-        <w:rPr>
-          <w:rFonts w:ascii="Times New Roman" w:hAnsi="Times New Roman" w:cs="Times New Roman"/>
-        </w:rPr>
-        <w:t>. The value of these property attributes is simply a Boolean.</w:t>
-      </w:r>
-    </w:p>
-    <w:p>
-      <w:pPr>
-        <w:spacing w:line="240" w:lineRule="auto"/>
-        <w:jc w:val="both"/>
-        <w:rPr>
-          <w:rFonts w:ascii="Times New Roman" w:hAnsi="Times New Roman" w:cs="Times New Roman"/>
-        </w:rPr>
-      </w:pPr>
-      <w:r>
-        <w:rPr>
-          <w:rFonts w:ascii="Times New Roman" w:hAnsi="Times New Roman" w:cs="Times New Roman"/>
-        </w:rPr>
-        <w:t>We can easily examine the value of these property attributes of a Javascript object by simply using the following line of code on the Javascript console of Google Chrome. We also provide several examples of usage.</w:t>
-      </w:r>
-    </w:p>
-    <w:p>
-      <w:pPr>
-        <w:spacing w:line="240" w:lineRule="auto"/>
-        <w:jc w:val="both"/>
-        <w:rPr>
-          <w:rFonts w:ascii="Times New Roman" w:hAnsi="Times New Roman" w:cs="Times New Roman"/>
-        </w:rPr>
-      </w:pPr>
-      <w:r>
-        <w:rPr>
-          <w:rFonts w:ascii="Times New Roman" w:hAnsi="Times New Roman" w:cs="Times New Roman"/>
-          <w:noProof/>
-          <w:lang w:val="en-SG" w:eastAsia="en-SG"/>
-        </w:rPr>
-      </w:r>
-      <w:r>
-        <w:rPr>
-          <w:rFonts w:ascii="Times New Roman" w:hAnsi="Times New Roman" w:cs="Times New Roman"/>
-          <w:noProof/>
-          <w:lang w:val="en-SG" w:eastAsia="en-SG"/>
-        </w:rPr>
-        <w:pict>
-          <v:shape id="Text Box 2" o:spid="_x0000_s1028" type="#_x0000_t202" style="width:464.55pt;height:87.9pt;visibility:visible;mso-left-percent:-10001;mso-top-percent:-10001;mso-position-horizontal:absolute;mso-position-horizontal-relative:char;mso-position-vertical:absolute;mso-position-vertical-relative:line;mso-left-percent:-10001;mso-top-percent:-10001" o:gfxdata="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">
-            <v:textbox>
-              <w:txbxContent>
-                <w:p>
-                  <w:pPr>
-                    <w:spacing w:after="0" w:line="240" w:lineRule="auto"/>
-                    <w:rPr>
-                      <w:rFonts w:ascii="Courier New" w:hAnsi="Courier New" w:cs="Courier New"/>
-                    </w:rPr>
-                  </w:pPr>
-                  <w:r>
-                    <w:rPr>
-                      <w:rFonts w:ascii="Courier New" w:hAnsi="Courier New" w:cs="Courier New"/>
-                    </w:rPr>
-                    <w:t xml:space="preserve">Object.getOwnPropertyDescriptor(obj, </w:t>
-                  </w:r>
-                  <w:r>
-                    <w:rPr>
-                      <w:rFonts w:ascii="Courier New" w:hAnsi="Courier New" w:cs="Courier New"/>
-                    </w:rPr>
-                    <w:t>"</w:t>
-                  </w:r>
-                  <w:r>
-                    <w:rPr>
-                      <w:rFonts w:ascii="Courier New" w:hAnsi="Courier New" w:cs="Courier New"/>
-                    </w:rPr>
-                    <w:t>attrName</w:t>
-                  </w:r>
-                  <w:r>
-                    <w:rPr>
-                      <w:rFonts w:ascii="Courier New" w:hAnsi="Courier New" w:cs="Courier New"/>
-                    </w:rPr>
-                    <w:t>"</w:t>
-                  </w:r>
-                  <w:r>
-                    <w:rPr>
-                      <w:rFonts w:ascii="Courier New" w:hAnsi="Courier New" w:cs="Courier New"/>
-                    </w:rPr>
-                    <w:t>);</w:t>
-                  </w:r>
-                </w:p>
-                <w:p>
-                  <w:pPr>
-                    <w:spacing w:after="0" w:line="240" w:lineRule="auto"/>
-                    <w:rPr>
-                      <w:rFonts w:ascii="Courier New" w:hAnsi="Courier New" w:cs="Courier New"/>
+                      <w:sz w:val="18"/>
+                      <w:szCs w:val="18"/>
                     </w:rPr>
                   </w:pPr>
                 </w:p>
@@ -6330,11 +6380,15 @@
                     <w:spacing w:after="0" w:line="240" w:lineRule="auto"/>
                     <w:rPr>
                       <w:rFonts w:ascii="Courier New" w:hAnsi="Courier New" w:cs="Courier New"/>
+                      <w:sz w:val="18"/>
+                      <w:szCs w:val="18"/>
                     </w:rPr>
                   </w:pPr>
                   <w:r>
                     <w:rPr>
                       <w:rFonts w:ascii="Courier New" w:hAnsi="Courier New" w:cs="Courier New"/>
+                      <w:sz w:val="18"/>
+                      <w:szCs w:val="18"/>
                     </w:rPr>
                     <w:t>// Examples:</w:t>
                   </w:r>
@@ -6344,37 +6398,17 @@
                     <w:spacing w:after="0" w:line="240" w:lineRule="auto"/>
                     <w:rPr>
                       <w:rFonts w:ascii="Courier New" w:hAnsi="Courier New" w:cs="Courier New"/>
+                      <w:sz w:val="18"/>
+                      <w:szCs w:val="18"/>
                     </w:rPr>
                   </w:pPr>
                   <w:r>
                     <w:rPr>
                       <w:rFonts w:ascii="Courier New" w:hAnsi="Courier New" w:cs="Courier New"/>
+                      <w:sz w:val="18"/>
+                      <w:szCs w:val="18"/>
                     </w:rPr>
-                    <w:t xml:space="preserve">Object.getOwnPropertyDescriptor(window, </w:t>
-                  </w:r>
-                  <w:r>
-                    <w:rPr>
-                      <w:rFonts w:ascii="Courier New" w:hAnsi="Courier New" w:cs="Courier New"/>
-                    </w:rPr>
-                    <w:t>"</w:t>
-                  </w:r>
-                  <w:r>
-                    <w:rPr>
-                      <w:rFonts w:ascii="Courier New" w:hAnsi="Courier New" w:cs="Courier New"/>
-                    </w:rPr>
-                    <w:t>location</w:t>
-                  </w:r>
-                  <w:r>
-                    <w:rPr>
-                      <w:rFonts w:ascii="Courier New" w:hAnsi="Courier New" w:cs="Courier New"/>
-                    </w:rPr>
-                    <w:t>"</w:t>
-                  </w:r>
-                  <w:r>
-                    <w:rPr>
-                      <w:rFonts w:ascii="Courier New" w:hAnsi="Courier New" w:cs="Courier New"/>
-                    </w:rPr>
-                    <w:t>);</w:t>
+                    <w:t>Object.getOwnPropertyDescriptor(window, "location");</w:t>
                   </w:r>
                 </w:p>
                 <w:p>
@@ -6382,37 +6416,17 @@
                     <w:spacing w:after="0" w:line="240" w:lineRule="auto"/>
                     <w:rPr>
                       <w:rFonts w:ascii="Courier New" w:hAnsi="Courier New" w:cs="Courier New"/>
+                      <w:sz w:val="18"/>
+                      <w:szCs w:val="18"/>
                     </w:rPr>
                   </w:pPr>
                   <w:r>
                     <w:rPr>
                       <w:rFonts w:ascii="Courier New" w:hAnsi="Courier New" w:cs="Courier New"/>
+                      <w:sz w:val="18"/>
+                      <w:szCs w:val="18"/>
                     </w:rPr>
-                    <w:t xml:space="preserve">Object.getOwnPropertyDescriptor(document.location, </w:t>
-                  </w:r>
-                  <w:r>
-                    <w:rPr>
-                      <w:rFonts w:ascii="Courier New" w:hAnsi="Courier New" w:cs="Courier New"/>
-                    </w:rPr>
-                    <w:t>"</w:t>
-                  </w:r>
-                  <w:r>
-                    <w:rPr>
-                      <w:rFonts w:ascii="Courier New" w:hAnsi="Courier New" w:cs="Courier New"/>
-                    </w:rPr>
-                    <w:t>href</w:t>
-                  </w:r>
-                  <w:r>
-                    <w:rPr>
-                      <w:rFonts w:ascii="Courier New" w:hAnsi="Courier New" w:cs="Courier New"/>
-                    </w:rPr>
-                    <w:t>"</w:t>
-                  </w:r>
-                  <w:r>
-                    <w:rPr>
-                      <w:rFonts w:ascii="Courier New" w:hAnsi="Courier New" w:cs="Courier New"/>
-                    </w:rPr>
-                    <w:t>);</w:t>
+                    <w:t>Object.getOwnPropertyDescriptor(document.location, "href");</w:t>
                   </w:r>
                 </w:p>
                 <w:p>
@@ -6420,47 +6434,18 @@
                     <w:spacing w:after="0" w:line="240" w:lineRule="auto"/>
                     <w:rPr>
                       <w:rFonts w:ascii="Courier New" w:hAnsi="Courier New" w:cs="Courier New"/>
+                      <w:sz w:val="18"/>
+                      <w:szCs w:val="18"/>
                     </w:rPr>
                   </w:pPr>
                   <w:r>
                     <w:rPr>
                       <w:rFonts w:ascii="Courier New" w:hAnsi="Courier New" w:cs="Courier New"/>
+                      <w:sz w:val="18"/>
+                      <w:szCs w:val="18"/>
                     </w:rPr>
-                    <w:t xml:space="preserve">Object.getOwnPropertyDescriptor(document.location, </w:t>
+                    <w:t>Object.getOwnPropertyDescriptor(document.location, "hash");</w:t>
                   </w:r>
-                  <w:r>
-                    <w:rPr>
-                      <w:rFonts w:ascii="Courier New" w:hAnsi="Courier New" w:cs="Courier New"/>
-                    </w:rPr>
-                    <w:t>"</w:t>
-                  </w:r>
-                  <w:r>
-                    <w:rPr>
-                      <w:rFonts w:ascii="Courier New" w:hAnsi="Courier New" w:cs="Courier New"/>
-                    </w:rPr>
-                    <w:t>hash</w:t>
-                  </w:r>
-                  <w:r>
-                    <w:rPr>
-                      <w:rFonts w:ascii="Courier New" w:hAnsi="Courier New" w:cs="Courier New"/>
-                    </w:rPr>
-                    <w:t>"</w:t>
-                  </w:r>
-                  <w:r>
-                    <w:rPr>
-                      <w:rFonts w:ascii="Courier New" w:hAnsi="Courier New" w:cs="Courier New"/>
-                    </w:rPr>
-                    <w:t>);</w:t>
-                  </w:r>
-                </w:p>
-                <w:p>
-                  <w:pPr>
-                    <w:rPr>
-                      <w:rFonts w:ascii="Courier New" w:hAnsi="Courier New" w:cs="Courier New"/>
-                      <w:sz w:val="20"/>
-                      <w:szCs w:val="20"/>
-                    </w:rPr>
-                  </w:pPr>
                 </w:p>
               </w:txbxContent>
             </v:textbox>
@@ -6977,7 +6962,6 @@
               <w:rPr>
                 <w:rFonts w:ascii="Courier New" w:hAnsi="Courier New" w:cs="Courier New"/>
               </w:rPr>
-              <w:lastRenderedPageBreak/>
               <w:t>document.location</w:t>
             </w:r>
           </w:p>
@@ -7290,6 +7274,7 @@
               <w:rPr>
                 <w:rFonts w:ascii="Courier New" w:hAnsi="Courier New" w:cs="Courier New"/>
               </w:rPr>
+              <w:lastRenderedPageBreak/>
               <w:t>window.location</w:t>
             </w:r>
           </w:p>
@@ -7901,7 +7886,7 @@
           <w:lang w:val="en-SG" w:eastAsia="en-SG"/>
         </w:rPr>
         <w:pict>
-          <v:shape id="_x0000_s1027" type="#_x0000_t202" style="width:464.55pt;height:103.65pt;visibility:visible;mso-left-percent:-10001;mso-top-percent:-10001;mso-position-horizontal:absolute;mso-position-horizontal-relative:char;mso-position-vertical:absolute;mso-position-vertical-relative:line;mso-left-percent:-10001;mso-top-percent:-10001" o:gfxdata="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">
+          <v:shape id="_x0000_s1027" type="#_x0000_t202" style="width:464.55pt;height:70.25pt;visibility:visible;mso-left-percent:-10001;mso-top-percent:-10001;mso-position-horizontal:absolute;mso-position-horizontal-relative:char;mso-position-vertical:absolute;mso-position-vertical-relative:line;mso-left-percent:-10001;mso-top-percent:-10001" o:gfxdata="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">
             <v:textbox>
               <w:txbxContent>
                 <w:p>
@@ -7909,37 +7894,17 @@
                     <w:spacing w:after="0" w:line="240" w:lineRule="auto"/>
                     <w:rPr>
                       <w:rFonts w:ascii="Courier New" w:hAnsi="Courier New" w:cs="Courier New"/>
+                      <w:sz w:val="18"/>
+                      <w:szCs w:val="18"/>
                     </w:rPr>
                   </w:pPr>
                   <w:r>
                     <w:rPr>
                       <w:rFonts w:ascii="Courier New" w:hAnsi="Courier New" w:cs="Courier New"/>
+                      <w:sz w:val="18"/>
+                      <w:szCs w:val="18"/>
                     </w:rPr>
-                    <w:t xml:space="preserve">Object.defineProperty(obj, </w:t>
-                  </w:r>
-                  <w:r>
-                    <w:rPr>
-                      <w:rFonts w:ascii="Courier New" w:hAnsi="Courier New" w:cs="Courier New"/>
-                    </w:rPr>
-                    <w:t>"</w:t>
-                  </w:r>
-                  <w:r>
-                    <w:rPr>
-                      <w:rFonts w:ascii="Courier New" w:hAnsi="Courier New" w:cs="Courier New"/>
-                    </w:rPr>
-                    <w:t>attrName</w:t>
-                  </w:r>
-                  <w:r>
-                    <w:rPr>
-                      <w:rFonts w:ascii="Courier New" w:hAnsi="Courier New" w:cs="Courier New"/>
-                    </w:rPr>
-                    <w:t>"</w:t>
-                  </w:r>
-                  <w:r>
-                    <w:rPr>
-                      <w:rFonts w:ascii="Courier New" w:hAnsi="Courier New" w:cs="Courier New"/>
-                    </w:rPr>
-                    <w:t>, {configurable: false});</w:t>
+                    <w:t>Object.defineProperty(obj, "attrName", {configurable: false});</w:t>
                   </w:r>
                 </w:p>
                 <w:p>
@@ -7947,6 +7912,8 @@
                     <w:spacing w:after="0" w:line="240" w:lineRule="auto"/>
                     <w:rPr>
                       <w:rFonts w:ascii="Courier New" w:hAnsi="Courier New" w:cs="Courier New"/>
+                      <w:sz w:val="18"/>
+                      <w:szCs w:val="18"/>
                     </w:rPr>
                   </w:pPr>
                 </w:p>
@@ -7955,11 +7922,15 @@
                     <w:spacing w:after="0" w:line="240" w:lineRule="auto"/>
                     <w:rPr>
                       <w:rFonts w:ascii="Courier New" w:hAnsi="Courier New" w:cs="Courier New"/>
+                      <w:sz w:val="18"/>
+                      <w:szCs w:val="18"/>
                     </w:rPr>
                   </w:pPr>
                   <w:r>
                     <w:rPr>
                       <w:rFonts w:ascii="Courier New" w:hAnsi="Courier New" w:cs="Courier New"/>
+                      <w:sz w:val="18"/>
+                      <w:szCs w:val="18"/>
                     </w:rPr>
                     <w:t>// Examples:</w:t>
                   </w:r>
@@ -7969,37 +7940,17 @@
                     <w:spacing w:after="0" w:line="240" w:lineRule="auto"/>
                     <w:rPr>
                       <w:rFonts w:ascii="Courier New" w:hAnsi="Courier New" w:cs="Courier New"/>
+                      <w:sz w:val="18"/>
+                      <w:szCs w:val="18"/>
                     </w:rPr>
                   </w:pPr>
                   <w:r>
                     <w:rPr>
                       <w:rFonts w:ascii="Courier New" w:hAnsi="Courier New" w:cs="Courier New"/>
+                      <w:sz w:val="18"/>
+                      <w:szCs w:val="18"/>
                     </w:rPr>
-                    <w:t xml:space="preserve">Object.defineProperty(document, </w:t>
-                  </w:r>
-                  <w:r>
-                    <w:rPr>
-                      <w:rFonts w:ascii="Courier New" w:hAnsi="Courier New" w:cs="Courier New"/>
-                    </w:rPr>
-                    <w:t>"</w:t>
-                  </w:r>
-                  <w:r>
-                    <w:rPr>
-                      <w:rFonts w:ascii="Courier New" w:hAnsi="Courier New" w:cs="Courier New"/>
-                    </w:rPr>
-                    <w:t>URL</w:t>
-                  </w:r>
-                  <w:r>
-                    <w:rPr>
-                      <w:rFonts w:ascii="Courier New" w:hAnsi="Courier New" w:cs="Courier New"/>
-                    </w:rPr>
-                    <w:t>"</w:t>
-                  </w:r>
-                  <w:r>
-                    <w:rPr>
-                      <w:rFonts w:ascii="Courier New" w:hAnsi="Courier New" w:cs="Courier New"/>
-                    </w:rPr>
-                    <w:t>, {configurable: false});</w:t>
+                    <w:t>Object.defineProperty(document, "URL", {configurable: false});</w:t>
                   </w:r>
                 </w:p>
                 <w:p>
@@ -8007,37 +7958,17 @@
                     <w:spacing w:after="0" w:line="240" w:lineRule="auto"/>
                     <w:rPr>
                       <w:rFonts w:ascii="Courier New" w:hAnsi="Courier New" w:cs="Courier New"/>
+                      <w:sz w:val="18"/>
+                      <w:szCs w:val="18"/>
                     </w:rPr>
                   </w:pPr>
                   <w:r>
                     <w:rPr>
                       <w:rFonts w:ascii="Courier New" w:hAnsi="Courier New" w:cs="Courier New"/>
+                      <w:sz w:val="18"/>
+                      <w:szCs w:val="18"/>
                     </w:rPr>
-                    <w:t xml:space="preserve">Object.defineProperty(window, </w:t>
-                  </w:r>
-                  <w:r>
-                    <w:rPr>
-                      <w:rFonts w:ascii="Courier New" w:hAnsi="Courier New" w:cs="Courier New"/>
-                    </w:rPr>
-                    <w:t>"</w:t>
-                  </w:r>
-                  <w:r>
-                    <w:rPr>
-                      <w:rFonts w:ascii="Courier New" w:hAnsi="Courier New" w:cs="Courier New"/>
-                    </w:rPr>
-                    <w:t>name</w:t>
-                  </w:r>
-                  <w:r>
-                    <w:rPr>
-                      <w:rFonts w:ascii="Courier New" w:hAnsi="Courier New" w:cs="Courier New"/>
-                    </w:rPr>
-                    <w:t>"</w:t>
-                  </w:r>
-                  <w:r>
-                    <w:rPr>
-                      <w:rFonts w:ascii="Courier New" w:hAnsi="Courier New" w:cs="Courier New"/>
-                    </w:rPr>
-                    <w:t>, {configurable: false});</w:t>
+                    <w:t>Object.defineProperty(window, "name", {configurable: false});</w:t>
                   </w:r>
                 </w:p>
                 <w:p>
@@ -8045,43 +7976,25 @@
                     <w:spacing w:after="0" w:line="240" w:lineRule="auto"/>
                     <w:rPr>
                       <w:rFonts w:ascii="Courier New" w:hAnsi="Courier New" w:cs="Courier New"/>
+                      <w:sz w:val="18"/>
+                      <w:szCs w:val="18"/>
                     </w:rPr>
                   </w:pPr>
                   <w:r>
                     <w:rPr>
                       <w:rFonts w:ascii="Courier New" w:hAnsi="Courier New" w:cs="Courier New"/>
+                      <w:sz w:val="18"/>
+                      <w:szCs w:val="18"/>
                     </w:rPr>
-                    <w:t xml:space="preserve">Object.defineProperty(document.location, </w:t>
-                  </w:r>
-                  <w:r>
-                    <w:rPr>
-                      <w:rFonts w:ascii="Courier New" w:hAnsi="Courier New" w:cs="Courier New"/>
-                    </w:rPr>
-                    <w:t>"</w:t>
-                  </w:r>
-                  <w:r>
-                    <w:rPr>
-                      <w:rFonts w:ascii="Courier New" w:hAnsi="Courier New" w:cs="Courier New"/>
-                    </w:rPr>
-                    <w:t>hash</w:t>
-                  </w:r>
-                  <w:r>
-                    <w:rPr>
-                      <w:rFonts w:ascii="Courier New" w:hAnsi="Courier New" w:cs="Courier New"/>
-                    </w:rPr>
-                    <w:t>"</w:t>
-                  </w:r>
-                  <w:r>
-                    <w:rPr>
-                      <w:rFonts w:ascii="Courier New" w:hAnsi="Courier New" w:cs="Courier New"/>
-                    </w:rPr>
-                    <w:t>, {configurable: false});</w:t>
+                    <w:t>Object.defineProperty(document.location, "hash", {configurable: false});</w:t>
                   </w:r>
                 </w:p>
                 <w:p>
                   <w:pPr>
                     <w:rPr>
                       <w:rFonts w:ascii="Courier New" w:hAnsi="Courier New" w:cs="Courier New"/>
+                      <w:sz w:val="18"/>
+                      <w:szCs w:val="18"/>
                     </w:rPr>
                   </w:pPr>
                 </w:p>
@@ -8272,15 +8185,7 @@
         <w:rPr>
           <w:rFonts w:ascii="Times New Roman" w:hAnsi="Times New Roman" w:cs="Times New Roman"/>
         </w:rPr>
-        <w:t xml:space="preserve"> </w:t>
-      </w:r>
-      <w:bookmarkStart w:id="0" w:name="_GoBack"/>
-      <w:bookmarkEnd w:id="0"/>
-      <w:r>
-        <w:rPr>
-          <w:rFonts w:ascii="Times New Roman" w:hAnsi="Times New Roman" w:cs="Times New Roman"/>
-        </w:rPr>
-        <w:t>[14]</w:t>
+        <w:t xml:space="preserve"> [14]</w:t>
       </w:r>
       <w:r>
         <w:rPr>
@@ -8320,11 +8225,15 @@
                     <w:jc w:val="both"/>
                     <w:rPr>
                       <w:rFonts w:ascii="Courier New" w:hAnsi="Courier New" w:cs="Courier New"/>
+                      <w:sz w:val="18"/>
+                      <w:szCs w:val="18"/>
                     </w:rPr>
                   </w:pPr>
                   <w:r>
                     <w:rPr>
                       <w:rFonts w:ascii="Courier New" w:hAnsi="Courier New" w:cs="Courier New"/>
+                      <w:sz w:val="18"/>
+                      <w:szCs w:val="18"/>
                     </w:rPr>
                     <w:t>chrome.exe --args --disable-xss-auditor</w:t>
                   </w:r>
@@ -8334,11 +8243,15 @@
                     <w:spacing w:after="0" w:line="240" w:lineRule="auto"/>
                     <w:rPr>
                       <w:rFonts w:ascii="Courier New" w:hAnsi="Courier New" w:cs="Courier New"/>
+                      <w:sz w:val="18"/>
+                      <w:szCs w:val="18"/>
                     </w:rPr>
                   </w:pPr>
                   <w:r>
                     <w:rPr>
                       <w:rFonts w:ascii="Courier New" w:hAnsi="Courier New" w:cs="Courier New"/>
+                      <w:sz w:val="18"/>
+                      <w:szCs w:val="18"/>
                     </w:rPr>
                     <w:t xml:space="preserve"> </w:t>
                   </w:r>
@@ -8347,8 +8260,8 @@
                   <w:pPr>
                     <w:rPr>
                       <w:rFonts w:ascii="Courier New" w:hAnsi="Courier New" w:cs="Courier New"/>
-                      <w:sz w:val="20"/>
-                      <w:szCs w:val="20"/>
+                      <w:sz w:val="18"/>
+                      <w:szCs w:val="18"/>
                     </w:rPr>
                   </w:pPr>
                 </w:p>
@@ -8453,7 +8366,7 @@
         </w:rPr>
         <w:drawing>
           <wp:inline distT="0" distB="0" distL="0" distR="0">
-            <wp:extent cx="5943600" cy="2305050"/>
+            <wp:extent cx="5852095" cy="1368000"/>
             <wp:effectExtent l="0" t="0" r="0" b="0"/>
             <wp:docPr id="2" name="Picture 2" descr="C:\Users\FJ\Pictures\CS\location_href.jpg"/>
             <wp:cNvGraphicFramePr>
@@ -8468,7 +8381,7 @@
                       <a:picLocks noChangeAspect="1" noChangeArrowheads="1"/>
                     </pic:cNvPicPr>
                   </pic:nvPicPr>
-                  <pic:blipFill>
+                  <pic:blipFill rotWithShape="1">
                     <a:blip r:embed="rId10" cstate="print">
                       <a:extLst>
                         <a:ext uri="{28A0092B-C50C-407E-A947-70E740481C1C}">
@@ -8476,15 +8389,13 @@
                         </a:ext>
                       </a:extLst>
                     </a:blip>
-                    <a:srcRect/>
-                    <a:stretch>
-                      <a:fillRect/>
-                    </a:stretch>
+                    <a:srcRect b="39723"/>
+                    <a:stretch/>
                   </pic:blipFill>
                   <pic:spPr bwMode="auto">
                     <a:xfrm>
                       <a:off x="0" y="0"/>
-                      <a:ext cx="5943600" cy="2305050"/>
+                      <a:ext cx="5943600" cy="1389390"/>
                     </a:xfrm>
                     <a:prstGeom prst="rect">
                       <a:avLst/>
@@ -8493,6 +8404,11 @@
                     <a:ln>
                       <a:noFill/>
                     </a:ln>
+                    <a:extLst>
+                      <a:ext uri="{53640926-AAD7-44D8-BBD7-CCE9431645EC}">
+                        <a14:shadowObscured xmlns:a14="http://schemas.microsoft.com/office/drawing/2010/main"/>
+                      </a:ext>
+                    </a:extLst>
                   </pic:spPr>
                 </pic:pic>
               </a:graphicData>
@@ -8567,25 +8483,6 @@
     </w:p>
     <w:p>
       <w:pPr>
-        <w:rPr>
-          <w:rFonts w:ascii="Times New Roman" w:hAnsi="Times New Roman" w:cs="Times New Roman"/>
-          <w:b/>
-          <w:sz w:val="24"/>
-          <w:szCs w:val="24"/>
-        </w:rPr>
-      </w:pPr>
-      <w:r>
-        <w:rPr>
-          <w:rFonts w:ascii="Times New Roman" w:hAnsi="Times New Roman" w:cs="Times New Roman"/>
-          <w:b/>
-          <w:sz w:val="24"/>
-          <w:szCs w:val="24"/>
-        </w:rPr>
-        <w:br w:type="page"/>
-      </w:r>
-    </w:p>
-    <w:p>
-      <w:pPr>
         <w:pStyle w:val="ListParagraph"/>
         <w:numPr>
           <w:ilvl w:val="0"/>
@@ -8607,7 +8504,6 @@
           <w:sz w:val="24"/>
           <w:szCs w:val="24"/>
         </w:rPr>
-        <w:lastRenderedPageBreak/>
         <w:t>Test Result</w:t>
       </w:r>
     </w:p>
@@ -8640,9 +8536,10 @@
           <w:noProof/>
           <w:lang w:val="en-SG" w:eastAsia="en-SG"/>
         </w:rPr>
+        <w:lastRenderedPageBreak/>
         <w:drawing>
           <wp:inline distT="0" distB="0" distL="0" distR="0">
-            <wp:extent cx="5943600" cy="2305050"/>
+            <wp:extent cx="5852095" cy="1368000"/>
             <wp:effectExtent l="0" t="0" r="0" b="0"/>
             <wp:docPr id="6" name="Picture 6" descr="C:\Users\FJ\Pictures\CS\location_href_3.jpg"/>
             <wp:cNvGraphicFramePr>
@@ -8657,7 +8554,7 @@
                       <a:picLocks noChangeAspect="1" noChangeArrowheads="1"/>
                     </pic:cNvPicPr>
                   </pic:nvPicPr>
-                  <pic:blipFill>
+                  <pic:blipFill rotWithShape="1">
                     <a:blip r:embed="rId12" cstate="print">
                       <a:extLst>
                         <a:ext uri="{28A0092B-C50C-407E-A947-70E740481C1C}">
@@ -8665,15 +8562,13 @@
                         </a:ext>
                       </a:extLst>
                     </a:blip>
-                    <a:srcRect/>
-                    <a:stretch>
-                      <a:fillRect/>
-                    </a:stretch>
+                    <a:srcRect b="39723"/>
+                    <a:stretch/>
                   </pic:blipFill>
                   <pic:spPr bwMode="auto">
                     <a:xfrm>
                       <a:off x="0" y="0"/>
-                      <a:ext cx="5943600" cy="2305050"/>
+                      <a:ext cx="5943600" cy="1389390"/>
                     </a:xfrm>
                     <a:prstGeom prst="rect">
                       <a:avLst/>
@@ -8682,6 +8577,11 @@
                     <a:ln>
                       <a:noFill/>
                     </a:ln>
+                    <a:extLst>
+                      <a:ext uri="{53640926-AAD7-44D8-BBD7-CCE9431645EC}">
+                        <a14:shadowObscured xmlns:a14="http://schemas.microsoft.com/office/drawing/2010/main"/>
+                      </a:ext>
+                    </a:extLst>
                   </pic:spPr>
                 </pic:pic>
               </a:graphicData>
@@ -8979,10 +8879,9 @@
           <w:szCs w:val="24"/>
           <w:lang w:val="en-SG" w:eastAsia="en-SG"/>
         </w:rPr>
-        <w:lastRenderedPageBreak/>
         <w:drawing>
           <wp:inline distT="0" distB="0" distL="0" distR="0">
-            <wp:extent cx="5915025" cy="2343150"/>
+            <wp:extent cx="5817065" cy="1404000"/>
             <wp:effectExtent l="0" t="0" r="0" b="0"/>
             <wp:docPr id="9" name="Picture 9" descr="C:\Users\FJ\Pictures\CS\documenturi_2.jpg"/>
             <wp:cNvGraphicFramePr>
@@ -8997,7 +8896,7 @@
                       <a:picLocks noChangeAspect="1" noChangeArrowheads="1"/>
                     </pic:cNvPicPr>
                   </pic:nvPicPr>
-                  <pic:blipFill>
+                  <pic:blipFill rotWithShape="1">
                     <a:blip r:embed="rId14" cstate="print">
                       <a:extLst>
                         <a:ext uri="{28A0092B-C50C-407E-A947-70E740481C1C}">
@@ -9005,15 +8904,13 @@
                         </a:ext>
                       </a:extLst>
                     </a:blip>
-                    <a:srcRect/>
-                    <a:stretch>
-                      <a:fillRect/>
-                    </a:stretch>
+                    <a:srcRect t="-1" b="39071"/>
+                    <a:stretch/>
                   </pic:blipFill>
                   <pic:spPr bwMode="auto">
                     <a:xfrm>
                       <a:off x="0" y="0"/>
-                      <a:ext cx="5915025" cy="2343150"/>
+                      <a:ext cx="5915025" cy="1427643"/>
                     </a:xfrm>
                     <a:prstGeom prst="rect">
                       <a:avLst/>
@@ -9022,6 +8919,11 @@
                     <a:ln>
                       <a:noFill/>
                     </a:ln>
+                    <a:extLst>
+                      <a:ext uri="{53640926-AAD7-44D8-BBD7-CCE9431645EC}">
+                        <a14:shadowObscured xmlns:a14="http://schemas.microsoft.com/office/drawing/2010/main"/>
+                      </a:ext>
+                    </a:extLst>
                   </pic:spPr>
                 </pic:pic>
               </a:graphicData>
@@ -9117,6 +9019,7 @@
           <w:szCs w:val="24"/>
           <w:lang w:val="en-SG" w:eastAsia="en-SG"/>
         </w:rPr>
+        <w:lastRenderedPageBreak/>
         <w:drawing>
           <wp:inline distT="0" distB="0" distL="0" distR="0">
             <wp:extent cx="5962650" cy="2333625"/>
@@ -9187,7 +9090,7 @@
         </w:rPr>
         <w:drawing>
           <wp:inline distT="0" distB="0" distL="0" distR="0">
-            <wp:extent cx="5915025" cy="2343150"/>
+            <wp:extent cx="5817065" cy="1404000"/>
             <wp:effectExtent l="0" t="0" r="0" b="0"/>
             <wp:docPr id="11" name="Picture 11" descr="C:\Users\FJ\Pictures\CS\href_2.jpg"/>
             <wp:cNvGraphicFramePr>
@@ -9202,7 +9105,7 @@
                       <a:picLocks noChangeAspect="1" noChangeArrowheads="1"/>
                     </pic:cNvPicPr>
                   </pic:nvPicPr>
-                  <pic:blipFill>
+                  <pic:blipFill rotWithShape="1">
                     <a:blip r:embed="rId16" cstate="print">
                       <a:extLst>
                         <a:ext uri="{28A0092B-C50C-407E-A947-70E740481C1C}">
@@ -9210,15 +9113,13 @@
                         </a:ext>
                       </a:extLst>
                     </a:blip>
-                    <a:srcRect/>
-                    <a:stretch>
-                      <a:fillRect/>
-                    </a:stretch>
+                    <a:srcRect t="-1" b="39071"/>
+                    <a:stretch/>
                   </pic:blipFill>
                   <pic:spPr bwMode="auto">
                     <a:xfrm>
                       <a:off x="0" y="0"/>
-                      <a:ext cx="5915025" cy="2343150"/>
+                      <a:ext cx="5915025" cy="1427643"/>
                     </a:xfrm>
                     <a:prstGeom prst="rect">
                       <a:avLst/>
@@ -9227,31 +9128,17 @@
                     <a:ln>
                       <a:noFill/>
                     </a:ln>
+                    <a:extLst>
+                      <a:ext uri="{53640926-AAD7-44D8-BBD7-CCE9431645EC}">
+                        <a14:shadowObscured xmlns:a14="http://schemas.microsoft.com/office/drawing/2010/main"/>
+                      </a:ext>
+                    </a:extLst>
                   </pic:spPr>
                 </pic:pic>
               </a:graphicData>
             </a:graphic>
           </wp:inline>
         </w:drawing>
-      </w:r>
-    </w:p>
-    <w:p>
-      <w:pPr>
-        <w:rPr>
-          <w:rFonts w:ascii="Times New Roman" w:hAnsi="Times New Roman" w:cs="Times New Roman"/>
-          <w:b/>
-          <w:sz w:val="24"/>
-          <w:szCs w:val="24"/>
-        </w:rPr>
-      </w:pPr>
-      <w:r>
-        <w:rPr>
-          <w:rFonts w:ascii="Times New Roman" w:hAnsi="Times New Roman" w:cs="Times New Roman"/>
-          <w:b/>
-          <w:sz w:val="24"/>
-          <w:szCs w:val="24"/>
-        </w:rPr>
-        <w:br w:type="page"/>
       </w:r>
     </w:p>
     <w:p>
@@ -9276,7 +9163,6 @@
           <w:sz w:val="24"/>
           <w:szCs w:val="24"/>
         </w:rPr>
-        <w:lastRenderedPageBreak/>
         <w:t>simple_</w:t>
       </w:r>
       <w:r>
@@ -9402,7 +9288,7 @@
         </w:rPr>
         <w:drawing>
           <wp:inline distT="0" distB="0" distL="0" distR="0">
-            <wp:extent cx="5915025" cy="2343150"/>
+            <wp:extent cx="5915025" cy="1440000"/>
             <wp:effectExtent l="0" t="0" r="0" b="0"/>
             <wp:docPr id="14" name="Picture 14" descr="C:\Users\FJ\Pictures\CS\location_2.jpg"/>
             <wp:cNvGraphicFramePr>
@@ -9417,7 +9303,7 @@
                       <a:picLocks noChangeAspect="1" noChangeArrowheads="1"/>
                     </pic:cNvPicPr>
                   </pic:nvPicPr>
-                  <pic:blipFill>
+                  <pic:blipFill rotWithShape="1">
                     <a:blip r:embed="rId18" cstate="print">
                       <a:extLst>
                         <a:ext uri="{28A0092B-C50C-407E-A947-70E740481C1C}">
@@ -9425,15 +9311,13 @@
                         </a:ext>
                       </a:extLst>
                     </a:blip>
-                    <a:srcRect/>
-                    <a:stretch>
-                      <a:fillRect/>
-                    </a:stretch>
+                    <a:srcRect t="-1" b="38543"/>
+                    <a:stretch/>
                   </pic:blipFill>
                   <pic:spPr bwMode="auto">
                     <a:xfrm>
                       <a:off x="0" y="0"/>
-                      <a:ext cx="5915025" cy="2343150"/>
+                      <a:ext cx="5915025" cy="1440000"/>
                     </a:xfrm>
                     <a:prstGeom prst="rect">
                       <a:avLst/>
@@ -9442,6 +9326,11 @@
                     <a:ln>
                       <a:noFill/>
                     </a:ln>
+                    <a:extLst>
+                      <a:ext uri="{53640926-AAD7-44D8-BBD7-CCE9431645EC}">
+                        <a14:shadowObscured xmlns:a14="http://schemas.microsoft.com/office/drawing/2010/main"/>
+                      </a:ext>
+                    </a:extLst>
                   </pic:spPr>
                 </pic:pic>
               </a:graphicData>
@@ -9472,6 +9361,7 @@
           <w:sz w:val="24"/>
           <w:szCs w:val="24"/>
         </w:rPr>
+        <w:lastRenderedPageBreak/>
         <w:t>simple_</w:t>
       </w:r>
       <w:r>
@@ -9611,10 +9501,9 @@
           <w:szCs w:val="24"/>
           <w:lang w:val="en-SG" w:eastAsia="en-SG"/>
         </w:rPr>
-        <w:lastRenderedPageBreak/>
         <w:drawing>
           <wp:inline distT="0" distB="0" distL="0" distR="0">
-            <wp:extent cx="5915025" cy="2343150"/>
+            <wp:extent cx="5800120" cy="1296000"/>
             <wp:effectExtent l="0" t="0" r="0" b="0"/>
             <wp:docPr id="16" name="Picture 16" descr="C:\Users\FJ\Pictures\CS\url_2.jpg"/>
             <wp:cNvGraphicFramePr>
@@ -9629,7 +9518,7 @@
                       <a:picLocks noChangeAspect="1" noChangeArrowheads="1"/>
                     </pic:cNvPicPr>
                   </pic:nvPicPr>
-                  <pic:blipFill>
+                  <pic:blipFill rotWithShape="1">
                     <a:blip r:embed="rId20" cstate="print">
                       <a:extLst>
                         <a:ext uri="{28A0092B-C50C-407E-A947-70E740481C1C}">
@@ -9637,15 +9526,13 @@
                         </a:ext>
                       </a:extLst>
                     </a:blip>
-                    <a:srcRect/>
-                    <a:stretch>
-                      <a:fillRect/>
-                    </a:stretch>
+                    <a:srcRect t="-1" b="43594"/>
+                    <a:stretch/>
                   </pic:blipFill>
                   <pic:spPr bwMode="auto">
                     <a:xfrm>
                       <a:off x="0" y="0"/>
-                      <a:ext cx="5915025" cy="2343150"/>
+                      <a:ext cx="5915025" cy="1321675"/>
                     </a:xfrm>
                     <a:prstGeom prst="rect">
                       <a:avLst/>
@@ -9654,6 +9541,11 @@
                     <a:ln>
                       <a:noFill/>
                     </a:ln>
+                    <a:extLst>
+                      <a:ext uri="{53640926-AAD7-44D8-BBD7-CCE9431645EC}">
+                        <a14:shadowObscured xmlns:a14="http://schemas.microsoft.com/office/drawing/2010/main"/>
+                      </a:ext>
+                    </a:extLst>
                   </pic:spPr>
                 </pic:pic>
               </a:graphicData>
@@ -9797,9 +9689,10 @@
           <w:szCs w:val="24"/>
           <w:lang w:val="en-SG" w:eastAsia="en-SG"/>
         </w:rPr>
+        <w:lastRenderedPageBreak/>
         <w:drawing>
           <wp:inline distT="0" distB="0" distL="0" distR="0">
-            <wp:extent cx="5915025" cy="2343150"/>
+            <wp:extent cx="5818173" cy="1332000"/>
             <wp:effectExtent l="0" t="0" r="0" b="0"/>
             <wp:docPr id="18" name="Picture 18" descr="C:\Users\FJ\Pictures\CS\wlocation_2.jpg"/>
             <wp:cNvGraphicFramePr>
@@ -9814,7 +9707,7 @@
                       <a:picLocks noChangeAspect="1" noChangeArrowheads="1"/>
                     </pic:cNvPicPr>
                   </pic:nvPicPr>
-                  <pic:blipFill>
+                  <pic:blipFill rotWithShape="1">
                     <a:blip r:embed="rId22" cstate="print">
                       <a:extLst>
                         <a:ext uri="{28A0092B-C50C-407E-A947-70E740481C1C}">
@@ -9822,15 +9715,13 @@
                         </a:ext>
                       </a:extLst>
                     </a:blip>
-                    <a:srcRect/>
-                    <a:stretch>
-                      <a:fillRect/>
-                    </a:stretch>
+                    <a:srcRect t="-2" b="42208"/>
+                    <a:stretch/>
                   </pic:blipFill>
                   <pic:spPr bwMode="auto">
                     <a:xfrm>
                       <a:off x="0" y="0"/>
-                      <a:ext cx="5915025" cy="2343150"/>
+                      <a:ext cx="5915025" cy="1354173"/>
                     </a:xfrm>
                     <a:prstGeom prst="rect">
                       <a:avLst/>
@@ -9839,31 +9730,17 @@
                     <a:ln>
                       <a:noFill/>
                     </a:ln>
+                    <a:extLst>
+                      <a:ext uri="{53640926-AAD7-44D8-BBD7-CCE9431645EC}">
+                        <a14:shadowObscured xmlns:a14="http://schemas.microsoft.com/office/drawing/2010/main"/>
+                      </a:ext>
+                    </a:extLst>
                   </pic:spPr>
                 </pic:pic>
               </a:graphicData>
             </a:graphic>
           </wp:inline>
         </w:drawing>
-      </w:r>
-    </w:p>
-    <w:p>
-      <w:pPr>
-        <w:rPr>
-          <w:rFonts w:ascii="Times New Roman" w:hAnsi="Times New Roman" w:cs="Times New Roman"/>
-          <w:b/>
-          <w:sz w:val="24"/>
-          <w:szCs w:val="24"/>
-        </w:rPr>
-      </w:pPr>
-      <w:r>
-        <w:rPr>
-          <w:rFonts w:ascii="Times New Roman" w:hAnsi="Times New Roman" w:cs="Times New Roman"/>
-          <w:b/>
-          <w:sz w:val="24"/>
-          <w:szCs w:val="24"/>
-        </w:rPr>
-        <w:br w:type="page"/>
       </w:r>
     </w:p>
     <w:p>
@@ -9889,7 +9766,6 @@
           <w:sz w:val="24"/>
           <w:szCs w:val="24"/>
         </w:rPr>
-        <w:lastRenderedPageBreak/>
         <w:t>Outstanding feature</w:t>
       </w:r>
     </w:p>
@@ -10101,7 +9977,7 @@
         </w:rPr>
         <w:drawing>
           <wp:inline distT="0" distB="0" distL="0" distR="0">
-            <wp:extent cx="5915025" cy="2343150"/>
+            <wp:extent cx="5829424" cy="1548000"/>
             <wp:effectExtent l="0" t="0" r="0" b="0"/>
             <wp:docPr id="21" name="Picture 21" descr="C:\Users\FJ\Pictures\CS\windowname_3.jpg"/>
             <wp:cNvGraphicFramePr>
@@ -10116,7 +9992,7 @@
                       <a:picLocks noChangeAspect="1" noChangeArrowheads="1"/>
                     </pic:cNvPicPr>
                   </pic:nvPicPr>
-                  <pic:blipFill>
+                  <pic:blipFill rotWithShape="1">
                     <a:blip r:embed="rId24" cstate="print">
                       <a:extLst>
                         <a:ext uri="{28A0092B-C50C-407E-A947-70E740481C1C}">
@@ -10124,15 +10000,13 @@
                         </a:ext>
                       </a:extLst>
                     </a:blip>
-                    <a:srcRect/>
-                    <a:stretch>
-                      <a:fillRect/>
-                    </a:stretch>
+                    <a:srcRect t="-1" b="32965"/>
+                    <a:stretch/>
                   </pic:blipFill>
                   <pic:spPr bwMode="auto">
                     <a:xfrm>
                       <a:off x="0" y="0"/>
-                      <a:ext cx="5915025" cy="2343150"/>
+                      <a:ext cx="5915025" cy="1570731"/>
                     </a:xfrm>
                     <a:prstGeom prst="rect">
                       <a:avLst/>
@@ -10141,6 +10015,11 @@
                     <a:ln>
                       <a:noFill/>
                     </a:ln>
+                    <a:extLst>
+                      <a:ext uri="{53640926-AAD7-44D8-BBD7-CCE9431645EC}">
+                        <a14:shadowObscured xmlns:a14="http://schemas.microsoft.com/office/drawing/2010/main"/>
+                      </a:ext>
+                    </a:extLst>
                   </pic:spPr>
                 </pic:pic>
               </a:graphicData>
@@ -10151,10 +10030,895 @@
     </w:p>
     <w:p>
       <w:pPr>
-        <w:rPr>
-          <w:rFonts w:ascii="Times New Roman" w:hAnsi="Times New Roman" w:cs="Times New Roman"/>
-        </w:rPr>
-      </w:pPr>
+        <w:pStyle w:val="ListParagraph"/>
+        <w:numPr>
+          <w:ilvl w:val="0"/>
+          <w:numId w:val="1"/>
+        </w:numPr>
+        <w:spacing w:line="240" w:lineRule="auto"/>
+        <w:jc w:val="both"/>
+        <w:rPr>
+          <w:rFonts w:ascii="Times New Roman" w:hAnsi="Times New Roman" w:cs="Times New Roman"/>
+          <w:b/>
+          <w:sz w:val="28"/>
+          <w:szCs w:val="28"/>
+        </w:rPr>
+      </w:pPr>
+      <w:r>
+        <w:rPr>
+          <w:rFonts w:ascii="Times New Roman" w:hAnsi="Times New Roman" w:cs="Times New Roman"/>
+          <w:b/>
+          <w:sz w:val="28"/>
+          <w:szCs w:val="28"/>
+        </w:rPr>
+        <w:t xml:space="preserve">Filter </w:t>
+      </w:r>
+      <w:r>
+        <w:rPr>
+          <w:rFonts w:ascii="Times New Roman" w:hAnsi="Times New Roman" w:cs="Times New Roman"/>
+          <w:b/>
+          <w:sz w:val="28"/>
+          <w:szCs w:val="28"/>
+        </w:rPr>
+        <w:t>Compatibility on Existing Websites</w:t>
+      </w:r>
+    </w:p>
+    <w:p>
+      <w:pPr>
+        <w:spacing w:line="240" w:lineRule="auto"/>
+        <w:jc w:val="both"/>
+        <w:rPr>
+          <w:rFonts w:ascii="Times New Roman" w:hAnsi="Times New Roman" w:cs="Times New Roman"/>
+        </w:rPr>
+      </w:pPr>
+      <w:r>
+        <w:rPr>
+          <w:rFonts w:ascii="Times New Roman" w:hAnsi="Times New Roman" w:cs="Times New Roman"/>
+        </w:rPr>
+        <w:t xml:space="preserve">We </w:t>
+      </w:r>
+      <w:r>
+        <w:rPr>
+          <w:rFonts w:ascii="Times New Roman" w:hAnsi="Times New Roman" w:cs="Times New Roman"/>
+        </w:rPr>
+        <w:t xml:space="preserve">also checked to make sure that our filter doesn’t break </w:t>
+      </w:r>
+      <w:r>
+        <w:rPr>
+          <w:rFonts w:ascii="Times New Roman" w:hAnsi="Times New Roman" w:cs="Times New Roman"/>
+        </w:rPr>
+        <w:t xml:space="preserve">the functionality of </w:t>
+      </w:r>
+      <w:r>
+        <w:rPr>
+          <w:rFonts w:ascii="Times New Roman" w:hAnsi="Times New Roman" w:cs="Times New Roman"/>
+        </w:rPr>
+        <w:t>many existing websites. It is not possible for us to check exhaustively every web</w:t>
+      </w:r>
+      <w:r>
+        <w:rPr>
+          <w:rFonts w:ascii="Times New Roman" w:hAnsi="Times New Roman" w:cs="Times New Roman"/>
+        </w:rPr>
+        <w:t>sites that exist;</w:t>
+      </w:r>
+      <w:r>
+        <w:rPr>
+          <w:rFonts w:ascii="Times New Roman" w:hAnsi="Times New Roman" w:cs="Times New Roman"/>
+        </w:rPr>
+        <w:t xml:space="preserve"> therefore we chose to check several popular websites only. The websites we checked are listed below:</w:t>
+      </w:r>
+    </w:p>
+    <w:tbl>
+      <w:tblPr>
+        <w:tblStyle w:val="TableGrid"/>
+        <w:tblW w:w="0" w:type="auto"/>
+        <w:jc w:val="center"/>
+        <w:tblLook w:val="04A0" w:firstRow="1" w:lastRow="0" w:firstColumn="1" w:lastColumn="0" w:noHBand="0" w:noVBand="1"/>
+      </w:tblPr>
+      <w:tblGrid>
+        <w:gridCol w:w="3085"/>
+        <w:gridCol w:w="2693"/>
+      </w:tblGrid>
+      <w:tr>
+        <w:trPr>
+          <w:jc w:val="center"/>
+        </w:trPr>
+        <w:tc>
+          <w:tcPr>
+            <w:tcW w:w="3085" w:type="dxa"/>
+          </w:tcPr>
+          <w:p>
+            <w:pPr>
+              <w:jc w:val="both"/>
+              <w:rPr>
+                <w:rFonts w:ascii="Times New Roman" w:hAnsi="Times New Roman" w:cs="Times New Roman"/>
+              </w:rPr>
+            </w:pPr>
+            <w:r>
+              <w:rPr>
+                <w:rFonts w:ascii="Times New Roman" w:hAnsi="Times New Roman" w:cs="Times New Roman"/>
+              </w:rPr>
+              <w:t>https://www.google.com</w:t>
+            </w:r>
+          </w:p>
+        </w:tc>
+        <w:tc>
+          <w:tcPr>
+            <w:tcW w:w="2693" w:type="dxa"/>
+          </w:tcPr>
+          <w:p>
+            <w:pPr>
+              <w:jc w:val="both"/>
+              <w:rPr>
+                <w:rFonts w:ascii="Times New Roman" w:hAnsi="Times New Roman" w:cs="Times New Roman"/>
+              </w:rPr>
+            </w:pPr>
+            <w:r>
+              <w:rPr>
+                <w:rFonts w:ascii="Times New Roman" w:hAnsi="Times New Roman" w:cs="Times New Roman"/>
+              </w:rPr>
+              <w:t>https://mail.google.com</w:t>
+            </w:r>
+          </w:p>
+        </w:tc>
+      </w:tr>
+      <w:tr>
+        <w:trPr>
+          <w:jc w:val="center"/>
+        </w:trPr>
+        <w:tc>
+          <w:tcPr>
+            <w:tcW w:w="3085" w:type="dxa"/>
+          </w:tcPr>
+          <w:p>
+            <w:pPr>
+              <w:jc w:val="both"/>
+              <w:rPr>
+                <w:rFonts w:ascii="Times New Roman" w:hAnsi="Times New Roman" w:cs="Times New Roman"/>
+              </w:rPr>
+            </w:pPr>
+            <w:r>
+              <w:rPr>
+                <w:rFonts w:ascii="Times New Roman" w:hAnsi="Times New Roman" w:cs="Times New Roman"/>
+              </w:rPr>
+              <w:lastRenderedPageBreak/>
+              <w:t>https://www.facebook.com</w:t>
+            </w:r>
+          </w:p>
+        </w:tc>
+        <w:tc>
+          <w:tcPr>
+            <w:tcW w:w="2693" w:type="dxa"/>
+          </w:tcPr>
+          <w:p>
+            <w:pPr>
+              <w:jc w:val="both"/>
+              <w:rPr>
+                <w:rFonts w:ascii="Times New Roman" w:hAnsi="Times New Roman" w:cs="Times New Roman"/>
+              </w:rPr>
+            </w:pPr>
+            <w:r>
+              <w:rPr>
+                <w:rFonts w:ascii="Times New Roman" w:hAnsi="Times New Roman" w:cs="Times New Roman"/>
+              </w:rPr>
+              <w:t>https://www.twitter.com</w:t>
+            </w:r>
+          </w:p>
+        </w:tc>
+      </w:tr>
+      <w:tr>
+        <w:trPr>
+          <w:jc w:val="center"/>
+        </w:trPr>
+        <w:tc>
+          <w:tcPr>
+            <w:tcW w:w="3085" w:type="dxa"/>
+          </w:tcPr>
+          <w:p>
+            <w:pPr>
+              <w:jc w:val="both"/>
+              <w:rPr>
+                <w:rFonts w:ascii="Times New Roman" w:hAnsi="Times New Roman" w:cs="Times New Roman"/>
+              </w:rPr>
+            </w:pPr>
+            <w:r>
+              <w:rPr>
+                <w:rFonts w:ascii="Times New Roman" w:hAnsi="Times New Roman" w:cs="Times New Roman"/>
+              </w:rPr>
+              <w:t>https://www.wikipedia.org</w:t>
+            </w:r>
+          </w:p>
+        </w:tc>
+        <w:tc>
+          <w:tcPr>
+            <w:tcW w:w="2693" w:type="dxa"/>
+          </w:tcPr>
+          <w:p>
+            <w:pPr>
+              <w:jc w:val="both"/>
+              <w:rPr>
+                <w:rFonts w:ascii="Times New Roman" w:hAnsi="Times New Roman" w:cs="Times New Roman"/>
+              </w:rPr>
+            </w:pPr>
+            <w:r>
+              <w:rPr>
+                <w:rFonts w:ascii="Times New Roman" w:hAnsi="Times New Roman" w:cs="Times New Roman"/>
+              </w:rPr>
+              <w:t>http://slashdot.org</w:t>
+            </w:r>
+          </w:p>
+        </w:tc>
+      </w:tr>
+      <w:tr>
+        <w:trPr>
+          <w:jc w:val="center"/>
+        </w:trPr>
+        <w:tc>
+          <w:tcPr>
+            <w:tcW w:w="3085" w:type="dxa"/>
+          </w:tcPr>
+          <w:p>
+            <w:pPr>
+              <w:jc w:val="both"/>
+              <w:rPr>
+                <w:rFonts w:ascii="Times New Roman" w:hAnsi="Times New Roman" w:cs="Times New Roman"/>
+              </w:rPr>
+            </w:pPr>
+            <w:r>
+              <w:rPr>
+                <w:rFonts w:ascii="Times New Roman" w:hAnsi="Times New Roman" w:cs="Times New Roman"/>
+              </w:rPr>
+              <w:t>https://news.ycombinator.com</w:t>
+            </w:r>
+          </w:p>
+        </w:tc>
+        <w:tc>
+          <w:tcPr>
+            <w:tcW w:w="2693" w:type="dxa"/>
+          </w:tcPr>
+          <w:p>
+            <w:pPr>
+              <w:jc w:val="both"/>
+              <w:rPr>
+                <w:rFonts w:ascii="Times New Roman" w:hAnsi="Times New Roman" w:cs="Times New Roman"/>
+              </w:rPr>
+            </w:pPr>
+            <w:r>
+              <w:rPr>
+                <w:rFonts w:ascii="Times New Roman" w:hAnsi="Times New Roman" w:cs="Times New Roman"/>
+              </w:rPr>
+              <w:t>http://www.yahoo.com</w:t>
+            </w:r>
+          </w:p>
+        </w:tc>
+      </w:tr>
+      <w:tr>
+        <w:trPr>
+          <w:jc w:val="center"/>
+        </w:trPr>
+        <w:tc>
+          <w:tcPr>
+            <w:tcW w:w="3085" w:type="dxa"/>
+          </w:tcPr>
+          <w:p>
+            <w:pPr>
+              <w:jc w:val="both"/>
+              <w:rPr>
+                <w:rFonts w:ascii="Times New Roman" w:hAnsi="Times New Roman" w:cs="Times New Roman"/>
+              </w:rPr>
+            </w:pPr>
+            <w:r>
+              <w:rPr>
+                <w:rFonts w:ascii="Times New Roman" w:hAnsi="Times New Roman" w:cs="Times New Roman"/>
+              </w:rPr>
+              <w:t>http://www.youtube.com</w:t>
+            </w:r>
+          </w:p>
+        </w:tc>
+        <w:tc>
+          <w:tcPr>
+            <w:tcW w:w="2693" w:type="dxa"/>
+          </w:tcPr>
+          <w:p>
+            <w:pPr>
+              <w:jc w:val="both"/>
+              <w:rPr>
+                <w:rFonts w:ascii="Times New Roman" w:hAnsi="Times New Roman" w:cs="Times New Roman"/>
+              </w:rPr>
+            </w:pPr>
+            <w:r>
+              <w:rPr>
+                <w:rFonts w:ascii="Times New Roman" w:hAnsi="Times New Roman" w:cs="Times New Roman"/>
+              </w:rPr>
+              <w:t>http://www.amazon.com</w:t>
+            </w:r>
+          </w:p>
+        </w:tc>
+      </w:tr>
+      <w:tr>
+        <w:trPr>
+          <w:jc w:val="center"/>
+        </w:trPr>
+        <w:tc>
+          <w:tcPr>
+            <w:tcW w:w="3085" w:type="dxa"/>
+          </w:tcPr>
+          <w:p>
+            <w:pPr>
+              <w:jc w:val="both"/>
+              <w:rPr>
+                <w:rFonts w:ascii="Times New Roman" w:hAnsi="Times New Roman" w:cs="Times New Roman"/>
+              </w:rPr>
+            </w:pPr>
+            <w:r>
+              <w:rPr>
+                <w:rFonts w:ascii="Times New Roman" w:hAnsi="Times New Roman" w:cs="Times New Roman"/>
+              </w:rPr>
+              <w:t>https://github.com</w:t>
+            </w:r>
+          </w:p>
+        </w:tc>
+        <w:tc>
+          <w:tcPr>
+            <w:tcW w:w="2693" w:type="dxa"/>
+          </w:tcPr>
+          <w:p>
+            <w:pPr>
+              <w:jc w:val="both"/>
+              <w:rPr>
+                <w:rFonts w:ascii="Times New Roman" w:hAnsi="Times New Roman" w:cs="Times New Roman"/>
+              </w:rPr>
+            </w:pPr>
+            <w:r>
+              <w:rPr>
+                <w:rFonts w:ascii="Times New Roman" w:hAnsi="Times New Roman" w:cs="Times New Roman"/>
+              </w:rPr>
+              <w:t>http://www.w3schools.com</w:t>
+            </w:r>
+          </w:p>
+        </w:tc>
+      </w:tr>
+    </w:tbl>
+    <w:p>
+      <w:pPr>
+        <w:spacing w:before="240" w:line="240" w:lineRule="auto"/>
+        <w:jc w:val="both"/>
+        <w:rPr>
+          <w:rFonts w:ascii="Times New Roman" w:hAnsi="Times New Roman" w:cs="Times New Roman"/>
+        </w:rPr>
+      </w:pPr>
+      <w:r>
+        <w:rPr>
+          <w:rFonts w:ascii="Times New Roman" w:hAnsi="Times New Roman" w:cs="Times New Roman"/>
+        </w:rPr>
+        <w:t>While we don’t check all of the functionality of the websites listed above</w:t>
+      </w:r>
+      <w:r>
+        <w:rPr>
+          <w:rFonts w:ascii="Times New Roman" w:hAnsi="Times New Roman" w:cs="Times New Roman"/>
+        </w:rPr>
+        <w:t xml:space="preserve"> exhaustively</w:t>
+      </w:r>
+      <w:bookmarkStart w:id="0" w:name="_GoBack"/>
+      <w:bookmarkEnd w:id="0"/>
+      <w:r>
+        <w:rPr>
+          <w:rFonts w:ascii="Times New Roman" w:hAnsi="Times New Roman" w:cs="Times New Roman"/>
+        </w:rPr>
+        <w:t xml:space="preserve">, we have checked that the main functionality are working fine such as searching on Google, </w:t>
+      </w:r>
+      <w:r>
+        <w:rPr>
+          <w:rFonts w:ascii="Times New Roman" w:hAnsi="Times New Roman" w:cs="Times New Roman"/>
+        </w:rPr>
+        <w:t xml:space="preserve">reading and sending emails on Gmail, </w:t>
+      </w:r>
+      <w:r>
+        <w:rPr>
+          <w:rFonts w:ascii="Times New Roman" w:hAnsi="Times New Roman" w:cs="Times New Roman"/>
+        </w:rPr>
+        <w:t>watching video</w:t>
+      </w:r>
+      <w:r>
+        <w:rPr>
+          <w:rFonts w:ascii="Times New Roman" w:hAnsi="Times New Roman" w:cs="Times New Roman"/>
+        </w:rPr>
+        <w:t>s</w:t>
+      </w:r>
+      <w:r>
+        <w:rPr>
+          <w:rFonts w:ascii="Times New Roman" w:hAnsi="Times New Roman" w:cs="Times New Roman"/>
+        </w:rPr>
+        <w:t xml:space="preserve"> on YouTube, </w:t>
+      </w:r>
+      <w:r>
+        <w:rPr>
+          <w:rFonts w:ascii="Times New Roman" w:hAnsi="Times New Roman" w:cs="Times New Roman"/>
+        </w:rPr>
+        <w:t xml:space="preserve">tweeting on Twitter, </w:t>
+      </w:r>
+      <w:r>
+        <w:rPr>
+          <w:rFonts w:ascii="Times New Roman" w:hAnsi="Times New Roman" w:cs="Times New Roman"/>
+        </w:rPr>
+        <w:t>live code editor on W3Schools and so on.</w:t>
+      </w:r>
+    </w:p>
+    <w:p>
+      <w:pPr>
+        <w:pStyle w:val="ListParagraph"/>
+        <w:numPr>
+          <w:ilvl w:val="0"/>
+          <w:numId w:val="1"/>
+        </w:numPr>
+        <w:spacing w:line="240" w:lineRule="auto"/>
+        <w:jc w:val="both"/>
+        <w:rPr>
+          <w:rFonts w:ascii="Times New Roman" w:hAnsi="Times New Roman" w:cs="Times New Roman"/>
+          <w:b/>
+          <w:sz w:val="28"/>
+          <w:szCs w:val="28"/>
+        </w:rPr>
+      </w:pPr>
+      <w:r>
+        <w:rPr>
+          <w:rFonts w:ascii="Times New Roman" w:hAnsi="Times New Roman" w:cs="Times New Roman"/>
+          <w:b/>
+          <w:sz w:val="28"/>
+          <w:szCs w:val="28"/>
+        </w:rPr>
+        <w:t>Discussion, Conclusion and Future Work</w:t>
+      </w:r>
+    </w:p>
+    <w:p>
+      <w:pPr>
+        <w:spacing w:line="240" w:lineRule="auto"/>
+        <w:jc w:val="both"/>
+        <w:rPr>
+          <w:rFonts w:ascii="Times New Roman" w:hAnsi="Times New Roman" w:cs="Times New Roman"/>
+        </w:rPr>
+      </w:pPr>
+      <w:r>
+        <w:rPr>
+          <w:rFonts w:ascii="Times New Roman" w:hAnsi="Times New Roman" w:cs="Times New Roman"/>
+        </w:rPr>
+        <w:t>We</w:t>
+      </w:r>
+      <w:r>
+        <w:rPr>
+          <w:rFonts w:ascii="Times New Roman" w:hAnsi="Times New Roman" w:cs="Times New Roman"/>
+        </w:rPr>
+        <w:t xml:space="preserve"> have successfully implemented a client side DOM-based XSS filter which works by attempting to sanitize certain unsafe inputs. The sanitization is done by </w:t>
+      </w:r>
+      <w:r>
+        <w:rPr>
+          <w:rFonts w:ascii="Times New Roman" w:hAnsi="Times New Roman" w:cs="Times New Roman"/>
+        </w:rPr>
+        <w:t xml:space="preserve">inserting some Javascript to the HTML pages </w:t>
+      </w:r>
+      <w:r>
+        <w:rPr>
+          <w:rFonts w:ascii="Times New Roman" w:hAnsi="Times New Roman" w:cs="Times New Roman"/>
+        </w:rPr>
+        <w:t xml:space="preserve">to </w:t>
+      </w:r>
+      <w:r>
+        <w:rPr>
+          <w:rFonts w:ascii="Times New Roman" w:hAnsi="Times New Roman" w:cs="Times New Roman"/>
+        </w:rPr>
+        <w:t>override</w:t>
+      </w:r>
+      <w:r>
+        <w:rPr>
+          <w:rFonts w:ascii="Times New Roman" w:hAnsi="Times New Roman" w:cs="Times New Roman"/>
+        </w:rPr>
+        <w:t xml:space="preserve"> the getter functions of those unsafe inputs</w:t>
+      </w:r>
+      <w:r>
+        <w:rPr>
+          <w:rFonts w:ascii="Times New Roman" w:hAnsi="Times New Roman" w:cs="Times New Roman"/>
+        </w:rPr>
+        <w:t xml:space="preserve"> to return</w:t>
+      </w:r>
+      <w:r>
+        <w:rPr>
+          <w:rFonts w:ascii="Times New Roman" w:hAnsi="Times New Roman" w:cs="Times New Roman"/>
+        </w:rPr>
+        <w:t xml:space="preserve"> </w:t>
+      </w:r>
+      <w:r>
+        <w:rPr>
+          <w:rFonts w:ascii="Times New Roman" w:hAnsi="Times New Roman" w:cs="Times New Roman"/>
+        </w:rPr>
+        <w:t xml:space="preserve">encoded data while </w:t>
+      </w:r>
+      <w:r>
+        <w:rPr>
+          <w:rFonts w:ascii="Times New Roman" w:hAnsi="Times New Roman" w:cs="Times New Roman"/>
+        </w:rPr>
+        <w:t xml:space="preserve">the encoding </w:t>
+      </w:r>
+      <w:r>
+        <w:rPr>
+          <w:rFonts w:ascii="Times New Roman" w:hAnsi="Times New Roman" w:cs="Times New Roman"/>
+        </w:rPr>
+        <w:t xml:space="preserve">itself </w:t>
+      </w:r>
+      <w:r>
+        <w:rPr>
+          <w:rFonts w:ascii="Times New Roman" w:hAnsi="Times New Roman" w:cs="Times New Roman"/>
+        </w:rPr>
+        <w:t xml:space="preserve">is done by </w:t>
+      </w:r>
+      <w:r>
+        <w:rPr>
+          <w:rFonts w:ascii="Times New Roman" w:hAnsi="Times New Roman" w:cs="Times New Roman"/>
+        </w:rPr>
+        <w:t xml:space="preserve">simply </w:t>
+      </w:r>
+      <w:r>
+        <w:rPr>
+          <w:rFonts w:ascii="Times New Roman" w:hAnsi="Times New Roman" w:cs="Times New Roman"/>
+        </w:rPr>
+        <w:t xml:space="preserve">using the </w:t>
+      </w:r>
+      <w:r>
+        <w:rPr>
+          <w:rFonts w:ascii="Courier New" w:hAnsi="Courier New" w:cs="Courier New"/>
+        </w:rPr>
+        <w:t>encodeURI</w:t>
+      </w:r>
+      <w:r>
+        <w:rPr>
+          <w:rFonts w:ascii="Times New Roman" w:hAnsi="Times New Roman" w:cs="Times New Roman"/>
+        </w:rPr>
+        <w:t xml:space="preserve"> function.</w:t>
+      </w:r>
+    </w:p>
+    <w:p>
+      <w:pPr>
+        <w:spacing w:line="240" w:lineRule="auto"/>
+        <w:jc w:val="both"/>
+        <w:rPr>
+          <w:rFonts w:ascii="Times New Roman" w:hAnsi="Times New Roman" w:cs="Times New Roman"/>
+        </w:rPr>
+      </w:pPr>
+      <w:r>
+        <w:rPr>
+          <w:rFonts w:ascii="Times New Roman" w:hAnsi="Times New Roman" w:cs="Times New Roman"/>
+        </w:rPr>
+        <w:t>The main advantage of inserting some Javascript to the HTML pages is that the Javascript will be executed normally as if it has been in the page since the beginning. This enables our filter to enjoy the same advantage gained by XSSAuditor where there will be no inconsistencies between the page seen by the filter and the page seen by the browser.</w:t>
+      </w:r>
+    </w:p>
+    <w:p>
+      <w:pPr>
+        <w:spacing w:line="240" w:lineRule="auto"/>
+        <w:jc w:val="both"/>
+        <w:rPr>
+          <w:rFonts w:ascii="Times New Roman" w:hAnsi="Times New Roman" w:cs="Times New Roman"/>
+        </w:rPr>
+      </w:pPr>
+      <w:r>
+        <w:rPr>
+          <w:rFonts w:ascii="Times New Roman" w:hAnsi="Times New Roman" w:cs="Times New Roman"/>
+        </w:rPr>
+        <w:t>The main advantage of overriding</w:t>
+      </w:r>
+      <w:r>
+        <w:rPr>
+          <w:rFonts w:ascii="Times New Roman" w:hAnsi="Times New Roman" w:cs="Times New Roman"/>
+        </w:rPr>
+        <w:t xml:space="preserve"> the</w:t>
+      </w:r>
+      <w:r>
+        <w:rPr>
+          <w:rFonts w:ascii="Times New Roman" w:hAnsi="Times New Roman" w:cs="Times New Roman"/>
+        </w:rPr>
+        <w:t xml:space="preserve"> getter</w:t>
+      </w:r>
+      <w:r>
+        <w:rPr>
+          <w:rFonts w:ascii="Times New Roman" w:hAnsi="Times New Roman" w:cs="Times New Roman"/>
+        </w:rPr>
+        <w:t xml:space="preserve"> function</w:t>
+      </w:r>
+      <w:r>
+        <w:rPr>
+          <w:rFonts w:ascii="Times New Roman" w:hAnsi="Times New Roman" w:cs="Times New Roman"/>
+        </w:rPr>
+        <w:t xml:space="preserve">s instead of just </w:t>
+      </w:r>
+      <w:r>
+        <w:rPr>
+          <w:rFonts w:ascii="Times New Roman" w:hAnsi="Times New Roman" w:cs="Times New Roman"/>
+        </w:rPr>
+        <w:t xml:space="preserve">sanitizing </w:t>
+      </w:r>
+      <w:r>
+        <w:rPr>
+          <w:rFonts w:ascii="Times New Roman" w:hAnsi="Times New Roman" w:cs="Times New Roman"/>
+        </w:rPr>
+        <w:t>the values of the dangerous inputs once on every page is that if some codes in the page accidentally set the values to contain some malicious script, the malicious script will be sanitized later when it is retrieved by some other codes.</w:t>
+      </w:r>
+    </w:p>
+    <w:p>
+      <w:pPr>
+        <w:spacing w:line="240" w:lineRule="auto"/>
+        <w:jc w:val="both"/>
+        <w:rPr>
+          <w:rFonts w:ascii="Times New Roman" w:hAnsi="Times New Roman" w:cs="Times New Roman"/>
+        </w:rPr>
+      </w:pPr>
+      <w:r>
+        <w:rPr>
+          <w:rFonts w:ascii="Times New Roman" w:hAnsi="Times New Roman" w:cs="Times New Roman"/>
+        </w:rPr>
+        <w:t xml:space="preserve">So, if there is a DOM-based XSS attack which can bypass our filter, it will be by exploiting other unsafe inputs </w:t>
+      </w:r>
+      <w:r>
+        <w:rPr>
+          <w:rFonts w:ascii="Times New Roman" w:hAnsi="Times New Roman" w:cs="Times New Roman"/>
+        </w:rPr>
+        <w:t xml:space="preserve">which our filter doesn’t cover </w:t>
+      </w:r>
+      <w:r>
+        <w:rPr>
+          <w:rFonts w:ascii="Times New Roman" w:hAnsi="Times New Roman" w:cs="Times New Roman"/>
+        </w:rPr>
+        <w:t xml:space="preserve">or by providing an attack which </w:t>
+      </w:r>
+      <w:r>
+        <w:rPr>
+          <w:rFonts w:ascii="Courier New" w:hAnsi="Courier New" w:cs="Courier New"/>
+        </w:rPr>
+        <w:t>encodeURI</w:t>
+      </w:r>
+      <w:r>
+        <w:rPr>
+          <w:rFonts w:ascii="Times New Roman" w:hAnsi="Times New Roman" w:cs="Times New Roman"/>
+        </w:rPr>
+        <w:t xml:space="preserve"> does not sanitize</w:t>
+      </w:r>
+      <w:r>
+        <w:rPr>
+          <w:rFonts w:ascii="Times New Roman" w:hAnsi="Times New Roman" w:cs="Times New Roman"/>
+        </w:rPr>
+        <w:t xml:space="preserve">. It can also </w:t>
+      </w:r>
+      <w:r>
+        <w:rPr>
+          <w:rFonts w:ascii="Times New Roman" w:hAnsi="Times New Roman" w:cs="Times New Roman"/>
+        </w:rPr>
+        <w:t>possibly</w:t>
+      </w:r>
+      <w:r>
+        <w:rPr>
+          <w:rFonts w:ascii="Times New Roman" w:hAnsi="Times New Roman" w:cs="Times New Roman"/>
+        </w:rPr>
+        <w:t xml:space="preserve"> be</w:t>
+      </w:r>
+      <w:r>
+        <w:rPr>
+          <w:rFonts w:ascii="Times New Roman" w:hAnsi="Times New Roman" w:cs="Times New Roman"/>
+        </w:rPr>
+        <w:t xml:space="preserve"> by exploiting the implementation detail of our filter</w:t>
+      </w:r>
+      <w:r>
+        <w:rPr>
+          <w:rFonts w:ascii="Times New Roman" w:hAnsi="Times New Roman" w:cs="Times New Roman"/>
+        </w:rPr>
+        <w:t>.</w:t>
+      </w:r>
+    </w:p>
+    <w:p>
+      <w:pPr>
+        <w:spacing w:line="240" w:lineRule="auto"/>
+        <w:jc w:val="both"/>
+        <w:rPr>
+          <w:rFonts w:ascii="Times New Roman" w:hAnsi="Times New Roman" w:cs="Times New Roman"/>
+        </w:rPr>
+      </w:pPr>
+      <w:r>
+        <w:rPr>
+          <w:rFonts w:ascii="Times New Roman" w:hAnsi="Times New Roman" w:cs="Times New Roman"/>
+        </w:rPr>
+        <w:t xml:space="preserve">From our work, </w:t>
+      </w:r>
+      <w:r>
+        <w:rPr>
+          <w:rFonts w:ascii="Times New Roman" w:hAnsi="Times New Roman" w:cs="Times New Roman"/>
+        </w:rPr>
+        <w:t>we can think of</w:t>
+      </w:r>
+      <w:r>
+        <w:rPr>
+          <w:rFonts w:ascii="Times New Roman" w:hAnsi="Times New Roman" w:cs="Times New Roman"/>
+        </w:rPr>
+        <w:t xml:space="preserve"> </w:t>
+      </w:r>
+      <w:r>
+        <w:rPr>
+          <w:rFonts w:ascii="Times New Roman" w:hAnsi="Times New Roman" w:cs="Times New Roman"/>
+        </w:rPr>
+        <w:t xml:space="preserve">several possibilities </w:t>
+      </w:r>
+      <w:r>
+        <w:rPr>
+          <w:rFonts w:ascii="Times New Roman" w:hAnsi="Times New Roman" w:cs="Times New Roman"/>
+        </w:rPr>
+        <w:t>for</w:t>
+      </w:r>
+      <w:r>
+        <w:rPr>
+          <w:rFonts w:ascii="Times New Roman" w:hAnsi="Times New Roman" w:cs="Times New Roman"/>
+        </w:rPr>
+        <w:t xml:space="preserve"> future work, which we enumerate below:</w:t>
+      </w:r>
+    </w:p>
+    <w:p>
+      <w:pPr>
+        <w:pStyle w:val="ListParagraph"/>
+        <w:numPr>
+          <w:ilvl w:val="0"/>
+          <w:numId w:val="24"/>
+        </w:numPr>
+        <w:spacing w:line="240" w:lineRule="auto"/>
+        <w:jc w:val="both"/>
+        <w:rPr>
+          <w:rFonts w:ascii="Times New Roman" w:hAnsi="Times New Roman" w:cs="Times New Roman"/>
+        </w:rPr>
+      </w:pPr>
+      <w:r>
+        <w:rPr>
+          <w:rFonts w:ascii="Times New Roman" w:hAnsi="Times New Roman" w:cs="Times New Roman"/>
+        </w:rPr>
+        <w:t>Explore more DOM-based XSS attack vectors to find attacks which can bypass our filter and find a way to defend against them.</w:t>
+      </w:r>
+    </w:p>
+    <w:p>
+      <w:pPr>
+        <w:pStyle w:val="ListParagraph"/>
+        <w:numPr>
+          <w:ilvl w:val="0"/>
+          <w:numId w:val="24"/>
+        </w:numPr>
+        <w:spacing w:line="240" w:lineRule="auto"/>
+        <w:jc w:val="both"/>
+        <w:rPr>
+          <w:rFonts w:ascii="Times New Roman" w:hAnsi="Times New Roman" w:cs="Times New Roman"/>
+        </w:rPr>
+      </w:pPr>
+      <w:r>
+        <w:rPr>
+          <w:rFonts w:ascii="Times New Roman" w:hAnsi="Times New Roman" w:cs="Times New Roman"/>
+        </w:rPr>
+        <w:t xml:space="preserve">Providing a configuration page for our filter so more experienced users are able to configure which DOM objects are not to be </w:t>
+      </w:r>
+      <w:r>
+        <w:rPr>
+          <w:rFonts w:ascii="Times New Roman" w:hAnsi="Times New Roman" w:cs="Times New Roman"/>
+        </w:rPr>
+        <w:t>sanitized</w:t>
+      </w:r>
+      <w:r>
+        <w:rPr>
+          <w:rFonts w:ascii="Times New Roman" w:hAnsi="Times New Roman" w:cs="Times New Roman"/>
+        </w:rPr>
+        <w:t>.</w:t>
+      </w:r>
+    </w:p>
+    <w:p>
+      <w:pPr>
+        <w:pStyle w:val="ListParagraph"/>
+        <w:numPr>
+          <w:ilvl w:val="0"/>
+          <w:numId w:val="24"/>
+        </w:numPr>
+        <w:spacing w:line="240" w:lineRule="auto"/>
+        <w:jc w:val="both"/>
+        <w:rPr>
+          <w:rFonts w:ascii="Times New Roman" w:hAnsi="Times New Roman" w:cs="Times New Roman"/>
+        </w:rPr>
+      </w:pPr>
+      <w:r>
+        <w:rPr>
+          <w:rFonts w:ascii="Times New Roman" w:hAnsi="Times New Roman" w:cs="Times New Roman"/>
+        </w:rPr>
+        <w:t>Integrate our filter much</w:t>
+      </w:r>
+      <w:r>
+        <w:rPr>
+          <w:rFonts w:ascii="Times New Roman" w:hAnsi="Times New Roman" w:cs="Times New Roman"/>
+        </w:rPr>
+        <w:t xml:space="preserve"> more closely to Google Chrome </w:t>
+      </w:r>
+      <w:r>
+        <w:rPr>
+          <w:rFonts w:ascii="Times New Roman" w:hAnsi="Times New Roman" w:cs="Times New Roman"/>
+        </w:rPr>
+        <w:t>like XSS</w:t>
+      </w:r>
+      <w:r>
+        <w:rPr>
+          <w:rFonts w:ascii="Times New Roman" w:hAnsi="Times New Roman" w:cs="Times New Roman"/>
+        </w:rPr>
+        <w:t>Auditor</w:t>
+      </w:r>
+      <w:r>
+        <w:rPr>
+          <w:rFonts w:ascii="Times New Roman" w:hAnsi="Times New Roman" w:cs="Times New Roman"/>
+        </w:rPr>
+        <w:t xml:space="preserve"> rather than being just an extension to Google Chrome</w:t>
+      </w:r>
+      <w:r>
+        <w:rPr>
+          <w:rFonts w:ascii="Times New Roman" w:hAnsi="Times New Roman" w:cs="Times New Roman"/>
+        </w:rPr>
+        <w:t xml:space="preserve"> since the functi</w:t>
+      </w:r>
+      <w:r>
+        <w:rPr>
+          <w:rFonts w:ascii="Times New Roman" w:hAnsi="Times New Roman" w:cs="Times New Roman"/>
+        </w:rPr>
+        <w:t>onality of an extension-</w:t>
+      </w:r>
+      <w:r>
+        <w:rPr>
+          <w:rFonts w:ascii="Times New Roman" w:hAnsi="Times New Roman" w:cs="Times New Roman"/>
+        </w:rPr>
+        <w:t>based filter is</w:t>
+      </w:r>
+      <w:r>
+        <w:rPr>
+          <w:rFonts w:ascii="Times New Roman" w:hAnsi="Times New Roman" w:cs="Times New Roman"/>
+        </w:rPr>
+        <w:t xml:space="preserve"> much more limited than tightly-</w:t>
+      </w:r>
+      <w:r>
+        <w:rPr>
+          <w:rFonts w:ascii="Times New Roman" w:hAnsi="Times New Roman" w:cs="Times New Roman"/>
+        </w:rPr>
+        <w:t>integrated filter</w:t>
+      </w:r>
+      <w:r>
+        <w:rPr>
+          <w:rFonts w:ascii="Times New Roman" w:hAnsi="Times New Roman" w:cs="Times New Roman"/>
+        </w:rPr>
+        <w:t>.</w:t>
+      </w:r>
+    </w:p>
+    <w:p>
+      <w:pPr>
+        <w:pStyle w:val="ListParagraph"/>
+        <w:numPr>
+          <w:ilvl w:val="0"/>
+          <w:numId w:val="24"/>
+        </w:numPr>
+        <w:spacing w:line="240" w:lineRule="auto"/>
+        <w:jc w:val="both"/>
+        <w:rPr>
+          <w:rFonts w:ascii="Times New Roman" w:hAnsi="Times New Roman" w:cs="Times New Roman"/>
+        </w:rPr>
+      </w:pPr>
+      <w:r>
+        <w:rPr>
+          <w:rFonts w:ascii="Times New Roman" w:hAnsi="Times New Roman" w:cs="Times New Roman"/>
+        </w:rPr>
+        <w:t xml:space="preserve">Explore the reasons on why Google Chrome decides on those </w:t>
+      </w:r>
+      <w:r>
+        <w:rPr>
+          <w:rFonts w:ascii="Times New Roman" w:hAnsi="Times New Roman" w:cs="Times New Roman"/>
+          <w:i/>
+        </w:rPr>
+        <w:t>configurable</w:t>
+      </w:r>
+      <w:r>
+        <w:rPr>
+          <w:rFonts w:ascii="Times New Roman" w:hAnsi="Times New Roman" w:cs="Times New Roman"/>
+        </w:rPr>
+        <w:t xml:space="preserve"> values which we enumerated in section 3c and see if there are ways to improve them.</w:t>
+      </w:r>
       <w:r>
         <w:rPr>
           <w:rFonts w:ascii="Times New Roman" w:hAnsi="Times New Roman" w:cs="Times New Roman"/>
@@ -10985,7 +11749,7 @@
           <w:rPr>
             <w:noProof/>
           </w:rPr>
-          <w:t>8</w:t>
+          <w:t>13</w:t>
         </w:r>
         <w:r>
           <w:rPr>
@@ -13719,7 +14483,6 @@
   <w:style w:type="character" w:default="1" w:styleId="DefaultParagraphFont">
     <w:name w:val="Default Paragraph Font"/>
     <w:uiPriority w:val="1"/>
-    <w:semiHidden/>
     <w:unhideWhenUsed/>
   </w:style>
   <w:style w:type="table" w:default="1" w:styleId="TableNormal">

</xml_diff>